<commit_message>
working on documentation (dissertation)
</commit_message>
<xml_diff>
--- a/documents/Examining Interpretability of Machine Learning-based Models for Diabetes Prediction using LIME Explainable AI Technique.docx
+++ b/documents/Examining Interpretability of Machine Learning-based Models for Diabetes Prediction using LIME Explainable AI Technique.docx
@@ -4,236 +4,107 @@
   <w:body>
     <w:p>
       <w:pPr>
+        <w:pStyle w:val="Title"/>
         <w:jc w:val="center"/>
-        <w:rPr>
-          <w:rFonts w:ascii="Times New Roman" w:hAnsi="Times New Roman" w:cs="Times New Roman"/>
-          <w:sz w:val="48"/>
-          <w:szCs w:val="48"/>
-        </w:rPr>
       </w:pPr>
       <w:r>
-        <w:rPr>
-          <w:rFonts w:ascii="Times New Roman" w:hAnsi="Times New Roman" w:cs="Times New Roman"/>
-          <w:sz w:val="48"/>
-          <w:szCs w:val="48"/>
-        </w:rPr>
         <w:t>Examining Interpretability of Machine Learning-based Models for Diabetes Prediction using LIME Explainable AI Technique</w:t>
       </w:r>
     </w:p>
     <w:p>
       <w:pPr>
         <w:jc w:val="center"/>
-        <w:rPr>
-          <w:rFonts w:ascii="Times New Roman" w:hAnsi="Times New Roman" w:cs="Times New Roman"/>
-        </w:rPr>
       </w:pPr>
     </w:p>
     <w:p>
       <w:pPr>
         <w:jc w:val="center"/>
-        <w:rPr>
-          <w:rFonts w:ascii="Times New Roman" w:hAnsi="Times New Roman" w:cs="Times New Roman"/>
-        </w:rPr>
       </w:pPr>
+      <w:r>
+        <w:t>Tayyeba Sadaq</w:t>
+      </w:r>
     </w:p>
     <w:p>
       <w:pPr>
         <w:jc w:val="center"/>
-        <w:rPr>
-          <w:rFonts w:ascii="Times New Roman" w:hAnsi="Times New Roman" w:cs="Times New Roman"/>
-          <w:sz w:val="36"/>
-          <w:szCs w:val="36"/>
-        </w:rPr>
       </w:pPr>
       <w:r>
-        <w:rPr>
-          <w:rFonts w:ascii="Times New Roman" w:hAnsi="Times New Roman" w:cs="Times New Roman"/>
-          <w:sz w:val="36"/>
-          <w:szCs w:val="36"/>
-        </w:rPr>
-        <w:t>Tayyeba Sadaq</w:t>
+        <w:t>100611584</w:t>
       </w:r>
     </w:p>
     <w:p>
       <w:pPr>
         <w:jc w:val="center"/>
-        <w:rPr>
-          <w:rFonts w:ascii="Times New Roman" w:hAnsi="Times New Roman" w:cs="Times New Roman"/>
-          <w:sz w:val="36"/>
-          <w:szCs w:val="36"/>
-        </w:rPr>
       </w:pPr>
-      <w:r>
-        <w:rPr>
-          <w:rFonts w:ascii="Times New Roman" w:hAnsi="Times New Roman" w:cs="Times New Roman"/>
-          <w:sz w:val="36"/>
-          <w:szCs w:val="36"/>
-        </w:rPr>
-        <w:t>100611584</w:t>
-      </w:r>
     </w:p>
     <w:p>
       <w:pPr>
         <w:jc w:val="center"/>
-        <w:rPr>
-          <w:rFonts w:ascii="Times New Roman" w:hAnsi="Times New Roman" w:cs="Times New Roman"/>
-        </w:rPr>
       </w:pPr>
+      <w:r>
+        <w:t xml:space="preserve">Supervised by </w:t>
+      </w:r>
+      <w:r>
+        <w:t>Dr. Oluwarotimi Samuel</w:t>
+      </w:r>
     </w:p>
     <w:p>
       <w:pPr>
         <w:jc w:val="center"/>
-        <w:rPr>
-          <w:rFonts w:ascii="Times New Roman" w:hAnsi="Times New Roman" w:cs="Times New Roman"/>
-          <w:sz w:val="32"/>
-          <w:szCs w:val="32"/>
-        </w:rPr>
       </w:pPr>
-      <w:r>
-        <w:rPr>
-          <w:rFonts w:ascii="Times New Roman" w:hAnsi="Times New Roman" w:cs="Times New Roman"/>
-          <w:sz w:val="32"/>
-          <w:szCs w:val="32"/>
-        </w:rPr>
-        <w:t xml:space="preserve">Supervised by </w:t>
-      </w:r>
-      <w:r>
-        <w:rPr>
-          <w:rFonts w:ascii="Times New Roman" w:hAnsi="Times New Roman" w:cs="Times New Roman"/>
-          <w:sz w:val="32"/>
-          <w:szCs w:val="32"/>
-        </w:rPr>
-        <w:t>Dr. Oluwarotimi Samuel</w:t>
-      </w:r>
     </w:p>
     <w:p>
       <w:pPr>
         <w:jc w:val="center"/>
-        <w:rPr>
-          <w:rFonts w:ascii="Times New Roman" w:hAnsi="Times New Roman" w:cs="Times New Roman"/>
-        </w:rPr>
       </w:pPr>
     </w:p>
     <w:p>
       <w:pPr>
         <w:jc w:val="center"/>
-        <w:rPr>
-          <w:rFonts w:ascii="Times New Roman" w:hAnsi="Times New Roman" w:cs="Times New Roman"/>
-        </w:rPr>
       </w:pPr>
+      <w:r>
+        <w:t>Discipline of Computing and Mathematics</w:t>
+      </w:r>
     </w:p>
     <w:p>
       <w:pPr>
         <w:jc w:val="center"/>
-        <w:rPr>
-          <w:rFonts w:ascii="Times New Roman" w:hAnsi="Times New Roman" w:cs="Times New Roman"/>
-        </w:rPr>
       </w:pPr>
       <w:r>
-        <w:rPr>
-          <w:rFonts w:ascii="Times New Roman" w:hAnsi="Times New Roman" w:cs="Times New Roman"/>
-        </w:rPr>
-        <w:t>Discipline of Computing and Mathematics</w:t>
+        <w:t>School of Computing and Engineering</w:t>
       </w:r>
     </w:p>
     <w:p>
       <w:pPr>
         <w:jc w:val="center"/>
+      </w:pPr>
+      <w:r>
+        <w:t>University of Derby</w:t>
+      </w:r>
+    </w:p>
+    <w:p/>
+    <w:p/>
+    <w:p/>
+    <w:p/>
+    <w:p/>
+    <w:p>
+      <w:pPr>
         <w:rPr>
-          <w:rFonts w:ascii="Times New Roman" w:hAnsi="Times New Roman" w:cs="Times New Roman"/>
-        </w:rPr>
-      </w:pPr>
-      <w:r>
-        <w:rPr>
-          <w:rFonts w:ascii="Times New Roman" w:hAnsi="Times New Roman" w:cs="Times New Roman"/>
-        </w:rPr>
-        <w:t>School of Computing and Engineering</w:t>
-      </w:r>
-    </w:p>
-    <w:p>
-      <w:pPr>
-        <w:jc w:val="center"/>
-        <w:rPr>
-          <w:rFonts w:ascii="Times New Roman" w:hAnsi="Times New Roman" w:cs="Times New Roman"/>
-        </w:rPr>
-      </w:pPr>
-      <w:r>
-        <w:rPr>
-          <w:rFonts w:ascii="Times New Roman" w:hAnsi="Times New Roman" w:cs="Times New Roman"/>
-        </w:rPr>
-        <w:t>University of Derby</w:t>
-      </w:r>
-    </w:p>
-    <w:p>
-      <w:pPr>
-        <w:jc w:val="center"/>
-        <w:rPr>
-          <w:rFonts w:ascii="Times New Roman" w:hAnsi="Times New Roman" w:cs="Times New Roman"/>
-        </w:rPr>
-      </w:pPr>
-    </w:p>
-    <w:p>
-      <w:pPr>
-        <w:jc w:val="center"/>
-        <w:rPr>
-          <w:rFonts w:ascii="Times New Roman" w:hAnsi="Times New Roman" w:cs="Times New Roman"/>
-        </w:rPr>
-      </w:pPr>
-    </w:p>
-    <w:p>
-      <w:pPr>
-        <w:jc w:val="center"/>
-        <w:rPr>
-          <w:rFonts w:ascii="Times New Roman" w:hAnsi="Times New Roman" w:cs="Times New Roman"/>
-        </w:rPr>
-      </w:pPr>
-    </w:p>
-    <w:p>
-      <w:pPr>
-        <w:jc w:val="center"/>
-        <w:rPr>
-          <w:rFonts w:ascii="Times New Roman" w:hAnsi="Times New Roman" w:cs="Times New Roman"/>
-        </w:rPr>
-      </w:pPr>
-    </w:p>
-    <w:p>
-      <w:pPr>
-        <w:jc w:val="center"/>
-        <w:rPr>
-          <w:rFonts w:ascii="Times New Roman" w:hAnsi="Times New Roman" w:cs="Times New Roman"/>
-        </w:rPr>
-      </w:pPr>
-    </w:p>
-    <w:p>
-      <w:pPr>
-        <w:jc w:val="center"/>
-        <w:rPr>
-          <w:rFonts w:ascii="Times New Roman" w:hAnsi="Times New Roman" w:cs="Times New Roman"/>
           <w:b/>
           <w:bCs/>
         </w:rPr>
       </w:pPr>
       <w:r>
+        <w:t>Submitted May 202</w:t>
+      </w:r>
+      <w:r>
+        <w:t>5</w:t>
+      </w:r>
+      <w:r>
+        <w:t xml:space="preserve">, in partial fulfilment of the conditions for the award of the degree of </w:t>
+      </w:r>
+      <w:r>
         <w:rPr>
-          <w:rFonts w:ascii="Times New Roman" w:hAnsi="Times New Roman" w:cs="Times New Roman"/>
-        </w:rPr>
-        <w:t>Submitted May 202</w:t>
-      </w:r>
-      <w:r>
-        <w:rPr>
-          <w:rFonts w:ascii="Times New Roman" w:hAnsi="Times New Roman" w:cs="Times New Roman"/>
-        </w:rPr>
-        <w:t>5</w:t>
-      </w:r>
-      <w:r>
-        <w:rPr>
-          <w:rFonts w:ascii="Times New Roman" w:hAnsi="Times New Roman" w:cs="Times New Roman"/>
-        </w:rPr>
-        <w:t xml:space="preserve">, in partial fulfilment of the conditions for the award of the degree of </w:t>
-      </w:r>
-      <w:r>
-        <w:rPr>
-          <w:rFonts w:ascii="Times New Roman" w:hAnsi="Times New Roman" w:cs="Times New Roman"/>
           <w:b/>
           <w:bCs/>
         </w:rPr>
@@ -241,21 +112,3704 @@
       </w:r>
     </w:p>
     <w:p>
+      <w:r>
+        <w:br w:type="page"/>
+      </w:r>
+    </w:p>
+    <w:p>
       <w:pPr>
+        <w:pStyle w:val="Heading1"/>
+      </w:pPr>
+      <w:bookmarkStart w:id="0" w:name="_Toc192602075"/>
+      <w:r>
+        <w:lastRenderedPageBreak/>
+        <w:t>Abstract</w:t>
+      </w:r>
+      <w:bookmarkEnd w:id="0"/>
+    </w:p>
+    <w:p>
+      <w:pPr>
+        <w:jc w:val="both"/>
+      </w:pPr>
+      <w:r>
+        <w:t>Diabetes is a chronic disease characterised by the pancreas producing insufficient insulin or the body’s inability to utilise produced insulin effectively. The imbalance, as a result, causes a disruption in the blood sugar’s regulation – potentially leading to severe complications affecting the nervous systems and blood vessels. The prevalence of pre-diabetes (hyperglycaemia) is rising, the latest National Diabetes Audit reporting 3,615,330 individuals registered with a GP as having pre-diabetes in 2023 – an 18% increase from 2022</w:t>
+      </w:r>
+      <w:r>
+        <w:t xml:space="preserve"> </w:t>
+      </w:r>
+      <w:sdt>
+        <w:sdtPr>
+          <w:id w:val="-1890491542"/>
+          <w:citation/>
+        </w:sdtPr>
+        <w:sdtContent>
+          <w:r>
+            <w:fldChar w:fldCharType="begin"/>
+          </w:r>
+          <w:r>
+            <w:rPr>
+              <w:lang w:val="en-US"/>
+            </w:rPr>
+            <w:instrText xml:space="preserve">CITATION Eng24 \l 1033 </w:instrText>
+          </w:r>
+          <w:r>
+            <w:fldChar w:fldCharType="separate"/>
+          </w:r>
+          <w:r>
+            <w:rPr>
+              <w:noProof/>
+              <w:lang w:val="en-US"/>
+            </w:rPr>
+            <w:t>[1]</w:t>
+          </w:r>
+          <w:r>
+            <w:fldChar w:fldCharType="end"/>
+          </w:r>
+        </w:sdtContent>
+      </w:sdt>
+      <w:r>
+        <w:t>.</w:t>
+      </w:r>
+    </w:p>
+    <w:p>
+      <w:pPr>
+        <w:jc w:val="both"/>
+      </w:pPr>
+      <w:r>
+        <w:t>This study seeks to bridge the gap between traditional diagnostic methods and modern artificial intelligence (AI) techniques by developing a web and mobile application that integrates Explainable AI (XAI) frameworks with machine learning (ML) models. Specifically, it evaluates the performance of three models – Logistic Regression</w:t>
+      </w:r>
+      <w:r>
+        <w:t xml:space="preserve"> (LR)</w:t>
+      </w:r>
+      <w:r>
+        <w:t xml:space="preserve">, Random </w:t>
+      </w:r>
+      <w:r>
+        <w:t>Forest (RF),</w:t>
+      </w:r>
+      <w:r>
+        <w:t xml:space="preserve"> and Gradient Boosting </w:t>
+      </w:r>
+      <w:r>
+        <w:t>(GBM)</w:t>
+      </w:r>
+      <w:r>
+        <w:t xml:space="preserve">– in conjunction with the LIME XAI framework. </w:t>
+      </w:r>
+    </w:p>
+    <w:p>
+      <w:pPr>
+        <w:jc w:val="both"/>
+      </w:pPr>
+      <w:r>
+        <w:t xml:space="preserve">The aim is to identify the most effective ML-XAI combination for delivering accurate, interpretable, and actionable diabetes diagnosis predictions. By fostering transparency and trust in AI driven healthcare solutions, the findings contribute to improving the usability and readability of AI assisted diabetes diagnosis. </w:t>
+      </w:r>
+    </w:p>
+    <w:p>
+      <w:pPr>
+        <w:jc w:val="both"/>
+      </w:pPr>
+      <w:r>
         <w:rPr>
-          <w:rFonts w:ascii="Times New Roman" w:hAnsi="Times New Roman" w:cs="Times New Roman"/>
           <w:b/>
           <w:bCs/>
         </w:rPr>
+        <w:t xml:space="preserve">Keywords: </w:t>
+      </w:r>
+      <w:r>
+        <w:t xml:space="preserve">Machine Learning, Explainable AI, Diabetes, Hyperglycaemia, </w:t>
+      </w:r>
+      <w:r>
+        <w:t>logistic regression, random forest, gradient boosting, LIME</w:t>
+      </w:r>
+    </w:p>
+    <w:p/>
+    <w:p>
+      <w:pPr>
+        <w:rPr>
+          <w:rFonts w:eastAsiaTheme="majorEastAsia"/>
+          <w:sz w:val="40"/>
+          <w:szCs w:val="40"/>
+        </w:rPr>
       </w:pPr>
+      <w:r>
+        <w:br w:type="page"/>
+      </w:r>
     </w:p>
     <w:p>
       <w:pPr>
         <w:pStyle w:val="Heading1"/>
       </w:pPr>
-    </w:p>
+      <w:bookmarkStart w:id="1" w:name="_Toc192602076"/>
+      <w:r>
+        <w:lastRenderedPageBreak/>
+        <w:t>Acknowledgements</w:t>
+      </w:r>
+      <w:bookmarkEnd w:id="1"/>
+    </w:p>
+    <w:p>
+      <w:r>
+        <w:br w:type="page"/>
+      </w:r>
+    </w:p>
+    <w:sdt>
+      <w:sdtPr>
+        <w:rPr>
+          <w:rFonts w:ascii="Times New Roman" w:eastAsiaTheme="minorHAnsi" w:hAnsi="Times New Roman" w:cs="Times New Roman"/>
+          <w:color w:val="auto"/>
+          <w:kern w:val="2"/>
+          <w:sz w:val="24"/>
+          <w:szCs w:val="24"/>
+          <w:lang w:val="en-GB"/>
+          <w14:ligatures w14:val="standardContextual"/>
+        </w:rPr>
+        <w:id w:val="-683901712"/>
+        <w:docPartObj>
+          <w:docPartGallery w:val="Table of Contents"/>
+          <w:docPartUnique/>
+        </w:docPartObj>
+      </w:sdtPr>
+      <w:sdtEndPr>
+        <w:rPr>
+          <w:noProof/>
+          <w:sz w:val="22"/>
+          <w:szCs w:val="22"/>
+        </w:rPr>
+      </w:sdtEndPr>
+      <w:sdtContent>
+        <w:p>
+          <w:pPr>
+            <w:pStyle w:val="TOCHeading"/>
+            <w:rPr>
+              <w:rFonts w:ascii="Times New Roman" w:hAnsi="Times New Roman" w:cs="Times New Roman"/>
+              <w:color w:val="auto"/>
+            </w:rPr>
+          </w:pPr>
+          <w:r>
+            <w:rPr>
+              <w:rFonts w:ascii="Times New Roman" w:hAnsi="Times New Roman" w:cs="Times New Roman"/>
+              <w:color w:val="auto"/>
+            </w:rPr>
+            <w:t>Table of Contents</w:t>
+          </w:r>
+        </w:p>
+        <w:p>
+          <w:pPr>
+            <w:pStyle w:val="TOC1"/>
+            <w:tabs>
+              <w:tab w:val="right" w:leader="dot" w:pos="8296"/>
+            </w:tabs>
+            <w:rPr>
+              <w:rFonts w:asciiTheme="minorHAnsi" w:eastAsiaTheme="minorEastAsia" w:hAnsiTheme="minorHAnsi" w:cstheme="minorBidi"/>
+              <w:noProof/>
+              <w:sz w:val="24"/>
+              <w:szCs w:val="24"/>
+              <w:lang w:eastAsia="en-GB"/>
+            </w:rPr>
+          </w:pPr>
+          <w:r>
+            <w:fldChar w:fldCharType="begin"/>
+          </w:r>
+          <w:r>
+            <w:instrText xml:space="preserve"> TOC \o "1-3" \h \z \u </w:instrText>
+          </w:r>
+          <w:r>
+            <w:fldChar w:fldCharType="separate"/>
+          </w:r>
+          <w:hyperlink w:anchor="_Toc192602075" w:history="1">
+            <w:r>
+              <w:rPr>
+                <w:rStyle w:val="Hyperlink"/>
+                <w:noProof/>
+              </w:rPr>
+              <w:t>Abstract</w:t>
+            </w:r>
+            <w:r>
+              <w:rPr>
+                <w:noProof/>
+                <w:webHidden/>
+              </w:rPr>
+              <w:tab/>
+            </w:r>
+            <w:r>
+              <w:rPr>
+                <w:noProof/>
+                <w:webHidden/>
+              </w:rPr>
+              <w:fldChar w:fldCharType="begin"/>
+            </w:r>
+            <w:r>
+              <w:rPr>
+                <w:noProof/>
+                <w:webHidden/>
+              </w:rPr>
+              <w:instrText xml:space="preserve"> PAGEREF _Toc192602075 \h </w:instrText>
+            </w:r>
+            <w:r>
+              <w:rPr>
+                <w:noProof/>
+                <w:webHidden/>
+              </w:rPr>
+            </w:r>
+            <w:r>
+              <w:rPr>
+                <w:noProof/>
+                <w:webHidden/>
+              </w:rPr>
+              <w:fldChar w:fldCharType="separate"/>
+            </w:r>
+            <w:r>
+              <w:rPr>
+                <w:noProof/>
+                <w:webHidden/>
+              </w:rPr>
+              <w:t>2</w:t>
+            </w:r>
+            <w:r>
+              <w:rPr>
+                <w:noProof/>
+                <w:webHidden/>
+              </w:rPr>
+              <w:fldChar w:fldCharType="end"/>
+            </w:r>
+          </w:hyperlink>
+        </w:p>
+        <w:p>
+          <w:pPr>
+            <w:pStyle w:val="TOC1"/>
+            <w:tabs>
+              <w:tab w:val="right" w:leader="dot" w:pos="8296"/>
+            </w:tabs>
+            <w:rPr>
+              <w:rFonts w:asciiTheme="minorHAnsi" w:eastAsiaTheme="minorEastAsia" w:hAnsiTheme="minorHAnsi" w:cstheme="minorBidi"/>
+              <w:noProof/>
+              <w:sz w:val="24"/>
+              <w:szCs w:val="24"/>
+              <w:lang w:eastAsia="en-GB"/>
+            </w:rPr>
+          </w:pPr>
+          <w:hyperlink w:anchor="_Toc192602076" w:history="1">
+            <w:r>
+              <w:rPr>
+                <w:rStyle w:val="Hyperlink"/>
+                <w:noProof/>
+              </w:rPr>
+              <w:t>Acknowledgements</w:t>
+            </w:r>
+            <w:r>
+              <w:rPr>
+                <w:noProof/>
+                <w:webHidden/>
+              </w:rPr>
+              <w:tab/>
+            </w:r>
+            <w:r>
+              <w:rPr>
+                <w:noProof/>
+                <w:webHidden/>
+              </w:rPr>
+              <w:fldChar w:fldCharType="begin"/>
+            </w:r>
+            <w:r>
+              <w:rPr>
+                <w:noProof/>
+                <w:webHidden/>
+              </w:rPr>
+              <w:instrText xml:space="preserve"> PAGEREF _Toc192602076 \h </w:instrText>
+            </w:r>
+            <w:r>
+              <w:rPr>
+                <w:noProof/>
+                <w:webHidden/>
+              </w:rPr>
+            </w:r>
+            <w:r>
+              <w:rPr>
+                <w:noProof/>
+                <w:webHidden/>
+              </w:rPr>
+              <w:fldChar w:fldCharType="separate"/>
+            </w:r>
+            <w:r>
+              <w:rPr>
+                <w:noProof/>
+                <w:webHidden/>
+              </w:rPr>
+              <w:t>3</w:t>
+            </w:r>
+            <w:r>
+              <w:rPr>
+                <w:noProof/>
+                <w:webHidden/>
+              </w:rPr>
+              <w:fldChar w:fldCharType="end"/>
+            </w:r>
+          </w:hyperlink>
+        </w:p>
+        <w:p>
+          <w:pPr>
+            <w:pStyle w:val="TOC1"/>
+            <w:tabs>
+              <w:tab w:val="right" w:leader="dot" w:pos="8296"/>
+            </w:tabs>
+            <w:rPr>
+              <w:rFonts w:asciiTheme="minorHAnsi" w:eastAsiaTheme="minorEastAsia" w:hAnsiTheme="minorHAnsi" w:cstheme="minorBidi"/>
+              <w:noProof/>
+              <w:sz w:val="24"/>
+              <w:szCs w:val="24"/>
+              <w:lang w:eastAsia="en-GB"/>
+            </w:rPr>
+          </w:pPr>
+          <w:hyperlink w:anchor="_Toc192602077" w:history="1">
+            <w:r>
+              <w:rPr>
+                <w:rStyle w:val="Hyperlink"/>
+                <w:noProof/>
+              </w:rPr>
+              <w:t>Chapter 1: Introduction</w:t>
+            </w:r>
+            <w:r>
+              <w:rPr>
+                <w:noProof/>
+                <w:webHidden/>
+              </w:rPr>
+              <w:tab/>
+            </w:r>
+            <w:r>
+              <w:rPr>
+                <w:noProof/>
+                <w:webHidden/>
+              </w:rPr>
+              <w:fldChar w:fldCharType="begin"/>
+            </w:r>
+            <w:r>
+              <w:rPr>
+                <w:noProof/>
+                <w:webHidden/>
+              </w:rPr>
+              <w:instrText xml:space="preserve"> PAGEREF _Toc192602077 \h </w:instrText>
+            </w:r>
+            <w:r>
+              <w:rPr>
+                <w:noProof/>
+                <w:webHidden/>
+              </w:rPr>
+            </w:r>
+            <w:r>
+              <w:rPr>
+                <w:noProof/>
+                <w:webHidden/>
+              </w:rPr>
+              <w:fldChar w:fldCharType="separate"/>
+            </w:r>
+            <w:r>
+              <w:rPr>
+                <w:noProof/>
+                <w:webHidden/>
+              </w:rPr>
+              <w:t>8</w:t>
+            </w:r>
+            <w:r>
+              <w:rPr>
+                <w:noProof/>
+                <w:webHidden/>
+              </w:rPr>
+              <w:fldChar w:fldCharType="end"/>
+            </w:r>
+          </w:hyperlink>
+        </w:p>
+        <w:p>
+          <w:pPr>
+            <w:pStyle w:val="TOC2"/>
+            <w:tabs>
+              <w:tab w:val="right" w:leader="dot" w:pos="8296"/>
+            </w:tabs>
+            <w:rPr>
+              <w:rFonts w:asciiTheme="minorHAnsi" w:eastAsiaTheme="minorEastAsia" w:hAnsiTheme="minorHAnsi" w:cstheme="minorBidi"/>
+              <w:noProof/>
+              <w:sz w:val="24"/>
+              <w:szCs w:val="24"/>
+              <w:lang w:eastAsia="en-GB"/>
+            </w:rPr>
+          </w:pPr>
+          <w:hyperlink w:anchor="_Toc192602078" w:history="1">
+            <w:r>
+              <w:rPr>
+                <w:rStyle w:val="Hyperlink"/>
+                <w:noProof/>
+              </w:rPr>
+              <w:t>1.1 Introduction</w:t>
+            </w:r>
+            <w:r>
+              <w:rPr>
+                <w:noProof/>
+                <w:webHidden/>
+              </w:rPr>
+              <w:tab/>
+            </w:r>
+            <w:r>
+              <w:rPr>
+                <w:noProof/>
+                <w:webHidden/>
+              </w:rPr>
+              <w:fldChar w:fldCharType="begin"/>
+            </w:r>
+            <w:r>
+              <w:rPr>
+                <w:noProof/>
+                <w:webHidden/>
+              </w:rPr>
+              <w:instrText xml:space="preserve"> PAGEREF _Toc192602078 \h </w:instrText>
+            </w:r>
+            <w:r>
+              <w:rPr>
+                <w:noProof/>
+                <w:webHidden/>
+              </w:rPr>
+            </w:r>
+            <w:r>
+              <w:rPr>
+                <w:noProof/>
+                <w:webHidden/>
+              </w:rPr>
+              <w:fldChar w:fldCharType="separate"/>
+            </w:r>
+            <w:r>
+              <w:rPr>
+                <w:noProof/>
+                <w:webHidden/>
+              </w:rPr>
+              <w:t>8</w:t>
+            </w:r>
+            <w:r>
+              <w:rPr>
+                <w:noProof/>
+                <w:webHidden/>
+              </w:rPr>
+              <w:fldChar w:fldCharType="end"/>
+            </w:r>
+          </w:hyperlink>
+        </w:p>
+        <w:p>
+          <w:pPr>
+            <w:pStyle w:val="TOC2"/>
+            <w:tabs>
+              <w:tab w:val="right" w:leader="dot" w:pos="8296"/>
+            </w:tabs>
+            <w:rPr>
+              <w:rFonts w:asciiTheme="minorHAnsi" w:eastAsiaTheme="minorEastAsia" w:hAnsiTheme="minorHAnsi" w:cstheme="minorBidi"/>
+              <w:noProof/>
+              <w:sz w:val="24"/>
+              <w:szCs w:val="24"/>
+              <w:lang w:eastAsia="en-GB"/>
+            </w:rPr>
+          </w:pPr>
+          <w:hyperlink w:anchor="_Toc192602079" w:history="1">
+            <w:r>
+              <w:rPr>
+                <w:rStyle w:val="Hyperlink"/>
+                <w:noProof/>
+              </w:rPr>
+              <w:t>1.2 Motivation</w:t>
+            </w:r>
+            <w:r>
+              <w:rPr>
+                <w:noProof/>
+                <w:webHidden/>
+              </w:rPr>
+              <w:tab/>
+            </w:r>
+            <w:r>
+              <w:rPr>
+                <w:noProof/>
+                <w:webHidden/>
+              </w:rPr>
+              <w:fldChar w:fldCharType="begin"/>
+            </w:r>
+            <w:r>
+              <w:rPr>
+                <w:noProof/>
+                <w:webHidden/>
+              </w:rPr>
+              <w:instrText xml:space="preserve"> PAGEREF _Toc192602079 \h </w:instrText>
+            </w:r>
+            <w:r>
+              <w:rPr>
+                <w:noProof/>
+                <w:webHidden/>
+              </w:rPr>
+            </w:r>
+            <w:r>
+              <w:rPr>
+                <w:noProof/>
+                <w:webHidden/>
+              </w:rPr>
+              <w:fldChar w:fldCharType="separate"/>
+            </w:r>
+            <w:r>
+              <w:rPr>
+                <w:noProof/>
+                <w:webHidden/>
+              </w:rPr>
+              <w:t>8</w:t>
+            </w:r>
+            <w:r>
+              <w:rPr>
+                <w:noProof/>
+                <w:webHidden/>
+              </w:rPr>
+              <w:fldChar w:fldCharType="end"/>
+            </w:r>
+          </w:hyperlink>
+        </w:p>
+        <w:p>
+          <w:pPr>
+            <w:pStyle w:val="TOC2"/>
+            <w:tabs>
+              <w:tab w:val="right" w:leader="dot" w:pos="8296"/>
+            </w:tabs>
+            <w:rPr>
+              <w:rFonts w:asciiTheme="minorHAnsi" w:eastAsiaTheme="minorEastAsia" w:hAnsiTheme="minorHAnsi" w:cstheme="minorBidi"/>
+              <w:noProof/>
+              <w:sz w:val="24"/>
+              <w:szCs w:val="24"/>
+              <w:lang w:eastAsia="en-GB"/>
+            </w:rPr>
+          </w:pPr>
+          <w:hyperlink w:anchor="_Toc192602080" w:history="1">
+            <w:r>
+              <w:rPr>
+                <w:rStyle w:val="Hyperlink"/>
+                <w:noProof/>
+              </w:rPr>
+              <w:t>1.3 Research Aims and Objectives</w:t>
+            </w:r>
+            <w:r>
+              <w:rPr>
+                <w:noProof/>
+                <w:webHidden/>
+              </w:rPr>
+              <w:tab/>
+            </w:r>
+            <w:r>
+              <w:rPr>
+                <w:noProof/>
+                <w:webHidden/>
+              </w:rPr>
+              <w:fldChar w:fldCharType="begin"/>
+            </w:r>
+            <w:r>
+              <w:rPr>
+                <w:noProof/>
+                <w:webHidden/>
+              </w:rPr>
+              <w:instrText xml:space="preserve"> PAGEREF _Toc192602080 \h </w:instrText>
+            </w:r>
+            <w:r>
+              <w:rPr>
+                <w:noProof/>
+                <w:webHidden/>
+              </w:rPr>
+            </w:r>
+            <w:r>
+              <w:rPr>
+                <w:noProof/>
+                <w:webHidden/>
+              </w:rPr>
+              <w:fldChar w:fldCharType="separate"/>
+            </w:r>
+            <w:r>
+              <w:rPr>
+                <w:noProof/>
+                <w:webHidden/>
+              </w:rPr>
+              <w:t>8</w:t>
+            </w:r>
+            <w:r>
+              <w:rPr>
+                <w:noProof/>
+                <w:webHidden/>
+              </w:rPr>
+              <w:fldChar w:fldCharType="end"/>
+            </w:r>
+          </w:hyperlink>
+        </w:p>
+        <w:p>
+          <w:pPr>
+            <w:pStyle w:val="TOC1"/>
+            <w:tabs>
+              <w:tab w:val="right" w:leader="dot" w:pos="8296"/>
+            </w:tabs>
+            <w:rPr>
+              <w:rFonts w:asciiTheme="minorHAnsi" w:eastAsiaTheme="minorEastAsia" w:hAnsiTheme="minorHAnsi" w:cstheme="minorBidi"/>
+              <w:noProof/>
+              <w:sz w:val="24"/>
+              <w:szCs w:val="24"/>
+              <w:lang w:eastAsia="en-GB"/>
+            </w:rPr>
+          </w:pPr>
+          <w:hyperlink w:anchor="_Toc192602081" w:history="1">
+            <w:r>
+              <w:rPr>
+                <w:rStyle w:val="Hyperlink"/>
+                <w:noProof/>
+              </w:rPr>
+              <w:t>Chapter 2: Background and Literature Review</w:t>
+            </w:r>
+            <w:r>
+              <w:rPr>
+                <w:noProof/>
+                <w:webHidden/>
+              </w:rPr>
+              <w:tab/>
+            </w:r>
+            <w:r>
+              <w:rPr>
+                <w:noProof/>
+                <w:webHidden/>
+              </w:rPr>
+              <w:fldChar w:fldCharType="begin"/>
+            </w:r>
+            <w:r>
+              <w:rPr>
+                <w:noProof/>
+                <w:webHidden/>
+              </w:rPr>
+              <w:instrText xml:space="preserve"> PAGEREF _Toc192602081 \h </w:instrText>
+            </w:r>
+            <w:r>
+              <w:rPr>
+                <w:noProof/>
+                <w:webHidden/>
+              </w:rPr>
+            </w:r>
+            <w:r>
+              <w:rPr>
+                <w:noProof/>
+                <w:webHidden/>
+              </w:rPr>
+              <w:fldChar w:fldCharType="separate"/>
+            </w:r>
+            <w:r>
+              <w:rPr>
+                <w:noProof/>
+                <w:webHidden/>
+              </w:rPr>
+              <w:t>9</w:t>
+            </w:r>
+            <w:r>
+              <w:rPr>
+                <w:noProof/>
+                <w:webHidden/>
+              </w:rPr>
+              <w:fldChar w:fldCharType="end"/>
+            </w:r>
+          </w:hyperlink>
+        </w:p>
+        <w:p>
+          <w:pPr>
+            <w:pStyle w:val="TOC2"/>
+            <w:tabs>
+              <w:tab w:val="right" w:leader="dot" w:pos="8296"/>
+            </w:tabs>
+            <w:rPr>
+              <w:rFonts w:asciiTheme="minorHAnsi" w:eastAsiaTheme="minorEastAsia" w:hAnsiTheme="minorHAnsi" w:cstheme="minorBidi"/>
+              <w:noProof/>
+              <w:sz w:val="24"/>
+              <w:szCs w:val="24"/>
+              <w:lang w:eastAsia="en-GB"/>
+            </w:rPr>
+          </w:pPr>
+          <w:hyperlink w:anchor="_Toc192602082" w:history="1">
+            <w:r>
+              <w:rPr>
+                <w:rStyle w:val="Hyperlink"/>
+                <w:noProof/>
+              </w:rPr>
+              <w:t>2.1 Background of Diabetes and Diagnosis</w:t>
+            </w:r>
+            <w:r>
+              <w:rPr>
+                <w:noProof/>
+                <w:webHidden/>
+              </w:rPr>
+              <w:tab/>
+            </w:r>
+            <w:r>
+              <w:rPr>
+                <w:noProof/>
+                <w:webHidden/>
+              </w:rPr>
+              <w:fldChar w:fldCharType="begin"/>
+            </w:r>
+            <w:r>
+              <w:rPr>
+                <w:noProof/>
+                <w:webHidden/>
+              </w:rPr>
+              <w:instrText xml:space="preserve"> PAGEREF _Toc192602082 \h </w:instrText>
+            </w:r>
+            <w:r>
+              <w:rPr>
+                <w:noProof/>
+                <w:webHidden/>
+              </w:rPr>
+            </w:r>
+            <w:r>
+              <w:rPr>
+                <w:noProof/>
+                <w:webHidden/>
+              </w:rPr>
+              <w:fldChar w:fldCharType="separate"/>
+            </w:r>
+            <w:r>
+              <w:rPr>
+                <w:noProof/>
+                <w:webHidden/>
+              </w:rPr>
+              <w:t>9</w:t>
+            </w:r>
+            <w:r>
+              <w:rPr>
+                <w:noProof/>
+                <w:webHidden/>
+              </w:rPr>
+              <w:fldChar w:fldCharType="end"/>
+            </w:r>
+          </w:hyperlink>
+        </w:p>
+        <w:p>
+          <w:pPr>
+            <w:pStyle w:val="TOC3"/>
+            <w:tabs>
+              <w:tab w:val="right" w:leader="dot" w:pos="8296"/>
+            </w:tabs>
+            <w:rPr>
+              <w:rFonts w:asciiTheme="minorHAnsi" w:eastAsiaTheme="minorEastAsia" w:hAnsiTheme="minorHAnsi" w:cstheme="minorBidi"/>
+              <w:noProof/>
+              <w:sz w:val="24"/>
+              <w:szCs w:val="24"/>
+              <w:lang w:eastAsia="en-GB"/>
+            </w:rPr>
+          </w:pPr>
+          <w:hyperlink w:anchor="_Toc192602083" w:history="1">
+            <w:r>
+              <w:rPr>
+                <w:rStyle w:val="Hyperlink"/>
+                <w:noProof/>
+              </w:rPr>
+              <w:t>2.1.1 Traditional Diagnosis Methods</w:t>
+            </w:r>
+            <w:r>
+              <w:rPr>
+                <w:noProof/>
+                <w:webHidden/>
+              </w:rPr>
+              <w:tab/>
+            </w:r>
+            <w:r>
+              <w:rPr>
+                <w:noProof/>
+                <w:webHidden/>
+              </w:rPr>
+              <w:fldChar w:fldCharType="begin"/>
+            </w:r>
+            <w:r>
+              <w:rPr>
+                <w:noProof/>
+                <w:webHidden/>
+              </w:rPr>
+              <w:instrText xml:space="preserve"> PAGEREF _Toc192602083 \h </w:instrText>
+            </w:r>
+            <w:r>
+              <w:rPr>
+                <w:noProof/>
+                <w:webHidden/>
+              </w:rPr>
+            </w:r>
+            <w:r>
+              <w:rPr>
+                <w:noProof/>
+                <w:webHidden/>
+              </w:rPr>
+              <w:fldChar w:fldCharType="separate"/>
+            </w:r>
+            <w:r>
+              <w:rPr>
+                <w:noProof/>
+                <w:webHidden/>
+              </w:rPr>
+              <w:t>9</w:t>
+            </w:r>
+            <w:r>
+              <w:rPr>
+                <w:noProof/>
+                <w:webHidden/>
+              </w:rPr>
+              <w:fldChar w:fldCharType="end"/>
+            </w:r>
+          </w:hyperlink>
+        </w:p>
+        <w:p>
+          <w:pPr>
+            <w:pStyle w:val="TOC3"/>
+            <w:tabs>
+              <w:tab w:val="right" w:leader="dot" w:pos="8296"/>
+            </w:tabs>
+            <w:rPr>
+              <w:rFonts w:asciiTheme="minorHAnsi" w:eastAsiaTheme="minorEastAsia" w:hAnsiTheme="minorHAnsi" w:cstheme="minorBidi"/>
+              <w:noProof/>
+              <w:sz w:val="24"/>
+              <w:szCs w:val="24"/>
+              <w:lang w:eastAsia="en-GB"/>
+            </w:rPr>
+          </w:pPr>
+          <w:hyperlink w:anchor="_Toc192602084" w:history="1">
+            <w:r>
+              <w:rPr>
+                <w:rStyle w:val="Hyperlink"/>
+                <w:noProof/>
+              </w:rPr>
+              <w:t>2.1.2 Machine Learning and Diabetes Diagnosis</w:t>
+            </w:r>
+            <w:r>
+              <w:rPr>
+                <w:noProof/>
+                <w:webHidden/>
+              </w:rPr>
+              <w:tab/>
+            </w:r>
+            <w:r>
+              <w:rPr>
+                <w:noProof/>
+                <w:webHidden/>
+              </w:rPr>
+              <w:fldChar w:fldCharType="begin"/>
+            </w:r>
+            <w:r>
+              <w:rPr>
+                <w:noProof/>
+                <w:webHidden/>
+              </w:rPr>
+              <w:instrText xml:space="preserve"> PAGEREF _Toc192602084 \h </w:instrText>
+            </w:r>
+            <w:r>
+              <w:rPr>
+                <w:noProof/>
+                <w:webHidden/>
+              </w:rPr>
+            </w:r>
+            <w:r>
+              <w:rPr>
+                <w:noProof/>
+                <w:webHidden/>
+              </w:rPr>
+              <w:fldChar w:fldCharType="separate"/>
+            </w:r>
+            <w:r>
+              <w:rPr>
+                <w:noProof/>
+                <w:webHidden/>
+              </w:rPr>
+              <w:t>9</w:t>
+            </w:r>
+            <w:r>
+              <w:rPr>
+                <w:noProof/>
+                <w:webHidden/>
+              </w:rPr>
+              <w:fldChar w:fldCharType="end"/>
+            </w:r>
+          </w:hyperlink>
+        </w:p>
+        <w:p>
+          <w:pPr>
+            <w:pStyle w:val="TOC2"/>
+            <w:tabs>
+              <w:tab w:val="right" w:leader="dot" w:pos="8296"/>
+            </w:tabs>
+            <w:rPr>
+              <w:rFonts w:asciiTheme="minorHAnsi" w:eastAsiaTheme="minorEastAsia" w:hAnsiTheme="minorHAnsi" w:cstheme="minorBidi"/>
+              <w:noProof/>
+              <w:sz w:val="24"/>
+              <w:szCs w:val="24"/>
+              <w:lang w:eastAsia="en-GB"/>
+            </w:rPr>
+          </w:pPr>
+          <w:hyperlink w:anchor="_Toc192602085" w:history="1">
+            <w:r>
+              <w:rPr>
+                <w:rStyle w:val="Hyperlink"/>
+                <w:noProof/>
+              </w:rPr>
+              <w:t>2.2 Literature Review</w:t>
+            </w:r>
+            <w:r>
+              <w:rPr>
+                <w:noProof/>
+                <w:webHidden/>
+              </w:rPr>
+              <w:tab/>
+            </w:r>
+            <w:r>
+              <w:rPr>
+                <w:noProof/>
+                <w:webHidden/>
+              </w:rPr>
+              <w:fldChar w:fldCharType="begin"/>
+            </w:r>
+            <w:r>
+              <w:rPr>
+                <w:noProof/>
+                <w:webHidden/>
+              </w:rPr>
+              <w:instrText xml:space="preserve"> PAGEREF _Toc192602085 \h </w:instrText>
+            </w:r>
+            <w:r>
+              <w:rPr>
+                <w:noProof/>
+                <w:webHidden/>
+              </w:rPr>
+            </w:r>
+            <w:r>
+              <w:rPr>
+                <w:noProof/>
+                <w:webHidden/>
+              </w:rPr>
+              <w:fldChar w:fldCharType="separate"/>
+            </w:r>
+            <w:r>
+              <w:rPr>
+                <w:noProof/>
+                <w:webHidden/>
+              </w:rPr>
+              <w:t>9</w:t>
+            </w:r>
+            <w:r>
+              <w:rPr>
+                <w:noProof/>
+                <w:webHidden/>
+              </w:rPr>
+              <w:fldChar w:fldCharType="end"/>
+            </w:r>
+          </w:hyperlink>
+        </w:p>
+        <w:p>
+          <w:pPr>
+            <w:pStyle w:val="TOC1"/>
+            <w:tabs>
+              <w:tab w:val="right" w:leader="dot" w:pos="8296"/>
+            </w:tabs>
+            <w:rPr>
+              <w:rFonts w:asciiTheme="minorHAnsi" w:eastAsiaTheme="minorEastAsia" w:hAnsiTheme="minorHAnsi" w:cstheme="minorBidi"/>
+              <w:noProof/>
+              <w:sz w:val="24"/>
+              <w:szCs w:val="24"/>
+              <w:lang w:eastAsia="en-GB"/>
+            </w:rPr>
+          </w:pPr>
+          <w:hyperlink w:anchor="_Toc192602086" w:history="1">
+            <w:r>
+              <w:rPr>
+                <w:rStyle w:val="Hyperlink"/>
+                <w:noProof/>
+              </w:rPr>
+              <w:t>Chapter 3: Research Methodology</w:t>
+            </w:r>
+            <w:r>
+              <w:rPr>
+                <w:noProof/>
+                <w:webHidden/>
+              </w:rPr>
+              <w:tab/>
+            </w:r>
+            <w:r>
+              <w:rPr>
+                <w:noProof/>
+                <w:webHidden/>
+              </w:rPr>
+              <w:fldChar w:fldCharType="begin"/>
+            </w:r>
+            <w:r>
+              <w:rPr>
+                <w:noProof/>
+                <w:webHidden/>
+              </w:rPr>
+              <w:instrText xml:space="preserve"> PAGEREF _Toc192602086 \h </w:instrText>
+            </w:r>
+            <w:r>
+              <w:rPr>
+                <w:noProof/>
+                <w:webHidden/>
+              </w:rPr>
+            </w:r>
+            <w:r>
+              <w:rPr>
+                <w:noProof/>
+                <w:webHidden/>
+              </w:rPr>
+              <w:fldChar w:fldCharType="separate"/>
+            </w:r>
+            <w:r>
+              <w:rPr>
+                <w:noProof/>
+                <w:webHidden/>
+              </w:rPr>
+              <w:t>10</w:t>
+            </w:r>
+            <w:r>
+              <w:rPr>
+                <w:noProof/>
+                <w:webHidden/>
+              </w:rPr>
+              <w:fldChar w:fldCharType="end"/>
+            </w:r>
+          </w:hyperlink>
+        </w:p>
+        <w:p>
+          <w:pPr>
+            <w:pStyle w:val="TOC2"/>
+            <w:tabs>
+              <w:tab w:val="right" w:leader="dot" w:pos="8296"/>
+            </w:tabs>
+            <w:rPr>
+              <w:rFonts w:asciiTheme="minorHAnsi" w:eastAsiaTheme="minorEastAsia" w:hAnsiTheme="minorHAnsi" w:cstheme="minorBidi"/>
+              <w:noProof/>
+              <w:sz w:val="24"/>
+              <w:szCs w:val="24"/>
+              <w:lang w:eastAsia="en-GB"/>
+            </w:rPr>
+          </w:pPr>
+          <w:hyperlink w:anchor="_Toc192602087" w:history="1">
+            <w:r>
+              <w:rPr>
+                <w:rStyle w:val="Hyperlink"/>
+                <w:noProof/>
+              </w:rPr>
+              <w:t>3.1 Research Method</w:t>
+            </w:r>
+            <w:r>
+              <w:rPr>
+                <w:noProof/>
+                <w:webHidden/>
+              </w:rPr>
+              <w:tab/>
+            </w:r>
+            <w:r>
+              <w:rPr>
+                <w:noProof/>
+                <w:webHidden/>
+              </w:rPr>
+              <w:fldChar w:fldCharType="begin"/>
+            </w:r>
+            <w:r>
+              <w:rPr>
+                <w:noProof/>
+                <w:webHidden/>
+              </w:rPr>
+              <w:instrText xml:space="preserve"> PAGEREF _Toc192602087 \h </w:instrText>
+            </w:r>
+            <w:r>
+              <w:rPr>
+                <w:noProof/>
+                <w:webHidden/>
+              </w:rPr>
+            </w:r>
+            <w:r>
+              <w:rPr>
+                <w:noProof/>
+                <w:webHidden/>
+              </w:rPr>
+              <w:fldChar w:fldCharType="separate"/>
+            </w:r>
+            <w:r>
+              <w:rPr>
+                <w:noProof/>
+                <w:webHidden/>
+              </w:rPr>
+              <w:t>10</w:t>
+            </w:r>
+            <w:r>
+              <w:rPr>
+                <w:noProof/>
+                <w:webHidden/>
+              </w:rPr>
+              <w:fldChar w:fldCharType="end"/>
+            </w:r>
+          </w:hyperlink>
+        </w:p>
+        <w:p>
+          <w:pPr>
+            <w:pStyle w:val="TOC2"/>
+            <w:tabs>
+              <w:tab w:val="right" w:leader="dot" w:pos="8296"/>
+            </w:tabs>
+            <w:rPr>
+              <w:rFonts w:asciiTheme="minorHAnsi" w:eastAsiaTheme="minorEastAsia" w:hAnsiTheme="minorHAnsi" w:cstheme="minorBidi"/>
+              <w:noProof/>
+              <w:sz w:val="24"/>
+              <w:szCs w:val="24"/>
+              <w:lang w:eastAsia="en-GB"/>
+            </w:rPr>
+          </w:pPr>
+          <w:hyperlink w:anchor="_Toc192602088" w:history="1">
+            <w:r>
+              <w:rPr>
+                <w:rStyle w:val="Hyperlink"/>
+                <w:noProof/>
+              </w:rPr>
+              <w:t>3.2 Data Collection</w:t>
+            </w:r>
+            <w:r>
+              <w:rPr>
+                <w:noProof/>
+                <w:webHidden/>
+              </w:rPr>
+              <w:tab/>
+            </w:r>
+            <w:r>
+              <w:rPr>
+                <w:noProof/>
+                <w:webHidden/>
+              </w:rPr>
+              <w:fldChar w:fldCharType="begin"/>
+            </w:r>
+            <w:r>
+              <w:rPr>
+                <w:noProof/>
+                <w:webHidden/>
+              </w:rPr>
+              <w:instrText xml:space="preserve"> PAGEREF _Toc192602088 \h </w:instrText>
+            </w:r>
+            <w:r>
+              <w:rPr>
+                <w:noProof/>
+                <w:webHidden/>
+              </w:rPr>
+            </w:r>
+            <w:r>
+              <w:rPr>
+                <w:noProof/>
+                <w:webHidden/>
+              </w:rPr>
+              <w:fldChar w:fldCharType="separate"/>
+            </w:r>
+            <w:r>
+              <w:rPr>
+                <w:noProof/>
+                <w:webHidden/>
+              </w:rPr>
+              <w:t>10</w:t>
+            </w:r>
+            <w:r>
+              <w:rPr>
+                <w:noProof/>
+                <w:webHidden/>
+              </w:rPr>
+              <w:fldChar w:fldCharType="end"/>
+            </w:r>
+          </w:hyperlink>
+        </w:p>
+        <w:p>
+          <w:pPr>
+            <w:pStyle w:val="TOC2"/>
+            <w:tabs>
+              <w:tab w:val="right" w:leader="dot" w:pos="8296"/>
+            </w:tabs>
+            <w:rPr>
+              <w:rFonts w:asciiTheme="minorHAnsi" w:eastAsiaTheme="minorEastAsia" w:hAnsiTheme="minorHAnsi" w:cstheme="minorBidi"/>
+              <w:noProof/>
+              <w:sz w:val="24"/>
+              <w:szCs w:val="24"/>
+              <w:lang w:eastAsia="en-GB"/>
+            </w:rPr>
+          </w:pPr>
+          <w:hyperlink w:anchor="_Toc192602089" w:history="1">
+            <w:r>
+              <w:rPr>
+                <w:rStyle w:val="Hyperlink"/>
+                <w:noProof/>
+              </w:rPr>
+              <w:t>3.3 Data Analysis</w:t>
+            </w:r>
+            <w:r>
+              <w:rPr>
+                <w:noProof/>
+                <w:webHidden/>
+              </w:rPr>
+              <w:tab/>
+            </w:r>
+            <w:r>
+              <w:rPr>
+                <w:noProof/>
+                <w:webHidden/>
+              </w:rPr>
+              <w:fldChar w:fldCharType="begin"/>
+            </w:r>
+            <w:r>
+              <w:rPr>
+                <w:noProof/>
+                <w:webHidden/>
+              </w:rPr>
+              <w:instrText xml:space="preserve"> PAGEREF _Toc192602089 \h </w:instrText>
+            </w:r>
+            <w:r>
+              <w:rPr>
+                <w:noProof/>
+                <w:webHidden/>
+              </w:rPr>
+            </w:r>
+            <w:r>
+              <w:rPr>
+                <w:noProof/>
+                <w:webHidden/>
+              </w:rPr>
+              <w:fldChar w:fldCharType="separate"/>
+            </w:r>
+            <w:r>
+              <w:rPr>
+                <w:noProof/>
+                <w:webHidden/>
+              </w:rPr>
+              <w:t>10</w:t>
+            </w:r>
+            <w:r>
+              <w:rPr>
+                <w:noProof/>
+                <w:webHidden/>
+              </w:rPr>
+              <w:fldChar w:fldCharType="end"/>
+            </w:r>
+          </w:hyperlink>
+        </w:p>
+        <w:p>
+          <w:pPr>
+            <w:pStyle w:val="TOC2"/>
+            <w:tabs>
+              <w:tab w:val="right" w:leader="dot" w:pos="8296"/>
+            </w:tabs>
+            <w:rPr>
+              <w:rFonts w:asciiTheme="minorHAnsi" w:eastAsiaTheme="minorEastAsia" w:hAnsiTheme="minorHAnsi" w:cstheme="minorBidi"/>
+              <w:noProof/>
+              <w:sz w:val="24"/>
+              <w:szCs w:val="24"/>
+              <w:lang w:eastAsia="en-GB"/>
+            </w:rPr>
+          </w:pPr>
+          <w:hyperlink w:anchor="_Toc192602090" w:history="1">
+            <w:r>
+              <w:rPr>
+                <w:rStyle w:val="Hyperlink"/>
+                <w:noProof/>
+              </w:rPr>
+              <w:t>3.4 Ethics</w:t>
+            </w:r>
+            <w:r>
+              <w:rPr>
+                <w:noProof/>
+                <w:webHidden/>
+              </w:rPr>
+              <w:tab/>
+            </w:r>
+            <w:r>
+              <w:rPr>
+                <w:noProof/>
+                <w:webHidden/>
+              </w:rPr>
+              <w:fldChar w:fldCharType="begin"/>
+            </w:r>
+            <w:r>
+              <w:rPr>
+                <w:noProof/>
+                <w:webHidden/>
+              </w:rPr>
+              <w:instrText xml:space="preserve"> PAGEREF _Toc192602090 \h </w:instrText>
+            </w:r>
+            <w:r>
+              <w:rPr>
+                <w:noProof/>
+                <w:webHidden/>
+              </w:rPr>
+            </w:r>
+            <w:r>
+              <w:rPr>
+                <w:noProof/>
+                <w:webHidden/>
+              </w:rPr>
+              <w:fldChar w:fldCharType="separate"/>
+            </w:r>
+            <w:r>
+              <w:rPr>
+                <w:noProof/>
+                <w:webHidden/>
+              </w:rPr>
+              <w:t>10</w:t>
+            </w:r>
+            <w:r>
+              <w:rPr>
+                <w:noProof/>
+                <w:webHidden/>
+              </w:rPr>
+              <w:fldChar w:fldCharType="end"/>
+            </w:r>
+          </w:hyperlink>
+        </w:p>
+        <w:p>
+          <w:pPr>
+            <w:pStyle w:val="TOC2"/>
+            <w:tabs>
+              <w:tab w:val="right" w:leader="dot" w:pos="8296"/>
+            </w:tabs>
+            <w:rPr>
+              <w:rFonts w:asciiTheme="minorHAnsi" w:eastAsiaTheme="minorEastAsia" w:hAnsiTheme="minorHAnsi" w:cstheme="minorBidi"/>
+              <w:noProof/>
+              <w:sz w:val="24"/>
+              <w:szCs w:val="24"/>
+              <w:lang w:eastAsia="en-GB"/>
+            </w:rPr>
+          </w:pPr>
+          <w:hyperlink w:anchor="_Toc192602091" w:history="1">
+            <w:r>
+              <w:rPr>
+                <w:rStyle w:val="Hyperlink"/>
+                <w:noProof/>
+              </w:rPr>
+              <w:t>3.5 Limitations</w:t>
+            </w:r>
+            <w:r>
+              <w:rPr>
+                <w:noProof/>
+                <w:webHidden/>
+              </w:rPr>
+              <w:tab/>
+            </w:r>
+            <w:r>
+              <w:rPr>
+                <w:noProof/>
+                <w:webHidden/>
+              </w:rPr>
+              <w:fldChar w:fldCharType="begin"/>
+            </w:r>
+            <w:r>
+              <w:rPr>
+                <w:noProof/>
+                <w:webHidden/>
+              </w:rPr>
+              <w:instrText xml:space="preserve"> PAGEREF _Toc192602091 \h </w:instrText>
+            </w:r>
+            <w:r>
+              <w:rPr>
+                <w:noProof/>
+                <w:webHidden/>
+              </w:rPr>
+            </w:r>
+            <w:r>
+              <w:rPr>
+                <w:noProof/>
+                <w:webHidden/>
+              </w:rPr>
+              <w:fldChar w:fldCharType="separate"/>
+            </w:r>
+            <w:r>
+              <w:rPr>
+                <w:noProof/>
+                <w:webHidden/>
+              </w:rPr>
+              <w:t>10</w:t>
+            </w:r>
+            <w:r>
+              <w:rPr>
+                <w:noProof/>
+                <w:webHidden/>
+              </w:rPr>
+              <w:fldChar w:fldCharType="end"/>
+            </w:r>
+          </w:hyperlink>
+        </w:p>
+        <w:p>
+          <w:pPr>
+            <w:pStyle w:val="TOC2"/>
+            <w:tabs>
+              <w:tab w:val="right" w:leader="dot" w:pos="8296"/>
+            </w:tabs>
+            <w:rPr>
+              <w:rFonts w:asciiTheme="minorHAnsi" w:eastAsiaTheme="minorEastAsia" w:hAnsiTheme="minorHAnsi" w:cstheme="minorBidi"/>
+              <w:noProof/>
+              <w:sz w:val="24"/>
+              <w:szCs w:val="24"/>
+              <w:lang w:eastAsia="en-GB"/>
+            </w:rPr>
+          </w:pPr>
+          <w:hyperlink w:anchor="_Toc192602092" w:history="1">
+            <w:r>
+              <w:rPr>
+                <w:rStyle w:val="Hyperlink"/>
+                <w:noProof/>
+              </w:rPr>
+              <w:t>3.6 Conclusions</w:t>
+            </w:r>
+            <w:r>
+              <w:rPr>
+                <w:noProof/>
+                <w:webHidden/>
+              </w:rPr>
+              <w:tab/>
+            </w:r>
+            <w:r>
+              <w:rPr>
+                <w:noProof/>
+                <w:webHidden/>
+              </w:rPr>
+              <w:fldChar w:fldCharType="begin"/>
+            </w:r>
+            <w:r>
+              <w:rPr>
+                <w:noProof/>
+                <w:webHidden/>
+              </w:rPr>
+              <w:instrText xml:space="preserve"> PAGEREF _Toc192602092 \h </w:instrText>
+            </w:r>
+            <w:r>
+              <w:rPr>
+                <w:noProof/>
+                <w:webHidden/>
+              </w:rPr>
+            </w:r>
+            <w:r>
+              <w:rPr>
+                <w:noProof/>
+                <w:webHidden/>
+              </w:rPr>
+              <w:fldChar w:fldCharType="separate"/>
+            </w:r>
+            <w:r>
+              <w:rPr>
+                <w:noProof/>
+                <w:webHidden/>
+              </w:rPr>
+              <w:t>10</w:t>
+            </w:r>
+            <w:r>
+              <w:rPr>
+                <w:noProof/>
+                <w:webHidden/>
+              </w:rPr>
+              <w:fldChar w:fldCharType="end"/>
+            </w:r>
+          </w:hyperlink>
+        </w:p>
+        <w:p>
+          <w:pPr>
+            <w:pStyle w:val="TOC1"/>
+            <w:tabs>
+              <w:tab w:val="right" w:leader="dot" w:pos="8296"/>
+            </w:tabs>
+            <w:rPr>
+              <w:rFonts w:asciiTheme="minorHAnsi" w:eastAsiaTheme="minorEastAsia" w:hAnsiTheme="minorHAnsi" w:cstheme="minorBidi"/>
+              <w:noProof/>
+              <w:sz w:val="24"/>
+              <w:szCs w:val="24"/>
+              <w:lang w:eastAsia="en-GB"/>
+            </w:rPr>
+          </w:pPr>
+          <w:hyperlink w:anchor="_Toc192602093" w:history="1">
+            <w:r>
+              <w:rPr>
+                <w:rStyle w:val="Hyperlink"/>
+                <w:noProof/>
+              </w:rPr>
+              <w:t>Chapter 4: Design and Implementation</w:t>
+            </w:r>
+            <w:r>
+              <w:rPr>
+                <w:noProof/>
+                <w:webHidden/>
+              </w:rPr>
+              <w:tab/>
+            </w:r>
+            <w:r>
+              <w:rPr>
+                <w:noProof/>
+                <w:webHidden/>
+              </w:rPr>
+              <w:fldChar w:fldCharType="begin"/>
+            </w:r>
+            <w:r>
+              <w:rPr>
+                <w:noProof/>
+                <w:webHidden/>
+              </w:rPr>
+              <w:instrText xml:space="preserve"> PAGEREF _Toc192602093 \h </w:instrText>
+            </w:r>
+            <w:r>
+              <w:rPr>
+                <w:noProof/>
+                <w:webHidden/>
+              </w:rPr>
+            </w:r>
+            <w:r>
+              <w:rPr>
+                <w:noProof/>
+                <w:webHidden/>
+              </w:rPr>
+              <w:fldChar w:fldCharType="separate"/>
+            </w:r>
+            <w:r>
+              <w:rPr>
+                <w:noProof/>
+                <w:webHidden/>
+              </w:rPr>
+              <w:t>11</w:t>
+            </w:r>
+            <w:r>
+              <w:rPr>
+                <w:noProof/>
+                <w:webHidden/>
+              </w:rPr>
+              <w:fldChar w:fldCharType="end"/>
+            </w:r>
+          </w:hyperlink>
+        </w:p>
+        <w:p>
+          <w:pPr>
+            <w:pStyle w:val="TOC2"/>
+            <w:tabs>
+              <w:tab w:val="right" w:leader="dot" w:pos="8296"/>
+            </w:tabs>
+            <w:rPr>
+              <w:rFonts w:asciiTheme="minorHAnsi" w:eastAsiaTheme="minorEastAsia" w:hAnsiTheme="minorHAnsi" w:cstheme="minorBidi"/>
+              <w:noProof/>
+              <w:sz w:val="24"/>
+              <w:szCs w:val="24"/>
+              <w:lang w:eastAsia="en-GB"/>
+            </w:rPr>
+          </w:pPr>
+          <w:hyperlink w:anchor="_Toc192602094" w:history="1">
+            <w:r>
+              <w:rPr>
+                <w:rStyle w:val="Hyperlink"/>
+                <w:noProof/>
+              </w:rPr>
+              <w:t>4.1 Logistic Regression</w:t>
+            </w:r>
+            <w:r>
+              <w:rPr>
+                <w:noProof/>
+                <w:webHidden/>
+              </w:rPr>
+              <w:tab/>
+            </w:r>
+            <w:r>
+              <w:rPr>
+                <w:noProof/>
+                <w:webHidden/>
+              </w:rPr>
+              <w:fldChar w:fldCharType="begin"/>
+            </w:r>
+            <w:r>
+              <w:rPr>
+                <w:noProof/>
+                <w:webHidden/>
+              </w:rPr>
+              <w:instrText xml:space="preserve"> PAGEREF _Toc192602094 \h </w:instrText>
+            </w:r>
+            <w:r>
+              <w:rPr>
+                <w:noProof/>
+                <w:webHidden/>
+              </w:rPr>
+            </w:r>
+            <w:r>
+              <w:rPr>
+                <w:noProof/>
+                <w:webHidden/>
+              </w:rPr>
+              <w:fldChar w:fldCharType="separate"/>
+            </w:r>
+            <w:r>
+              <w:rPr>
+                <w:noProof/>
+                <w:webHidden/>
+              </w:rPr>
+              <w:t>11</w:t>
+            </w:r>
+            <w:r>
+              <w:rPr>
+                <w:noProof/>
+                <w:webHidden/>
+              </w:rPr>
+              <w:fldChar w:fldCharType="end"/>
+            </w:r>
+          </w:hyperlink>
+        </w:p>
+        <w:p>
+          <w:pPr>
+            <w:pStyle w:val="TOC3"/>
+            <w:tabs>
+              <w:tab w:val="right" w:leader="dot" w:pos="8296"/>
+            </w:tabs>
+            <w:rPr>
+              <w:rFonts w:asciiTheme="minorHAnsi" w:eastAsiaTheme="minorEastAsia" w:hAnsiTheme="minorHAnsi" w:cstheme="minorBidi"/>
+              <w:noProof/>
+              <w:sz w:val="24"/>
+              <w:szCs w:val="24"/>
+              <w:lang w:eastAsia="en-GB"/>
+            </w:rPr>
+          </w:pPr>
+          <w:hyperlink w:anchor="_Toc192602095" w:history="1">
+            <w:r>
+              <w:rPr>
+                <w:rStyle w:val="Hyperlink"/>
+                <w:noProof/>
+              </w:rPr>
+              <w:t>4.1.1 How LR works and Implementation</w:t>
+            </w:r>
+            <w:r>
+              <w:rPr>
+                <w:noProof/>
+                <w:webHidden/>
+              </w:rPr>
+              <w:tab/>
+            </w:r>
+            <w:r>
+              <w:rPr>
+                <w:noProof/>
+                <w:webHidden/>
+              </w:rPr>
+              <w:fldChar w:fldCharType="begin"/>
+            </w:r>
+            <w:r>
+              <w:rPr>
+                <w:noProof/>
+                <w:webHidden/>
+              </w:rPr>
+              <w:instrText xml:space="preserve"> PAGEREF _Toc192602095 \h </w:instrText>
+            </w:r>
+            <w:r>
+              <w:rPr>
+                <w:noProof/>
+                <w:webHidden/>
+              </w:rPr>
+            </w:r>
+            <w:r>
+              <w:rPr>
+                <w:noProof/>
+                <w:webHidden/>
+              </w:rPr>
+              <w:fldChar w:fldCharType="separate"/>
+            </w:r>
+            <w:r>
+              <w:rPr>
+                <w:noProof/>
+                <w:webHidden/>
+              </w:rPr>
+              <w:t>11</w:t>
+            </w:r>
+            <w:r>
+              <w:rPr>
+                <w:noProof/>
+                <w:webHidden/>
+              </w:rPr>
+              <w:fldChar w:fldCharType="end"/>
+            </w:r>
+          </w:hyperlink>
+        </w:p>
+        <w:p>
+          <w:pPr>
+            <w:pStyle w:val="TOC2"/>
+            <w:tabs>
+              <w:tab w:val="right" w:leader="dot" w:pos="8296"/>
+            </w:tabs>
+            <w:rPr>
+              <w:rFonts w:asciiTheme="minorHAnsi" w:eastAsiaTheme="minorEastAsia" w:hAnsiTheme="minorHAnsi" w:cstheme="minorBidi"/>
+              <w:noProof/>
+              <w:sz w:val="24"/>
+              <w:szCs w:val="24"/>
+              <w:lang w:eastAsia="en-GB"/>
+            </w:rPr>
+          </w:pPr>
+          <w:hyperlink w:anchor="_Toc192602096" w:history="1">
+            <w:r>
+              <w:rPr>
+                <w:rStyle w:val="Hyperlink"/>
+                <w:noProof/>
+              </w:rPr>
+              <w:t>4.2 Random Forest</w:t>
+            </w:r>
+            <w:r>
+              <w:rPr>
+                <w:noProof/>
+                <w:webHidden/>
+              </w:rPr>
+              <w:tab/>
+            </w:r>
+            <w:r>
+              <w:rPr>
+                <w:noProof/>
+                <w:webHidden/>
+              </w:rPr>
+              <w:fldChar w:fldCharType="begin"/>
+            </w:r>
+            <w:r>
+              <w:rPr>
+                <w:noProof/>
+                <w:webHidden/>
+              </w:rPr>
+              <w:instrText xml:space="preserve"> PAGEREF _Toc192602096 \h </w:instrText>
+            </w:r>
+            <w:r>
+              <w:rPr>
+                <w:noProof/>
+                <w:webHidden/>
+              </w:rPr>
+            </w:r>
+            <w:r>
+              <w:rPr>
+                <w:noProof/>
+                <w:webHidden/>
+              </w:rPr>
+              <w:fldChar w:fldCharType="separate"/>
+            </w:r>
+            <w:r>
+              <w:rPr>
+                <w:noProof/>
+                <w:webHidden/>
+              </w:rPr>
+              <w:t>11</w:t>
+            </w:r>
+            <w:r>
+              <w:rPr>
+                <w:noProof/>
+                <w:webHidden/>
+              </w:rPr>
+              <w:fldChar w:fldCharType="end"/>
+            </w:r>
+          </w:hyperlink>
+        </w:p>
+        <w:p>
+          <w:pPr>
+            <w:pStyle w:val="TOC3"/>
+            <w:tabs>
+              <w:tab w:val="right" w:leader="dot" w:pos="8296"/>
+            </w:tabs>
+            <w:rPr>
+              <w:rFonts w:asciiTheme="minorHAnsi" w:eastAsiaTheme="minorEastAsia" w:hAnsiTheme="minorHAnsi" w:cstheme="minorBidi"/>
+              <w:noProof/>
+              <w:sz w:val="24"/>
+              <w:szCs w:val="24"/>
+              <w:lang w:eastAsia="en-GB"/>
+            </w:rPr>
+          </w:pPr>
+          <w:hyperlink w:anchor="_Toc192602097" w:history="1">
+            <w:r>
+              <w:rPr>
+                <w:rStyle w:val="Hyperlink"/>
+                <w:noProof/>
+              </w:rPr>
+              <w:t>4.2.1 How RF works and Implementation</w:t>
+            </w:r>
+            <w:r>
+              <w:rPr>
+                <w:noProof/>
+                <w:webHidden/>
+              </w:rPr>
+              <w:tab/>
+            </w:r>
+            <w:r>
+              <w:rPr>
+                <w:noProof/>
+                <w:webHidden/>
+              </w:rPr>
+              <w:fldChar w:fldCharType="begin"/>
+            </w:r>
+            <w:r>
+              <w:rPr>
+                <w:noProof/>
+                <w:webHidden/>
+              </w:rPr>
+              <w:instrText xml:space="preserve"> PAGEREF _Toc192602097 \h </w:instrText>
+            </w:r>
+            <w:r>
+              <w:rPr>
+                <w:noProof/>
+                <w:webHidden/>
+              </w:rPr>
+            </w:r>
+            <w:r>
+              <w:rPr>
+                <w:noProof/>
+                <w:webHidden/>
+              </w:rPr>
+              <w:fldChar w:fldCharType="separate"/>
+            </w:r>
+            <w:r>
+              <w:rPr>
+                <w:noProof/>
+                <w:webHidden/>
+              </w:rPr>
+              <w:t>11</w:t>
+            </w:r>
+            <w:r>
+              <w:rPr>
+                <w:noProof/>
+                <w:webHidden/>
+              </w:rPr>
+              <w:fldChar w:fldCharType="end"/>
+            </w:r>
+          </w:hyperlink>
+        </w:p>
+        <w:p>
+          <w:pPr>
+            <w:pStyle w:val="TOC2"/>
+            <w:tabs>
+              <w:tab w:val="right" w:leader="dot" w:pos="8296"/>
+            </w:tabs>
+            <w:rPr>
+              <w:rFonts w:asciiTheme="minorHAnsi" w:eastAsiaTheme="minorEastAsia" w:hAnsiTheme="minorHAnsi" w:cstheme="minorBidi"/>
+              <w:noProof/>
+              <w:sz w:val="24"/>
+              <w:szCs w:val="24"/>
+              <w:lang w:eastAsia="en-GB"/>
+            </w:rPr>
+          </w:pPr>
+          <w:hyperlink w:anchor="_Toc192602098" w:history="1">
+            <w:r>
+              <w:rPr>
+                <w:rStyle w:val="Hyperlink"/>
+                <w:noProof/>
+              </w:rPr>
+              <w:t>4.3 Gradient Boosting Model</w:t>
+            </w:r>
+            <w:r>
+              <w:rPr>
+                <w:noProof/>
+                <w:webHidden/>
+              </w:rPr>
+              <w:tab/>
+            </w:r>
+            <w:r>
+              <w:rPr>
+                <w:noProof/>
+                <w:webHidden/>
+              </w:rPr>
+              <w:fldChar w:fldCharType="begin"/>
+            </w:r>
+            <w:r>
+              <w:rPr>
+                <w:noProof/>
+                <w:webHidden/>
+              </w:rPr>
+              <w:instrText xml:space="preserve"> PAGEREF _Toc192602098 \h </w:instrText>
+            </w:r>
+            <w:r>
+              <w:rPr>
+                <w:noProof/>
+                <w:webHidden/>
+              </w:rPr>
+            </w:r>
+            <w:r>
+              <w:rPr>
+                <w:noProof/>
+                <w:webHidden/>
+              </w:rPr>
+              <w:fldChar w:fldCharType="separate"/>
+            </w:r>
+            <w:r>
+              <w:rPr>
+                <w:noProof/>
+                <w:webHidden/>
+              </w:rPr>
+              <w:t>11</w:t>
+            </w:r>
+            <w:r>
+              <w:rPr>
+                <w:noProof/>
+                <w:webHidden/>
+              </w:rPr>
+              <w:fldChar w:fldCharType="end"/>
+            </w:r>
+          </w:hyperlink>
+        </w:p>
+        <w:p>
+          <w:pPr>
+            <w:pStyle w:val="TOC3"/>
+            <w:tabs>
+              <w:tab w:val="right" w:leader="dot" w:pos="8296"/>
+            </w:tabs>
+            <w:rPr>
+              <w:rFonts w:asciiTheme="minorHAnsi" w:eastAsiaTheme="minorEastAsia" w:hAnsiTheme="minorHAnsi" w:cstheme="minorBidi"/>
+              <w:noProof/>
+              <w:sz w:val="24"/>
+              <w:szCs w:val="24"/>
+              <w:lang w:eastAsia="en-GB"/>
+            </w:rPr>
+          </w:pPr>
+          <w:hyperlink w:anchor="_Toc192602099" w:history="1">
+            <w:r>
+              <w:rPr>
+                <w:rStyle w:val="Hyperlink"/>
+                <w:noProof/>
+              </w:rPr>
+              <w:t>4.3.1 How GBM works and Implementation</w:t>
+            </w:r>
+            <w:r>
+              <w:rPr>
+                <w:noProof/>
+                <w:webHidden/>
+              </w:rPr>
+              <w:tab/>
+            </w:r>
+            <w:r>
+              <w:rPr>
+                <w:noProof/>
+                <w:webHidden/>
+              </w:rPr>
+              <w:fldChar w:fldCharType="begin"/>
+            </w:r>
+            <w:r>
+              <w:rPr>
+                <w:noProof/>
+                <w:webHidden/>
+              </w:rPr>
+              <w:instrText xml:space="preserve"> PAGEREF _Toc192602099 \h </w:instrText>
+            </w:r>
+            <w:r>
+              <w:rPr>
+                <w:noProof/>
+                <w:webHidden/>
+              </w:rPr>
+            </w:r>
+            <w:r>
+              <w:rPr>
+                <w:noProof/>
+                <w:webHidden/>
+              </w:rPr>
+              <w:fldChar w:fldCharType="separate"/>
+            </w:r>
+            <w:r>
+              <w:rPr>
+                <w:noProof/>
+                <w:webHidden/>
+              </w:rPr>
+              <w:t>11</w:t>
+            </w:r>
+            <w:r>
+              <w:rPr>
+                <w:noProof/>
+                <w:webHidden/>
+              </w:rPr>
+              <w:fldChar w:fldCharType="end"/>
+            </w:r>
+          </w:hyperlink>
+        </w:p>
+        <w:p>
+          <w:pPr>
+            <w:pStyle w:val="TOC1"/>
+            <w:tabs>
+              <w:tab w:val="right" w:leader="dot" w:pos="8296"/>
+            </w:tabs>
+            <w:rPr>
+              <w:rFonts w:asciiTheme="minorHAnsi" w:eastAsiaTheme="minorEastAsia" w:hAnsiTheme="minorHAnsi" w:cstheme="minorBidi"/>
+              <w:noProof/>
+              <w:sz w:val="24"/>
+              <w:szCs w:val="24"/>
+              <w:lang w:eastAsia="en-GB"/>
+            </w:rPr>
+          </w:pPr>
+          <w:hyperlink w:anchor="_Toc192602100" w:history="1">
+            <w:r>
+              <w:rPr>
+                <w:rStyle w:val="Hyperlink"/>
+                <w:noProof/>
+              </w:rPr>
+              <w:t>Chapter 5: Results and Analysis</w:t>
+            </w:r>
+            <w:r>
+              <w:rPr>
+                <w:noProof/>
+                <w:webHidden/>
+              </w:rPr>
+              <w:tab/>
+            </w:r>
+            <w:r>
+              <w:rPr>
+                <w:noProof/>
+                <w:webHidden/>
+              </w:rPr>
+              <w:fldChar w:fldCharType="begin"/>
+            </w:r>
+            <w:r>
+              <w:rPr>
+                <w:noProof/>
+                <w:webHidden/>
+              </w:rPr>
+              <w:instrText xml:space="preserve"> PAGEREF _Toc192602100 \h </w:instrText>
+            </w:r>
+            <w:r>
+              <w:rPr>
+                <w:noProof/>
+                <w:webHidden/>
+              </w:rPr>
+            </w:r>
+            <w:r>
+              <w:rPr>
+                <w:noProof/>
+                <w:webHidden/>
+              </w:rPr>
+              <w:fldChar w:fldCharType="separate"/>
+            </w:r>
+            <w:r>
+              <w:rPr>
+                <w:noProof/>
+                <w:webHidden/>
+              </w:rPr>
+              <w:t>12</w:t>
+            </w:r>
+            <w:r>
+              <w:rPr>
+                <w:noProof/>
+                <w:webHidden/>
+              </w:rPr>
+              <w:fldChar w:fldCharType="end"/>
+            </w:r>
+          </w:hyperlink>
+        </w:p>
+        <w:p>
+          <w:pPr>
+            <w:pStyle w:val="TOC2"/>
+            <w:tabs>
+              <w:tab w:val="right" w:leader="dot" w:pos="8296"/>
+            </w:tabs>
+            <w:rPr>
+              <w:rFonts w:asciiTheme="minorHAnsi" w:eastAsiaTheme="minorEastAsia" w:hAnsiTheme="minorHAnsi" w:cstheme="minorBidi"/>
+              <w:noProof/>
+              <w:sz w:val="24"/>
+              <w:szCs w:val="24"/>
+              <w:lang w:eastAsia="en-GB"/>
+            </w:rPr>
+          </w:pPr>
+          <w:hyperlink w:anchor="_Toc192602101" w:history="1">
+            <w:r>
+              <w:rPr>
+                <w:rStyle w:val="Hyperlink"/>
+                <w:noProof/>
+              </w:rPr>
+              <w:t>5.1 Datasets</w:t>
+            </w:r>
+            <w:r>
+              <w:rPr>
+                <w:noProof/>
+                <w:webHidden/>
+              </w:rPr>
+              <w:tab/>
+            </w:r>
+            <w:r>
+              <w:rPr>
+                <w:noProof/>
+                <w:webHidden/>
+              </w:rPr>
+              <w:fldChar w:fldCharType="begin"/>
+            </w:r>
+            <w:r>
+              <w:rPr>
+                <w:noProof/>
+                <w:webHidden/>
+              </w:rPr>
+              <w:instrText xml:space="preserve"> PAGEREF _Toc192602101 \h </w:instrText>
+            </w:r>
+            <w:r>
+              <w:rPr>
+                <w:noProof/>
+                <w:webHidden/>
+              </w:rPr>
+            </w:r>
+            <w:r>
+              <w:rPr>
+                <w:noProof/>
+                <w:webHidden/>
+              </w:rPr>
+              <w:fldChar w:fldCharType="separate"/>
+            </w:r>
+            <w:r>
+              <w:rPr>
+                <w:noProof/>
+                <w:webHidden/>
+              </w:rPr>
+              <w:t>12</w:t>
+            </w:r>
+            <w:r>
+              <w:rPr>
+                <w:noProof/>
+                <w:webHidden/>
+              </w:rPr>
+              <w:fldChar w:fldCharType="end"/>
+            </w:r>
+          </w:hyperlink>
+        </w:p>
+        <w:p>
+          <w:pPr>
+            <w:pStyle w:val="TOC2"/>
+            <w:tabs>
+              <w:tab w:val="right" w:leader="dot" w:pos="8296"/>
+            </w:tabs>
+            <w:rPr>
+              <w:rFonts w:asciiTheme="minorHAnsi" w:eastAsiaTheme="minorEastAsia" w:hAnsiTheme="minorHAnsi" w:cstheme="minorBidi"/>
+              <w:noProof/>
+              <w:sz w:val="24"/>
+              <w:szCs w:val="24"/>
+              <w:lang w:eastAsia="en-GB"/>
+            </w:rPr>
+          </w:pPr>
+          <w:hyperlink w:anchor="_Toc192602102" w:history="1">
+            <w:r>
+              <w:rPr>
+                <w:rStyle w:val="Hyperlink"/>
+                <w:noProof/>
+              </w:rPr>
+              <w:t>5.2 Evaluation Metrics</w:t>
+            </w:r>
+            <w:r>
+              <w:rPr>
+                <w:noProof/>
+                <w:webHidden/>
+              </w:rPr>
+              <w:tab/>
+            </w:r>
+            <w:r>
+              <w:rPr>
+                <w:noProof/>
+                <w:webHidden/>
+              </w:rPr>
+              <w:fldChar w:fldCharType="begin"/>
+            </w:r>
+            <w:r>
+              <w:rPr>
+                <w:noProof/>
+                <w:webHidden/>
+              </w:rPr>
+              <w:instrText xml:space="preserve"> PAGEREF _Toc192602102 \h </w:instrText>
+            </w:r>
+            <w:r>
+              <w:rPr>
+                <w:noProof/>
+                <w:webHidden/>
+              </w:rPr>
+            </w:r>
+            <w:r>
+              <w:rPr>
+                <w:noProof/>
+                <w:webHidden/>
+              </w:rPr>
+              <w:fldChar w:fldCharType="separate"/>
+            </w:r>
+            <w:r>
+              <w:rPr>
+                <w:noProof/>
+                <w:webHidden/>
+              </w:rPr>
+              <w:t>12</w:t>
+            </w:r>
+            <w:r>
+              <w:rPr>
+                <w:noProof/>
+                <w:webHidden/>
+              </w:rPr>
+              <w:fldChar w:fldCharType="end"/>
+            </w:r>
+          </w:hyperlink>
+        </w:p>
+        <w:p>
+          <w:pPr>
+            <w:pStyle w:val="TOC2"/>
+            <w:tabs>
+              <w:tab w:val="right" w:leader="dot" w:pos="8296"/>
+            </w:tabs>
+            <w:rPr>
+              <w:rFonts w:asciiTheme="minorHAnsi" w:eastAsiaTheme="minorEastAsia" w:hAnsiTheme="minorHAnsi" w:cstheme="minorBidi"/>
+              <w:noProof/>
+              <w:sz w:val="24"/>
+              <w:szCs w:val="24"/>
+              <w:lang w:eastAsia="en-GB"/>
+            </w:rPr>
+          </w:pPr>
+          <w:hyperlink w:anchor="_Toc192602103" w:history="1">
+            <w:r>
+              <w:rPr>
+                <w:rStyle w:val="Hyperlink"/>
+                <w:noProof/>
+              </w:rPr>
+              <w:t>5.3 Experimental Setup</w:t>
+            </w:r>
+            <w:r>
+              <w:rPr>
+                <w:noProof/>
+                <w:webHidden/>
+              </w:rPr>
+              <w:tab/>
+            </w:r>
+            <w:r>
+              <w:rPr>
+                <w:noProof/>
+                <w:webHidden/>
+              </w:rPr>
+              <w:fldChar w:fldCharType="begin"/>
+            </w:r>
+            <w:r>
+              <w:rPr>
+                <w:noProof/>
+                <w:webHidden/>
+              </w:rPr>
+              <w:instrText xml:space="preserve"> PAGEREF _Toc192602103 \h </w:instrText>
+            </w:r>
+            <w:r>
+              <w:rPr>
+                <w:noProof/>
+                <w:webHidden/>
+              </w:rPr>
+            </w:r>
+            <w:r>
+              <w:rPr>
+                <w:noProof/>
+                <w:webHidden/>
+              </w:rPr>
+              <w:fldChar w:fldCharType="separate"/>
+            </w:r>
+            <w:r>
+              <w:rPr>
+                <w:noProof/>
+                <w:webHidden/>
+              </w:rPr>
+              <w:t>12</w:t>
+            </w:r>
+            <w:r>
+              <w:rPr>
+                <w:noProof/>
+                <w:webHidden/>
+              </w:rPr>
+              <w:fldChar w:fldCharType="end"/>
+            </w:r>
+          </w:hyperlink>
+        </w:p>
+        <w:p>
+          <w:pPr>
+            <w:pStyle w:val="TOC2"/>
+            <w:tabs>
+              <w:tab w:val="right" w:leader="dot" w:pos="8296"/>
+            </w:tabs>
+            <w:rPr>
+              <w:rFonts w:asciiTheme="minorHAnsi" w:eastAsiaTheme="minorEastAsia" w:hAnsiTheme="minorHAnsi" w:cstheme="minorBidi"/>
+              <w:noProof/>
+              <w:sz w:val="24"/>
+              <w:szCs w:val="24"/>
+              <w:lang w:eastAsia="en-GB"/>
+            </w:rPr>
+          </w:pPr>
+          <w:hyperlink w:anchor="_Toc192602104" w:history="1">
+            <w:r>
+              <w:rPr>
+                <w:rStyle w:val="Hyperlink"/>
+                <w:noProof/>
+              </w:rPr>
+              <w:t>5.4 Results and Analysis</w:t>
+            </w:r>
+            <w:r>
+              <w:rPr>
+                <w:noProof/>
+                <w:webHidden/>
+              </w:rPr>
+              <w:tab/>
+            </w:r>
+            <w:r>
+              <w:rPr>
+                <w:noProof/>
+                <w:webHidden/>
+              </w:rPr>
+              <w:fldChar w:fldCharType="begin"/>
+            </w:r>
+            <w:r>
+              <w:rPr>
+                <w:noProof/>
+                <w:webHidden/>
+              </w:rPr>
+              <w:instrText xml:space="preserve"> PAGEREF _Toc192602104 \h </w:instrText>
+            </w:r>
+            <w:r>
+              <w:rPr>
+                <w:noProof/>
+                <w:webHidden/>
+              </w:rPr>
+            </w:r>
+            <w:r>
+              <w:rPr>
+                <w:noProof/>
+                <w:webHidden/>
+              </w:rPr>
+              <w:fldChar w:fldCharType="separate"/>
+            </w:r>
+            <w:r>
+              <w:rPr>
+                <w:noProof/>
+                <w:webHidden/>
+              </w:rPr>
+              <w:t>12</w:t>
+            </w:r>
+            <w:r>
+              <w:rPr>
+                <w:noProof/>
+                <w:webHidden/>
+              </w:rPr>
+              <w:fldChar w:fldCharType="end"/>
+            </w:r>
+          </w:hyperlink>
+        </w:p>
+        <w:p>
+          <w:pPr>
+            <w:pStyle w:val="TOC2"/>
+            <w:tabs>
+              <w:tab w:val="right" w:leader="dot" w:pos="8296"/>
+            </w:tabs>
+            <w:rPr>
+              <w:rFonts w:asciiTheme="minorHAnsi" w:eastAsiaTheme="minorEastAsia" w:hAnsiTheme="minorHAnsi" w:cstheme="minorBidi"/>
+              <w:noProof/>
+              <w:sz w:val="24"/>
+              <w:szCs w:val="24"/>
+              <w:lang w:eastAsia="en-GB"/>
+            </w:rPr>
+          </w:pPr>
+          <w:hyperlink w:anchor="_Toc192602105" w:history="1">
+            <w:r>
+              <w:rPr>
+                <w:rStyle w:val="Hyperlink"/>
+                <w:noProof/>
+              </w:rPr>
+              <w:t>5.5 Evaluation Comparison</w:t>
+            </w:r>
+            <w:r>
+              <w:rPr>
+                <w:noProof/>
+                <w:webHidden/>
+              </w:rPr>
+              <w:tab/>
+            </w:r>
+            <w:r>
+              <w:rPr>
+                <w:noProof/>
+                <w:webHidden/>
+              </w:rPr>
+              <w:fldChar w:fldCharType="begin"/>
+            </w:r>
+            <w:r>
+              <w:rPr>
+                <w:noProof/>
+                <w:webHidden/>
+              </w:rPr>
+              <w:instrText xml:space="preserve"> PAGEREF _Toc192602105 \h </w:instrText>
+            </w:r>
+            <w:r>
+              <w:rPr>
+                <w:noProof/>
+                <w:webHidden/>
+              </w:rPr>
+            </w:r>
+            <w:r>
+              <w:rPr>
+                <w:noProof/>
+                <w:webHidden/>
+              </w:rPr>
+              <w:fldChar w:fldCharType="separate"/>
+            </w:r>
+            <w:r>
+              <w:rPr>
+                <w:noProof/>
+                <w:webHidden/>
+              </w:rPr>
+              <w:t>12</w:t>
+            </w:r>
+            <w:r>
+              <w:rPr>
+                <w:noProof/>
+                <w:webHidden/>
+              </w:rPr>
+              <w:fldChar w:fldCharType="end"/>
+            </w:r>
+          </w:hyperlink>
+        </w:p>
+        <w:p>
+          <w:pPr>
+            <w:pStyle w:val="TOC1"/>
+            <w:tabs>
+              <w:tab w:val="right" w:leader="dot" w:pos="8296"/>
+            </w:tabs>
+            <w:rPr>
+              <w:rFonts w:asciiTheme="minorHAnsi" w:eastAsiaTheme="minorEastAsia" w:hAnsiTheme="minorHAnsi" w:cstheme="minorBidi"/>
+              <w:noProof/>
+              <w:sz w:val="24"/>
+              <w:szCs w:val="24"/>
+              <w:lang w:eastAsia="en-GB"/>
+            </w:rPr>
+          </w:pPr>
+          <w:hyperlink w:anchor="_Toc192602106" w:history="1">
+            <w:r>
+              <w:rPr>
+                <w:rStyle w:val="Hyperlink"/>
+                <w:noProof/>
+              </w:rPr>
+              <w:t>Chapter 6: Conclusion</w:t>
+            </w:r>
+            <w:r>
+              <w:rPr>
+                <w:noProof/>
+                <w:webHidden/>
+              </w:rPr>
+              <w:tab/>
+            </w:r>
+            <w:r>
+              <w:rPr>
+                <w:noProof/>
+                <w:webHidden/>
+              </w:rPr>
+              <w:fldChar w:fldCharType="begin"/>
+            </w:r>
+            <w:r>
+              <w:rPr>
+                <w:noProof/>
+                <w:webHidden/>
+              </w:rPr>
+              <w:instrText xml:space="preserve"> PAGEREF _Toc192602106 \h </w:instrText>
+            </w:r>
+            <w:r>
+              <w:rPr>
+                <w:noProof/>
+                <w:webHidden/>
+              </w:rPr>
+            </w:r>
+            <w:r>
+              <w:rPr>
+                <w:noProof/>
+                <w:webHidden/>
+              </w:rPr>
+              <w:fldChar w:fldCharType="separate"/>
+            </w:r>
+            <w:r>
+              <w:rPr>
+                <w:noProof/>
+                <w:webHidden/>
+              </w:rPr>
+              <w:t>13</w:t>
+            </w:r>
+            <w:r>
+              <w:rPr>
+                <w:noProof/>
+                <w:webHidden/>
+              </w:rPr>
+              <w:fldChar w:fldCharType="end"/>
+            </w:r>
+          </w:hyperlink>
+        </w:p>
+        <w:p>
+          <w:pPr>
+            <w:pStyle w:val="TOC2"/>
+            <w:tabs>
+              <w:tab w:val="right" w:leader="dot" w:pos="8296"/>
+            </w:tabs>
+            <w:rPr>
+              <w:rFonts w:asciiTheme="minorHAnsi" w:eastAsiaTheme="minorEastAsia" w:hAnsiTheme="minorHAnsi" w:cstheme="minorBidi"/>
+              <w:noProof/>
+              <w:sz w:val="24"/>
+              <w:szCs w:val="24"/>
+              <w:lang w:eastAsia="en-GB"/>
+            </w:rPr>
+          </w:pPr>
+          <w:hyperlink w:anchor="_Toc192602107" w:history="1">
+            <w:r>
+              <w:rPr>
+                <w:rStyle w:val="Hyperlink"/>
+                <w:noProof/>
+              </w:rPr>
+              <w:t>6.1 Conclusion</w:t>
+            </w:r>
+            <w:r>
+              <w:rPr>
+                <w:noProof/>
+                <w:webHidden/>
+              </w:rPr>
+              <w:tab/>
+            </w:r>
+            <w:r>
+              <w:rPr>
+                <w:noProof/>
+                <w:webHidden/>
+              </w:rPr>
+              <w:fldChar w:fldCharType="begin"/>
+            </w:r>
+            <w:r>
+              <w:rPr>
+                <w:noProof/>
+                <w:webHidden/>
+              </w:rPr>
+              <w:instrText xml:space="preserve"> PAGEREF _Toc192602107 \h </w:instrText>
+            </w:r>
+            <w:r>
+              <w:rPr>
+                <w:noProof/>
+                <w:webHidden/>
+              </w:rPr>
+            </w:r>
+            <w:r>
+              <w:rPr>
+                <w:noProof/>
+                <w:webHidden/>
+              </w:rPr>
+              <w:fldChar w:fldCharType="separate"/>
+            </w:r>
+            <w:r>
+              <w:rPr>
+                <w:noProof/>
+                <w:webHidden/>
+              </w:rPr>
+              <w:t>13</w:t>
+            </w:r>
+            <w:r>
+              <w:rPr>
+                <w:noProof/>
+                <w:webHidden/>
+              </w:rPr>
+              <w:fldChar w:fldCharType="end"/>
+            </w:r>
+          </w:hyperlink>
+        </w:p>
+        <w:p>
+          <w:pPr>
+            <w:pStyle w:val="TOC2"/>
+            <w:tabs>
+              <w:tab w:val="right" w:leader="dot" w:pos="8296"/>
+            </w:tabs>
+            <w:rPr>
+              <w:rFonts w:asciiTheme="minorHAnsi" w:eastAsiaTheme="minorEastAsia" w:hAnsiTheme="minorHAnsi" w:cstheme="minorBidi"/>
+              <w:noProof/>
+              <w:sz w:val="24"/>
+              <w:szCs w:val="24"/>
+              <w:lang w:eastAsia="en-GB"/>
+            </w:rPr>
+          </w:pPr>
+          <w:hyperlink w:anchor="_Toc192602108" w:history="1">
+            <w:r>
+              <w:rPr>
+                <w:rStyle w:val="Hyperlink"/>
+                <w:noProof/>
+              </w:rPr>
+              <w:t>6.2 Limitations</w:t>
+            </w:r>
+            <w:r>
+              <w:rPr>
+                <w:noProof/>
+                <w:webHidden/>
+              </w:rPr>
+              <w:tab/>
+            </w:r>
+            <w:r>
+              <w:rPr>
+                <w:noProof/>
+                <w:webHidden/>
+              </w:rPr>
+              <w:fldChar w:fldCharType="begin"/>
+            </w:r>
+            <w:r>
+              <w:rPr>
+                <w:noProof/>
+                <w:webHidden/>
+              </w:rPr>
+              <w:instrText xml:space="preserve"> PAGEREF _Toc192602108 \h </w:instrText>
+            </w:r>
+            <w:r>
+              <w:rPr>
+                <w:noProof/>
+                <w:webHidden/>
+              </w:rPr>
+            </w:r>
+            <w:r>
+              <w:rPr>
+                <w:noProof/>
+                <w:webHidden/>
+              </w:rPr>
+              <w:fldChar w:fldCharType="separate"/>
+            </w:r>
+            <w:r>
+              <w:rPr>
+                <w:noProof/>
+                <w:webHidden/>
+              </w:rPr>
+              <w:t>13</w:t>
+            </w:r>
+            <w:r>
+              <w:rPr>
+                <w:noProof/>
+                <w:webHidden/>
+              </w:rPr>
+              <w:fldChar w:fldCharType="end"/>
+            </w:r>
+          </w:hyperlink>
+        </w:p>
+        <w:p>
+          <w:pPr>
+            <w:pStyle w:val="TOC2"/>
+            <w:tabs>
+              <w:tab w:val="right" w:leader="dot" w:pos="8296"/>
+            </w:tabs>
+            <w:rPr>
+              <w:rFonts w:asciiTheme="minorHAnsi" w:eastAsiaTheme="minorEastAsia" w:hAnsiTheme="minorHAnsi" w:cstheme="minorBidi"/>
+              <w:noProof/>
+              <w:sz w:val="24"/>
+              <w:szCs w:val="24"/>
+              <w:lang w:eastAsia="en-GB"/>
+            </w:rPr>
+          </w:pPr>
+          <w:hyperlink w:anchor="_Toc192602109" w:history="1">
+            <w:r>
+              <w:rPr>
+                <w:rStyle w:val="Hyperlink"/>
+                <w:noProof/>
+              </w:rPr>
+              <w:t>6.3 Future Work</w:t>
+            </w:r>
+            <w:r>
+              <w:rPr>
+                <w:noProof/>
+                <w:webHidden/>
+              </w:rPr>
+              <w:tab/>
+            </w:r>
+            <w:r>
+              <w:rPr>
+                <w:noProof/>
+                <w:webHidden/>
+              </w:rPr>
+              <w:fldChar w:fldCharType="begin"/>
+            </w:r>
+            <w:r>
+              <w:rPr>
+                <w:noProof/>
+                <w:webHidden/>
+              </w:rPr>
+              <w:instrText xml:space="preserve"> PAGEREF _Toc192602109 \h </w:instrText>
+            </w:r>
+            <w:r>
+              <w:rPr>
+                <w:noProof/>
+                <w:webHidden/>
+              </w:rPr>
+            </w:r>
+            <w:r>
+              <w:rPr>
+                <w:noProof/>
+                <w:webHidden/>
+              </w:rPr>
+              <w:fldChar w:fldCharType="separate"/>
+            </w:r>
+            <w:r>
+              <w:rPr>
+                <w:noProof/>
+                <w:webHidden/>
+              </w:rPr>
+              <w:t>13</w:t>
+            </w:r>
+            <w:r>
+              <w:rPr>
+                <w:noProof/>
+                <w:webHidden/>
+              </w:rPr>
+              <w:fldChar w:fldCharType="end"/>
+            </w:r>
+          </w:hyperlink>
+        </w:p>
+        <w:p>
+          <w:pPr>
+            <w:pStyle w:val="TOC1"/>
+            <w:tabs>
+              <w:tab w:val="right" w:leader="dot" w:pos="8296"/>
+            </w:tabs>
+            <w:rPr>
+              <w:rFonts w:asciiTheme="minorHAnsi" w:eastAsiaTheme="minorEastAsia" w:hAnsiTheme="minorHAnsi" w:cstheme="minorBidi"/>
+              <w:noProof/>
+              <w:sz w:val="24"/>
+              <w:szCs w:val="24"/>
+              <w:lang w:eastAsia="en-GB"/>
+            </w:rPr>
+          </w:pPr>
+          <w:hyperlink w:anchor="_Toc192602110" w:history="1">
+            <w:r>
+              <w:rPr>
+                <w:rStyle w:val="Hyperlink"/>
+                <w:noProof/>
+              </w:rPr>
+              <w:t>References</w:t>
+            </w:r>
+            <w:r>
+              <w:rPr>
+                <w:noProof/>
+                <w:webHidden/>
+              </w:rPr>
+              <w:tab/>
+            </w:r>
+            <w:r>
+              <w:rPr>
+                <w:noProof/>
+                <w:webHidden/>
+              </w:rPr>
+              <w:fldChar w:fldCharType="begin"/>
+            </w:r>
+            <w:r>
+              <w:rPr>
+                <w:noProof/>
+                <w:webHidden/>
+              </w:rPr>
+              <w:instrText xml:space="preserve"> PAGEREF _Toc192602110 \h </w:instrText>
+            </w:r>
+            <w:r>
+              <w:rPr>
+                <w:noProof/>
+                <w:webHidden/>
+              </w:rPr>
+            </w:r>
+            <w:r>
+              <w:rPr>
+                <w:noProof/>
+                <w:webHidden/>
+              </w:rPr>
+              <w:fldChar w:fldCharType="separate"/>
+            </w:r>
+            <w:r>
+              <w:rPr>
+                <w:noProof/>
+                <w:webHidden/>
+              </w:rPr>
+              <w:t>14</w:t>
+            </w:r>
+            <w:r>
+              <w:rPr>
+                <w:noProof/>
+                <w:webHidden/>
+              </w:rPr>
+              <w:fldChar w:fldCharType="end"/>
+            </w:r>
+          </w:hyperlink>
+        </w:p>
+        <w:p>
+          <w:r>
+            <w:rPr>
+              <w:noProof/>
+            </w:rPr>
+            <w:fldChar w:fldCharType="end"/>
+          </w:r>
+        </w:p>
+      </w:sdtContent>
+    </w:sdt>
+    <w:p/>
+    <w:p>
+      <w:r>
+        <w:br w:type="page"/>
+      </w:r>
+    </w:p>
+    <w:p>
+      <w:fldSimple w:instr=" TOC \h \z \c &quot;Figure&quot; ">
+        <w:r>
+          <w:rPr>
+            <w:noProof/>
+            <w:lang w:val="en-US"/>
+          </w:rPr>
+          <w:t>No table of figures entries found.</w:t>
+        </w:r>
+      </w:fldSimple>
+    </w:p>
+    <w:p/>
+    <w:p/>
+    <w:p>
+      <w:r>
+        <w:br w:type="page"/>
+      </w:r>
+    </w:p>
+    <w:p>
+      <w:r>
+        <w:lastRenderedPageBreak/>
+        <w:t>List of Abbreviations</w:t>
+      </w:r>
+    </w:p>
+    <w:p>
+      <w:pPr>
+        <w:rPr>
+          <w:sz w:val="24"/>
+          <w:szCs w:val="24"/>
+        </w:rPr>
+      </w:pPr>
+      <w:r>
+        <w:t>AI</w:t>
+      </w:r>
+      <w:r>
+        <w:tab/>
+      </w:r>
+      <w:r>
+        <w:tab/>
+        <w:t>Artificial Intelligence</w:t>
+      </w:r>
+    </w:p>
+    <w:p>
+      <w:r>
+        <w:t>ML</w:t>
+      </w:r>
+      <w:r>
+        <w:tab/>
+      </w:r>
+      <w:r>
+        <w:tab/>
+        <w:t>Machine Learning</w:t>
+      </w:r>
+    </w:p>
+    <w:p>
+      <w:r>
+        <w:t>XAI</w:t>
+      </w:r>
+      <w:r>
+        <w:tab/>
+      </w:r>
+      <w:r>
+        <w:tab/>
+        <w:t>Explainable Artificial Intelligence</w:t>
+      </w:r>
+    </w:p>
+    <w:p>
+      <w:r>
+        <w:t>LR</w:t>
+      </w:r>
+      <w:r>
+        <w:tab/>
+      </w:r>
+      <w:r>
+        <w:tab/>
+        <w:t>Logistic Regression</w:t>
+      </w:r>
+    </w:p>
+    <w:p>
+      <w:r>
+        <w:t>RF</w:t>
+      </w:r>
+      <w:r>
+        <w:tab/>
+      </w:r>
+      <w:r>
+        <w:tab/>
+        <w:t>Random Forest</w:t>
+      </w:r>
+    </w:p>
+    <w:p>
+      <w:r>
+        <w:t>GBM</w:t>
+      </w:r>
+      <w:r>
+        <w:tab/>
+      </w:r>
+      <w:r>
+        <w:tab/>
+        <w:t>Gradient Boosting Model</w:t>
+      </w:r>
+    </w:p>
+    <w:p>
+      <w:r>
+        <w:t>LIME</w:t>
+      </w:r>
+      <w:r>
+        <w:tab/>
+      </w:r>
+      <w:r>
+        <w:tab/>
+        <w:t>Local Interpretable Model-Agnostic Explanations</w:t>
+      </w:r>
+    </w:p>
+    <w:p>
+      <w:r>
+        <w:br w:type="page"/>
+      </w:r>
+    </w:p>
+    <w:p/>
+    <w:p>
+      <w:pPr>
+        <w:pStyle w:val="Heading1"/>
+      </w:pPr>
+      <w:bookmarkStart w:id="2" w:name="_Toc192602077"/>
+      <w:r>
+        <w:t xml:space="preserve">Chapter </w:t>
+      </w:r>
+      <w:r>
+        <w:t>1</w:t>
+      </w:r>
+      <w:r>
+        <w:t>:</w:t>
+      </w:r>
+      <w:r>
+        <w:t xml:space="preserve"> Introduction</w:t>
+      </w:r>
+      <w:bookmarkEnd w:id="2"/>
+    </w:p>
+    <w:p>
+      <w:pPr>
+        <w:pStyle w:val="Heading2"/>
+      </w:pPr>
+      <w:bookmarkStart w:id="3" w:name="_Toc192602078"/>
+      <w:r>
+        <w:t xml:space="preserve">1.1 </w:t>
+      </w:r>
+      <w:r>
+        <w:t>Introduction</w:t>
+      </w:r>
+      <w:bookmarkEnd w:id="3"/>
+    </w:p>
+    <w:p>
+      <w:r>
+        <w:t>The World Health Organisation describes diabetes as a chronic disease where the pancreas does not produce enough insulin, or the body is unable to effectively use any insulin that is being produced. As insulin regulates the body’s blood sugar levels, when not controlled, it can lead to serious damage to various bodily systems including the nervous and blood vessels</w:t>
+      </w:r>
+      <w:sdt>
+        <w:sdtPr>
+          <w:id w:val="227341842"/>
+          <w:citation/>
+        </w:sdtPr>
+        <w:sdtContent>
+          <w:r>
+            <w:fldChar w:fldCharType="begin"/>
+          </w:r>
+          <w:r>
+            <w:instrText xml:space="preserve"> CITATION Wor24 \l 1033 </w:instrText>
+          </w:r>
+          <w:r>
+            <w:fldChar w:fldCharType="separate"/>
+          </w:r>
+          <w:r>
+            <w:rPr>
+              <w:noProof/>
+            </w:rPr>
+            <w:t xml:space="preserve"> </w:t>
+          </w:r>
+          <w:r>
+            <w:rPr>
+              <w:noProof/>
+            </w:rPr>
+            <w:t>[2]</w:t>
+          </w:r>
+          <w:r>
+            <w:fldChar w:fldCharType="end"/>
+          </w:r>
+        </w:sdtContent>
+      </w:sdt>
+      <w:r>
+        <w:t xml:space="preserve">. For both Type 1 and Type 2 diabetes, the condition’s long-term implications means that the condition’s risks can often be significantly mitigated. While there </w:t>
+      </w:r>
+      <w:proofErr w:type="gramStart"/>
+      <w:r>
+        <w:t>is</w:t>
+      </w:r>
+      <w:proofErr w:type="gramEnd"/>
+      <w:r>
+        <w:t xml:space="preserve"> no real methods of prevention, there are ways in which to adjust and manage one’s lifestyle in order to prevent and avoid premature death. </w:t>
+      </w:r>
+    </w:p>
+    <w:p>
+      <w:r>
+        <w:t xml:space="preserve">Despite advances in medical science, diabetes remains undiagnosed and undertreated. According to the World Health Organisation, around 830 million people have diabetes – with over half not receiving treatment or diagnosis </w:t>
+      </w:r>
+      <w:sdt>
+        <w:sdtPr>
+          <w:id w:val="-747732986"/>
+          <w:citation/>
+        </w:sdtPr>
+        <w:sdtContent>
+          <w:r>
+            <w:fldChar w:fldCharType="begin"/>
+          </w:r>
+          <w:r>
+            <w:rPr>
+              <w:lang w:val="en-US"/>
+            </w:rPr>
+            <w:instrText xml:space="preserve"> CITATION Wor24 \l 1033 </w:instrText>
+          </w:r>
+          <w:r>
+            <w:fldChar w:fldCharType="separate"/>
+          </w:r>
+          <w:r>
+            <w:rPr>
+              <w:noProof/>
+              <w:lang w:val="en-US"/>
+            </w:rPr>
+            <w:t>[2]</w:t>
+          </w:r>
+          <w:r>
+            <w:fldChar w:fldCharType="end"/>
+          </w:r>
+        </w:sdtContent>
+      </w:sdt>
+      <w:r>
+        <w:t xml:space="preserve">. This highlights a critical gap in global healthcare systems, especially in low-resource settings where </w:t>
+      </w:r>
+      <w:r>
+        <w:rPr>
+          <w:highlight w:val="darkGray"/>
+        </w:rPr>
+        <w:t>[access to healthcare is more limited and the impacts of missed diagnosis and limited access to healthcare is more fatal to those affected]</w:t>
+      </w:r>
+    </w:p>
+    <w:p/>
+    <w:p>
+      <w:pPr>
+        <w:pStyle w:val="Heading2"/>
+      </w:pPr>
+      <w:bookmarkStart w:id="4" w:name="_Toc192602079"/>
+      <w:r>
+        <w:t xml:space="preserve">1.2 </w:t>
+      </w:r>
+      <w:r>
+        <w:t>Motivation</w:t>
+      </w:r>
+      <w:bookmarkEnd w:id="4"/>
+    </w:p>
+    <w:p/>
+    <w:p>
+      <w:pPr>
+        <w:pStyle w:val="Heading2"/>
+      </w:pPr>
+      <w:bookmarkStart w:id="5" w:name="_Toc192602080"/>
+      <w:r>
+        <w:t>1.3 Research Aims and Objectives</w:t>
+      </w:r>
+      <w:bookmarkEnd w:id="5"/>
+    </w:p>
+    <w:p/>
+    <w:p/>
+    <w:p/>
+    <w:p>
+      <w:r>
+        <w:br w:type="page"/>
+      </w:r>
+    </w:p>
+    <w:p>
+      <w:pPr>
+        <w:pStyle w:val="Heading1"/>
+      </w:pPr>
+      <w:bookmarkStart w:id="6" w:name="_Toc192602081"/>
+      <w:r>
+        <w:lastRenderedPageBreak/>
+        <w:t xml:space="preserve">Chapter </w:t>
+      </w:r>
+      <w:r>
+        <w:t>2</w:t>
+      </w:r>
+      <w:r>
+        <w:t>:</w:t>
+      </w:r>
+      <w:r>
+        <w:t xml:space="preserve"> Background and Literature Review</w:t>
+      </w:r>
+      <w:bookmarkEnd w:id="6"/>
+    </w:p>
+    <w:p>
+      <w:pPr>
+        <w:pStyle w:val="Heading2"/>
+      </w:pPr>
+      <w:bookmarkStart w:id="7" w:name="_Toc192602082"/>
+      <w:r>
+        <w:t>2.1 Background of Diabetes and Diagnosis</w:t>
+      </w:r>
+      <w:bookmarkEnd w:id="7"/>
+    </w:p>
+    <w:p/>
+    <w:p>
+      <w:pPr>
+        <w:pStyle w:val="Heading3"/>
+      </w:pPr>
+      <w:bookmarkStart w:id="8" w:name="_Toc192602083"/>
+      <w:r>
+        <w:t>2.1.1 Traditional Diagnosis Methods</w:t>
+      </w:r>
+      <w:bookmarkEnd w:id="8"/>
+    </w:p>
+    <w:p/>
+    <w:p>
+      <w:pPr>
+        <w:pStyle w:val="Heading3"/>
+      </w:pPr>
+      <w:bookmarkStart w:id="9" w:name="_Toc192602084"/>
+      <w:r>
+        <w:t>2.1.2 Machine Learning and Diabetes Diagnosis</w:t>
+      </w:r>
+      <w:bookmarkEnd w:id="9"/>
+    </w:p>
+    <w:p/>
+    <w:p>
+      <w:pPr>
+        <w:pStyle w:val="Heading2"/>
+      </w:pPr>
+      <w:bookmarkStart w:id="10" w:name="_Toc192602085"/>
+      <w:r>
+        <w:t>2.</w:t>
+      </w:r>
+      <w:r>
+        <w:t>2</w:t>
+      </w:r>
+      <w:r>
+        <w:t xml:space="preserve"> </w:t>
+      </w:r>
+      <w:r>
+        <w:t>Literature Review</w:t>
+      </w:r>
+      <w:bookmarkEnd w:id="10"/>
+    </w:p>
+    <w:p/>
+    <w:p/>
+    <w:p>
+      <w:r>
+        <w:br w:type="page"/>
+      </w:r>
+    </w:p>
+    <w:p>
+      <w:pPr>
+        <w:pStyle w:val="Heading1"/>
+      </w:pPr>
+      <w:bookmarkStart w:id="11" w:name="_Toc192602086"/>
+      <w:r>
+        <w:lastRenderedPageBreak/>
+        <w:t xml:space="preserve">Chapter </w:t>
+      </w:r>
+      <w:r>
+        <w:t>3</w:t>
+      </w:r>
+      <w:r>
+        <w:t>:</w:t>
+      </w:r>
+      <w:r>
+        <w:t xml:space="preserve"> Research Methodology</w:t>
+      </w:r>
+      <w:bookmarkEnd w:id="11"/>
+    </w:p>
+    <w:p/>
+    <w:p>
+      <w:pPr>
+        <w:pStyle w:val="Heading2"/>
+      </w:pPr>
+      <w:bookmarkStart w:id="12" w:name="_Toc192602087"/>
+      <w:r>
+        <w:t xml:space="preserve">3.1 </w:t>
+      </w:r>
+      <w:r>
+        <w:t>Research Method</w:t>
+      </w:r>
+      <w:bookmarkEnd w:id="12"/>
+    </w:p>
+    <w:p/>
+    <w:p>
+      <w:pPr>
+        <w:pStyle w:val="Heading2"/>
+      </w:pPr>
+      <w:bookmarkStart w:id="13" w:name="_Toc192602088"/>
+      <w:r>
+        <w:t xml:space="preserve">3.2 </w:t>
+      </w:r>
+      <w:r>
+        <w:t>Data Collection</w:t>
+      </w:r>
+      <w:bookmarkEnd w:id="13"/>
+    </w:p>
+    <w:p/>
+    <w:p>
+      <w:pPr>
+        <w:pStyle w:val="Heading2"/>
+      </w:pPr>
+      <w:bookmarkStart w:id="14" w:name="_Toc192602089"/>
+      <w:r>
+        <w:t>3.</w:t>
+      </w:r>
+      <w:r>
+        <w:t xml:space="preserve">3 </w:t>
+      </w:r>
+      <w:r>
+        <w:t>Data Analysis</w:t>
+      </w:r>
+      <w:bookmarkEnd w:id="14"/>
+    </w:p>
+    <w:p/>
+    <w:p>
+      <w:pPr>
+        <w:pStyle w:val="Heading2"/>
+      </w:pPr>
+      <w:bookmarkStart w:id="15" w:name="_Toc192602090"/>
+      <w:r>
+        <w:t>3.</w:t>
+      </w:r>
+      <w:r>
+        <w:t>4</w:t>
+      </w:r>
+      <w:r>
+        <w:t xml:space="preserve"> Ethics</w:t>
+      </w:r>
+      <w:bookmarkEnd w:id="15"/>
+    </w:p>
+    <w:p/>
+    <w:p>
+      <w:pPr>
+        <w:pStyle w:val="Heading2"/>
+      </w:pPr>
+      <w:bookmarkStart w:id="16" w:name="_Toc192602091"/>
+      <w:r>
+        <w:t>3.</w:t>
+      </w:r>
+      <w:r>
+        <w:t>5</w:t>
+      </w:r>
+      <w:r>
+        <w:t xml:space="preserve"> Limitations</w:t>
+      </w:r>
+      <w:bookmarkEnd w:id="16"/>
+    </w:p>
+    <w:p/>
+    <w:p>
+      <w:pPr>
+        <w:pStyle w:val="Heading2"/>
+      </w:pPr>
+      <w:bookmarkStart w:id="17" w:name="_Toc192602092"/>
+      <w:r>
+        <w:t>3.</w:t>
+      </w:r>
+      <w:r>
+        <w:t xml:space="preserve">6 </w:t>
+      </w:r>
+      <w:r>
+        <w:t>Conclusions</w:t>
+      </w:r>
+      <w:bookmarkEnd w:id="17"/>
+    </w:p>
+    <w:p/>
+    <w:p>
+      <w:r>
+        <w:br w:type="page"/>
+      </w:r>
+    </w:p>
+    <w:p>
+      <w:pPr>
+        <w:pStyle w:val="Heading1"/>
+      </w:pPr>
+      <w:bookmarkStart w:id="18" w:name="_Toc192602093"/>
+      <w:r>
+        <w:lastRenderedPageBreak/>
+        <w:t xml:space="preserve">Chapter </w:t>
+      </w:r>
+      <w:r>
+        <w:t>4</w:t>
+      </w:r>
+      <w:r>
+        <w:t>:</w:t>
+      </w:r>
+      <w:r>
+        <w:t xml:space="preserve"> Design and Implementation</w:t>
+      </w:r>
+      <w:bookmarkEnd w:id="18"/>
+    </w:p>
+    <w:p>
+      <w:pPr>
+        <w:pStyle w:val="Heading2"/>
+      </w:pPr>
+      <w:bookmarkStart w:id="19" w:name="_Toc192602094"/>
+      <w:r>
+        <w:t>4.1 Logistic Regression</w:t>
+      </w:r>
+      <w:bookmarkEnd w:id="19"/>
+    </w:p>
+    <w:p/>
+    <w:p>
+      <w:pPr>
+        <w:pStyle w:val="Heading3"/>
+      </w:pPr>
+      <w:bookmarkStart w:id="20" w:name="_Toc192602095"/>
+      <w:r>
+        <w:t xml:space="preserve">4.1.1 How LR works and </w:t>
+      </w:r>
+      <w:proofErr w:type="gramStart"/>
+      <w:r>
+        <w:t>Implementation</w:t>
+      </w:r>
+      <w:bookmarkEnd w:id="20"/>
+      <w:proofErr w:type="gramEnd"/>
+    </w:p>
+    <w:p/>
+    <w:p>
+      <w:pPr>
+        <w:pStyle w:val="Heading2"/>
+      </w:pPr>
+      <w:bookmarkStart w:id="21" w:name="_Toc192602096"/>
+      <w:r>
+        <w:t>4.2 Random Forest</w:t>
+      </w:r>
+      <w:bookmarkEnd w:id="21"/>
+    </w:p>
+    <w:p/>
+    <w:p>
+      <w:pPr>
+        <w:pStyle w:val="Heading3"/>
+      </w:pPr>
+      <w:bookmarkStart w:id="22" w:name="_Toc192602097"/>
+      <w:r>
+        <w:t xml:space="preserve">4.2.1 How RF works and </w:t>
+      </w:r>
+      <w:proofErr w:type="gramStart"/>
+      <w:r>
+        <w:t>Implementation</w:t>
+      </w:r>
+      <w:bookmarkEnd w:id="22"/>
+      <w:proofErr w:type="gramEnd"/>
+    </w:p>
+    <w:p/>
+    <w:p>
+      <w:pPr>
+        <w:pStyle w:val="Heading2"/>
+      </w:pPr>
+      <w:bookmarkStart w:id="23" w:name="_Toc192602098"/>
+      <w:r>
+        <w:t>4.3 Gradient Boosting Model</w:t>
+      </w:r>
+      <w:bookmarkEnd w:id="23"/>
+    </w:p>
+    <w:p/>
+    <w:p>
+      <w:pPr>
+        <w:pStyle w:val="Heading3"/>
+      </w:pPr>
+      <w:bookmarkStart w:id="24" w:name="_Toc192602099"/>
+      <w:r>
+        <w:t xml:space="preserve">4.3.1 How GBM works and </w:t>
+      </w:r>
+      <w:proofErr w:type="gramStart"/>
+      <w:r>
+        <w:t>Implementation</w:t>
+      </w:r>
+      <w:bookmarkEnd w:id="24"/>
+      <w:proofErr w:type="gramEnd"/>
+    </w:p>
+    <w:p/>
+    <w:p/>
+    <w:p>
+      <w:r>
+        <w:br w:type="page"/>
+      </w:r>
+    </w:p>
+    <w:p>
+      <w:pPr>
+        <w:pStyle w:val="Heading1"/>
+      </w:pPr>
+      <w:bookmarkStart w:id="25" w:name="_Toc192602100"/>
+      <w:r>
+        <w:lastRenderedPageBreak/>
+        <w:t>Chapter 5: Results and Analysis</w:t>
+      </w:r>
+      <w:bookmarkEnd w:id="25"/>
+    </w:p>
+    <w:p>
+      <w:pPr>
+        <w:pStyle w:val="Heading2"/>
+      </w:pPr>
+      <w:bookmarkStart w:id="26" w:name="_Toc192602101"/>
+      <w:r>
+        <w:t>5.1 Datasets</w:t>
+      </w:r>
+      <w:bookmarkEnd w:id="26"/>
+    </w:p>
+    <w:p/>
+    <w:p>
+      <w:pPr>
+        <w:pStyle w:val="Heading2"/>
+      </w:pPr>
+      <w:bookmarkStart w:id="27" w:name="_Toc192602102"/>
+      <w:r>
+        <w:t>5.2 Evaluation Metrics</w:t>
+      </w:r>
+      <w:bookmarkEnd w:id="27"/>
+    </w:p>
+    <w:p/>
+    <w:p>
+      <w:pPr>
+        <w:pStyle w:val="Heading2"/>
+      </w:pPr>
+      <w:bookmarkStart w:id="28" w:name="_Toc192602103"/>
+      <w:r>
+        <w:t>5.3 Experimental Setup</w:t>
+      </w:r>
+      <w:bookmarkEnd w:id="28"/>
+    </w:p>
+    <w:p/>
+    <w:p>
+      <w:pPr>
+        <w:pStyle w:val="Heading2"/>
+      </w:pPr>
+      <w:bookmarkStart w:id="29" w:name="_Toc192602104"/>
+      <w:r>
+        <w:t>5.4 Results and Analysis</w:t>
+      </w:r>
+      <w:bookmarkEnd w:id="29"/>
+    </w:p>
+    <w:p/>
+    <w:p>
+      <w:pPr>
+        <w:pStyle w:val="Heading2"/>
+      </w:pPr>
+      <w:bookmarkStart w:id="30" w:name="_Toc192602105"/>
+      <w:r>
+        <w:t>5.5 Evaluation Comparison</w:t>
+      </w:r>
+      <w:bookmarkEnd w:id="30"/>
+    </w:p>
+    <w:p/>
+    <w:p>
+      <w:r>
+        <w:br w:type="page"/>
+      </w:r>
+    </w:p>
+    <w:p>
+      <w:pPr>
+        <w:pStyle w:val="Heading1"/>
+      </w:pPr>
+      <w:bookmarkStart w:id="31" w:name="_Toc192602106"/>
+      <w:r>
+        <w:lastRenderedPageBreak/>
+        <w:t>Chapter 6: Conclusion</w:t>
+      </w:r>
+      <w:bookmarkEnd w:id="31"/>
+    </w:p>
+    <w:p>
+      <w:pPr>
+        <w:pStyle w:val="Heading2"/>
+      </w:pPr>
+      <w:bookmarkStart w:id="32" w:name="_Toc192602107"/>
+      <w:r>
+        <w:t>6.1 Conclusion</w:t>
+      </w:r>
+      <w:bookmarkEnd w:id="32"/>
+    </w:p>
+    <w:p/>
+    <w:p>
+      <w:pPr>
+        <w:pStyle w:val="Heading2"/>
+      </w:pPr>
+      <w:bookmarkStart w:id="33" w:name="_Toc192602108"/>
+      <w:r>
+        <w:t>6.2 Limitations</w:t>
+      </w:r>
+      <w:bookmarkEnd w:id="33"/>
+    </w:p>
+    <w:p/>
+    <w:p>
+      <w:pPr>
+        <w:pStyle w:val="Heading2"/>
+      </w:pPr>
+      <w:bookmarkStart w:id="34" w:name="_Toc192602109"/>
+      <w:r>
+        <w:t>6.3 Future Work</w:t>
+      </w:r>
+      <w:bookmarkEnd w:id="34"/>
+    </w:p>
+    <w:p/>
+    <w:p/>
+    <w:p>
+      <w:r>
+        <w:br w:type="page"/>
+      </w:r>
+    </w:p>
+    <w:bookmarkStart w:id="35" w:name="_Toc192602110" w:displacedByCustomXml="next"/>
+    <w:sdt>
+      <w:sdtPr>
+        <w:rPr>
+          <w:rFonts w:eastAsiaTheme="minorHAnsi"/>
+          <w:sz w:val="24"/>
+          <w:szCs w:val="24"/>
+        </w:rPr>
+        <w:id w:val="-997731328"/>
+        <w:docPartObj>
+          <w:docPartGallery w:val="Bibliographies"/>
+          <w:docPartUnique/>
+        </w:docPartObj>
+      </w:sdtPr>
+      <w:sdtEndPr>
+        <w:rPr>
+          <w:sz w:val="22"/>
+          <w:szCs w:val="22"/>
+        </w:rPr>
+      </w:sdtEndPr>
+      <w:sdtContent>
+        <w:p>
+          <w:pPr>
+            <w:pStyle w:val="Heading1"/>
+          </w:pPr>
+          <w:r>
+            <w:t>References</w:t>
+          </w:r>
+          <w:bookmarkEnd w:id="35"/>
+        </w:p>
+        <w:sdt>
+          <w:sdtPr>
+            <w:id w:val="-573587230"/>
+            <w:bibliography/>
+          </w:sdtPr>
+          <w:sdtContent>
+            <w:p>
+              <w:pPr>
+                <w:rPr>
+                  <w:rFonts w:asciiTheme="minorHAnsi" w:hAnsiTheme="minorHAnsi" w:cstheme="minorBidi"/>
+                  <w:noProof/>
+                  <w:sz w:val="24"/>
+                  <w:szCs w:val="24"/>
+                </w:rPr>
+              </w:pPr>
+              <w:r>
+                <w:fldChar w:fldCharType="begin"/>
+              </w:r>
+              <w:r>
+                <w:instrText xml:space="preserve"> BIBLIOGRAPHY </w:instrText>
+              </w:r>
+              <w:r>
+                <w:fldChar w:fldCharType="separate"/>
+              </w:r>
+            </w:p>
+            <w:tbl>
+              <w:tblPr>
+                <w:tblW w:w="5000" w:type="pct"/>
+                <w:tblCellSpacing w:w="15" w:type="dxa"/>
+                <w:tblCellMar>
+                  <w:top w:w="15" w:type="dxa"/>
+                  <w:left w:w="15" w:type="dxa"/>
+                  <w:bottom w:w="15" w:type="dxa"/>
+                  <w:right w:w="15" w:type="dxa"/>
+                </w:tblCellMar>
+                <w:tblLook w:val="04A0" w:firstRow="1" w:lastRow="0" w:firstColumn="1" w:lastColumn="0" w:noHBand="0" w:noVBand="1"/>
+              </w:tblPr>
+              <w:tblGrid>
+                <w:gridCol w:w="332"/>
+                <w:gridCol w:w="7974"/>
+              </w:tblGrid>
+              <w:tr>
+                <w:trPr>
+                  <w:divId w:val="259216433"/>
+                  <w:tblCellSpacing w:w="15" w:type="dxa"/>
+                </w:trPr>
+                <w:tc>
+                  <w:tcPr>
+                    <w:tcW w:w="50" w:type="pct"/>
+                    <w:hideMark/>
+                  </w:tcPr>
+                  <w:p>
+                    <w:pPr>
+                      <w:pStyle w:val="Bibliography"/>
+                      <w:rPr>
+                        <w:noProof/>
+                        <w:kern w:val="0"/>
+                        <w:sz w:val="24"/>
+                        <w:szCs w:val="24"/>
+                        <w14:ligatures w14:val="none"/>
+                      </w:rPr>
+                    </w:pPr>
+                    <w:r>
+                      <w:rPr>
+                        <w:noProof/>
+                      </w:rPr>
+                      <w:t xml:space="preserve">[1] </w:t>
+                    </w:r>
+                  </w:p>
+                </w:tc>
+                <w:tc>
+                  <w:tcPr>
+                    <w:tcW w:w="0" w:type="auto"/>
+                    <w:hideMark/>
+                  </w:tcPr>
+                  <w:p>
+                    <w:pPr>
+                      <w:pStyle w:val="Bibliography"/>
+                      <w:rPr>
+                        <w:noProof/>
+                      </w:rPr>
+                    </w:pPr>
+                    <w:r>
+                      <w:rPr>
+                        <w:noProof/>
+                      </w:rPr>
+                      <w:t>England NHS, “NHS identifies over half a million more people at risk of type 2 diabetes in a year,” 12 June 2024. [Online]. Available: https://www.england.nhs.uk/2024/06/nhs-identifies-over-half-a-million-more-people-at-risk-of-type-2-diabetes-in-a-year/. [Accessed 9 December 2024].</w:t>
+                    </w:r>
+                  </w:p>
+                </w:tc>
+              </w:tr>
+              <w:tr>
+                <w:trPr>
+                  <w:divId w:val="259216433"/>
+                  <w:tblCellSpacing w:w="15" w:type="dxa"/>
+                </w:trPr>
+                <w:tc>
+                  <w:tcPr>
+                    <w:tcW w:w="50" w:type="pct"/>
+                    <w:hideMark/>
+                  </w:tcPr>
+                  <w:p>
+                    <w:pPr>
+                      <w:pStyle w:val="Bibliography"/>
+                      <w:rPr>
+                        <w:noProof/>
+                      </w:rPr>
+                    </w:pPr>
+                    <w:r>
+                      <w:rPr>
+                        <w:noProof/>
+                      </w:rPr>
+                      <w:t xml:space="preserve">[2] </w:t>
+                    </w:r>
+                  </w:p>
+                </w:tc>
+                <w:tc>
+                  <w:tcPr>
+                    <w:tcW w:w="0" w:type="auto"/>
+                    <w:hideMark/>
+                  </w:tcPr>
+                  <w:p>
+                    <w:pPr>
+                      <w:pStyle w:val="Bibliography"/>
+                      <w:rPr>
+                        <w:noProof/>
+                      </w:rPr>
+                    </w:pPr>
+                    <w:r>
+                      <w:rPr>
+                        <w:noProof/>
+                      </w:rPr>
+                      <w:t>W. H. Organisation, “Diabetes,” 14 November 2024. [Online]. Available: https://www.who.int/news-room/fact-sheets/detail/diabetes. [Accessed 2024 December 2024].</w:t>
+                    </w:r>
+                  </w:p>
+                </w:tc>
+              </w:tr>
+            </w:tbl>
+            <w:p>
+              <w:pPr>
+                <w:divId w:val="259216433"/>
+                <w:rPr>
+                  <w:rFonts w:eastAsia="Times New Roman"/>
+                  <w:noProof/>
+                </w:rPr>
+              </w:pPr>
+            </w:p>
+            <w:p>
+              <w:r>
+                <w:rPr>
+                  <w:b/>
+                  <w:bCs/>
+                  <w:noProof/>
+                </w:rPr>
+                <w:fldChar w:fldCharType="end"/>
+              </w:r>
+            </w:p>
+          </w:sdtContent>
+        </w:sdt>
+      </w:sdtContent>
+    </w:sdt>
+    <w:p/>
+    <w:p/>
     <w:sectPr>
-      <w:headerReference w:type="default" r:id="rId6"/>
       <w:headerReference w:type="first" r:id="rId7"/>
       <w:pgSz w:w="11906" w:h="16838"/>
       <w:pgMar w:top="1440" w:right="1800" w:bottom="1440" w:left="1800" w:header="708" w:footer="708" w:gutter="0"/>
@@ -271,9 +3825,6 @@
 <w:endnotes xmlns:wpc="http://schemas.microsoft.com/office/word/2010/wordprocessingCanvas" xmlns:cx="http://schemas.microsoft.com/office/drawing/2014/chartex" xmlns:cx1="http://schemas.microsoft.com/office/drawing/2015/9/8/chartex" xmlns:cx2="http://schemas.microsoft.com/office/drawing/2015/10/21/chartex" xmlns:cx3="http://schemas.microsoft.com/office/drawing/2016/5/9/chartex" xmlns:cx4="http://schemas.microsoft.com/office/drawing/2016/5/10/chartex" xmlns:cx5="http://schemas.microsoft.com/office/drawing/2016/5/11/chartex" xmlns:cx6="http://schemas.microsoft.com/office/drawing/2016/5/12/chartex" xmlns:cx7="http://schemas.microsoft.com/office/drawing/2016/5/13/chartex" xmlns:cx8="http://schemas.microsoft.com/office/drawing/2016/5/14/chartex" xmlns:mc="http://schemas.openxmlformats.org/markup-compatibility/2006" xmlns:aink="http://schemas.microsoft.com/office/drawing/2016/ink" xmlns:am3d="http://schemas.microsoft.com/office/drawing/2017/model3d" xmlns:o="urn:schemas-microsoft-com:office:office" xmlns:oel="http://schemas.microsoft.com/office/2019/extlst" xmlns:r="http://schemas.openxmlformats.org/officeDocument/2006/relationships" xmlns:m="http://schemas.openxmlformats.org/officeDocument/2006/math" xmlns:v="urn:schemas-microsoft-com:vml" xmlns:wp14="http://schemas.microsoft.com/office/word/2010/wordprocessingDrawing" xmlns:wp="http://schemas.openxmlformats.org/drawingml/2006/wordprocessingDrawing" xmlns:w10="urn:schemas-microsoft-com:office:word" xmlns:w="http://schemas.openxmlformats.org/wordprocessingml/2006/main" xmlns:w14="http://schemas.microsoft.com/office/word/2010/wordml" xmlns:w15="http://schemas.microsoft.com/office/word/2012/wordml" xmlns:w16cex="http://schemas.microsoft.com/office/word/2018/wordml/cex" xmlns:w16cid="http://schemas.microsoft.com/office/word/2016/wordml/cid" xmlns:w16="http://schemas.microsoft.com/office/word/2018/wordml" xmlns:w16du="http://schemas.microsoft.com/office/word/2023/wordml/word16du" xmlns:w16sdtdh="http://schemas.microsoft.com/office/word/2020/wordml/sdtdatahash" xmlns:w16sdtfl="http://schemas.microsoft.com/office/word/2024/wordml/sdtformatlock" xmlns:w16se="http://schemas.microsoft.com/office/word/2015/wordml/symex" xmlns:wpg="http://schemas.microsoft.com/office/word/2010/wordprocessingGroup" xmlns:wpi="http://schemas.microsoft.com/office/word/2010/wordprocessingInk" xmlns:wne="http://schemas.microsoft.com/office/word/2006/wordml" xmlns:wps="http://schemas.microsoft.com/office/word/2010/wordprocessingShape" mc:Ignorable="w14 w15 w16se w16cid w16 w16cex w16sdtdh w16sdtfl w16du wp14">
   <w:endnote w:type="separator" w:id="-1">
     <w:p>
-      <w:pPr>
-        <w:spacing w:after="0" w:line="240" w:lineRule="auto"/>
-      </w:pPr>
       <w:r>
         <w:separator/>
       </w:r>
@@ -281,9 +3832,6 @@
   </w:endnote>
   <w:endnote w:type="continuationSeparator" w:id="0">
     <w:p>
-      <w:pPr>
-        <w:spacing w:after="0" w:line="240" w:lineRule="auto"/>
-      </w:pPr>
       <w:r>
         <w:continuationSeparator/>
       </w:r>
@@ -296,9 +3844,6 @@
 <w:footnotes xmlns:wpc="http://schemas.microsoft.com/office/word/2010/wordprocessingCanvas" xmlns:cx="http://schemas.microsoft.com/office/drawing/2014/chartex" xmlns:cx1="http://schemas.microsoft.com/office/drawing/2015/9/8/chartex" xmlns:cx2="http://schemas.microsoft.com/office/drawing/2015/10/21/chartex" xmlns:cx3="http://schemas.microsoft.com/office/drawing/2016/5/9/chartex" xmlns:cx4="http://schemas.microsoft.com/office/drawing/2016/5/10/chartex" xmlns:cx5="http://schemas.microsoft.com/office/drawing/2016/5/11/chartex" xmlns:cx6="http://schemas.microsoft.com/office/drawing/2016/5/12/chartex" xmlns:cx7="http://schemas.microsoft.com/office/drawing/2016/5/13/chartex" xmlns:cx8="http://schemas.microsoft.com/office/drawing/2016/5/14/chartex" xmlns:mc="http://schemas.openxmlformats.org/markup-compatibility/2006" xmlns:aink="http://schemas.microsoft.com/office/drawing/2016/ink" xmlns:am3d="http://schemas.microsoft.com/office/drawing/2017/model3d" xmlns:o="urn:schemas-microsoft-com:office:office" xmlns:oel="http://schemas.microsoft.com/office/2019/extlst" xmlns:r="http://schemas.openxmlformats.org/officeDocument/2006/relationships" xmlns:m="http://schemas.openxmlformats.org/officeDocument/2006/math" xmlns:v="urn:schemas-microsoft-com:vml" xmlns:wp14="http://schemas.microsoft.com/office/word/2010/wordprocessingDrawing" xmlns:wp="http://schemas.openxmlformats.org/drawingml/2006/wordprocessingDrawing" xmlns:w10="urn:schemas-microsoft-com:office:word" xmlns:w="http://schemas.openxmlformats.org/wordprocessingml/2006/main" xmlns:w14="http://schemas.microsoft.com/office/word/2010/wordml" xmlns:w15="http://schemas.microsoft.com/office/word/2012/wordml" xmlns:w16cex="http://schemas.microsoft.com/office/word/2018/wordml/cex" xmlns:w16cid="http://schemas.microsoft.com/office/word/2016/wordml/cid" xmlns:w16="http://schemas.microsoft.com/office/word/2018/wordml" xmlns:w16du="http://schemas.microsoft.com/office/word/2023/wordml/word16du" xmlns:w16sdtdh="http://schemas.microsoft.com/office/word/2020/wordml/sdtdatahash" xmlns:w16sdtfl="http://schemas.microsoft.com/office/word/2024/wordml/sdtformatlock" xmlns:w16se="http://schemas.microsoft.com/office/word/2015/wordml/symex" xmlns:wpg="http://schemas.microsoft.com/office/word/2010/wordprocessingGroup" xmlns:wpi="http://schemas.microsoft.com/office/word/2010/wordprocessingInk" xmlns:wne="http://schemas.microsoft.com/office/word/2006/wordml" xmlns:wps="http://schemas.microsoft.com/office/word/2010/wordprocessingShape" mc:Ignorable="w14 w15 w16se w16cid w16 w16cex w16sdtdh w16sdtfl w16du wp14">
   <w:footnote w:type="separator" w:id="-1">
     <w:p>
-      <w:pPr>
-        <w:spacing w:after="0" w:line="240" w:lineRule="auto"/>
-      </w:pPr>
       <w:r>
         <w:separator/>
       </w:r>
@@ -306,9 +3851,6 @@
   </w:footnote>
   <w:footnote w:type="continuationSeparator" w:id="0">
     <w:p>
-      <w:pPr>
-        <w:spacing w:after="0" w:line="240" w:lineRule="auto"/>
-      </w:pPr>
       <w:r>
         <w:continuationSeparator/>
       </w:r>
@@ -322,24 +3864,30 @@
   <w:p>
     <w:pPr>
       <w:pStyle w:val="Header"/>
-      <w:jc w:val="center"/>
-    </w:pPr>
-  </w:p>
-</w:hdr>
-</file>
-
-<file path=word/header2.xml><?xml version="1.0" encoding="utf-8"?>
-<w:hdr xmlns:wpc="http://schemas.microsoft.com/office/word/2010/wordprocessingCanvas" xmlns:cx="http://schemas.microsoft.com/office/drawing/2014/chartex" xmlns:cx1="http://schemas.microsoft.com/office/drawing/2015/9/8/chartex" xmlns:cx2="http://schemas.microsoft.com/office/drawing/2015/10/21/chartex" xmlns:cx3="http://schemas.microsoft.com/office/drawing/2016/5/9/chartex" xmlns:cx4="http://schemas.microsoft.com/office/drawing/2016/5/10/chartex" xmlns:cx5="http://schemas.microsoft.com/office/drawing/2016/5/11/chartex" xmlns:cx6="http://schemas.microsoft.com/office/drawing/2016/5/12/chartex" xmlns:cx7="http://schemas.microsoft.com/office/drawing/2016/5/13/chartex" xmlns:cx8="http://schemas.microsoft.com/office/drawing/2016/5/14/chartex" xmlns:mc="http://schemas.openxmlformats.org/markup-compatibility/2006" xmlns:aink="http://schemas.microsoft.com/office/drawing/2016/ink" xmlns:am3d="http://schemas.microsoft.com/office/drawing/2017/model3d" xmlns:o="urn:schemas-microsoft-com:office:office" xmlns:oel="http://schemas.microsoft.com/office/2019/extlst" xmlns:r="http://schemas.openxmlformats.org/officeDocument/2006/relationships" xmlns:m="http://schemas.openxmlformats.org/officeDocument/2006/math" xmlns:v="urn:schemas-microsoft-com:vml" xmlns:wp14="http://schemas.microsoft.com/office/word/2010/wordprocessingDrawing" xmlns:wp="http://schemas.openxmlformats.org/drawingml/2006/wordprocessingDrawing" xmlns:w10="urn:schemas-microsoft-com:office:word" xmlns:w="http://schemas.openxmlformats.org/wordprocessingml/2006/main" xmlns:w14="http://schemas.microsoft.com/office/word/2010/wordml" xmlns:w15="http://schemas.microsoft.com/office/word/2012/wordml" xmlns:w16cex="http://schemas.microsoft.com/office/word/2018/wordml/cex" xmlns:w16cid="http://schemas.microsoft.com/office/word/2016/wordml/cid" xmlns:w16="http://schemas.microsoft.com/office/word/2018/wordml" xmlns:w16du="http://schemas.microsoft.com/office/word/2023/wordml/word16du" xmlns:w16sdtdh="http://schemas.microsoft.com/office/word/2020/wordml/sdtdatahash" xmlns:w16sdtfl="http://schemas.microsoft.com/office/word/2024/wordml/sdtformatlock" xmlns:w16se="http://schemas.microsoft.com/office/word/2015/wordml/symex" xmlns:wpg="http://schemas.microsoft.com/office/word/2010/wordprocessingGroup" xmlns:wpi="http://schemas.microsoft.com/office/word/2010/wordprocessingInk" xmlns:wne="http://schemas.microsoft.com/office/word/2006/wordml" xmlns:wps="http://schemas.microsoft.com/office/word/2010/wordprocessingShape" mc:Ignorable="w14 w15 w16se w16cid w16 w16cex w16sdtdh w16sdtfl w16du wp14">
-  <w:p>
-    <w:pPr>
-      <w:pStyle w:val="Header"/>
-      <w:jc w:val="center"/>
     </w:pPr>
     <w:r>
       <w:fldChar w:fldCharType="begin"/>
     </w:r>
     <w:r>
       <w:instrText xml:space="preserve"> INCLUDEPICTURE "https://scontent.flpl1-1.fna.fbcdn.net/v/t39.30808-6/352746646_1746836659067353_9197658847758075457_n.jpg?_nc_cat=105&amp;ccb=1-7&amp;_nc_sid=5f2048&amp;_nc_eui2=AeGWyGbkTOrz4UKVFpU2nRRIPVp0Vk4b8BM9WnRWThvwE4QkgGXTHqOHEgPApdJ38g8&amp;_nc_ohc=Nt_cPmuCnKoAb6HGQMn&amp;_nc_ht=scontent.flpl1-1.fna&amp;oh=00_AfAPaGCs1dMNgZ_axVSX_h4N6JAKLqnlnbJkmco7mL7Ecg&amp;oe=661DB2B2" \* MERGEFORMATINET </w:instrText>
+    </w:r>
+    <w:r>
+      <w:fldChar w:fldCharType="separate"/>
+    </w:r>
+    <w:r>
+      <w:fldChar w:fldCharType="begin"/>
+    </w:r>
+    <w:r>
+      <w:instrText xml:space="preserve"> INCLUDEPICTURE  "https://scontent.flpl1-1.fna.fbcdn.net/v/t39.30808-6/352746646_1746836659067353_9197658847758075457_n.jpg?_nc_cat=105&amp;ccb=1-7&amp;_nc_sid=5f2048&amp;_nc_eui2=AeGWyGbkTOrz4UKVFpU2nRRIPVp0Vk4b8BM9WnRWThvwE4QkgGXTHqOHEgPApdJ38g8&amp;_nc_ohc=Nt_cPmuCnKoAb6HGQMn&amp;_nc_ht=scontent.flpl1-1.fna&amp;oh=00_AfAPaGCs1dMNgZ_axVSX_h4N6JAKLqnlnbJkmco7mL7Ecg&amp;oe=661DB2B2" \* MERGEFORMATINET </w:instrText>
+    </w:r>
+    <w:r>
+      <w:fldChar w:fldCharType="separate"/>
+    </w:r>
+    <w:r>
+      <w:fldChar w:fldCharType="begin"/>
+    </w:r>
+    <w:r>
+      <w:instrText xml:space="preserve"> INCLUDEPICTURE  "https://scontent.flpl1-1.fna.fbcdn.net/v/t39.30808-6/352746646_1746836659067353_9197658847758075457_n.jpg?_nc_cat=105&amp;ccb=1-7&amp;_nc_sid=5f2048&amp;_nc_eui2=AeGWyGbkTOrz4UKVFpU2nRRIPVp0Vk4b8BM9WnRWThvwE4QkgGXTHqOHEgPApdJ38g8&amp;_nc_ohc=Nt_cPmuCnKoAb6HGQMn&amp;_nc_ht=scontent.flpl1-1.fna&amp;oh=00_AfAPaGCs1dMNgZ_axVSX_h4N6JAKLqnlnbJkmco7mL7Ecg&amp;oe=661DB2B2" \* MERGEFORMATINET </w:instrText>
     </w:r>
     <w:r>
       <w:fldChar w:fldCharType="separate"/>
@@ -374,10 +3922,16 @@
           <v:path o:extrusionok="f" gradientshapeok="t" o:connecttype="rect"/>
           <o:lock v:ext="edit" aspectratio="t"/>
         </v:shapetype>
-        <v:shape id="_x0000_i1028" type="#_x0000_t75" alt="Δεν υπάρχει διαθέσιμη περιγραφή για τη φωτογραφία." style="width:128.25pt;height:128.25pt">
+        <v:shape id="_x0000_i1025" type="#_x0000_t75" alt="Δεν υπάρχει διαθέσιμη περιγραφή για τη φωτογραφία." style="width:128.25pt;height:128.25pt">
           <v:imagedata r:id="rId1" r:href="rId2"/>
         </v:shape>
       </w:pict>
+    </w:r>
+    <w:r>
+      <w:fldChar w:fldCharType="end"/>
+    </w:r>
+    <w:r>
+      <w:fldChar w:fldCharType="end"/>
     </w:r>
     <w:r>
       <w:fldChar w:fldCharType="end"/>
@@ -789,6 +4343,12 @@
   <w:style w:type="paragraph" w:default="1" w:styleId="Normal">
     <w:name w:val="Normal"/>
     <w:qFormat/>
+    <w:rsid w:val="00EA56C1"/>
+    <w:rPr>
+      <w:rFonts w:ascii="Times New Roman" w:hAnsi="Times New Roman" w:cs="Times New Roman"/>
+      <w:sz w:val="22"/>
+      <w:szCs w:val="22"/>
+    </w:rPr>
   </w:style>
   <w:style w:type="paragraph" w:styleId="Heading1">
     <w:name w:val="heading 1"/>
@@ -805,7 +4365,7 @@
       <w:outlineLvl w:val="0"/>
     </w:pPr>
     <w:rPr>
-      <w:rFonts w:ascii="Times New Roman" w:eastAsiaTheme="majorEastAsia" w:hAnsi="Times New Roman" w:cs="Times New Roman"/>
+      <w:rFonts w:eastAsiaTheme="majorEastAsia"/>
       <w:sz w:val="40"/>
       <w:szCs w:val="40"/>
     </w:rPr>
@@ -826,7 +4386,7 @@
       <w:outlineLvl w:val="1"/>
     </w:pPr>
     <w:rPr>
-      <w:rFonts w:ascii="Times New Roman" w:eastAsiaTheme="majorEastAsia" w:hAnsi="Times New Roman" w:cs="Times New Roman"/>
+      <w:rFonts w:eastAsiaTheme="majorEastAsia"/>
       <w:sz w:val="32"/>
       <w:szCs w:val="32"/>
     </w:rPr>
@@ -837,10 +4397,9 @@
     <w:next w:val="Normal"/>
     <w:link w:val="Heading3Char"/>
     <w:uiPriority w:val="9"/>
-    <w:semiHidden/>
     <w:unhideWhenUsed/>
     <w:qFormat/>
-    <w:rsid w:val="00B37A24"/>
+    <w:rsid w:val="005F39D3"/>
     <w:pPr>
       <w:keepNext/>
       <w:keepLines/>
@@ -849,7 +4408,6 @@
     </w:pPr>
     <w:rPr>
       <w:rFonts w:eastAsiaTheme="majorEastAsia" w:cstheme="majorBidi"/>
-      <w:color w:val="0F4761" w:themeColor="accent1" w:themeShade="BF"/>
       <w:sz w:val="28"/>
       <w:szCs w:val="28"/>
     </w:rPr>
@@ -1041,11 +4599,9 @@
     <w:basedOn w:val="DefaultParagraphFont"/>
     <w:link w:val="Heading3"/>
     <w:uiPriority w:val="9"/>
-    <w:semiHidden/>
-    <w:rsid w:val="00B37A24"/>
+    <w:rsid w:val="005F39D3"/>
     <w:rPr>
-      <w:rFonts w:eastAsiaTheme="majorEastAsia" w:cstheme="majorBidi"/>
-      <w:color w:val="0F4761" w:themeColor="accent1" w:themeShade="BF"/>
+      <w:rFonts w:ascii="Times New Roman" w:eastAsiaTheme="majorEastAsia" w:hAnsi="Times New Roman" w:cstheme="majorBidi"/>
       <w:sz w:val="28"/>
       <w:szCs w:val="28"/>
     </w:rPr>
@@ -1135,13 +4691,13 @@
     <w:link w:val="TitleChar"/>
     <w:uiPriority w:val="10"/>
     <w:qFormat/>
-    <w:rsid w:val="00B37A24"/>
+    <w:rsid w:val="00EA56C1"/>
     <w:pPr>
       <w:spacing w:after="80" w:line="240" w:lineRule="auto"/>
       <w:contextualSpacing/>
     </w:pPr>
     <w:rPr>
-      <w:rFonts w:asciiTheme="majorHAnsi" w:eastAsiaTheme="majorEastAsia" w:hAnsiTheme="majorHAnsi" w:cstheme="majorBidi"/>
+      <w:rFonts w:eastAsiaTheme="majorEastAsia"/>
       <w:spacing w:val="-10"/>
       <w:kern w:val="28"/>
       <w:sz w:val="56"/>
@@ -1153,9 +4709,9 @@
     <w:basedOn w:val="DefaultParagraphFont"/>
     <w:link w:val="Title"/>
     <w:uiPriority w:val="10"/>
-    <w:rsid w:val="00B37A24"/>
+    <w:rsid w:val="00EA56C1"/>
     <w:rPr>
-      <w:rFonts w:asciiTheme="majorHAnsi" w:eastAsiaTheme="majorEastAsia" w:hAnsiTheme="majorHAnsi" w:cstheme="majorBidi"/>
+      <w:rFonts w:ascii="Times New Roman" w:eastAsiaTheme="majorEastAsia" w:hAnsi="Times New Roman" w:cs="Times New Roman"/>
       <w:spacing w:val="-10"/>
       <w:kern w:val="28"/>
       <w:sz w:val="56"/>
@@ -1342,6 +4898,104 @@
     <w:link w:val="Footer"/>
     <w:uiPriority w:val="99"/>
     <w:rsid w:val="00B37A24"/>
+  </w:style>
+  <w:style w:type="paragraph" w:styleId="TOCHeading">
+    <w:name w:val="TOC Heading"/>
+    <w:basedOn w:val="Heading1"/>
+    <w:next w:val="Normal"/>
+    <w:uiPriority w:val="39"/>
+    <w:unhideWhenUsed/>
+    <w:qFormat/>
+    <w:rsid w:val="005F39D3"/>
+    <w:pPr>
+      <w:spacing w:before="240" w:after="0" w:line="259" w:lineRule="auto"/>
+      <w:outlineLvl w:val="9"/>
+    </w:pPr>
+    <w:rPr>
+      <w:rFonts w:asciiTheme="majorHAnsi" w:hAnsiTheme="majorHAnsi" w:cstheme="majorBidi"/>
+      <w:color w:val="0F4761" w:themeColor="accent1" w:themeShade="BF"/>
+      <w:kern w:val="0"/>
+      <w:sz w:val="32"/>
+      <w:szCs w:val="32"/>
+      <w:lang w:val="en-US"/>
+      <w14:ligatures w14:val="none"/>
+    </w:rPr>
+  </w:style>
+  <w:style w:type="paragraph" w:styleId="TOC1">
+    <w:name w:val="toc 1"/>
+    <w:basedOn w:val="Normal"/>
+    <w:next w:val="Normal"/>
+    <w:autoRedefine/>
+    <w:uiPriority w:val="39"/>
+    <w:unhideWhenUsed/>
+    <w:rsid w:val="005F39D3"/>
+    <w:pPr>
+      <w:spacing w:after="100"/>
+    </w:pPr>
+  </w:style>
+  <w:style w:type="character" w:styleId="Hyperlink">
+    <w:name w:val="Hyperlink"/>
+    <w:basedOn w:val="DefaultParagraphFont"/>
+    <w:uiPriority w:val="99"/>
+    <w:unhideWhenUsed/>
+    <w:rsid w:val="005F39D3"/>
+    <w:rPr>
+      <w:color w:val="467886" w:themeColor="hyperlink"/>
+      <w:u w:val="single"/>
+    </w:rPr>
+  </w:style>
+  <w:style w:type="paragraph" w:styleId="TOC2">
+    <w:name w:val="toc 2"/>
+    <w:basedOn w:val="Normal"/>
+    <w:next w:val="Normal"/>
+    <w:autoRedefine/>
+    <w:uiPriority w:val="39"/>
+    <w:unhideWhenUsed/>
+    <w:rsid w:val="00C97C60"/>
+    <w:pPr>
+      <w:spacing w:after="100"/>
+      <w:ind w:left="240"/>
+    </w:pPr>
+  </w:style>
+  <w:style w:type="paragraph" w:styleId="TOC3">
+    <w:name w:val="toc 3"/>
+    <w:basedOn w:val="Normal"/>
+    <w:next w:val="Normal"/>
+    <w:autoRedefine/>
+    <w:uiPriority w:val="39"/>
+    <w:unhideWhenUsed/>
+    <w:rsid w:val="00C97C60"/>
+    <w:pPr>
+      <w:spacing w:after="100"/>
+      <w:ind w:left="480"/>
+    </w:pPr>
+  </w:style>
+  <w:style w:type="paragraph" w:styleId="Bibliography">
+    <w:name w:val="Bibliography"/>
+    <w:basedOn w:val="Normal"/>
+    <w:next w:val="Normal"/>
+    <w:uiPriority w:val="37"/>
+    <w:unhideWhenUsed/>
+    <w:rsid w:val="007A6C01"/>
+  </w:style>
+  <w:style w:type="table" w:styleId="TableGrid">
+    <w:name w:val="Table Grid"/>
+    <w:basedOn w:val="TableNormal"/>
+    <w:uiPriority w:val="39"/>
+    <w:rsid w:val="00274750"/>
+    <w:pPr>
+      <w:spacing w:after="0" w:line="240" w:lineRule="auto"/>
+    </w:pPr>
+    <w:tblPr>
+      <w:tblBorders>
+        <w:top w:val="single" w:sz="4" w:space="0" w:color="auto"/>
+        <w:left w:val="single" w:sz="4" w:space="0" w:color="auto"/>
+        <w:bottom w:val="single" w:sz="4" w:space="0" w:color="auto"/>
+        <w:right w:val="single" w:sz="4" w:space="0" w:color="auto"/>
+        <w:insideH w:val="single" w:sz="4" w:space="0" w:color="auto"/>
+        <w:insideV w:val="single" w:sz="4" w:space="0" w:color="auto"/>
+      </w:tblBorders>
+    </w:tblPr>
   </w:style>
 </w:styles>
 </file>
@@ -1639,4 +5293,61 @@
     </a:ext>
   </a:extLst>
 </a:theme>
+</file>
+
+<file path=customXml/item1.xml><?xml version="1.0" encoding="utf-8"?>
+<b:Sources xmlns:b="http://schemas.openxmlformats.org/officeDocument/2006/bibliography" xmlns="http://schemas.openxmlformats.org/officeDocument/2006/bibliography" SelectedStyle="\IEEE2006OfficeOnline.xsl" StyleName="IEEE" Version="2006">
+  <b:Source>
+    <b:Tag>Wor24</b:Tag>
+    <b:SourceType>InternetSite</b:SourceType>
+    <b:Guid>{62630425-FA71-4450-9BCE-CA46EDA38837}</b:Guid>
+    <b:Title>Diabetes</b:Title>
+    <b:Year>2024</b:Year>
+    <b:Author>
+      <b:Author>
+        <b:NameList>
+          <b:Person>
+            <b:Last>Organisation</b:Last>
+            <b:First>World</b:First>
+            <b:Middle>Health</b:Middle>
+          </b:Person>
+        </b:NameList>
+      </b:Author>
+    </b:Author>
+    <b:Month>November</b:Month>
+    <b:Day>14</b:Day>
+    <b:YearAccessed>2024</b:YearAccessed>
+    <b:MonthAccessed>December</b:MonthAccessed>
+    <b:DayAccessed>2024</b:DayAccessed>
+    <b:URL>https://www.who.int/news-room/fact-sheets/detail/diabetes</b:URL>
+    <b:RefOrder>2</b:RefOrder>
+  </b:Source>
+  <b:Source>
+    <b:Tag>Eng24</b:Tag>
+    <b:SourceType>InternetSite</b:SourceType>
+    <b:Guid>{231C5237-D387-4DFE-8D0C-D88A3980FBAD}</b:Guid>
+    <b:Author>
+      <b:Author>
+        <b:Corporate>England NHS</b:Corporate>
+      </b:Author>
+    </b:Author>
+    <b:Title>NHS identifies over half a million more people at risk of type 2 diabetes in a  year</b:Title>
+    <b:Year>2024</b:Year>
+    <b:Month>June</b:Month>
+    <b:Day>12</b:Day>
+    <b:YearAccessed>2024</b:YearAccessed>
+    <b:MonthAccessed>December</b:MonthAccessed>
+    <b:DayAccessed>9</b:DayAccessed>
+    <b:URL>https://www.england.nhs.uk/2024/06/nhs-identifies-over-half-a-million-more-people-at-risk-of-type-2-diabetes-in-a-year/</b:URL>
+    <b:RefOrder>1</b:RefOrder>
+  </b:Source>
+</b:Sources>
+</file>
+
+<file path=customXml/itemProps1.xml><?xml version="1.0" encoding="utf-8"?>
+<ds:datastoreItem xmlns:ds="http://schemas.openxmlformats.org/officeDocument/2006/customXml" ds:itemID="{E80EB106-C217-4216-B552-A7E83203AFD7}">
+  <ds:schemaRefs>
+    <ds:schemaRef ds:uri="http://schemas.openxmlformats.org/officeDocument/2006/bibliography"/>
+  </ds:schemaRefs>
+</ds:datastoreItem>
 </file>
</xml_diff>

<commit_message>
working on dissertation paper
</commit_message>
<xml_diff>
--- a/documents/Examining Interpretability of Machine Learning-based Models for Diabetes Prediction using LIME Explainable AI Technique.docx
+++ b/documents/Examining Interpretability of Machine Learning-based Models for Diabetes Prediction using LIME Explainable AI Technique.docx
@@ -217,10 +217,7 @@
         <w:t xml:space="preserve">Keywords: </w:t>
       </w:r>
       <w:r>
-        <w:t xml:space="preserve">Machine Learning, Explainable AI, Diabetes, Hyperglycaemia, </w:t>
-      </w:r>
-      <w:r>
-        <w:t>logistic regression, random forest, gradient boosting, LIME</w:t>
+        <w:t>Machine Learning, Explainable AI, Diabetes, Hyperglycaemia, logistic regression, random forest, gradient boosting, LIME</w:t>
       </w:r>
     </w:p>
     <w:p/>
@@ -2911,17 +2908,111 @@
       </w:r>
     </w:p>
     <w:p>
-      <w:fldSimple w:instr=" TOC \h \z \c &quot;Figure&quot; ">
+      <w:pPr>
+        <w:rPr>
+          <w:sz w:val="32"/>
+          <w:szCs w:val="32"/>
+        </w:rPr>
+      </w:pPr>
+      <w:r>
+        <w:rPr>
+          <w:sz w:val="32"/>
+          <w:szCs w:val="32"/>
+        </w:rPr>
+        <w:lastRenderedPageBreak/>
+        <w:t>Table of Figures</w:t>
+      </w:r>
+    </w:p>
+    <w:p>
+      <w:pPr>
+        <w:pStyle w:val="TableofFigures"/>
+        <w:tabs>
+          <w:tab w:val="right" w:leader="dot" w:pos="8296"/>
+        </w:tabs>
+        <w:rPr>
+          <w:noProof/>
+        </w:rPr>
+      </w:pPr>
+      <w:r>
+        <w:fldChar w:fldCharType="begin"/>
+      </w:r>
+      <w:r>
+        <w:instrText xml:space="preserve"> TOC \h \z \c "Figure" </w:instrText>
+      </w:r>
+      <w:r>
+        <w:fldChar w:fldCharType="separate"/>
+      </w:r>
+      <w:hyperlink w:anchor="_Toc192758151" w:history="1">
+        <w:r>
+          <w:rPr>
+            <w:rStyle w:val="Hyperlink"/>
+            <w:noProof/>
+          </w:rPr>
+          <w:t>Figure 1 - Global death rate from diabetes mellitus per 100,000 population (1980-2021) demonstrating a consistent upward trend in mortality over 4 decades</w:t>
+        </w:r>
+        <w:r>
+          <w:rPr>
+            <w:rStyle w:val="Hyperlink"/>
+            <w:noProof/>
+            <w:lang w:val="en-US"/>
+          </w:rPr>
+          <w:t xml:space="preserve"> [3]</w:t>
+        </w:r>
         <w:r>
           <w:rPr>
             <w:noProof/>
-            <w:lang w:val="en-US"/>
+            <w:webHidden/>
           </w:rPr>
-          <w:t>No table of figures entries found.</w:t>
+          <w:tab/>
         </w:r>
-      </w:fldSimple>
-    </w:p>
-    <w:p/>
+        <w:r>
+          <w:rPr>
+            <w:noProof/>
+            <w:webHidden/>
+          </w:rPr>
+          <w:fldChar w:fldCharType="begin"/>
+        </w:r>
+        <w:r>
+          <w:rPr>
+            <w:noProof/>
+            <w:webHidden/>
+          </w:rPr>
+          <w:instrText xml:space="preserve"> PAGEREF _Toc192758151 \h </w:instrText>
+        </w:r>
+        <w:r>
+          <w:rPr>
+            <w:noProof/>
+            <w:webHidden/>
+          </w:rPr>
+        </w:r>
+        <w:r>
+          <w:rPr>
+            <w:noProof/>
+            <w:webHidden/>
+          </w:rPr>
+          <w:fldChar w:fldCharType="separate"/>
+        </w:r>
+        <w:r>
+          <w:rPr>
+            <w:noProof/>
+            <w:webHidden/>
+          </w:rPr>
+          <w:t>10</w:t>
+        </w:r>
+        <w:r>
+          <w:rPr>
+            <w:noProof/>
+            <w:webHidden/>
+          </w:rPr>
+          <w:fldChar w:fldCharType="end"/>
+        </w:r>
+      </w:hyperlink>
+    </w:p>
+    <w:p>
+      <w:r>
+        <w:fldChar w:fldCharType="end"/>
+      </w:r>
+    </w:p>
     <w:p/>
     <w:p>
       <w:r>
@@ -3026,16 +3117,43 @@
     </w:p>
     <w:p>
       <w:r>
+        <w:t>FPG</w:t>
+      </w:r>
+      <w:r>
+        <w:tab/>
+      </w:r>
+      <w:r>
+        <w:tab/>
+      </w:r>
+      <w:r>
+        <w:t>Fasting plasma glucose</w:t>
+      </w:r>
+    </w:p>
+    <w:p>
+      <w:r>
+        <w:t>WHO</w:t>
+      </w:r>
+      <w:r>
+        <w:tab/>
+      </w:r>
+      <w:r>
+        <w:tab/>
+        <w:t>World Health Organisation</w:t>
+      </w:r>
+    </w:p>
+    <w:p/>
+    <w:p>
+      <w:r>
         <w:br w:type="page"/>
       </w:r>
     </w:p>
-    <w:p/>
     <w:p>
       <w:pPr>
         <w:pStyle w:val="Heading1"/>
       </w:pPr>
       <w:bookmarkStart w:id="2" w:name="_Toc192602077"/>
       <w:r>
+        <w:lastRenderedPageBreak/>
         <w:t xml:space="preserve">Chapter </w:t>
       </w:r>
       <w:r>
@@ -3099,15 +3217,7 @@
         </w:sdtContent>
       </w:sdt>
       <w:r>
-        <w:t xml:space="preserve">. For both Type 1 and Type 2 diabetes, the condition’s long-term implications means that the condition’s risks can often be significantly mitigated. While there </w:t>
-      </w:r>
-      <w:proofErr w:type="gramStart"/>
-      <w:r>
-        <w:t>is</w:t>
-      </w:r>
-      <w:proofErr w:type="gramEnd"/>
-      <w:r>
-        <w:t xml:space="preserve"> no real methods of prevention, there are ways in which to adjust and manage one’s lifestyle in order to prevent and avoid premature death. </w:t>
+        <w:t xml:space="preserve">. For both Type 1 and Type 2 diabetes, the condition’s long-term implications means that the condition’s risks can often be significantly mitigated. While there is no real methods of prevention, there are ways in which to adjust and manage one’s lifestyle in order to prevent and avoid premature death. </w:t>
       </w:r>
     </w:p>
     <w:p>
@@ -3149,12 +3259,11 @@
       </w:r>
       <w:r>
         <w:rPr>
-          <w:highlight w:val="darkGray"/>
+          <w:highlight w:val="lightGray"/>
         </w:rPr>
-        <w:t>[access to healthcare is more limited and the impacts of missed diagnosis and limited access to healthcare is more fatal to those affected]</w:t>
-      </w:r>
-    </w:p>
-    <w:p/>
+        <w:t>[access to healthcare is more limited and the impacts of missed diagnosis an limited access to healthcare is more fatal to those affected]</w:t>
+      </w:r>
+    </w:p>
     <w:p>
       <w:pPr>
         <w:pStyle w:val="Heading2"/>
@@ -3168,7 +3277,29 @@
       </w:r>
       <w:bookmarkEnd w:id="4"/>
     </w:p>
-    <w:p/>
+    <w:p>
+      <w:r>
+        <w:t xml:space="preserve">Diabetes alone is a prevalent condition most people face, however only a small percentage of the population is often aware of their underlying condition and fewer still manage to live a less detrimental lifestyle as a result. This lack of knowledge and understanding of your own health conditions is prevalent in less developed countries and can often be a leading cause of death </w:t>
+      </w:r>
+      <w:r>
+        <w:rPr>
+          <w:highlight w:val="lightGray"/>
+        </w:rPr>
+        <w:t>[back up with figures]</w:t>
+      </w:r>
+      <w:r>
+        <w:t xml:space="preserve">. A condition that can often be managed through small shifts and changes in one’s lifestyle, diet and environment is something that ought to have accessible diagnosis available to patients. </w:t>
+      </w:r>
+      <w:r>
+        <w:rPr>
+          <w:highlight w:val="lightGray"/>
+        </w:rPr>
+        <w:t>Creating an application that allows for people input their medical data safely and securely to provide several predictions in which to help them understand further steps is a useful and somewhat mandatory tool to help bridge the current gap in global healthcare systems. Especially those which are less developed and thereby offer less support and treatment.</w:t>
+      </w:r>
+      <w:r>
+        <w:t xml:space="preserve"> </w:t>
+      </w:r>
+    </w:p>
     <w:p>
       <w:pPr>
         <w:pStyle w:val="Heading2"/>
@@ -3179,7 +3310,20 @@
       </w:r>
       <w:bookmarkEnd w:id="5"/>
     </w:p>
-    <w:p/>
+    <w:p>
+      <w:r>
+        <w:t xml:space="preserve">This study aims to bridge the gap between traditional diagnostic approaches and modern AI techniques by implementing a web and mobile application that leverages XAI frameworks alongside ML modes. By doing so, it seeks to improve the accessibility, interpretability and effectiveness of diabetes diagnosis to contribute </w:t>
+      </w:r>
+      <w:r>
+        <w:rPr>
+          <w:highlight w:val="lightGray"/>
+        </w:rPr>
+        <w:t>to better health outcomes and a more proactive approach to[something]</w:t>
+      </w:r>
+      <w:r>
+        <w:t xml:space="preserve"> . fostering awareness to the diabetes and teaching ways in which people can proactively manage their health. Furthermore, addressing the strengths and limitations of XAI frameworks, the study contributes towards the development of more transparent, patient-centred and accessible healthcare.</w:t>
+      </w:r>
+    </w:p>
     <w:p/>
     <w:p/>
     <w:p>
@@ -3217,35 +3361,228 @@
       </w:r>
       <w:bookmarkEnd w:id="7"/>
     </w:p>
-    <w:p/>
+    <w:p>
+      <w:r>
+        <w:t xml:space="preserve">The rapid increase in the prevalence of diabetes has made early detection, diagnosis and management crucial to benefit the lives of individuals affected by the condition. As a leading cause of morbidity and morality (Figure 1) </w:t>
+      </w:r>
+      <w:r>
+        <w:t>due to the association with serious complications. The ability to provide early, accessible diagnosis is a further step taken in order to improve millions of lives worldwide.</w:t>
+      </w:r>
+    </w:p>
+    <w:p>
+      <w:pPr>
+        <w:keepNext/>
+      </w:pPr>
+      <w:r>
+        <w:rPr>
+          <w:noProof/>
+        </w:rPr>
+        <w:drawing>
+          <wp:inline distT="0" distB="0" distL="0" distR="0" wp14:anchorId="13FE4AAD" wp14:editId="054E97F0">
+            <wp:extent cx="5274310" cy="2723638"/>
+            <wp:effectExtent l="0" t="0" r="2540" b="635"/>
+            <wp:docPr id="1487154594" name="Picture 1" descr="A graph showing the number of patients with diabetes&#10;&#10;Description automatically generated"/>
+            <wp:cNvGraphicFramePr>
+              <a:graphicFrameLocks xmlns:a="http://schemas.openxmlformats.org/drawingml/2006/main" noChangeAspect="1"/>
+            </wp:cNvGraphicFramePr>
+            <a:graphic xmlns:a="http://schemas.openxmlformats.org/drawingml/2006/main">
+              <a:graphicData uri="http://schemas.openxmlformats.org/drawingml/2006/picture">
+                <pic:pic xmlns:pic="http://schemas.openxmlformats.org/drawingml/2006/picture">
+                  <pic:nvPicPr>
+                    <pic:cNvPr id="1487154594" name="Picture 1" descr="A graph showing the number of patients with diabetes&#10;&#10;Description automatically generated"/>
+                    <pic:cNvPicPr/>
+                  </pic:nvPicPr>
+                  <pic:blipFill>
+                    <a:blip r:embed="rId7" cstate="print">
+                      <a:extLst>
+                        <a:ext uri="{28A0092B-C50C-407E-A947-70E740481C1C}">
+                          <a14:useLocalDpi xmlns:a14="http://schemas.microsoft.com/office/drawing/2010/main" val="0"/>
+                        </a:ext>
+                      </a:extLst>
+                    </a:blip>
+                    <a:stretch>
+                      <a:fillRect/>
+                    </a:stretch>
+                  </pic:blipFill>
+                  <pic:spPr>
+                    <a:xfrm>
+                      <a:off x="0" y="0"/>
+                      <a:ext cx="5274310" cy="2723638"/>
+                    </a:xfrm>
+                    <a:prstGeom prst="rect">
+                      <a:avLst/>
+                    </a:prstGeom>
+                  </pic:spPr>
+                </pic:pic>
+              </a:graphicData>
+            </a:graphic>
+          </wp:inline>
+        </w:drawing>
+      </w:r>
+    </w:p>
+    <w:p>
+      <w:pPr>
+        <w:pStyle w:val="Caption"/>
+      </w:pPr>
+      <w:bookmarkStart w:id="8" w:name="_Toc192758151"/>
+      <w:r>
+        <w:t xml:space="preserve">Figure </w:t>
+      </w:r>
+      <w:fldSimple w:instr=" SEQ Figure \* ARABIC ">
+        <w:r>
+          <w:rPr>
+            <w:noProof/>
+          </w:rPr>
+          <w:t>1</w:t>
+        </w:r>
+      </w:fldSimple>
+      <w:r>
+        <w:t xml:space="preserve"> - </w:t>
+      </w:r>
+      <w:r>
+        <w:t>Global death rate from diabetes mellitus per 100,000 population (1980-2021) demonstrating a consistent upward trend in mortality over 4 decades</w:t>
+      </w:r>
+      <w:sdt>
+        <w:sdtPr>
+          <w:id w:val="180175763"/>
+          <w:citation/>
+        </w:sdtPr>
+        <w:sdtContent>
+          <w:r>
+            <w:fldChar w:fldCharType="begin"/>
+          </w:r>
+          <w:r>
+            <w:rPr>
+              <w:lang w:val="en-US"/>
+            </w:rPr>
+            <w:instrText xml:space="preserve"> CITATION Net22 \l 1033 </w:instrText>
+          </w:r>
+          <w:r>
+            <w:fldChar w:fldCharType="separate"/>
+          </w:r>
+          <w:r>
+            <w:rPr>
+              <w:noProof/>
+              <w:lang w:val="en-US"/>
+            </w:rPr>
+            <w:t xml:space="preserve"> </w:t>
+          </w:r>
+          <w:r>
+            <w:rPr>
+              <w:noProof/>
+              <w:lang w:val="en-US"/>
+            </w:rPr>
+            <w:t>[3]</w:t>
+          </w:r>
+          <w:r>
+            <w:fldChar w:fldCharType="end"/>
+          </w:r>
+        </w:sdtContent>
+      </w:sdt>
+      <w:bookmarkEnd w:id="8"/>
+    </w:p>
     <w:p>
       <w:pPr>
         <w:pStyle w:val="Heading3"/>
       </w:pPr>
-      <w:bookmarkStart w:id="8" w:name="_Toc192602083"/>
+      <w:bookmarkStart w:id="9" w:name="_Toc192602083"/>
       <w:r>
         <w:t>2.1.1 Traditional Diagnosis Methods</w:t>
       </w:r>
-      <w:bookmarkEnd w:id="8"/>
-    </w:p>
-    <w:p/>
+      <w:bookmarkEnd w:id="9"/>
+    </w:p>
+    <w:p>
+      <w:r>
+        <w:t xml:space="preserve">Traditionally, diabetes diagnosis involves </w:t>
+      </w:r>
+      <w:r>
+        <w:t xml:space="preserve">clinical testing, requiring blood to be drawn by doctors, from patients, and tested in a medical lab. Fasting plasma glucose (FPG) is a preferred method by doctors, given it’s easy, convenient and minimal costs compared to other tests </w:t>
+      </w:r>
+      <w:r>
+        <w:rPr>
+          <w:highlight w:val="lightGray"/>
+        </w:rPr>
+        <w:t>[reference from draft]</w:t>
+      </w:r>
+      <w:r>
+        <w:t xml:space="preserve">. Working by measuring the levels of glucose in the blood after fasting for 8 hours, WHO defines that 7.0 mmol/L or less is normal and a level of 7 mmol/L or higher on two separate FPG tests as indicative of diabetes </w:t>
+      </w:r>
+      <w:sdt>
+        <w:sdtPr>
+          <w:id w:val="-2079819207"/>
+          <w:citation/>
+        </w:sdtPr>
+        <w:sdtContent>
+          <w:r>
+            <w:fldChar w:fldCharType="begin"/>
+          </w:r>
+          <w:r>
+            <w:rPr>
+              <w:lang w:val="en-US"/>
+            </w:rPr>
+            <w:instrText xml:space="preserve"> CITATION Wor24 \l 1033 </w:instrText>
+          </w:r>
+          <w:r>
+            <w:fldChar w:fldCharType="separate"/>
+          </w:r>
+          <w:r>
+            <w:rPr>
+              <w:noProof/>
+              <w:lang w:val="en-US"/>
+            </w:rPr>
+            <w:t>[2]</w:t>
+          </w:r>
+          <w:r>
+            <w:fldChar w:fldCharType="end"/>
+          </w:r>
+        </w:sdtContent>
+      </w:sdt>
+      <w:r>
+        <w:t xml:space="preserve">. </w:t>
+      </w:r>
+    </w:p>
+    <w:p>
+      <w:r>
+        <w:t>While effective in the diagnosis of diabetes, the traditional methods are not without their limitations. With a lack of consensus on the consistent standards and criteria for diagnosis</w:t>
+      </w:r>
+      <w:r>
+        <w:t xml:space="preserve"> -</w:t>
+      </w:r>
+      <w:r>
+        <w:t xml:space="preserve"> for example WHO and ADA offering different glucose thresholds, </w:t>
+      </w:r>
+      <w:r>
+        <w:t xml:space="preserve">the need to fast, reliance on laboratory infrastructure, the possibility of delayed results and false diagnosis. There are clear areas for improvement in order to help provide more accessible diagnosis for patients and allow professionals to aid people more effectively. Recent advancements in technology and data science have opened new pathways for diabetes diagnosis and prediction. </w:t>
+      </w:r>
+    </w:p>
     <w:p>
       <w:pPr>
         <w:pStyle w:val="Heading3"/>
       </w:pPr>
-      <w:bookmarkStart w:id="9" w:name="_Toc192602084"/>
+      <w:bookmarkStart w:id="10" w:name="_Toc192602084"/>
       <w:r>
         <w:t>2.1.2 Machine Learning and Diabetes Diagnosis</w:t>
       </w:r>
-      <w:bookmarkEnd w:id="9"/>
-    </w:p>
-    <w:p/>
+      <w:bookmarkEnd w:id="10"/>
+    </w:p>
+    <w:p>
+      <w:r>
+        <w:t>ML techniques</w:t>
+      </w:r>
+      <w:r>
+        <w:t xml:space="preserve"> enable </w:t>
+      </w:r>
+      <w:r>
+        <w:t>the analysis of larger datasets in order to identify patterns and correlations that may not be immediately apparent.</w:t>
+      </w:r>
+    </w:p>
     <w:p>
       <w:pPr>
         <w:pStyle w:val="Heading2"/>
       </w:pPr>
-      <w:bookmarkStart w:id="10" w:name="_Toc192602085"/>
-      <w:r>
+      <w:bookmarkStart w:id="11" w:name="_Toc192602085"/>
+      <w:r>
+        <w:lastRenderedPageBreak/>
         <w:t>2.</w:t>
       </w:r>
       <w:r>
@@ -3257,7 +3594,7 @@
       <w:r>
         <w:t>Literature Review</w:t>
       </w:r>
-      <w:bookmarkEnd w:id="10"/>
+      <w:bookmarkEnd w:id="11"/>
     </w:p>
     <w:p/>
     <w:p/>
@@ -3270,7 +3607,7 @@
       <w:pPr>
         <w:pStyle w:val="Heading1"/>
       </w:pPr>
-      <w:bookmarkStart w:id="11" w:name="_Toc192602086"/>
+      <w:bookmarkStart w:id="12" w:name="_Toc192602086"/>
       <w:r>
         <w:lastRenderedPageBreak/>
         <w:t xml:space="preserve">Chapter </w:t>
@@ -3284,42 +3621,42 @@
       <w:r>
         <w:t xml:space="preserve"> Research Methodology</w:t>
       </w:r>
-      <w:bookmarkEnd w:id="11"/>
+      <w:bookmarkEnd w:id="12"/>
     </w:p>
     <w:p/>
     <w:p>
       <w:pPr>
         <w:pStyle w:val="Heading2"/>
       </w:pPr>
-      <w:bookmarkStart w:id="12" w:name="_Toc192602087"/>
+      <w:bookmarkStart w:id="13" w:name="_Toc192602087"/>
       <w:r>
         <w:t xml:space="preserve">3.1 </w:t>
       </w:r>
       <w:r>
         <w:t>Research Method</w:t>
       </w:r>
-      <w:bookmarkEnd w:id="12"/>
+      <w:bookmarkEnd w:id="13"/>
     </w:p>
     <w:p/>
     <w:p>
       <w:pPr>
         <w:pStyle w:val="Heading2"/>
       </w:pPr>
-      <w:bookmarkStart w:id="13" w:name="_Toc192602088"/>
+      <w:bookmarkStart w:id="14" w:name="_Toc192602088"/>
       <w:r>
         <w:t xml:space="preserve">3.2 </w:t>
       </w:r>
       <w:r>
         <w:t>Data Collection</w:t>
       </w:r>
-      <w:bookmarkEnd w:id="13"/>
+      <w:bookmarkEnd w:id="14"/>
     </w:p>
     <w:p/>
     <w:p>
       <w:pPr>
         <w:pStyle w:val="Heading2"/>
       </w:pPr>
-      <w:bookmarkStart w:id="14" w:name="_Toc192602089"/>
+      <w:bookmarkStart w:id="15" w:name="_Toc192602089"/>
       <w:r>
         <w:t>3.</w:t>
       </w:r>
@@ -3329,14 +3666,14 @@
       <w:r>
         <w:t>Data Analysis</w:t>
       </w:r>
-      <w:bookmarkEnd w:id="14"/>
+      <w:bookmarkEnd w:id="15"/>
     </w:p>
     <w:p/>
     <w:p>
       <w:pPr>
         <w:pStyle w:val="Heading2"/>
       </w:pPr>
-      <w:bookmarkStart w:id="15" w:name="_Toc192602090"/>
+      <w:bookmarkStart w:id="16" w:name="_Toc192602090"/>
       <w:r>
         <w:t>3.</w:t>
       </w:r>
@@ -3346,14 +3683,14 @@
       <w:r>
         <w:t xml:space="preserve"> Ethics</w:t>
       </w:r>
-      <w:bookmarkEnd w:id="15"/>
+      <w:bookmarkEnd w:id="16"/>
     </w:p>
     <w:p/>
     <w:p>
       <w:pPr>
         <w:pStyle w:val="Heading2"/>
       </w:pPr>
-      <w:bookmarkStart w:id="16" w:name="_Toc192602091"/>
+      <w:bookmarkStart w:id="17" w:name="_Toc192602091"/>
       <w:r>
         <w:t>3.</w:t>
       </w:r>
@@ -3363,14 +3700,14 @@
       <w:r>
         <w:t xml:space="preserve"> Limitations</w:t>
       </w:r>
-      <w:bookmarkEnd w:id="16"/>
+      <w:bookmarkEnd w:id="17"/>
     </w:p>
     <w:p/>
     <w:p>
       <w:pPr>
         <w:pStyle w:val="Heading2"/>
       </w:pPr>
-      <w:bookmarkStart w:id="17" w:name="_Toc192602092"/>
+      <w:bookmarkStart w:id="18" w:name="_Toc192602092"/>
       <w:r>
         <w:t>3.</w:t>
       </w:r>
@@ -3380,7 +3717,7 @@
       <w:r>
         <w:t>Conclusions</w:t>
       </w:r>
-      <w:bookmarkEnd w:id="17"/>
+      <w:bookmarkEnd w:id="18"/>
     </w:p>
     <w:p/>
     <w:p>
@@ -3392,7 +3729,7 @@
       <w:pPr>
         <w:pStyle w:val="Heading1"/>
       </w:pPr>
-      <w:bookmarkStart w:id="18" w:name="_Toc192602093"/>
+      <w:bookmarkStart w:id="19" w:name="_Toc192602093"/>
       <w:r>
         <w:lastRenderedPageBreak/>
         <w:t xml:space="preserve">Chapter </w:t>
@@ -3406,87 +3743,72 @@
       <w:r>
         <w:t xml:space="preserve"> Design and Implementation</w:t>
       </w:r>
-      <w:bookmarkEnd w:id="18"/>
+      <w:bookmarkEnd w:id="19"/>
     </w:p>
     <w:p>
       <w:pPr>
         <w:pStyle w:val="Heading2"/>
       </w:pPr>
-      <w:bookmarkStart w:id="19" w:name="_Toc192602094"/>
+      <w:bookmarkStart w:id="20" w:name="_Toc192602094"/>
       <w:r>
         <w:t>4.1 Logistic Regression</w:t>
       </w:r>
-      <w:bookmarkEnd w:id="19"/>
+      <w:bookmarkEnd w:id="20"/>
     </w:p>
     <w:p/>
     <w:p>
       <w:pPr>
         <w:pStyle w:val="Heading3"/>
       </w:pPr>
-      <w:bookmarkStart w:id="20" w:name="_Toc192602095"/>
-      <w:r>
-        <w:t xml:space="preserve">4.1.1 How LR works and </w:t>
-      </w:r>
-      <w:proofErr w:type="gramStart"/>
-      <w:r>
-        <w:t>Implementation</w:t>
-      </w:r>
-      <w:bookmarkEnd w:id="20"/>
-      <w:proofErr w:type="gramEnd"/>
+      <w:bookmarkStart w:id="21" w:name="_Toc192602095"/>
+      <w:r>
+        <w:t>4.1.1 How LR works and Implementation</w:t>
+      </w:r>
+      <w:bookmarkEnd w:id="21"/>
     </w:p>
     <w:p/>
     <w:p>
       <w:pPr>
         <w:pStyle w:val="Heading2"/>
       </w:pPr>
-      <w:bookmarkStart w:id="21" w:name="_Toc192602096"/>
+      <w:bookmarkStart w:id="22" w:name="_Toc192602096"/>
       <w:r>
         <w:t>4.2 Random Forest</w:t>
       </w:r>
-      <w:bookmarkEnd w:id="21"/>
+      <w:bookmarkEnd w:id="22"/>
     </w:p>
     <w:p/>
     <w:p>
       <w:pPr>
         <w:pStyle w:val="Heading3"/>
       </w:pPr>
-      <w:bookmarkStart w:id="22" w:name="_Toc192602097"/>
-      <w:r>
-        <w:t xml:space="preserve">4.2.1 How RF works and </w:t>
-      </w:r>
-      <w:proofErr w:type="gramStart"/>
-      <w:r>
-        <w:t>Implementation</w:t>
-      </w:r>
-      <w:bookmarkEnd w:id="22"/>
-      <w:proofErr w:type="gramEnd"/>
+      <w:bookmarkStart w:id="23" w:name="_Toc192602097"/>
+      <w:r>
+        <w:t>4.2.1 How RF works and Implementation</w:t>
+      </w:r>
+      <w:bookmarkEnd w:id="23"/>
     </w:p>
     <w:p/>
     <w:p>
       <w:pPr>
         <w:pStyle w:val="Heading2"/>
       </w:pPr>
-      <w:bookmarkStart w:id="23" w:name="_Toc192602098"/>
+      <w:bookmarkStart w:id="24" w:name="_Toc192602098"/>
       <w:r>
         <w:t>4.3 Gradient Boosting Model</w:t>
       </w:r>
-      <w:bookmarkEnd w:id="23"/>
+      <w:bookmarkEnd w:id="24"/>
     </w:p>
     <w:p/>
     <w:p>
       <w:pPr>
         <w:pStyle w:val="Heading3"/>
       </w:pPr>
-      <w:bookmarkStart w:id="24" w:name="_Toc192602099"/>
-      <w:r>
-        <w:t xml:space="preserve">4.3.1 How GBM works and </w:t>
-      </w:r>
-      <w:proofErr w:type="gramStart"/>
-      <w:r>
-        <w:t>Implementation</w:t>
-      </w:r>
-      <w:bookmarkEnd w:id="24"/>
-      <w:proofErr w:type="gramEnd"/>
+      <w:bookmarkStart w:id="25" w:name="_Toc192602099"/>
+      <w:r>
+        <w:t>4.3.1 How GBM works and Implementation</w:t>
+      </w:r>
+      <w:bookmarkEnd w:id="25"/>
     </w:p>
     <w:p/>
     <w:p/>
@@ -3499,66 +3821,66 @@
       <w:pPr>
         <w:pStyle w:val="Heading1"/>
       </w:pPr>
-      <w:bookmarkStart w:id="25" w:name="_Toc192602100"/>
+      <w:bookmarkStart w:id="26" w:name="_Toc192602100"/>
       <w:r>
         <w:lastRenderedPageBreak/>
         <w:t>Chapter 5: Results and Analysis</w:t>
       </w:r>
-      <w:bookmarkEnd w:id="25"/>
+      <w:bookmarkEnd w:id="26"/>
     </w:p>
     <w:p>
       <w:pPr>
         <w:pStyle w:val="Heading2"/>
       </w:pPr>
-      <w:bookmarkStart w:id="26" w:name="_Toc192602101"/>
+      <w:bookmarkStart w:id="27" w:name="_Toc192602101"/>
       <w:r>
         <w:t>5.1 Datasets</w:t>
       </w:r>
-      <w:bookmarkEnd w:id="26"/>
+      <w:bookmarkEnd w:id="27"/>
     </w:p>
     <w:p/>
     <w:p>
       <w:pPr>
         <w:pStyle w:val="Heading2"/>
       </w:pPr>
-      <w:bookmarkStart w:id="27" w:name="_Toc192602102"/>
+      <w:bookmarkStart w:id="28" w:name="_Toc192602102"/>
       <w:r>
         <w:t>5.2 Evaluation Metrics</w:t>
       </w:r>
-      <w:bookmarkEnd w:id="27"/>
+      <w:bookmarkEnd w:id="28"/>
     </w:p>
     <w:p/>
     <w:p>
       <w:pPr>
         <w:pStyle w:val="Heading2"/>
       </w:pPr>
-      <w:bookmarkStart w:id="28" w:name="_Toc192602103"/>
+      <w:bookmarkStart w:id="29" w:name="_Toc192602103"/>
       <w:r>
         <w:t>5.3 Experimental Setup</w:t>
       </w:r>
-      <w:bookmarkEnd w:id="28"/>
+      <w:bookmarkEnd w:id="29"/>
     </w:p>
     <w:p/>
     <w:p>
       <w:pPr>
         <w:pStyle w:val="Heading2"/>
       </w:pPr>
-      <w:bookmarkStart w:id="29" w:name="_Toc192602104"/>
+      <w:bookmarkStart w:id="30" w:name="_Toc192602104"/>
       <w:r>
         <w:t>5.4 Results and Analysis</w:t>
       </w:r>
-      <w:bookmarkEnd w:id="29"/>
+      <w:bookmarkEnd w:id="30"/>
     </w:p>
     <w:p/>
     <w:p>
       <w:pPr>
         <w:pStyle w:val="Heading2"/>
       </w:pPr>
-      <w:bookmarkStart w:id="30" w:name="_Toc192602105"/>
+      <w:bookmarkStart w:id="31" w:name="_Toc192602105"/>
       <w:r>
         <w:t>5.5 Evaluation Comparison</w:t>
       </w:r>
-      <w:bookmarkEnd w:id="30"/>
+      <w:bookmarkEnd w:id="31"/>
     </w:p>
     <w:p/>
     <w:p>
@@ -3570,44 +3892,44 @@
       <w:pPr>
         <w:pStyle w:val="Heading1"/>
       </w:pPr>
-      <w:bookmarkStart w:id="31" w:name="_Toc192602106"/>
+      <w:bookmarkStart w:id="32" w:name="_Toc192602106"/>
       <w:r>
         <w:lastRenderedPageBreak/>
         <w:t>Chapter 6: Conclusion</w:t>
       </w:r>
-      <w:bookmarkEnd w:id="31"/>
+      <w:bookmarkEnd w:id="32"/>
     </w:p>
     <w:p>
       <w:pPr>
         <w:pStyle w:val="Heading2"/>
       </w:pPr>
-      <w:bookmarkStart w:id="32" w:name="_Toc192602107"/>
+      <w:bookmarkStart w:id="33" w:name="_Toc192602107"/>
       <w:r>
         <w:t>6.1 Conclusion</w:t>
       </w:r>
-      <w:bookmarkEnd w:id="32"/>
+      <w:bookmarkEnd w:id="33"/>
     </w:p>
     <w:p/>
     <w:p>
       <w:pPr>
         <w:pStyle w:val="Heading2"/>
       </w:pPr>
-      <w:bookmarkStart w:id="33" w:name="_Toc192602108"/>
+      <w:bookmarkStart w:id="34" w:name="_Toc192602108"/>
       <w:r>
         <w:t>6.2 Limitations</w:t>
       </w:r>
-      <w:bookmarkEnd w:id="33"/>
+      <w:bookmarkEnd w:id="34"/>
     </w:p>
     <w:p/>
     <w:p>
       <w:pPr>
         <w:pStyle w:val="Heading2"/>
       </w:pPr>
-      <w:bookmarkStart w:id="34" w:name="_Toc192602109"/>
+      <w:bookmarkStart w:id="35" w:name="_Toc192602109"/>
       <w:r>
         <w:t>6.3 Future Work</w:t>
       </w:r>
-      <w:bookmarkEnd w:id="34"/>
+      <w:bookmarkEnd w:id="35"/>
     </w:p>
     <w:p/>
     <w:p/>
@@ -3616,7 +3938,7 @@
         <w:br w:type="page"/>
       </w:r>
     </w:p>
-    <w:bookmarkStart w:id="35" w:name="_Toc192602110" w:displacedByCustomXml="next"/>
+    <w:bookmarkStart w:id="36" w:name="_Toc192602110" w:displacedByCustomXml="next"/>
     <w:sdt>
       <w:sdtPr>
         <w:rPr>
@@ -3644,7 +3966,7 @@
           <w:r>
             <w:t>References</w:t>
           </w:r>
-          <w:bookmarkEnd w:id="35"/>
+          <w:bookmarkEnd w:id="36"/>
         </w:p>
         <w:sdt>
           <w:sdtPr>
@@ -3689,7 +4011,7 @@
               </w:tblGrid>
               <w:tr>
                 <w:trPr>
-                  <w:divId w:val="259216433"/>
+                  <w:divId w:val="631981563"/>
                   <w:tblCellSpacing w:w="15" w:type="dxa"/>
                 </w:trPr>
                 <w:tc>
@@ -3739,7 +4061,7 @@
               </w:tr>
               <w:tr>
                 <w:trPr>
-                  <w:divId w:val="259216433"/>
+                  <w:divId w:val="631981563"/>
                   <w:tblCellSpacing w:w="15" w:type="dxa"/>
                 </w:trPr>
                 <w:tc>
@@ -3783,10 +4105,56 @@
                   </w:p>
                 </w:tc>
               </w:tr>
+              <w:tr>
+                <w:trPr>
+                  <w:divId w:val="631981563"/>
+                  <w:tblCellSpacing w:w="15" w:type="dxa"/>
+                </w:trPr>
+                <w:tc>
+                  <w:tcPr>
+                    <w:tcW w:w="50" w:type="pct"/>
+                    <w:hideMark/>
+                  </w:tcPr>
+                  <w:p>
+                    <w:pPr>
+                      <w:pStyle w:val="Bibliography"/>
+                      <w:rPr>
+                        <w:noProof/>
+                      </w:rPr>
+                    </w:pPr>
+                    <w:r>
+                      <w:rPr>
+                        <w:noProof/>
+                      </w:rPr>
+                      <w:t xml:space="preserve">[3] </w:t>
+                    </w:r>
+                  </w:p>
+                </w:tc>
+                <w:tc>
+                  <w:tcPr>
+                    <w:tcW w:w="0" w:type="auto"/>
+                    <w:hideMark/>
+                  </w:tcPr>
+                  <w:p>
+                    <w:pPr>
+                      <w:pStyle w:val="Bibliography"/>
+                      <w:rPr>
+                        <w:noProof/>
+                      </w:rPr>
+                    </w:pPr>
+                    <w:r>
+                      <w:rPr>
+                        <w:noProof/>
+                      </w:rPr>
+                      <w:t>Network, Global Burden of Disease Collaborative, “Global Burden of Disease Study 2021 (GBD 2021) Results,” Institute for Health Metrics and Evaluation (IHME), 2022. [Online]. Available: https://vizhub.healthdata.org/gbd-results. [Accessed 8 January 2025].</w:t>
+                    </w:r>
+                  </w:p>
+                </w:tc>
+              </w:tr>
             </w:tbl>
             <w:p>
               <w:pPr>
-                <w:divId w:val="259216433"/>
+                <w:divId w:val="631981563"/>
                 <w:rPr>
                   <w:rFonts w:eastAsia="Times New Roman"/>
                   <w:noProof/>
@@ -3810,7 +4178,7 @@
     <w:p/>
     <w:p/>
     <w:sectPr>
-      <w:headerReference w:type="first" r:id="rId7"/>
+      <w:headerReference w:type="first" r:id="rId8"/>
       <w:pgSz w:w="11906" w:h="16838"/>
       <w:pgMar w:top="1440" w:right="1800" w:bottom="1440" w:left="1800" w:header="708" w:footer="708" w:gutter="0"/>
       <w:cols w:space="708"/>
@@ -3870,6 +4238,15 @@
     </w:r>
     <w:r>
       <w:instrText xml:space="preserve"> INCLUDEPICTURE "https://scontent.flpl1-1.fna.fbcdn.net/v/t39.30808-6/352746646_1746836659067353_9197658847758075457_n.jpg?_nc_cat=105&amp;ccb=1-7&amp;_nc_sid=5f2048&amp;_nc_eui2=AeGWyGbkTOrz4UKVFpU2nRRIPVp0Vk4b8BM9WnRWThvwE4QkgGXTHqOHEgPApdJ38g8&amp;_nc_ohc=Nt_cPmuCnKoAb6HGQMn&amp;_nc_ht=scontent.flpl1-1.fna&amp;oh=00_AfAPaGCs1dMNgZ_axVSX_h4N6JAKLqnlnbJkmco7mL7Ecg&amp;oe=661DB2B2" \* MERGEFORMATINET </w:instrText>
+    </w:r>
+    <w:r>
+      <w:fldChar w:fldCharType="separate"/>
+    </w:r>
+    <w:r>
+      <w:fldChar w:fldCharType="begin"/>
+    </w:r>
+    <w:r>
+      <w:instrText xml:space="preserve"> INCLUDEPICTURE  "https://scontent.flpl1-1.fna.fbcdn.net/v/t39.30808-6/352746646_1746836659067353_9197658847758075457_n.jpg?_nc_cat=105&amp;ccb=1-7&amp;_nc_sid=5f2048&amp;_nc_eui2=AeGWyGbkTOrz4UKVFpU2nRRIPVp0Vk4b8BM9WnRWThvwE4QkgGXTHqOHEgPApdJ38g8&amp;_nc_ohc=Nt_cPmuCnKoAb6HGQMn&amp;_nc_ht=scontent.flpl1-1.fna&amp;oh=00_AfAPaGCs1dMNgZ_axVSX_h4N6JAKLqnlnbJkmco7mL7Ecg&amp;oe=661DB2B2" \* MERGEFORMATINET </w:instrText>
     </w:r>
     <w:r>
       <w:fldChar w:fldCharType="separate"/>
@@ -3922,10 +4299,13 @@
           <v:path o:extrusionok="f" gradientshapeok="t" o:connecttype="rect"/>
           <o:lock v:ext="edit" aspectratio="t"/>
         </v:shapetype>
-        <v:shape id="_x0000_i1025" type="#_x0000_t75" alt="Δεν υπάρχει διαθέσιμη περιγραφή για τη φωτογραφία." style="width:128.25pt;height:128.25pt">
+        <v:shape id="_x0000_i1025" type="#_x0000_t75" alt="Δεν υπάρχει διαθέσιμη περιγραφή για τη φωτογραφία." style="width:128.35pt;height:128.35pt">
           <v:imagedata r:id="rId1" r:href="rId2"/>
         </v:shape>
       </w:pict>
+    </w:r>
+    <w:r>
+      <w:fldChar w:fldCharType="end"/>
     </w:r>
     <w:r>
       <w:fldChar w:fldCharType="end"/>
@@ -4547,6 +4927,7 @@
   <w:style w:type="character" w:default="1" w:styleId="DefaultParagraphFont">
     <w:name w:val="Default Paragraph Font"/>
     <w:uiPriority w:val="1"/>
+    <w:semiHidden/>
     <w:unhideWhenUsed/>
   </w:style>
   <w:style w:type="table" w:default="1" w:styleId="TableNormal">
@@ -4997,6 +5378,36 @@
       </w:tblBorders>
     </w:tblPr>
   </w:style>
+  <w:style w:type="paragraph" w:styleId="Caption">
+    <w:name w:val="caption"/>
+    <w:basedOn w:val="Normal"/>
+    <w:next w:val="Normal"/>
+    <w:uiPriority w:val="35"/>
+    <w:unhideWhenUsed/>
+    <w:qFormat/>
+    <w:rsid w:val="003A1B19"/>
+    <w:pPr>
+      <w:spacing w:after="200" w:line="240" w:lineRule="auto"/>
+    </w:pPr>
+    <w:rPr>
+      <w:i/>
+      <w:iCs/>
+      <w:color w:val="0E2841" w:themeColor="text2"/>
+      <w:sz w:val="18"/>
+      <w:szCs w:val="18"/>
+    </w:rPr>
+  </w:style>
+  <w:style w:type="paragraph" w:styleId="TableofFigures">
+    <w:name w:val="table of figures"/>
+    <w:basedOn w:val="Normal"/>
+    <w:next w:val="Normal"/>
+    <w:uiPriority w:val="99"/>
+    <w:unhideWhenUsed/>
+    <w:rsid w:val="003A1B19"/>
+    <w:pPr>
+      <w:spacing w:after="0"/>
+    </w:pPr>
+  </w:style>
 </w:styles>
 </file>
 
@@ -5341,11 +5752,29 @@
     <b:URL>https://www.england.nhs.uk/2024/06/nhs-identifies-over-half-a-million-more-people-at-risk-of-type-2-diabetes-in-a-year/</b:URL>
     <b:RefOrder>1</b:RefOrder>
   </b:Source>
+  <b:Source>
+    <b:Tag>Net22</b:Tag>
+    <b:SourceType>InternetSite</b:SourceType>
+    <b:Guid>{FB14D119-89A9-44BF-A707-AFEAA693EEA0}</b:Guid>
+    <b:Title>Global Burden of Disease Study 2021 (GBD 2021) Results</b:Title>
+    <b:Year>2022</b:Year>
+    <b:Author>
+      <b:Author>
+        <b:Corporate>Network, Global Burden of Disease Collaborative</b:Corporate>
+      </b:Author>
+    </b:Author>
+    <b:ProductionCompany>Institute for Health Metrics and Evaluation (IHME)</b:ProductionCompany>
+    <b:YearAccessed>2025</b:YearAccessed>
+    <b:MonthAccessed>January</b:MonthAccessed>
+    <b:DayAccessed>8</b:DayAccessed>
+    <b:URL>https://vizhub.healthdata.org/gbd-results</b:URL>
+    <b:RefOrder>3</b:RefOrder>
+  </b:Source>
 </b:Sources>
 </file>
 
 <file path=customXml/itemProps1.xml><?xml version="1.0" encoding="utf-8"?>
-<ds:datastoreItem xmlns:ds="http://schemas.openxmlformats.org/officeDocument/2006/customXml" ds:itemID="{E80EB106-C217-4216-B552-A7E83203AFD7}">
+<ds:datastoreItem xmlns:ds="http://schemas.openxmlformats.org/officeDocument/2006/customXml" ds:itemID="{A8A23A29-E4ED-465A-BD3A-25B064710B45}">
   <ds:schemaRefs>
     <ds:schemaRef ds:uri="http://schemas.openxmlformats.org/officeDocument/2006/bibliography"/>
   </ds:schemaRefs>

</xml_diff>

<commit_message>
working on lit review section
</commit_message>
<xml_diff>
--- a/documents/Examining Interpretability of Machine Learning-based Models for Diabetes Prediction using LIME Explainable AI Technique.docx
+++ b/documents/Examining Interpretability of Machine Learning-based Models for Diabetes Prediction using LIME Explainable AI Technique.docx
@@ -5,6 +5,7 @@
     <w:p>
       <w:pPr>
         <w:pStyle w:val="Title"/>
+        <w:spacing w:line="360" w:lineRule="auto"/>
         <w:jc w:val="center"/>
       </w:pPr>
       <w:r>
@@ -13,11 +14,13 @@
     </w:p>
     <w:p>
       <w:pPr>
+        <w:spacing w:line="360" w:lineRule="auto"/>
         <w:jc w:val="center"/>
       </w:pPr>
     </w:p>
     <w:p>
       <w:pPr>
+        <w:spacing w:line="360" w:lineRule="auto"/>
         <w:jc w:val="center"/>
       </w:pPr>
       <w:r>
@@ -26,6 +29,7 @@
     </w:p>
     <w:p>
       <w:pPr>
+        <w:spacing w:line="360" w:lineRule="auto"/>
         <w:jc w:val="center"/>
       </w:pPr>
       <w:r>
@@ -34,11 +38,13 @@
     </w:p>
     <w:p>
       <w:pPr>
+        <w:spacing w:line="360" w:lineRule="auto"/>
         <w:jc w:val="center"/>
       </w:pPr>
     </w:p>
     <w:p>
       <w:pPr>
+        <w:spacing w:line="360" w:lineRule="auto"/>
         <w:jc w:val="center"/>
       </w:pPr>
       <w:r>
@@ -50,45 +56,64 @@
     </w:p>
     <w:p>
       <w:pPr>
+        <w:spacing w:line="360" w:lineRule="auto"/>
         <w:jc w:val="center"/>
       </w:pPr>
     </w:p>
     <w:p>
       <w:pPr>
+        <w:spacing w:line="360" w:lineRule="auto"/>
         <w:jc w:val="center"/>
       </w:pPr>
-    </w:p>
-    <w:p>
-      <w:pPr>
+      <w:r>
+        <w:t>Discipline of Computing and Mathematics</w:t>
+      </w:r>
+    </w:p>
+    <w:p>
+      <w:pPr>
+        <w:spacing w:line="360" w:lineRule="auto"/>
         <w:jc w:val="center"/>
       </w:pPr>
       <w:r>
-        <w:t>Discipline of Computing and Mathematics</w:t>
-      </w:r>
-    </w:p>
-    <w:p>
-      <w:pPr>
+        <w:t>School of Computing and Engineering</w:t>
+      </w:r>
+    </w:p>
+    <w:p>
+      <w:pPr>
+        <w:spacing w:line="360" w:lineRule="auto"/>
         <w:jc w:val="center"/>
       </w:pPr>
       <w:r>
-        <w:t>School of Computing and Engineering</w:t>
-      </w:r>
-    </w:p>
-    <w:p>
-      <w:pPr>
+        <w:t>University of Derb</w:t>
+      </w:r>
+      <w:r>
+        <w:t>y</w:t>
+      </w:r>
+    </w:p>
+    <w:p>
+      <w:pPr>
+        <w:spacing w:line="360" w:lineRule="auto"/>
+      </w:pPr>
+    </w:p>
+    <w:p>
+      <w:pPr>
+        <w:spacing w:line="360" w:lineRule="auto"/>
+      </w:pPr>
+    </w:p>
+    <w:p>
+      <w:pPr>
+        <w:spacing w:line="360" w:lineRule="auto"/>
+      </w:pPr>
+    </w:p>
+    <w:p>
+      <w:pPr>
+        <w:spacing w:line="360" w:lineRule="auto"/>
+      </w:pPr>
+    </w:p>
+    <w:p>
+      <w:pPr>
+        <w:spacing w:line="360" w:lineRule="auto"/>
         <w:jc w:val="center"/>
-      </w:pPr>
-      <w:r>
-        <w:t>University of Derby</w:t>
-      </w:r>
-    </w:p>
-    <w:p/>
-    <w:p/>
-    <w:p/>
-    <w:p/>
-    <w:p/>
-    <w:p>
-      <w:pPr>
         <w:rPr>
           <w:b/>
           <w:bCs/>
@@ -112,11 +137,6 @@
       </w:r>
     </w:p>
     <w:p>
-      <w:r>
-        <w:br w:type="page"/>
-      </w:r>
-    </w:p>
-    <w:p>
       <w:pPr>
         <w:pStyle w:val="Heading1"/>
       </w:pPr>
@@ -129,6 +149,7 @@
     </w:p>
     <w:p>
       <w:pPr>
+        <w:spacing w:line="360" w:lineRule="auto"/>
         <w:jc w:val="both"/>
       </w:pPr>
       <w:r>
@@ -173,6 +194,7 @@
     </w:p>
     <w:p>
       <w:pPr>
+        <w:spacing w:line="360" w:lineRule="auto"/>
         <w:jc w:val="both"/>
       </w:pPr>
       <w:r>
@@ -199,6 +221,7 @@
     </w:p>
     <w:p>
       <w:pPr>
+        <w:spacing w:line="360" w:lineRule="auto"/>
         <w:jc w:val="both"/>
       </w:pPr>
       <w:r>
@@ -207,6 +230,7 @@
     </w:p>
     <w:p>
       <w:pPr>
+        <w:spacing w:line="360" w:lineRule="auto"/>
         <w:jc w:val="both"/>
       </w:pPr>
       <w:r>
@@ -220,9 +244,14 @@
         <w:t>Machine Learning, Explainable AI, Diabetes, Hyperglycaemia, logistic regression, random forest, gradient boosting, LIME</w:t>
       </w:r>
     </w:p>
-    <w:p/>
-    <w:p>
-      <w:pPr>
+    <w:p>
+      <w:pPr>
+        <w:spacing w:line="360" w:lineRule="auto"/>
+      </w:pPr>
+    </w:p>
+    <w:p>
+      <w:pPr>
+        <w:spacing w:line="360" w:lineRule="auto"/>
         <w:rPr>
           <w:rFonts w:eastAsiaTheme="majorEastAsia"/>
           <w:sz w:val="40"/>
@@ -245,6 +274,9 @@
       <w:bookmarkEnd w:id="1"/>
     </w:p>
     <w:p>
+      <w:pPr>
+        <w:spacing w:line="360" w:lineRule="auto"/>
+      </w:pPr>
       <w:r>
         <w:br w:type="page"/>
       </w:r>
@@ -252,8 +284,7 @@
     <w:sdt>
       <w:sdtPr>
         <w:rPr>
-          <w:rFonts w:ascii="Times New Roman" w:eastAsiaTheme="minorHAnsi" w:hAnsi="Times New Roman" w:cs="Times New Roman"/>
-          <w:color w:val="auto"/>
+          <w:rFonts w:eastAsiaTheme="minorHAnsi"/>
           <w:kern w:val="2"/>
           <w:sz w:val="24"/>
           <w:szCs w:val="24"/>
@@ -268,7 +299,11 @@
       </w:sdtPr>
       <w:sdtEndPr>
         <w:rPr>
+          <w:rFonts w:ascii="Times New Roman" w:hAnsi="Times New Roman" w:cs="Times New Roman"/>
+          <w:b w:val="0"/>
+          <w:bCs w:val="0"/>
           <w:noProof/>
+          <w:color w:val="auto"/>
           <w:sz w:val="22"/>
           <w:szCs w:val="22"/>
         </w:rPr>
@@ -277,16 +312,8 @@
         <w:p>
           <w:pPr>
             <w:pStyle w:val="TOCHeading"/>
-            <w:rPr>
-              <w:rFonts w:ascii="Times New Roman" w:hAnsi="Times New Roman" w:cs="Times New Roman"/>
-              <w:color w:val="auto"/>
-            </w:rPr>
           </w:pPr>
           <w:r>
-            <w:rPr>
-              <w:rFonts w:ascii="Times New Roman" w:hAnsi="Times New Roman" w:cs="Times New Roman"/>
-              <w:color w:val="auto"/>
-            </w:rPr>
             <w:t>Table of Contents</w:t>
           </w:r>
         </w:p>
@@ -296,6 +323,7 @@
             <w:tabs>
               <w:tab w:val="right" w:leader="dot" w:pos="8296"/>
             </w:tabs>
+            <w:spacing w:line="240" w:lineRule="auto"/>
             <w:rPr>
               <w:rFonts w:asciiTheme="minorHAnsi" w:eastAsiaTheme="minorEastAsia" w:hAnsiTheme="minorHAnsi" w:cstheme="minorBidi"/>
               <w:noProof/>
@@ -377,6 +405,7 @@
             <w:tabs>
               <w:tab w:val="right" w:leader="dot" w:pos="8296"/>
             </w:tabs>
+            <w:spacing w:line="240" w:lineRule="auto"/>
             <w:rPr>
               <w:rFonts w:asciiTheme="minorHAnsi" w:eastAsiaTheme="minorEastAsia" w:hAnsiTheme="minorHAnsi" w:cstheme="minorBidi"/>
               <w:noProof/>
@@ -449,6 +478,7 @@
             <w:tabs>
               <w:tab w:val="right" w:leader="dot" w:pos="8296"/>
             </w:tabs>
+            <w:spacing w:line="240" w:lineRule="auto"/>
             <w:rPr>
               <w:rFonts w:asciiTheme="minorHAnsi" w:eastAsiaTheme="minorEastAsia" w:hAnsiTheme="minorHAnsi" w:cstheme="minorBidi"/>
               <w:noProof/>
@@ -521,6 +551,7 @@
             <w:tabs>
               <w:tab w:val="right" w:leader="dot" w:pos="8296"/>
             </w:tabs>
+            <w:spacing w:line="240" w:lineRule="auto"/>
             <w:rPr>
               <w:rFonts w:asciiTheme="minorHAnsi" w:eastAsiaTheme="minorEastAsia" w:hAnsiTheme="minorHAnsi" w:cstheme="minorBidi"/>
               <w:noProof/>
@@ -593,6 +624,7 @@
             <w:tabs>
               <w:tab w:val="right" w:leader="dot" w:pos="8296"/>
             </w:tabs>
+            <w:spacing w:line="240" w:lineRule="auto"/>
             <w:rPr>
               <w:rFonts w:asciiTheme="minorHAnsi" w:eastAsiaTheme="minorEastAsia" w:hAnsiTheme="minorHAnsi" w:cstheme="minorBidi"/>
               <w:noProof/>
@@ -665,6 +697,7 @@
             <w:tabs>
               <w:tab w:val="right" w:leader="dot" w:pos="8296"/>
             </w:tabs>
+            <w:spacing w:line="240" w:lineRule="auto"/>
             <w:rPr>
               <w:rFonts w:asciiTheme="minorHAnsi" w:eastAsiaTheme="minorEastAsia" w:hAnsiTheme="minorHAnsi" w:cstheme="minorBidi"/>
               <w:noProof/>
@@ -737,6 +770,7 @@
             <w:tabs>
               <w:tab w:val="right" w:leader="dot" w:pos="8296"/>
             </w:tabs>
+            <w:spacing w:line="240" w:lineRule="auto"/>
             <w:rPr>
               <w:rFonts w:asciiTheme="minorHAnsi" w:eastAsiaTheme="minorEastAsia" w:hAnsiTheme="minorHAnsi" w:cstheme="minorBidi"/>
               <w:noProof/>
@@ -809,6 +843,7 @@
             <w:tabs>
               <w:tab w:val="right" w:leader="dot" w:pos="8296"/>
             </w:tabs>
+            <w:spacing w:line="240" w:lineRule="auto"/>
             <w:rPr>
               <w:rFonts w:asciiTheme="minorHAnsi" w:eastAsiaTheme="minorEastAsia" w:hAnsiTheme="minorHAnsi" w:cstheme="minorBidi"/>
               <w:noProof/>
@@ -881,6 +916,7 @@
             <w:tabs>
               <w:tab w:val="right" w:leader="dot" w:pos="8296"/>
             </w:tabs>
+            <w:spacing w:line="240" w:lineRule="auto"/>
             <w:rPr>
               <w:rFonts w:asciiTheme="minorHAnsi" w:eastAsiaTheme="minorEastAsia" w:hAnsiTheme="minorHAnsi" w:cstheme="minorBidi"/>
               <w:noProof/>
@@ -953,6 +989,7 @@
             <w:tabs>
               <w:tab w:val="right" w:leader="dot" w:pos="8296"/>
             </w:tabs>
+            <w:spacing w:line="240" w:lineRule="auto"/>
             <w:rPr>
               <w:rFonts w:asciiTheme="minorHAnsi" w:eastAsiaTheme="minorEastAsia" w:hAnsiTheme="minorHAnsi" w:cstheme="minorBidi"/>
               <w:noProof/>
@@ -1025,6 +1062,7 @@
             <w:tabs>
               <w:tab w:val="right" w:leader="dot" w:pos="8296"/>
             </w:tabs>
+            <w:spacing w:line="240" w:lineRule="auto"/>
             <w:rPr>
               <w:rFonts w:asciiTheme="minorHAnsi" w:eastAsiaTheme="minorEastAsia" w:hAnsiTheme="minorHAnsi" w:cstheme="minorBidi"/>
               <w:noProof/>
@@ -1097,6 +1135,7 @@
             <w:tabs>
               <w:tab w:val="right" w:leader="dot" w:pos="8296"/>
             </w:tabs>
+            <w:spacing w:line="240" w:lineRule="auto"/>
             <w:rPr>
               <w:rFonts w:asciiTheme="minorHAnsi" w:eastAsiaTheme="minorEastAsia" w:hAnsiTheme="minorHAnsi" w:cstheme="minorBidi"/>
               <w:noProof/>
@@ -1169,6 +1208,7 @@
             <w:tabs>
               <w:tab w:val="right" w:leader="dot" w:pos="8296"/>
             </w:tabs>
+            <w:spacing w:line="240" w:lineRule="auto"/>
             <w:rPr>
               <w:rFonts w:asciiTheme="minorHAnsi" w:eastAsiaTheme="minorEastAsia" w:hAnsiTheme="minorHAnsi" w:cstheme="minorBidi"/>
               <w:noProof/>
@@ -1241,6 +1281,7 @@
             <w:tabs>
               <w:tab w:val="right" w:leader="dot" w:pos="8296"/>
             </w:tabs>
+            <w:spacing w:line="240" w:lineRule="auto"/>
             <w:rPr>
               <w:rFonts w:asciiTheme="minorHAnsi" w:eastAsiaTheme="minorEastAsia" w:hAnsiTheme="minorHAnsi" w:cstheme="minorBidi"/>
               <w:noProof/>
@@ -1313,6 +1354,7 @@
             <w:tabs>
               <w:tab w:val="right" w:leader="dot" w:pos="8296"/>
             </w:tabs>
+            <w:spacing w:line="240" w:lineRule="auto"/>
             <w:rPr>
               <w:rFonts w:asciiTheme="minorHAnsi" w:eastAsiaTheme="minorEastAsia" w:hAnsiTheme="minorHAnsi" w:cstheme="minorBidi"/>
               <w:noProof/>
@@ -1385,6 +1427,7 @@
             <w:tabs>
               <w:tab w:val="right" w:leader="dot" w:pos="8296"/>
             </w:tabs>
+            <w:spacing w:line="240" w:lineRule="auto"/>
             <w:rPr>
               <w:rFonts w:asciiTheme="minorHAnsi" w:eastAsiaTheme="minorEastAsia" w:hAnsiTheme="minorHAnsi" w:cstheme="minorBidi"/>
               <w:noProof/>
@@ -1457,6 +1500,7 @@
             <w:tabs>
               <w:tab w:val="right" w:leader="dot" w:pos="8296"/>
             </w:tabs>
+            <w:spacing w:line="240" w:lineRule="auto"/>
             <w:rPr>
               <w:rFonts w:asciiTheme="minorHAnsi" w:eastAsiaTheme="minorEastAsia" w:hAnsiTheme="minorHAnsi" w:cstheme="minorBidi"/>
               <w:noProof/>
@@ -1529,6 +1573,7 @@
             <w:tabs>
               <w:tab w:val="right" w:leader="dot" w:pos="8296"/>
             </w:tabs>
+            <w:spacing w:line="240" w:lineRule="auto"/>
             <w:rPr>
               <w:rFonts w:asciiTheme="minorHAnsi" w:eastAsiaTheme="minorEastAsia" w:hAnsiTheme="minorHAnsi" w:cstheme="minorBidi"/>
               <w:noProof/>
@@ -1601,6 +1646,7 @@
             <w:tabs>
               <w:tab w:val="right" w:leader="dot" w:pos="8296"/>
             </w:tabs>
+            <w:spacing w:line="240" w:lineRule="auto"/>
             <w:rPr>
               <w:rFonts w:asciiTheme="minorHAnsi" w:eastAsiaTheme="minorEastAsia" w:hAnsiTheme="minorHAnsi" w:cstheme="minorBidi"/>
               <w:noProof/>
@@ -1673,6 +1719,7 @@
             <w:tabs>
               <w:tab w:val="right" w:leader="dot" w:pos="8296"/>
             </w:tabs>
+            <w:spacing w:line="240" w:lineRule="auto"/>
             <w:rPr>
               <w:rFonts w:asciiTheme="minorHAnsi" w:eastAsiaTheme="minorEastAsia" w:hAnsiTheme="minorHAnsi" w:cstheme="minorBidi"/>
               <w:noProof/>
@@ -1745,6 +1792,7 @@
             <w:tabs>
               <w:tab w:val="right" w:leader="dot" w:pos="8296"/>
             </w:tabs>
+            <w:spacing w:line="240" w:lineRule="auto"/>
             <w:rPr>
               <w:rFonts w:asciiTheme="minorHAnsi" w:eastAsiaTheme="minorEastAsia" w:hAnsiTheme="minorHAnsi" w:cstheme="minorBidi"/>
               <w:noProof/>
@@ -1817,6 +1865,7 @@
             <w:tabs>
               <w:tab w:val="right" w:leader="dot" w:pos="8296"/>
             </w:tabs>
+            <w:spacing w:line="240" w:lineRule="auto"/>
             <w:rPr>
               <w:rFonts w:asciiTheme="minorHAnsi" w:eastAsiaTheme="minorEastAsia" w:hAnsiTheme="minorHAnsi" w:cstheme="minorBidi"/>
               <w:noProof/>
@@ -1889,6 +1938,7 @@
             <w:tabs>
               <w:tab w:val="right" w:leader="dot" w:pos="8296"/>
             </w:tabs>
+            <w:spacing w:line="240" w:lineRule="auto"/>
             <w:rPr>
               <w:rFonts w:asciiTheme="minorHAnsi" w:eastAsiaTheme="minorEastAsia" w:hAnsiTheme="minorHAnsi" w:cstheme="minorBidi"/>
               <w:noProof/>
@@ -1961,6 +2011,7 @@
             <w:tabs>
               <w:tab w:val="right" w:leader="dot" w:pos="8296"/>
             </w:tabs>
+            <w:spacing w:line="240" w:lineRule="auto"/>
             <w:rPr>
               <w:rFonts w:asciiTheme="minorHAnsi" w:eastAsiaTheme="minorEastAsia" w:hAnsiTheme="minorHAnsi" w:cstheme="minorBidi"/>
               <w:noProof/>
@@ -2033,6 +2084,7 @@
             <w:tabs>
               <w:tab w:val="right" w:leader="dot" w:pos="8296"/>
             </w:tabs>
+            <w:spacing w:line="240" w:lineRule="auto"/>
             <w:rPr>
               <w:rFonts w:asciiTheme="minorHAnsi" w:eastAsiaTheme="minorEastAsia" w:hAnsiTheme="minorHAnsi" w:cstheme="minorBidi"/>
               <w:noProof/>
@@ -2105,6 +2157,7 @@
             <w:tabs>
               <w:tab w:val="right" w:leader="dot" w:pos="8296"/>
             </w:tabs>
+            <w:spacing w:line="240" w:lineRule="auto"/>
             <w:rPr>
               <w:rFonts w:asciiTheme="minorHAnsi" w:eastAsiaTheme="minorEastAsia" w:hAnsiTheme="minorHAnsi" w:cstheme="minorBidi"/>
               <w:noProof/>
@@ -2177,6 +2230,7 @@
             <w:tabs>
               <w:tab w:val="right" w:leader="dot" w:pos="8296"/>
             </w:tabs>
+            <w:spacing w:line="240" w:lineRule="auto"/>
             <w:rPr>
               <w:rFonts w:asciiTheme="minorHAnsi" w:eastAsiaTheme="minorEastAsia" w:hAnsiTheme="minorHAnsi" w:cstheme="minorBidi"/>
               <w:noProof/>
@@ -2249,6 +2303,7 @@
             <w:tabs>
               <w:tab w:val="right" w:leader="dot" w:pos="8296"/>
             </w:tabs>
+            <w:spacing w:line="240" w:lineRule="auto"/>
             <w:rPr>
               <w:rFonts w:asciiTheme="minorHAnsi" w:eastAsiaTheme="minorEastAsia" w:hAnsiTheme="minorHAnsi" w:cstheme="minorBidi"/>
               <w:noProof/>
@@ -2321,6 +2376,7 @@
             <w:tabs>
               <w:tab w:val="right" w:leader="dot" w:pos="8296"/>
             </w:tabs>
+            <w:spacing w:line="240" w:lineRule="auto"/>
             <w:rPr>
               <w:rFonts w:asciiTheme="minorHAnsi" w:eastAsiaTheme="minorEastAsia" w:hAnsiTheme="minorHAnsi" w:cstheme="minorBidi"/>
               <w:noProof/>
@@ -2393,6 +2449,7 @@
             <w:tabs>
               <w:tab w:val="right" w:leader="dot" w:pos="8296"/>
             </w:tabs>
+            <w:spacing w:line="240" w:lineRule="auto"/>
             <w:rPr>
               <w:rFonts w:asciiTheme="minorHAnsi" w:eastAsiaTheme="minorEastAsia" w:hAnsiTheme="minorHAnsi" w:cstheme="minorBidi"/>
               <w:noProof/>
@@ -2465,6 +2522,7 @@
             <w:tabs>
               <w:tab w:val="right" w:leader="dot" w:pos="8296"/>
             </w:tabs>
+            <w:spacing w:line="240" w:lineRule="auto"/>
             <w:rPr>
               <w:rFonts w:asciiTheme="minorHAnsi" w:eastAsiaTheme="minorEastAsia" w:hAnsiTheme="minorHAnsi" w:cstheme="minorBidi"/>
               <w:noProof/>
@@ -2537,6 +2595,7 @@
             <w:tabs>
               <w:tab w:val="right" w:leader="dot" w:pos="8296"/>
             </w:tabs>
+            <w:spacing w:line="240" w:lineRule="auto"/>
             <w:rPr>
               <w:rFonts w:asciiTheme="minorHAnsi" w:eastAsiaTheme="minorEastAsia" w:hAnsiTheme="minorHAnsi" w:cstheme="minorBidi"/>
               <w:noProof/>
@@ -2609,6 +2668,7 @@
             <w:tabs>
               <w:tab w:val="right" w:leader="dot" w:pos="8296"/>
             </w:tabs>
+            <w:spacing w:line="240" w:lineRule="auto"/>
             <w:rPr>
               <w:rFonts w:asciiTheme="minorHAnsi" w:eastAsiaTheme="minorEastAsia" w:hAnsiTheme="minorHAnsi" w:cstheme="minorBidi"/>
               <w:noProof/>
@@ -2681,6 +2741,7 @@
             <w:tabs>
               <w:tab w:val="right" w:leader="dot" w:pos="8296"/>
             </w:tabs>
+            <w:spacing w:line="240" w:lineRule="auto"/>
             <w:rPr>
               <w:rFonts w:asciiTheme="minorHAnsi" w:eastAsiaTheme="minorEastAsia" w:hAnsiTheme="minorHAnsi" w:cstheme="minorBidi"/>
               <w:noProof/>
@@ -2753,6 +2814,7 @@
             <w:tabs>
               <w:tab w:val="right" w:leader="dot" w:pos="8296"/>
             </w:tabs>
+            <w:spacing w:line="240" w:lineRule="auto"/>
             <w:rPr>
               <w:rFonts w:asciiTheme="minorHAnsi" w:eastAsiaTheme="minorEastAsia" w:hAnsiTheme="minorHAnsi" w:cstheme="minorBidi"/>
               <w:noProof/>
@@ -2825,6 +2887,7 @@
             <w:tabs>
               <w:tab w:val="right" w:leader="dot" w:pos="8296"/>
             </w:tabs>
+            <w:spacing w:line="240" w:lineRule="auto"/>
             <w:rPr>
               <w:rFonts w:asciiTheme="minorHAnsi" w:eastAsiaTheme="minorEastAsia" w:hAnsiTheme="minorHAnsi" w:cstheme="minorBidi"/>
               <w:noProof/>
@@ -2892,6 +2955,9 @@
           </w:hyperlink>
         </w:p>
         <w:p>
+          <w:pPr>
+            <w:spacing w:line="240" w:lineRule="auto"/>
+          </w:pPr>
           <w:r>
             <w:rPr>
               <w:noProof/>
@@ -2901,14 +2967,17 @@
         </w:p>
       </w:sdtContent>
     </w:sdt>
-    <w:p/>
-    <w:p>
+    <w:p>
+      <w:pPr>
+        <w:spacing w:line="240" w:lineRule="auto"/>
+      </w:pPr>
       <w:r>
         <w:br w:type="page"/>
       </w:r>
     </w:p>
     <w:p>
       <w:pPr>
+        <w:spacing w:line="360" w:lineRule="auto"/>
         <w:rPr>
           <w:sz w:val="32"/>
           <w:szCs w:val="32"/>
@@ -2929,97 +2998,27 @@
         <w:tabs>
           <w:tab w:val="right" w:leader="dot" w:pos="8296"/>
         </w:tabs>
-        <w:rPr>
-          <w:noProof/>
-        </w:rPr>
-      </w:pPr>
-      <w:r>
-        <w:fldChar w:fldCharType="begin"/>
-      </w:r>
-      <w:r>
-        <w:instrText xml:space="preserve"> TOC \h \z \c "Figure" </w:instrText>
-      </w:r>
-      <w:r>
-        <w:fldChar w:fldCharType="separate"/>
-      </w:r>
-      <w:hyperlink w:anchor="_Toc192758151" w:history="1">
-        <w:r>
-          <w:rPr>
-            <w:rStyle w:val="Hyperlink"/>
-            <w:noProof/>
-          </w:rPr>
-          <w:t>Figure 1 - Global death rate from diabetes mellitus per 100,000 population (1980-2021) demonstrating a consistent upward trend in mortality over 4 decades</w:t>
-        </w:r>
-        <w:r>
-          <w:rPr>
-            <w:rStyle w:val="Hyperlink"/>
-            <w:noProof/>
-            <w:lang w:val="en-US"/>
-          </w:rPr>
-          <w:t xml:space="preserve"> [3]</w:t>
-        </w:r>
-        <w:r>
-          <w:rPr>
-            <w:noProof/>
-            <w:webHidden/>
-          </w:rPr>
-          <w:tab/>
-        </w:r>
-        <w:r>
-          <w:rPr>
-            <w:noProof/>
-            <w:webHidden/>
-          </w:rPr>
-          <w:fldChar w:fldCharType="begin"/>
-        </w:r>
-        <w:r>
-          <w:rPr>
-            <w:noProof/>
-            <w:webHidden/>
-          </w:rPr>
-          <w:instrText xml:space="preserve"> PAGEREF _Toc192758151 \h </w:instrText>
-        </w:r>
-        <w:r>
-          <w:rPr>
-            <w:noProof/>
-            <w:webHidden/>
-          </w:rPr>
-        </w:r>
-        <w:r>
-          <w:rPr>
-            <w:noProof/>
-            <w:webHidden/>
-          </w:rPr>
-          <w:fldChar w:fldCharType="separate"/>
-        </w:r>
-        <w:r>
-          <w:rPr>
-            <w:noProof/>
-            <w:webHidden/>
-          </w:rPr>
-          <w:t>10</w:t>
-        </w:r>
-        <w:r>
-          <w:rPr>
-            <w:noProof/>
-            <w:webHidden/>
-          </w:rPr>
-          <w:fldChar w:fldCharType="end"/>
-        </w:r>
-      </w:hyperlink>
-    </w:p>
-    <w:p>
-      <w:r>
-        <w:fldChar w:fldCharType="end"/>
-      </w:r>
-    </w:p>
-    <w:p/>
-    <w:p>
+        <w:spacing w:line="360" w:lineRule="auto"/>
+      </w:pPr>
+      <w:fldSimple w:instr=" TOC \h \z \c &quot;Figure&quot; "/>
+    </w:p>
+    <w:p>
+      <w:pPr>
+        <w:spacing w:line="360" w:lineRule="auto"/>
+      </w:pPr>
+    </w:p>
+    <w:p>
+      <w:pPr>
+        <w:spacing w:line="360" w:lineRule="auto"/>
+      </w:pPr>
       <w:r>
         <w:br w:type="page"/>
       </w:r>
     </w:p>
     <w:p>
+      <w:pPr>
+        <w:spacing w:line="360" w:lineRule="auto"/>
+      </w:pPr>
       <w:r>
         <w:lastRenderedPageBreak/>
         <w:t>List of Abbreviations</w:t>
@@ -3027,6 +3026,7 @@
     </w:p>
     <w:p>
       <w:pPr>
+        <w:spacing w:line="360" w:lineRule="auto"/>
         <w:rPr>
           <w:sz w:val="24"/>
           <w:szCs w:val="24"/>
@@ -3044,6 +3044,9 @@
       </w:r>
     </w:p>
     <w:p>
+      <w:pPr>
+        <w:spacing w:line="360" w:lineRule="auto"/>
+      </w:pPr>
       <w:r>
         <w:t>ML</w:t>
       </w:r>
@@ -3056,6 +3059,9 @@
       </w:r>
     </w:p>
     <w:p>
+      <w:pPr>
+        <w:spacing w:line="360" w:lineRule="auto"/>
+      </w:pPr>
       <w:r>
         <w:t>XAI</w:t>
       </w:r>
@@ -3068,6 +3074,9 @@
       </w:r>
     </w:p>
     <w:p>
+      <w:pPr>
+        <w:spacing w:line="360" w:lineRule="auto"/>
+      </w:pPr>
       <w:r>
         <w:t>LR</w:t>
       </w:r>
@@ -3080,6 +3089,9 @@
       </w:r>
     </w:p>
     <w:p>
+      <w:pPr>
+        <w:spacing w:line="360" w:lineRule="auto"/>
+      </w:pPr>
       <w:r>
         <w:t>RF</w:t>
       </w:r>
@@ -3092,6 +3104,9 @@
       </w:r>
     </w:p>
     <w:p>
+      <w:pPr>
+        <w:spacing w:line="360" w:lineRule="auto"/>
+      </w:pPr>
       <w:r>
         <w:t>GBM</w:t>
       </w:r>
@@ -3104,6 +3119,9 @@
       </w:r>
     </w:p>
     <w:p>
+      <w:pPr>
+        <w:spacing w:line="360" w:lineRule="auto"/>
+      </w:pPr>
       <w:r>
         <w:t>LIME</w:t>
       </w:r>
@@ -3116,6 +3134,9 @@
       </w:r>
     </w:p>
     <w:p>
+      <w:pPr>
+        <w:spacing w:line="360" w:lineRule="auto"/>
+      </w:pPr>
       <w:r>
         <w:t>FPG</w:t>
       </w:r>
@@ -3128,6 +3149,9 @@
       </w:r>
     </w:p>
     <w:p>
+      <w:pPr>
+        <w:spacing w:line="360" w:lineRule="auto"/>
+      </w:pPr>
       <w:r>
         <w:t>WHO</w:t>
       </w:r>
@@ -3140,6 +3164,9 @@
       </w:r>
     </w:p>
     <w:p>
+      <w:pPr>
+        <w:spacing w:line="360" w:lineRule="auto"/>
+      </w:pPr>
       <w:r>
         <w:t>ADA</w:t>
       </w:r>
@@ -3152,6 +3179,9 @@
       </w:r>
     </w:p>
     <w:p>
+      <w:pPr>
+        <w:spacing w:line="360" w:lineRule="auto"/>
+      </w:pPr>
       <w:r>
         <w:br w:type="page"/>
       </w:r>
@@ -3191,6 +3221,7 @@
     </w:p>
     <w:p>
       <w:pPr>
+        <w:spacing w:line="360" w:lineRule="auto"/>
         <w:jc w:val="both"/>
       </w:pPr>
       <w:r>
@@ -3229,11 +3260,20 @@
         </w:sdtContent>
       </w:sdt>
       <w:r>
-        <w:t xml:space="preserve">. For both Type 1 and Type 2 diabetes, the condition’s long-term implications means that the condition’s risks can often be significantly mitigated. While there is no real methods of prevention, there are ways in which to adjust and manage one’s lifestyle in order to prevent and avoid premature death. </w:t>
-      </w:r>
-    </w:p>
-    <w:p>
-      <w:pPr>
+        <w:t xml:space="preserve">. For both Type 1 and Type 2 diabetes, the condition’s long-term implications means that the condition’s risks can often be significantly mitigated. While there </w:t>
+      </w:r>
+      <w:proofErr w:type="gramStart"/>
+      <w:r>
+        <w:t>is</w:t>
+      </w:r>
+      <w:proofErr w:type="gramEnd"/>
+      <w:r>
+        <w:t xml:space="preserve"> no real methods of prevention, there are ways in which to adjust and manage one’s lifestyle in order to prevent and avoid premature death. </w:t>
+      </w:r>
+    </w:p>
+    <w:p>
+      <w:pPr>
+        <w:spacing w:line="360" w:lineRule="auto"/>
         <w:jc w:val="both"/>
       </w:pPr>
       <w:r>
@@ -3276,7 +3316,19 @@
         <w:rPr>
           <w:highlight w:val="lightGray"/>
         </w:rPr>
-        <w:t>[access to healthcare is more limited and the impacts of missed diagnosis an limited access to healthcare is more fatal to those affected]</w:t>
+        <w:t>[access to healthcare is more limited and the impacts of missed diagnosis an</w:t>
+      </w:r>
+      <w:r>
+        <w:rPr>
+          <w:highlight w:val="lightGray"/>
+        </w:rPr>
+        <w:t>d</w:t>
+      </w:r>
+      <w:r>
+        <w:rPr>
+          <w:highlight w:val="lightGray"/>
+        </w:rPr>
+        <w:t xml:space="preserve"> limited access to healthcare is more fatal to those affected]</w:t>
       </w:r>
     </w:p>
     <w:p>
@@ -3294,6 +3346,7 @@
     </w:p>
     <w:p>
       <w:pPr>
+        <w:spacing w:line="360" w:lineRule="auto"/>
         <w:jc w:val="both"/>
       </w:pPr>
       <w:r>
@@ -3330,10 +3383,15 @@
     </w:p>
     <w:p>
       <w:pPr>
+        <w:spacing w:line="360" w:lineRule="auto"/>
         <w:jc w:val="both"/>
       </w:pPr>
       <w:r>
-        <w:t xml:space="preserve">This study aims to bridge the gap between traditional diagnostic approaches and modern AI techniques by implementing a web and mobile application that leverages XAI frameworks alongside ML modes. By doing so, it seeks to improve the accessibility, interpretability and effectiveness of diabetes diagnosis to contribute </w:t>
+        <w:t xml:space="preserve">This study aims to bridge the gap between traditional diagnostic approaches and modern AI techniques by implementing a web and mobile application that leverages XAI frameworks alongside ML modes. By doing so, it seeks to improve the accessibility, interpretability and </w:t>
+      </w:r>
+      <w:r>
+        <w:lastRenderedPageBreak/>
+        <w:t xml:space="preserve">effectiveness of diabetes diagnosis to contribute </w:t>
       </w:r>
       <w:r>
         <w:rPr>
@@ -3354,9 +3412,20 @@
         <w:t xml:space="preserve"> fostering awareness to the diabetes and teaching ways in which people can proactively manage their health. Furthermore, addressing the strengths and limitations of XAI frameworks, the study contributes towards the development of more transparent, patient-centred and accessible healthcare.</w:t>
       </w:r>
     </w:p>
-    <w:p/>
-    <w:p/>
-    <w:p>
+    <w:p>
+      <w:pPr>
+        <w:spacing w:line="360" w:lineRule="auto"/>
+      </w:pPr>
+    </w:p>
+    <w:p>
+      <w:pPr>
+        <w:spacing w:line="360" w:lineRule="auto"/>
+      </w:pPr>
+    </w:p>
+    <w:p>
+      <w:pPr>
+        <w:spacing w:line="360" w:lineRule="auto"/>
+      </w:pPr>
       <w:r>
         <w:br w:type="page"/>
       </w:r>
@@ -3393,6 +3462,7 @@
     </w:p>
     <w:p>
       <w:pPr>
+        <w:spacing w:line="360" w:lineRule="auto"/>
         <w:jc w:val="both"/>
       </w:pPr>
       <w:r>
@@ -3417,6 +3487,7 @@
     <w:p>
       <w:pPr>
         <w:keepNext/>
+        <w:spacing w:line="360" w:lineRule="auto"/>
       </w:pPr>
       <w:r>
         <w:rPr>
@@ -3468,32 +3539,20 @@
     <w:p>
       <w:pPr>
         <w:pStyle w:val="Caption"/>
+        <w:spacing w:line="360" w:lineRule="auto"/>
       </w:pPr>
       <w:bookmarkStart w:id="8" w:name="_Toc192758151"/>
       <w:r>
         <w:t xml:space="preserve">Figure </w:t>
       </w:r>
-      <w:r>
-        <w:fldChar w:fldCharType="begin"/>
-      </w:r>
-      <w:r>
-        <w:instrText xml:space="preserve"> SEQ Figure \* ARABIC </w:instrText>
-      </w:r>
-      <w:r>
-        <w:fldChar w:fldCharType="separate"/>
-      </w:r>
-      <w:r>
-        <w:rPr>
-          <w:noProof/>
-        </w:rPr>
-        <w:t>1</w:t>
-      </w:r>
-      <w:r>
-        <w:rPr>
-          <w:noProof/>
-        </w:rPr>
-        <w:fldChar w:fldCharType="end"/>
-      </w:r>
+      <w:fldSimple w:instr=" SEQ Figure \* ARABIC ">
+        <w:r>
+          <w:rPr>
+            <w:noProof/>
+          </w:rPr>
+          <w:t>1</w:t>
+        </w:r>
+      </w:fldSimple>
       <w:r>
         <w:t xml:space="preserve"> - </w:t>
       </w:r>
@@ -3551,6 +3610,7 @@
     </w:p>
     <w:p>
       <w:pPr>
+        <w:spacing w:line="360" w:lineRule="auto"/>
         <w:jc w:val="both"/>
       </w:pPr>
       <w:r>
@@ -3630,6 +3690,7 @@
     </w:p>
     <w:p>
       <w:pPr>
+        <w:spacing w:line="360" w:lineRule="auto"/>
         <w:jc w:val="both"/>
       </w:pPr>
       <w:r>
@@ -3648,7 +3709,11 @@
         <w:t>to</w:t>
       </w:r>
       <w:r>
-        <w:t xml:space="preserve"> help provide more accessible diagnosis for patients and allow professionals to aid people more effectively. Recent advancements in technology and data science have opened new pathways for diabetes diagnosis and prediction. </w:t>
+        <w:t xml:space="preserve"> help provide more accessible diagnosis for patients and allow </w:t>
+      </w:r>
+      <w:r>
+        <w:lastRenderedPageBreak/>
+        <w:t xml:space="preserve">professionals to aid people more effectively. Recent advancements in technology and data science have opened new pathways for diabetes diagnosis and prediction. </w:t>
       </w:r>
     </w:p>
     <w:p>
@@ -3663,6 +3728,7 @@
     </w:p>
     <w:p>
       <w:pPr>
+        <w:spacing w:line="360" w:lineRule="auto"/>
         <w:jc w:val="both"/>
       </w:pPr>
       <w:r>
@@ -3675,11 +3741,7 @@
         <w:t xml:space="preserve"> identify patterns and correlations that may not be immediately apparent.</w:t>
       </w:r>
       <w:r>
-        <w:t xml:space="preserve"> Predictive models can assess an individual’s risk based on factors such as age, weight, blood pressure and family history/genetics. This allows for an </w:t>
-      </w:r>
-      <w:r>
-        <w:lastRenderedPageBreak/>
-        <w:t xml:space="preserve">earlier intervention to be staged and therefore better management of the condition to avoid possible reliance on heavy medication </w:t>
+        <w:t xml:space="preserve"> Predictive models can assess an individual’s risk based on factors such as age, weight, blood pressure and family history/genetics. This allows for an earlier intervention to be staged and therefore better management of the condition to avoid possible reliance on heavy medication </w:t>
       </w:r>
       <w:r>
         <w:t xml:space="preserve">to handle their condition. </w:t>
@@ -3687,6 +3749,7 @@
     </w:p>
     <w:p>
       <w:pPr>
+        <w:spacing w:line="360" w:lineRule="auto"/>
         <w:jc w:val="both"/>
       </w:pPr>
       <w:r>
@@ -3793,6 +3856,7 @@
     </w:p>
     <w:p>
       <w:pPr>
+        <w:spacing w:line="360" w:lineRule="auto"/>
         <w:jc w:val="both"/>
       </w:pPr>
       <w:r>
@@ -3831,7 +3895,32 @@
         <w:t>2.2.1 Importance of Explainable AI in Healthcare</w:t>
       </w:r>
     </w:p>
-    <w:p/>
+    <w:p>
+      <w:pPr>
+        <w:spacing w:line="360" w:lineRule="auto"/>
+      </w:pPr>
+      <w:r>
+        <w:t xml:space="preserve">There is a constant growing prevalence of diabetes worldwide that necessitates early and accurate diagnosis to </w:t>
+      </w:r>
+      <w:r>
+        <w:rPr>
+          <w:highlight w:val="lightGray"/>
+        </w:rPr>
+        <w:t>[help people live better].</w:t>
+      </w:r>
+      <w:r>
+        <w:t xml:space="preserve"> Though statistical methods are considered effective in identifying a patient’s </w:t>
+      </w:r>
+      <w:r>
+        <w:rPr>
+          <w:highlight w:val="lightGray"/>
+        </w:rPr>
+        <w:t>[correlation to diabetes],</w:t>
+      </w:r>
+      <w:r>
+        <w:t xml:space="preserve"> it struggles to handle the complexity and volume of modern healthcare data. Comparing one patient’s data with the plethora available to diagnose diabetes requires time and financial support to  </w:t>
+      </w:r>
+    </w:p>
     <w:p>
       <w:pPr>
         <w:pStyle w:val="Heading3"/>
@@ -3840,19 +3929,39 @@
         <w:t>2.2.2 Applications of XAI in Diabetes Prediction</w:t>
       </w:r>
     </w:p>
-    <w:p/>
+    <w:p>
+      <w:pPr>
+        <w:spacing w:line="360" w:lineRule="auto"/>
+      </w:pPr>
+    </w:p>
     <w:p>
       <w:pPr>
         <w:pStyle w:val="Heading3"/>
       </w:pPr>
       <w:r>
+        <w:lastRenderedPageBreak/>
         <w:t>2.2.3 XAI4Diabetes: A mobile Application for Diabetes Risk Prediction</w:t>
       </w:r>
     </w:p>
-    <w:p/>
-    <w:p/>
-    <w:p/>
-    <w:p>
+    <w:p>
+      <w:pPr>
+        <w:spacing w:line="360" w:lineRule="auto"/>
+      </w:pPr>
+    </w:p>
+    <w:p>
+      <w:pPr>
+        <w:spacing w:line="360" w:lineRule="auto"/>
+      </w:pPr>
+    </w:p>
+    <w:p>
+      <w:pPr>
+        <w:spacing w:line="360" w:lineRule="auto"/>
+      </w:pPr>
+    </w:p>
+    <w:p>
+      <w:pPr>
+        <w:spacing w:line="360" w:lineRule="auto"/>
+      </w:pPr>
       <w:r>
         <w:br w:type="page"/>
       </w:r>
@@ -3892,6 +4001,7 @@
     </w:p>
     <w:p>
       <w:pPr>
+        <w:spacing w:line="360" w:lineRule="auto"/>
         <w:jc w:val="both"/>
       </w:pPr>
     </w:p>
@@ -3910,6 +4020,7 @@
     </w:p>
     <w:p>
       <w:pPr>
+        <w:spacing w:line="360" w:lineRule="auto"/>
         <w:jc w:val="both"/>
       </w:pPr>
       <w:r>
@@ -3993,6 +4104,7 @@
     </w:p>
     <w:p>
       <w:pPr>
+        <w:spacing w:line="360" w:lineRule="auto"/>
         <w:jc w:val="both"/>
       </w:pPr>
     </w:p>
@@ -4014,6 +4126,7 @@
     </w:p>
     <w:p>
       <w:pPr>
+        <w:spacing w:line="360" w:lineRule="auto"/>
         <w:jc w:val="both"/>
       </w:pPr>
     </w:p>
@@ -4035,6 +4148,7 @@
     </w:p>
     <w:p>
       <w:pPr>
+        <w:spacing w:line="360" w:lineRule="auto"/>
         <w:jc w:val="both"/>
       </w:pPr>
     </w:p>
@@ -4056,10 +4170,14 @@
     </w:p>
     <w:p>
       <w:pPr>
+        <w:spacing w:line="360" w:lineRule="auto"/>
         <w:jc w:val="both"/>
       </w:pPr>
     </w:p>
     <w:p>
+      <w:pPr>
+        <w:spacing w:line="360" w:lineRule="auto"/>
+      </w:pPr>
       <w:r>
         <w:br w:type="page"/>
       </w:r>
@@ -4096,6 +4214,7 @@
     </w:p>
     <w:p>
       <w:pPr>
+        <w:spacing w:line="360" w:lineRule="auto"/>
         <w:jc w:val="both"/>
       </w:pPr>
     </w:p>
@@ -4111,6 +4230,7 @@
     </w:p>
     <w:p>
       <w:pPr>
+        <w:spacing w:line="360" w:lineRule="auto"/>
         <w:jc w:val="both"/>
       </w:pPr>
     </w:p>
@@ -4126,6 +4246,7 @@
     </w:p>
     <w:p>
       <w:pPr>
+        <w:spacing w:line="360" w:lineRule="auto"/>
         <w:jc w:val="both"/>
       </w:pPr>
     </w:p>
@@ -4141,6 +4262,7 @@
     </w:p>
     <w:p>
       <w:pPr>
+        <w:spacing w:line="360" w:lineRule="auto"/>
         <w:jc w:val="both"/>
       </w:pPr>
     </w:p>
@@ -4156,6 +4278,7 @@
     </w:p>
     <w:p>
       <w:pPr>
+        <w:spacing w:line="360" w:lineRule="auto"/>
         <w:jc w:val="both"/>
       </w:pPr>
     </w:p>
@@ -4171,11 +4294,19 @@
     </w:p>
     <w:p>
       <w:pPr>
+        <w:spacing w:line="360" w:lineRule="auto"/>
         <w:jc w:val="both"/>
       </w:pPr>
     </w:p>
-    <w:p/>
-    <w:p>
+    <w:p>
+      <w:pPr>
+        <w:spacing w:line="360" w:lineRule="auto"/>
+      </w:pPr>
+    </w:p>
+    <w:p>
+      <w:pPr>
+        <w:spacing w:line="360" w:lineRule="auto"/>
+      </w:pPr>
       <w:r>
         <w:br w:type="page"/>
       </w:r>
@@ -4203,6 +4334,7 @@
     </w:p>
     <w:p>
       <w:pPr>
+        <w:spacing w:line="360" w:lineRule="auto"/>
         <w:jc w:val="both"/>
       </w:pPr>
     </w:p>
@@ -4218,6 +4350,7 @@
     </w:p>
     <w:p>
       <w:pPr>
+        <w:spacing w:line="360" w:lineRule="auto"/>
         <w:jc w:val="both"/>
       </w:pPr>
     </w:p>
@@ -4233,6 +4366,7 @@
     </w:p>
     <w:p>
       <w:pPr>
+        <w:spacing w:line="360" w:lineRule="auto"/>
         <w:jc w:val="both"/>
       </w:pPr>
     </w:p>
@@ -4248,6 +4382,7 @@
     </w:p>
     <w:p>
       <w:pPr>
+        <w:spacing w:line="360" w:lineRule="auto"/>
         <w:jc w:val="both"/>
       </w:pPr>
     </w:p>
@@ -4263,10 +4398,14 @@
     </w:p>
     <w:p>
       <w:pPr>
+        <w:spacing w:line="360" w:lineRule="auto"/>
         <w:jc w:val="both"/>
       </w:pPr>
     </w:p>
     <w:p>
+      <w:pPr>
+        <w:spacing w:line="360" w:lineRule="auto"/>
+      </w:pPr>
       <w:r>
         <w:br w:type="page"/>
       </w:r>
@@ -4274,7 +4413,6 @@
     <w:p>
       <w:pPr>
         <w:pStyle w:val="Heading1"/>
-        <w:jc w:val="both"/>
       </w:pPr>
       <w:bookmarkStart w:id="32" w:name="_Toc192602106"/>
       <w:r>
@@ -4286,58 +4424,60 @@
     <w:p>
       <w:pPr>
         <w:pStyle w:val="Heading2"/>
+      </w:pPr>
+      <w:bookmarkStart w:id="33" w:name="_Toc192602107"/>
+      <w:r>
+        <w:t>6.1 Conclusion</w:t>
+      </w:r>
+      <w:bookmarkEnd w:id="33"/>
+    </w:p>
+    <w:p>
+      <w:pPr>
+        <w:spacing w:line="360" w:lineRule="auto"/>
         <w:jc w:val="both"/>
       </w:pPr>
-      <w:bookmarkStart w:id="33" w:name="_Toc192602107"/>
-      <w:r>
-        <w:t>6.1 Conclusion</w:t>
-      </w:r>
-      <w:bookmarkEnd w:id="33"/>
-    </w:p>
-    <w:p>
-      <w:pPr>
+    </w:p>
+    <w:p>
+      <w:pPr>
+        <w:pStyle w:val="Heading2"/>
+      </w:pPr>
+      <w:bookmarkStart w:id="34" w:name="_Toc192602108"/>
+      <w:r>
+        <w:t>6.2 Limitations</w:t>
+      </w:r>
+      <w:bookmarkEnd w:id="34"/>
+    </w:p>
+    <w:p>
+      <w:pPr>
+        <w:spacing w:line="360" w:lineRule="auto"/>
         <w:jc w:val="both"/>
       </w:pPr>
     </w:p>
     <w:p>
       <w:pPr>
         <w:pStyle w:val="Heading2"/>
+      </w:pPr>
+      <w:bookmarkStart w:id="35" w:name="_Toc192602109"/>
+      <w:r>
+        <w:t>6.3 Future Work</w:t>
+      </w:r>
+      <w:bookmarkEnd w:id="35"/>
+    </w:p>
+    <w:p>
+      <w:pPr>
+        <w:spacing w:line="360" w:lineRule="auto"/>
         <w:jc w:val="both"/>
       </w:pPr>
-      <w:bookmarkStart w:id="34" w:name="_Toc192602108"/>
-      <w:r>
-        <w:t>6.2 Limitations</w:t>
-      </w:r>
-      <w:bookmarkEnd w:id="34"/>
-    </w:p>
-    <w:p>
-      <w:pPr>
+    </w:p>
+    <w:p>
+      <w:pPr>
+        <w:spacing w:line="360" w:lineRule="auto"/>
         <w:jc w:val="both"/>
       </w:pPr>
     </w:p>
     <w:p>
       <w:pPr>
-        <w:pStyle w:val="Heading2"/>
-        <w:jc w:val="both"/>
-      </w:pPr>
-      <w:bookmarkStart w:id="35" w:name="_Toc192602109"/>
-      <w:r>
-        <w:t>6.3 Future Work</w:t>
-      </w:r>
-      <w:bookmarkEnd w:id="35"/>
-    </w:p>
-    <w:p>
-      <w:pPr>
-        <w:jc w:val="both"/>
-      </w:pPr>
-    </w:p>
-    <w:p>
-      <w:pPr>
-        <w:jc w:val="both"/>
-      </w:pPr>
-    </w:p>
-    <w:p>
-      <w:pPr>
+        <w:spacing w:line="360" w:lineRule="auto"/>
         <w:jc w:val="both"/>
       </w:pPr>
       <w:r>
@@ -4360,6 +4500,8 @@
       </w:sdtPr>
       <w:sdtEndPr>
         <w:rPr>
+          <w:b w:val="0"/>
+          <w:bCs w:val="0"/>
           <w:sz w:val="22"/>
           <w:szCs w:val="22"/>
         </w:rPr>
@@ -4368,7 +4510,6 @@
         <w:p>
           <w:pPr>
             <w:pStyle w:val="Heading1"/>
-            <w:jc w:val="both"/>
           </w:pPr>
           <w:r>
             <w:t>References</w:t>
@@ -4383,6 +4524,7 @@
           <w:sdtContent>
             <w:p>
               <w:pPr>
+                <w:spacing w:line="360" w:lineRule="auto"/>
                 <w:rPr>
                   <w:rFonts w:asciiTheme="minorHAnsi" w:hAnsiTheme="minorHAnsi" w:cstheme="minorBidi"/>
                   <w:noProof/>
@@ -4429,6 +4571,7 @@
                   <w:p>
                     <w:pPr>
                       <w:pStyle w:val="Bibliography"/>
+                      <w:spacing w:line="360" w:lineRule="auto"/>
                       <w:rPr>
                         <w:noProof/>
                         <w:kern w:val="0"/>
@@ -4453,6 +4596,7 @@
                   <w:p>
                     <w:pPr>
                       <w:pStyle w:val="Bibliography"/>
+                      <w:spacing w:line="360" w:lineRule="auto"/>
                       <w:rPr>
                         <w:noProof/>
                       </w:rPr>
@@ -4479,6 +4623,7 @@
                   <w:p>
                     <w:pPr>
                       <w:pStyle w:val="Bibliography"/>
+                      <w:spacing w:line="360" w:lineRule="auto"/>
                       <w:rPr>
                         <w:noProof/>
                       </w:rPr>
@@ -4499,6 +4644,7 @@
                   <w:p>
                     <w:pPr>
                       <w:pStyle w:val="Bibliography"/>
+                      <w:spacing w:line="360" w:lineRule="auto"/>
                       <w:rPr>
                         <w:noProof/>
                       </w:rPr>
@@ -4525,6 +4671,7 @@
                   <w:p>
                     <w:pPr>
                       <w:pStyle w:val="Bibliography"/>
+                      <w:spacing w:line="360" w:lineRule="auto"/>
                       <w:rPr>
                         <w:noProof/>
                       </w:rPr>
@@ -4545,6 +4692,7 @@
                   <w:p>
                     <w:pPr>
                       <w:pStyle w:val="Bibliography"/>
+                      <w:spacing w:line="360" w:lineRule="auto"/>
                       <w:rPr>
                         <w:noProof/>
                       </w:rPr>
@@ -4571,6 +4719,7 @@
                   <w:p>
                     <w:pPr>
                       <w:pStyle w:val="Bibliography"/>
+                      <w:spacing w:line="360" w:lineRule="auto"/>
                       <w:rPr>
                         <w:noProof/>
                       </w:rPr>
@@ -4591,6 +4740,7 @@
                   <w:p>
                     <w:pPr>
                       <w:pStyle w:val="Bibliography"/>
+                      <w:spacing w:line="360" w:lineRule="auto"/>
                       <w:rPr>
                         <w:noProof/>
                       </w:rPr>
@@ -4617,6 +4767,7 @@
                   <w:p>
                     <w:pPr>
                       <w:pStyle w:val="Bibliography"/>
+                      <w:spacing w:line="360" w:lineRule="auto"/>
                       <w:rPr>
                         <w:noProof/>
                       </w:rPr>
@@ -4637,6 +4788,7 @@
                   <w:p>
                     <w:pPr>
                       <w:pStyle w:val="Bibliography"/>
+                      <w:spacing w:line="360" w:lineRule="auto"/>
                       <w:rPr>
                         <w:noProof/>
                       </w:rPr>
@@ -4677,6 +4829,7 @@
                   <w:p>
                     <w:pPr>
                       <w:pStyle w:val="Bibliography"/>
+                      <w:spacing w:line="360" w:lineRule="auto"/>
                       <w:rPr>
                         <w:noProof/>
                       </w:rPr>
@@ -4697,6 +4850,7 @@
                   <w:p>
                     <w:pPr>
                       <w:pStyle w:val="Bibliography"/>
+                      <w:spacing w:line="360" w:lineRule="auto"/>
                       <w:rPr>
                         <w:noProof/>
                       </w:rPr>
@@ -4727,6 +4881,7 @@
             </w:tbl>
             <w:p>
               <w:pPr>
+                <w:spacing w:line="360" w:lineRule="auto"/>
                 <w:divId w:val="336543355"/>
                 <w:rPr>
                   <w:rFonts w:eastAsia="Times New Roman"/>
@@ -4735,6 +4890,9 @@
               </w:pPr>
             </w:p>
             <w:p>
+              <w:pPr>
+                <w:spacing w:line="360" w:lineRule="auto"/>
+              </w:pPr>
               <w:r>
                 <w:rPr>
                   <w:b/>
@@ -4748,8 +4906,16 @@
         </w:sdt>
       </w:sdtContent>
     </w:sdt>
-    <w:p/>
-    <w:p/>
+    <w:p>
+      <w:pPr>
+        <w:spacing w:line="360" w:lineRule="auto"/>
+      </w:pPr>
+    </w:p>
+    <w:p>
+      <w:pPr>
+        <w:spacing w:line="360" w:lineRule="auto"/>
+      </w:pPr>
+    </w:p>
     <w:sectPr>
       <w:headerReference w:type="first" r:id="rId8"/>
       <w:pgSz w:w="11906" w:h="16838"/>
@@ -4805,12 +4971,22 @@
   <w:p>
     <w:pPr>
       <w:pStyle w:val="Header"/>
+      <w:jc w:val="center"/>
     </w:pPr>
     <w:r>
       <w:fldChar w:fldCharType="begin"/>
     </w:r>
     <w:r>
       <w:instrText xml:space="preserve"> INCLUDEPICTURE "https://scontent.flpl1-1.fna.fbcdn.net/v/t39.30808-6/352746646_1746836659067353_9197658847758075457_n.jpg?_nc_cat=105&amp;ccb=1-7&amp;_nc_sid=5f2048&amp;_nc_eui2=AeGWyGbkTOrz4UKVFpU2nRRIPVp0Vk4b8BM9WnRWThvwE4QkgGXTHqOHEgPApdJ38g8&amp;_nc_ohc=Nt_cPmuCnKoAb6HGQMn&amp;_nc_ht=scontent.flpl1-1.fna&amp;oh=00_AfAPaGCs1dMNgZ_axVSX_h4N6JAKLqnlnbJkmco7mL7Ecg&amp;oe=661DB2B2" \* MERGEFORMATINET </w:instrText>
+    </w:r>
+    <w:r>
+      <w:fldChar w:fldCharType="separate"/>
+    </w:r>
+    <w:r>
+      <w:fldChar w:fldCharType="begin"/>
+    </w:r>
+    <w:r>
+      <w:instrText xml:space="preserve"> INCLUDEPICTURE  "https://scontent.flpl1-1.fna.fbcdn.net/v/t39.30808-6/352746646_1746836659067353_9197658847758075457_n.jpg?_nc_cat=105&amp;ccb=1-7&amp;_nc_sid=5f2048&amp;_nc_eui2=AeGWyGbkTOrz4UKVFpU2nRRIPVp0Vk4b8BM9WnRWThvwE4QkgGXTHqOHEgPApdJ38g8&amp;_nc_ohc=Nt_cPmuCnKoAb6HGQMn&amp;_nc_ht=scontent.flpl1-1.fna&amp;oh=00_AfAPaGCs1dMNgZ_axVSX_h4N6JAKLqnlnbJkmco7mL7Ecg&amp;oe=661DB2B2" \* MERGEFORMATINET </w:instrText>
     </w:r>
     <w:r>
       <w:fldChar w:fldCharType="separate"/>
@@ -4881,10 +5057,13 @@
           <v:path o:extrusionok="f" gradientshapeok="t" o:connecttype="rect"/>
           <o:lock v:ext="edit" aspectratio="t"/>
         </v:shapetype>
-        <v:shape id="_x0000_i1025" type="#_x0000_t75" alt="Δεν υπάρχει διαθέσιμη περιγραφή για τη φωτογραφία." style="width:128.25pt;height:128.25pt">
+        <v:shape id="_x0000_i1025" type="#_x0000_t75" alt="Δεν υπάρχει διαθέσιμη περιγραφή για τη φωτογραφία." style="width:128.4pt;height:128.4pt">
           <v:imagedata r:id="rId1" r:href="rId2"/>
         </v:shape>
       </w:pict>
+    </w:r>
+    <w:r>
+      <w:fldChar w:fldCharType="end"/>
     </w:r>
     <w:r>
       <w:fldChar w:fldCharType="end"/>
@@ -5322,15 +5501,17 @@
     <w:link w:val="Heading1Char"/>
     <w:uiPriority w:val="9"/>
     <w:qFormat/>
-    <w:rsid w:val="00A35FBF"/>
+    <w:rsid w:val="006647F5"/>
     <w:pPr>
       <w:keepNext/>
       <w:keepLines/>
-      <w:spacing w:before="360" w:after="80"/>
+      <w:spacing w:before="360" w:after="80" w:line="360" w:lineRule="auto"/>
       <w:outlineLvl w:val="0"/>
     </w:pPr>
     <w:rPr>
       <w:rFonts w:eastAsiaTheme="majorEastAsia"/>
+      <w:b/>
+      <w:bCs/>
       <w:sz w:val="40"/>
       <w:szCs w:val="40"/>
     </w:rPr>
@@ -5343,15 +5524,17 @@
     <w:uiPriority w:val="9"/>
     <w:unhideWhenUsed/>
     <w:qFormat/>
-    <w:rsid w:val="00A35FBF"/>
+    <w:rsid w:val="006647F5"/>
     <w:pPr>
       <w:keepNext/>
       <w:keepLines/>
-      <w:spacing w:before="160" w:after="80"/>
+      <w:spacing w:before="160" w:after="80" w:line="360" w:lineRule="auto"/>
       <w:outlineLvl w:val="1"/>
     </w:pPr>
     <w:rPr>
       <w:rFonts w:eastAsiaTheme="majorEastAsia"/>
+      <w:b/>
+      <w:bCs/>
       <w:sz w:val="32"/>
       <w:szCs w:val="32"/>
     </w:rPr>
@@ -5364,15 +5547,17 @@
     <w:uiPriority w:val="9"/>
     <w:unhideWhenUsed/>
     <w:qFormat/>
-    <w:rsid w:val="005F39D3"/>
+    <w:rsid w:val="006647F5"/>
     <w:pPr>
       <w:keepNext/>
       <w:keepLines/>
-      <w:spacing w:before="160" w:after="80"/>
+      <w:spacing w:before="160" w:after="80" w:line="360" w:lineRule="auto"/>
       <w:outlineLvl w:val="2"/>
     </w:pPr>
     <w:rPr>
       <w:rFonts w:eastAsiaTheme="majorEastAsia" w:cstheme="majorBidi"/>
+      <w:b/>
+      <w:bCs/>
       <w:sz w:val="28"/>
       <w:szCs w:val="28"/>
     </w:rPr>
@@ -5541,9 +5726,11 @@
     <w:basedOn w:val="DefaultParagraphFont"/>
     <w:link w:val="Heading1"/>
     <w:uiPriority w:val="9"/>
-    <w:rsid w:val="00A35FBF"/>
+    <w:rsid w:val="006647F5"/>
     <w:rPr>
       <w:rFonts w:ascii="Times New Roman" w:eastAsiaTheme="majorEastAsia" w:hAnsi="Times New Roman" w:cs="Times New Roman"/>
+      <w:b/>
+      <w:bCs/>
       <w:sz w:val="40"/>
       <w:szCs w:val="40"/>
     </w:rPr>
@@ -5553,9 +5740,11 @@
     <w:basedOn w:val="DefaultParagraphFont"/>
     <w:link w:val="Heading2"/>
     <w:uiPriority w:val="9"/>
-    <w:rsid w:val="00A35FBF"/>
+    <w:rsid w:val="006647F5"/>
     <w:rPr>
       <w:rFonts w:ascii="Times New Roman" w:eastAsiaTheme="majorEastAsia" w:hAnsi="Times New Roman" w:cs="Times New Roman"/>
+      <w:b/>
+      <w:bCs/>
       <w:sz w:val="32"/>
       <w:szCs w:val="32"/>
     </w:rPr>
@@ -5565,9 +5754,11 @@
     <w:basedOn w:val="DefaultParagraphFont"/>
     <w:link w:val="Heading3"/>
     <w:uiPriority w:val="9"/>
-    <w:rsid w:val="005F39D3"/>
+    <w:rsid w:val="006647F5"/>
     <w:rPr>
       <w:rFonts w:ascii="Times New Roman" w:eastAsiaTheme="majorEastAsia" w:hAnsi="Times New Roman" w:cstheme="majorBidi"/>
+      <w:b/>
+      <w:bCs/>
       <w:sz w:val="28"/>
       <w:szCs w:val="28"/>
     </w:rPr>

</xml_diff>

<commit_message>
Revert "Merge branch 'main' of https://github.com/TayyebaSadaq/Diabetes-Prediction-using-Machine-Learning-and-Explainable-AI-Techniques"
This reverts commit d6f78d16e2f745b68d11f6b24ffafeae3c067610, reversing
changes made to a9f0c5ecf52748cbcec96a33a426d4b5e3bbb80e.
</commit_message>
<xml_diff>
--- a/documents/Examining Interpretability of Machine Learning-based Models for Diabetes Prediction using LIME Explainable AI Technique.docx
+++ b/documents/Examining Interpretability of Machine Learning-based Models for Diabetes Prediction using LIME Explainable AI Technique.docx
@@ -5,7 +5,6 @@
     <w:p>
       <w:pPr>
         <w:pStyle w:val="Title"/>
-        <w:spacing w:line="360" w:lineRule="auto"/>
         <w:jc w:val="center"/>
       </w:pPr>
       <w:r>
@@ -14,13 +13,11 @@
     </w:p>
     <w:p>
       <w:pPr>
-        <w:spacing w:line="360" w:lineRule="auto"/>
         <w:jc w:val="center"/>
       </w:pPr>
     </w:p>
     <w:p>
       <w:pPr>
-        <w:spacing w:line="360" w:lineRule="auto"/>
         <w:jc w:val="center"/>
       </w:pPr>
       <w:r>
@@ -29,7 +26,6 @@
     </w:p>
     <w:p>
       <w:pPr>
-        <w:spacing w:line="360" w:lineRule="auto"/>
         <w:jc w:val="center"/>
       </w:pPr>
       <w:r>
@@ -38,13 +34,11 @@
     </w:p>
     <w:p>
       <w:pPr>
-        <w:spacing w:line="360" w:lineRule="auto"/>
         <w:jc w:val="center"/>
       </w:pPr>
     </w:p>
     <w:p>
       <w:pPr>
-        <w:spacing w:line="360" w:lineRule="auto"/>
         <w:jc w:val="center"/>
       </w:pPr>
       <w:r>
@@ -56,64 +50,45 @@
     </w:p>
     <w:p>
       <w:pPr>
-        <w:spacing w:line="360" w:lineRule="auto"/>
         <w:jc w:val="center"/>
       </w:pPr>
     </w:p>
     <w:p>
       <w:pPr>
-        <w:spacing w:line="360" w:lineRule="auto"/>
         <w:jc w:val="center"/>
       </w:pPr>
-      <w:r>
-        <w:t>Discipline of Computing and Mathematics</w:t>
-      </w:r>
     </w:p>
     <w:p>
       <w:pPr>
-        <w:spacing w:line="360" w:lineRule="auto"/>
         <w:jc w:val="center"/>
       </w:pPr>
       <w:r>
-        <w:t>School of Computing and Engineering</w:t>
+        <w:t>Discipline of Computing and Mathematics</w:t>
       </w:r>
     </w:p>
     <w:p>
       <w:pPr>
-        <w:spacing w:line="360" w:lineRule="auto"/>
         <w:jc w:val="center"/>
       </w:pPr>
       <w:r>
-        <w:t>University of Derb</w:t>
-      </w:r>
-      <w:r>
-        <w:t>y</w:t>
+        <w:t>School of Computing and Engineering</w:t>
       </w:r>
     </w:p>
     <w:p>
       <w:pPr>
-        <w:spacing w:line="360" w:lineRule="auto"/>
+        <w:jc w:val="center"/>
       </w:pPr>
-    </w:p>
+      <w:r>
+        <w:t>University of Derby</w:t>
+      </w:r>
+    </w:p>
+    <w:p/>
+    <w:p/>
+    <w:p/>
+    <w:p/>
+    <w:p/>
     <w:p>
       <w:pPr>
-        <w:spacing w:line="360" w:lineRule="auto"/>
-      </w:pPr>
-    </w:p>
-    <w:p>
-      <w:pPr>
-        <w:spacing w:line="360" w:lineRule="auto"/>
-      </w:pPr>
-    </w:p>
-    <w:p>
-      <w:pPr>
-        <w:spacing w:line="360" w:lineRule="auto"/>
-      </w:pPr>
-    </w:p>
-    <w:p>
-      <w:pPr>
-        <w:spacing w:line="360" w:lineRule="auto"/>
-        <w:jc w:val="center"/>
         <w:rPr>
           <w:b/>
           <w:bCs/>
@@ -137,6 +112,11 @@
       </w:r>
     </w:p>
     <w:p>
+      <w:r>
+        <w:br w:type="page"/>
+      </w:r>
+    </w:p>
+    <w:p>
       <w:pPr>
         <w:pStyle w:val="Heading1"/>
       </w:pPr>
@@ -149,7 +129,6 @@
     </w:p>
     <w:p>
       <w:pPr>
-        <w:spacing w:line="360" w:lineRule="auto"/>
         <w:jc w:val="both"/>
       </w:pPr>
       <w:r>
@@ -194,7 +173,6 @@
     </w:p>
     <w:p>
       <w:pPr>
-        <w:spacing w:line="360" w:lineRule="auto"/>
         <w:jc w:val="both"/>
       </w:pPr>
       <w:r>
@@ -221,7 +199,6 @@
     </w:p>
     <w:p>
       <w:pPr>
-        <w:spacing w:line="360" w:lineRule="auto"/>
         <w:jc w:val="both"/>
       </w:pPr>
       <w:r>
@@ -230,7 +207,6 @@
     </w:p>
     <w:p>
       <w:pPr>
-        <w:spacing w:line="360" w:lineRule="auto"/>
         <w:jc w:val="both"/>
       </w:pPr>
       <w:r>
@@ -244,14 +220,9 @@
         <w:t>Machine Learning, Explainable AI, Diabetes, Hyperglycaemia, logistic regression, random forest, gradient boosting, LIME</w:t>
       </w:r>
     </w:p>
+    <w:p/>
     <w:p>
       <w:pPr>
-        <w:spacing w:line="360" w:lineRule="auto"/>
-      </w:pPr>
-    </w:p>
-    <w:p>
-      <w:pPr>
-        <w:spacing w:line="360" w:lineRule="auto"/>
         <w:rPr>
           <w:rFonts w:eastAsiaTheme="majorEastAsia"/>
           <w:sz w:val="40"/>
@@ -274,9 +245,6 @@
       <w:bookmarkEnd w:id="1"/>
     </w:p>
     <w:p>
-      <w:pPr>
-        <w:spacing w:line="360" w:lineRule="auto"/>
-      </w:pPr>
       <w:r>
         <w:br w:type="page"/>
       </w:r>
@@ -284,7 +252,8 @@
     <w:sdt>
       <w:sdtPr>
         <w:rPr>
-          <w:rFonts w:eastAsiaTheme="minorHAnsi"/>
+          <w:rFonts w:ascii="Times New Roman" w:eastAsiaTheme="minorHAnsi" w:hAnsi="Times New Roman" w:cs="Times New Roman"/>
+          <w:color w:val="auto"/>
           <w:kern w:val="2"/>
           <w:sz w:val="24"/>
           <w:szCs w:val="24"/>
@@ -299,11 +268,7 @@
       </w:sdtPr>
       <w:sdtEndPr>
         <w:rPr>
-          <w:rFonts w:ascii="Times New Roman" w:hAnsi="Times New Roman" w:cs="Times New Roman"/>
-          <w:b w:val="0"/>
-          <w:bCs w:val="0"/>
           <w:noProof/>
-          <w:color w:val="auto"/>
           <w:sz w:val="22"/>
           <w:szCs w:val="22"/>
         </w:rPr>
@@ -312,8 +277,16 @@
         <w:p>
           <w:pPr>
             <w:pStyle w:val="TOCHeading"/>
+            <w:rPr>
+              <w:rFonts w:ascii="Times New Roman" w:hAnsi="Times New Roman" w:cs="Times New Roman"/>
+              <w:color w:val="auto"/>
+            </w:rPr>
           </w:pPr>
           <w:r>
+            <w:rPr>
+              <w:rFonts w:ascii="Times New Roman" w:hAnsi="Times New Roman" w:cs="Times New Roman"/>
+              <w:color w:val="auto"/>
+            </w:rPr>
             <w:t>Table of Contents</w:t>
           </w:r>
         </w:p>
@@ -323,7 +296,6 @@
             <w:tabs>
               <w:tab w:val="right" w:leader="dot" w:pos="8296"/>
             </w:tabs>
-            <w:spacing w:line="240" w:lineRule="auto"/>
             <w:rPr>
               <w:rFonts w:asciiTheme="minorHAnsi" w:eastAsiaTheme="minorEastAsia" w:hAnsiTheme="minorHAnsi" w:cstheme="minorBidi"/>
               <w:noProof/>
@@ -405,7 +377,6 @@
             <w:tabs>
               <w:tab w:val="right" w:leader="dot" w:pos="8296"/>
             </w:tabs>
-            <w:spacing w:line="240" w:lineRule="auto"/>
             <w:rPr>
               <w:rFonts w:asciiTheme="minorHAnsi" w:eastAsiaTheme="minorEastAsia" w:hAnsiTheme="minorHAnsi" w:cstheme="minorBidi"/>
               <w:noProof/>
@@ -478,7 +449,6 @@
             <w:tabs>
               <w:tab w:val="right" w:leader="dot" w:pos="8296"/>
             </w:tabs>
-            <w:spacing w:line="240" w:lineRule="auto"/>
             <w:rPr>
               <w:rFonts w:asciiTheme="minorHAnsi" w:eastAsiaTheme="minorEastAsia" w:hAnsiTheme="minorHAnsi" w:cstheme="minorBidi"/>
               <w:noProof/>
@@ -551,7 +521,6 @@
             <w:tabs>
               <w:tab w:val="right" w:leader="dot" w:pos="8296"/>
             </w:tabs>
-            <w:spacing w:line="240" w:lineRule="auto"/>
             <w:rPr>
               <w:rFonts w:asciiTheme="minorHAnsi" w:eastAsiaTheme="minorEastAsia" w:hAnsiTheme="minorHAnsi" w:cstheme="minorBidi"/>
               <w:noProof/>
@@ -624,7 +593,6 @@
             <w:tabs>
               <w:tab w:val="right" w:leader="dot" w:pos="8296"/>
             </w:tabs>
-            <w:spacing w:line="240" w:lineRule="auto"/>
             <w:rPr>
               <w:rFonts w:asciiTheme="minorHAnsi" w:eastAsiaTheme="minorEastAsia" w:hAnsiTheme="minorHAnsi" w:cstheme="minorBidi"/>
               <w:noProof/>
@@ -697,7 +665,6 @@
             <w:tabs>
               <w:tab w:val="right" w:leader="dot" w:pos="8296"/>
             </w:tabs>
-            <w:spacing w:line="240" w:lineRule="auto"/>
             <w:rPr>
               <w:rFonts w:asciiTheme="minorHAnsi" w:eastAsiaTheme="minorEastAsia" w:hAnsiTheme="minorHAnsi" w:cstheme="minorBidi"/>
               <w:noProof/>
@@ -770,7 +737,6 @@
             <w:tabs>
               <w:tab w:val="right" w:leader="dot" w:pos="8296"/>
             </w:tabs>
-            <w:spacing w:line="240" w:lineRule="auto"/>
             <w:rPr>
               <w:rFonts w:asciiTheme="minorHAnsi" w:eastAsiaTheme="minorEastAsia" w:hAnsiTheme="minorHAnsi" w:cstheme="minorBidi"/>
               <w:noProof/>
@@ -843,7 +809,6 @@
             <w:tabs>
               <w:tab w:val="right" w:leader="dot" w:pos="8296"/>
             </w:tabs>
-            <w:spacing w:line="240" w:lineRule="auto"/>
             <w:rPr>
               <w:rFonts w:asciiTheme="minorHAnsi" w:eastAsiaTheme="minorEastAsia" w:hAnsiTheme="minorHAnsi" w:cstheme="minorBidi"/>
               <w:noProof/>
@@ -916,7 +881,6 @@
             <w:tabs>
               <w:tab w:val="right" w:leader="dot" w:pos="8296"/>
             </w:tabs>
-            <w:spacing w:line="240" w:lineRule="auto"/>
             <w:rPr>
               <w:rFonts w:asciiTheme="minorHAnsi" w:eastAsiaTheme="minorEastAsia" w:hAnsiTheme="minorHAnsi" w:cstheme="minorBidi"/>
               <w:noProof/>
@@ -989,7 +953,6 @@
             <w:tabs>
               <w:tab w:val="right" w:leader="dot" w:pos="8296"/>
             </w:tabs>
-            <w:spacing w:line="240" w:lineRule="auto"/>
             <w:rPr>
               <w:rFonts w:asciiTheme="minorHAnsi" w:eastAsiaTheme="minorEastAsia" w:hAnsiTheme="minorHAnsi" w:cstheme="minorBidi"/>
               <w:noProof/>
@@ -1062,7 +1025,6 @@
             <w:tabs>
               <w:tab w:val="right" w:leader="dot" w:pos="8296"/>
             </w:tabs>
-            <w:spacing w:line="240" w:lineRule="auto"/>
             <w:rPr>
               <w:rFonts w:asciiTheme="minorHAnsi" w:eastAsiaTheme="minorEastAsia" w:hAnsiTheme="minorHAnsi" w:cstheme="minorBidi"/>
               <w:noProof/>
@@ -1135,7 +1097,6 @@
             <w:tabs>
               <w:tab w:val="right" w:leader="dot" w:pos="8296"/>
             </w:tabs>
-            <w:spacing w:line="240" w:lineRule="auto"/>
             <w:rPr>
               <w:rFonts w:asciiTheme="minorHAnsi" w:eastAsiaTheme="minorEastAsia" w:hAnsiTheme="minorHAnsi" w:cstheme="minorBidi"/>
               <w:noProof/>
@@ -1208,7 +1169,6 @@
             <w:tabs>
               <w:tab w:val="right" w:leader="dot" w:pos="8296"/>
             </w:tabs>
-            <w:spacing w:line="240" w:lineRule="auto"/>
             <w:rPr>
               <w:rFonts w:asciiTheme="minorHAnsi" w:eastAsiaTheme="minorEastAsia" w:hAnsiTheme="minorHAnsi" w:cstheme="minorBidi"/>
               <w:noProof/>
@@ -1281,7 +1241,6 @@
             <w:tabs>
               <w:tab w:val="right" w:leader="dot" w:pos="8296"/>
             </w:tabs>
-            <w:spacing w:line="240" w:lineRule="auto"/>
             <w:rPr>
               <w:rFonts w:asciiTheme="minorHAnsi" w:eastAsiaTheme="minorEastAsia" w:hAnsiTheme="minorHAnsi" w:cstheme="minorBidi"/>
               <w:noProof/>
@@ -1354,7 +1313,6 @@
             <w:tabs>
               <w:tab w:val="right" w:leader="dot" w:pos="8296"/>
             </w:tabs>
-            <w:spacing w:line="240" w:lineRule="auto"/>
             <w:rPr>
               <w:rFonts w:asciiTheme="minorHAnsi" w:eastAsiaTheme="minorEastAsia" w:hAnsiTheme="minorHAnsi" w:cstheme="minorBidi"/>
               <w:noProof/>
@@ -1427,7 +1385,6 @@
             <w:tabs>
               <w:tab w:val="right" w:leader="dot" w:pos="8296"/>
             </w:tabs>
-            <w:spacing w:line="240" w:lineRule="auto"/>
             <w:rPr>
               <w:rFonts w:asciiTheme="minorHAnsi" w:eastAsiaTheme="minorEastAsia" w:hAnsiTheme="minorHAnsi" w:cstheme="minorBidi"/>
               <w:noProof/>
@@ -1500,7 +1457,6 @@
             <w:tabs>
               <w:tab w:val="right" w:leader="dot" w:pos="8296"/>
             </w:tabs>
-            <w:spacing w:line="240" w:lineRule="auto"/>
             <w:rPr>
               <w:rFonts w:asciiTheme="minorHAnsi" w:eastAsiaTheme="minorEastAsia" w:hAnsiTheme="minorHAnsi" w:cstheme="minorBidi"/>
               <w:noProof/>
@@ -1573,7 +1529,6 @@
             <w:tabs>
               <w:tab w:val="right" w:leader="dot" w:pos="8296"/>
             </w:tabs>
-            <w:spacing w:line="240" w:lineRule="auto"/>
             <w:rPr>
               <w:rFonts w:asciiTheme="minorHAnsi" w:eastAsiaTheme="minorEastAsia" w:hAnsiTheme="minorHAnsi" w:cstheme="minorBidi"/>
               <w:noProof/>
@@ -1646,7 +1601,6 @@
             <w:tabs>
               <w:tab w:val="right" w:leader="dot" w:pos="8296"/>
             </w:tabs>
-            <w:spacing w:line="240" w:lineRule="auto"/>
             <w:rPr>
               <w:rFonts w:asciiTheme="minorHAnsi" w:eastAsiaTheme="minorEastAsia" w:hAnsiTheme="minorHAnsi" w:cstheme="minorBidi"/>
               <w:noProof/>
@@ -1719,7 +1673,6 @@
             <w:tabs>
               <w:tab w:val="right" w:leader="dot" w:pos="8296"/>
             </w:tabs>
-            <w:spacing w:line="240" w:lineRule="auto"/>
             <w:rPr>
               <w:rFonts w:asciiTheme="minorHAnsi" w:eastAsiaTheme="minorEastAsia" w:hAnsiTheme="minorHAnsi" w:cstheme="minorBidi"/>
               <w:noProof/>
@@ -1792,7 +1745,6 @@
             <w:tabs>
               <w:tab w:val="right" w:leader="dot" w:pos="8296"/>
             </w:tabs>
-            <w:spacing w:line="240" w:lineRule="auto"/>
             <w:rPr>
               <w:rFonts w:asciiTheme="minorHAnsi" w:eastAsiaTheme="minorEastAsia" w:hAnsiTheme="minorHAnsi" w:cstheme="minorBidi"/>
               <w:noProof/>
@@ -1865,7 +1817,6 @@
             <w:tabs>
               <w:tab w:val="right" w:leader="dot" w:pos="8296"/>
             </w:tabs>
-            <w:spacing w:line="240" w:lineRule="auto"/>
             <w:rPr>
               <w:rFonts w:asciiTheme="minorHAnsi" w:eastAsiaTheme="minorEastAsia" w:hAnsiTheme="minorHAnsi" w:cstheme="minorBidi"/>
               <w:noProof/>
@@ -1938,7 +1889,6 @@
             <w:tabs>
               <w:tab w:val="right" w:leader="dot" w:pos="8296"/>
             </w:tabs>
-            <w:spacing w:line="240" w:lineRule="auto"/>
             <w:rPr>
               <w:rFonts w:asciiTheme="minorHAnsi" w:eastAsiaTheme="minorEastAsia" w:hAnsiTheme="minorHAnsi" w:cstheme="minorBidi"/>
               <w:noProof/>
@@ -2011,7 +1961,6 @@
             <w:tabs>
               <w:tab w:val="right" w:leader="dot" w:pos="8296"/>
             </w:tabs>
-            <w:spacing w:line="240" w:lineRule="auto"/>
             <w:rPr>
               <w:rFonts w:asciiTheme="minorHAnsi" w:eastAsiaTheme="minorEastAsia" w:hAnsiTheme="minorHAnsi" w:cstheme="minorBidi"/>
               <w:noProof/>
@@ -2084,7 +2033,6 @@
             <w:tabs>
               <w:tab w:val="right" w:leader="dot" w:pos="8296"/>
             </w:tabs>
-            <w:spacing w:line="240" w:lineRule="auto"/>
             <w:rPr>
               <w:rFonts w:asciiTheme="minorHAnsi" w:eastAsiaTheme="minorEastAsia" w:hAnsiTheme="minorHAnsi" w:cstheme="minorBidi"/>
               <w:noProof/>
@@ -2157,7 +2105,6 @@
             <w:tabs>
               <w:tab w:val="right" w:leader="dot" w:pos="8296"/>
             </w:tabs>
-            <w:spacing w:line="240" w:lineRule="auto"/>
             <w:rPr>
               <w:rFonts w:asciiTheme="minorHAnsi" w:eastAsiaTheme="minorEastAsia" w:hAnsiTheme="minorHAnsi" w:cstheme="minorBidi"/>
               <w:noProof/>
@@ -2230,7 +2177,6 @@
             <w:tabs>
               <w:tab w:val="right" w:leader="dot" w:pos="8296"/>
             </w:tabs>
-            <w:spacing w:line="240" w:lineRule="auto"/>
             <w:rPr>
               <w:rFonts w:asciiTheme="minorHAnsi" w:eastAsiaTheme="minorEastAsia" w:hAnsiTheme="minorHAnsi" w:cstheme="minorBidi"/>
               <w:noProof/>
@@ -2303,7 +2249,6 @@
             <w:tabs>
               <w:tab w:val="right" w:leader="dot" w:pos="8296"/>
             </w:tabs>
-            <w:spacing w:line="240" w:lineRule="auto"/>
             <w:rPr>
               <w:rFonts w:asciiTheme="minorHAnsi" w:eastAsiaTheme="minorEastAsia" w:hAnsiTheme="minorHAnsi" w:cstheme="minorBidi"/>
               <w:noProof/>
@@ -2376,7 +2321,6 @@
             <w:tabs>
               <w:tab w:val="right" w:leader="dot" w:pos="8296"/>
             </w:tabs>
-            <w:spacing w:line="240" w:lineRule="auto"/>
             <w:rPr>
               <w:rFonts w:asciiTheme="minorHAnsi" w:eastAsiaTheme="minorEastAsia" w:hAnsiTheme="minorHAnsi" w:cstheme="minorBidi"/>
               <w:noProof/>
@@ -2449,7 +2393,6 @@
             <w:tabs>
               <w:tab w:val="right" w:leader="dot" w:pos="8296"/>
             </w:tabs>
-            <w:spacing w:line="240" w:lineRule="auto"/>
             <w:rPr>
               <w:rFonts w:asciiTheme="minorHAnsi" w:eastAsiaTheme="minorEastAsia" w:hAnsiTheme="minorHAnsi" w:cstheme="minorBidi"/>
               <w:noProof/>
@@ -2522,7 +2465,6 @@
             <w:tabs>
               <w:tab w:val="right" w:leader="dot" w:pos="8296"/>
             </w:tabs>
-            <w:spacing w:line="240" w:lineRule="auto"/>
             <w:rPr>
               <w:rFonts w:asciiTheme="minorHAnsi" w:eastAsiaTheme="minorEastAsia" w:hAnsiTheme="minorHAnsi" w:cstheme="minorBidi"/>
               <w:noProof/>
@@ -2595,7 +2537,6 @@
             <w:tabs>
               <w:tab w:val="right" w:leader="dot" w:pos="8296"/>
             </w:tabs>
-            <w:spacing w:line="240" w:lineRule="auto"/>
             <w:rPr>
               <w:rFonts w:asciiTheme="minorHAnsi" w:eastAsiaTheme="minorEastAsia" w:hAnsiTheme="minorHAnsi" w:cstheme="minorBidi"/>
               <w:noProof/>
@@ -2668,7 +2609,6 @@
             <w:tabs>
               <w:tab w:val="right" w:leader="dot" w:pos="8296"/>
             </w:tabs>
-            <w:spacing w:line="240" w:lineRule="auto"/>
             <w:rPr>
               <w:rFonts w:asciiTheme="minorHAnsi" w:eastAsiaTheme="minorEastAsia" w:hAnsiTheme="minorHAnsi" w:cstheme="minorBidi"/>
               <w:noProof/>
@@ -2741,7 +2681,6 @@
             <w:tabs>
               <w:tab w:val="right" w:leader="dot" w:pos="8296"/>
             </w:tabs>
-            <w:spacing w:line="240" w:lineRule="auto"/>
             <w:rPr>
               <w:rFonts w:asciiTheme="minorHAnsi" w:eastAsiaTheme="minorEastAsia" w:hAnsiTheme="minorHAnsi" w:cstheme="minorBidi"/>
               <w:noProof/>
@@ -2814,7 +2753,6 @@
             <w:tabs>
               <w:tab w:val="right" w:leader="dot" w:pos="8296"/>
             </w:tabs>
-            <w:spacing w:line="240" w:lineRule="auto"/>
             <w:rPr>
               <w:rFonts w:asciiTheme="minorHAnsi" w:eastAsiaTheme="minorEastAsia" w:hAnsiTheme="minorHAnsi" w:cstheme="minorBidi"/>
               <w:noProof/>
@@ -2887,7 +2825,6 @@
             <w:tabs>
               <w:tab w:val="right" w:leader="dot" w:pos="8296"/>
             </w:tabs>
-            <w:spacing w:line="240" w:lineRule="auto"/>
             <w:rPr>
               <w:rFonts w:asciiTheme="minorHAnsi" w:eastAsiaTheme="minorEastAsia" w:hAnsiTheme="minorHAnsi" w:cstheme="minorBidi"/>
               <w:noProof/>
@@ -2955,9 +2892,6 @@
           </w:hyperlink>
         </w:p>
         <w:p>
-          <w:pPr>
-            <w:spacing w:line="240" w:lineRule="auto"/>
-          </w:pPr>
           <w:r>
             <w:rPr>
               <w:noProof/>
@@ -2967,17 +2901,14 @@
         </w:p>
       </w:sdtContent>
     </w:sdt>
+    <w:p/>
+    <w:p>
+      <w:r>
+        <w:br w:type="page"/>
+      </w:r>
+    </w:p>
     <w:p>
       <w:pPr>
-        <w:spacing w:line="240" w:lineRule="auto"/>
-      </w:pPr>
-      <w:r>
-        <w:br w:type="page"/>
-      </w:r>
-    </w:p>
-    <w:p>
-      <w:pPr>
-        <w:spacing w:line="360" w:lineRule="auto"/>
         <w:rPr>
           <w:sz w:val="32"/>
           <w:szCs w:val="32"/>
@@ -2998,27 +2929,97 @@
         <w:tabs>
           <w:tab w:val="right" w:leader="dot" w:pos="8296"/>
         </w:tabs>
-        <w:spacing w:line="360" w:lineRule="auto"/>
+        <w:rPr>
+          <w:noProof/>
+        </w:rPr>
       </w:pPr>
-      <w:fldSimple w:instr=" TOC \h \z \c &quot;Figure&quot; "/>
-    </w:p>
-    <w:p>
-      <w:pPr>
-        <w:spacing w:line="360" w:lineRule="auto"/>
-      </w:pPr>
-    </w:p>
-    <w:p>
-      <w:pPr>
-        <w:spacing w:line="360" w:lineRule="auto"/>
-      </w:pPr>
+      <w:r>
+        <w:fldChar w:fldCharType="begin"/>
+      </w:r>
+      <w:r>
+        <w:instrText xml:space="preserve"> TOC \h \z \c "Figure" </w:instrText>
+      </w:r>
+      <w:r>
+        <w:fldChar w:fldCharType="separate"/>
+      </w:r>
+      <w:hyperlink w:anchor="_Toc192758151" w:history="1">
+        <w:r>
+          <w:rPr>
+            <w:rStyle w:val="Hyperlink"/>
+            <w:noProof/>
+          </w:rPr>
+          <w:t>Figure 1 - Global death rate from diabetes mellitus per 100,000 population (1980-2021) demonstrating a consistent upward trend in mortality over 4 decades</w:t>
+        </w:r>
+        <w:r>
+          <w:rPr>
+            <w:rStyle w:val="Hyperlink"/>
+            <w:noProof/>
+            <w:lang w:val="en-US"/>
+          </w:rPr>
+          <w:t xml:space="preserve"> [3]</w:t>
+        </w:r>
+        <w:r>
+          <w:rPr>
+            <w:noProof/>
+            <w:webHidden/>
+          </w:rPr>
+          <w:tab/>
+        </w:r>
+        <w:r>
+          <w:rPr>
+            <w:noProof/>
+            <w:webHidden/>
+          </w:rPr>
+          <w:fldChar w:fldCharType="begin"/>
+        </w:r>
+        <w:r>
+          <w:rPr>
+            <w:noProof/>
+            <w:webHidden/>
+          </w:rPr>
+          <w:instrText xml:space="preserve"> PAGEREF _Toc192758151 \h </w:instrText>
+        </w:r>
+        <w:r>
+          <w:rPr>
+            <w:noProof/>
+            <w:webHidden/>
+          </w:rPr>
+        </w:r>
+        <w:r>
+          <w:rPr>
+            <w:noProof/>
+            <w:webHidden/>
+          </w:rPr>
+          <w:fldChar w:fldCharType="separate"/>
+        </w:r>
+        <w:r>
+          <w:rPr>
+            <w:noProof/>
+            <w:webHidden/>
+          </w:rPr>
+          <w:t>10</w:t>
+        </w:r>
+        <w:r>
+          <w:rPr>
+            <w:noProof/>
+            <w:webHidden/>
+          </w:rPr>
+          <w:fldChar w:fldCharType="end"/>
+        </w:r>
+      </w:hyperlink>
+    </w:p>
+    <w:p>
+      <w:r>
+        <w:fldChar w:fldCharType="end"/>
+      </w:r>
+    </w:p>
+    <w:p/>
+    <w:p>
       <w:r>
         <w:br w:type="page"/>
       </w:r>
     </w:p>
     <w:p>
-      <w:pPr>
-        <w:spacing w:line="360" w:lineRule="auto"/>
-      </w:pPr>
       <w:r>
         <w:lastRenderedPageBreak/>
         <w:t>List of Abbreviations</w:t>
@@ -3026,7 +3027,6 @@
     </w:p>
     <w:p>
       <w:pPr>
-        <w:spacing w:line="360" w:lineRule="auto"/>
         <w:rPr>
           <w:sz w:val="24"/>
           <w:szCs w:val="24"/>
@@ -3044,9 +3044,6 @@
       </w:r>
     </w:p>
     <w:p>
-      <w:pPr>
-        <w:spacing w:line="360" w:lineRule="auto"/>
-      </w:pPr>
       <w:r>
         <w:t>ML</w:t>
       </w:r>
@@ -3059,9 +3056,6 @@
       </w:r>
     </w:p>
     <w:p>
-      <w:pPr>
-        <w:spacing w:line="360" w:lineRule="auto"/>
-      </w:pPr>
       <w:r>
         <w:t>XAI</w:t>
       </w:r>
@@ -3074,9 +3068,6 @@
       </w:r>
     </w:p>
     <w:p>
-      <w:pPr>
-        <w:spacing w:line="360" w:lineRule="auto"/>
-      </w:pPr>
       <w:r>
         <w:t>LR</w:t>
       </w:r>
@@ -3089,9 +3080,6 @@
       </w:r>
     </w:p>
     <w:p>
-      <w:pPr>
-        <w:spacing w:line="360" w:lineRule="auto"/>
-      </w:pPr>
       <w:r>
         <w:t>RF</w:t>
       </w:r>
@@ -3104,9 +3092,6 @@
       </w:r>
     </w:p>
     <w:p>
-      <w:pPr>
-        <w:spacing w:line="360" w:lineRule="auto"/>
-      </w:pPr>
       <w:r>
         <w:t>GBM</w:t>
       </w:r>
@@ -3119,9 +3104,6 @@
       </w:r>
     </w:p>
     <w:p>
-      <w:pPr>
-        <w:spacing w:line="360" w:lineRule="auto"/>
-      </w:pPr>
       <w:r>
         <w:t>LIME</w:t>
       </w:r>
@@ -3134,9 +3116,6 @@
       </w:r>
     </w:p>
     <w:p>
-      <w:pPr>
-        <w:spacing w:line="360" w:lineRule="auto"/>
-      </w:pPr>
       <w:r>
         <w:t>FPG</w:t>
       </w:r>
@@ -3145,13 +3124,12 @@
       </w:r>
       <w:r>
         <w:tab/>
+      </w:r>
+      <w:r>
         <w:t>Fasting plasma glucose</w:t>
       </w:r>
     </w:p>
     <w:p>
-      <w:pPr>
-        <w:spacing w:line="360" w:lineRule="auto"/>
-      </w:pPr>
       <w:r>
         <w:t>WHO</w:t>
       </w:r>
@@ -3163,25 +3141,8 @@
         <w:t>World Health Organisation</w:t>
       </w:r>
     </w:p>
-    <w:p>
-      <w:pPr>
-        <w:spacing w:line="360" w:lineRule="auto"/>
-      </w:pPr>
-      <w:r>
-        <w:t>ADA</w:t>
-      </w:r>
-      <w:r>
-        <w:tab/>
-      </w:r>
-      <w:r>
-        <w:tab/>
-        <w:t>American Diabetes Association</w:t>
-      </w:r>
-    </w:p>
-    <w:p>
-      <w:pPr>
-        <w:spacing w:line="360" w:lineRule="auto"/>
-      </w:pPr>
+    <w:p/>
+    <w:p>
       <w:r>
         <w:br w:type="page"/>
       </w:r>
@@ -3220,10 +3181,6 @@
       <w:bookmarkEnd w:id="3"/>
     </w:p>
     <w:p>
-      <w:pPr>
-        <w:spacing w:line="360" w:lineRule="auto"/>
-        <w:jc w:val="both"/>
-      </w:pPr>
       <w:r>
         <w:t>The World Health Organisation describes diabetes as a chronic disease where the pancreas does not produce enough insulin, or the body is unable to effectively use any insulin that is being produced. As insulin regulates the body’s blood sugar levels, when not controlled, it can lead to serious damage to various bodily systems including the nervous and blood vessels</w:t>
       </w:r>
@@ -3260,22 +3217,10 @@
         </w:sdtContent>
       </w:sdt>
       <w:r>
-        <w:t xml:space="preserve">. For both Type 1 and Type 2 diabetes, the condition’s long-term implications means that the condition’s risks can often be significantly mitigated. While there </w:t>
-      </w:r>
-      <w:proofErr w:type="gramStart"/>
-      <w:r>
-        <w:t>is</w:t>
-      </w:r>
-      <w:proofErr w:type="gramEnd"/>
-      <w:r>
-        <w:t xml:space="preserve"> no real methods of prevention, there are ways in which to adjust and manage one’s lifestyle in order to prevent and avoid premature death. </w:t>
-      </w:r>
-    </w:p>
-    <w:p>
-      <w:pPr>
-        <w:spacing w:line="360" w:lineRule="auto"/>
-        <w:jc w:val="both"/>
-      </w:pPr>
+        <w:t xml:space="preserve">. For both Type 1 and Type 2 diabetes, the condition’s long-term implications means that the condition’s risks can often be significantly mitigated. While there is no real methods of prevention, there are ways in which to adjust and manage one’s lifestyle in order to prevent and avoid premature death. </w:t>
+      </w:r>
+    </w:p>
+    <w:p>
       <w:r>
         <w:t xml:space="preserve">Despite advances in medical science, diabetes remains undiagnosed and undertreated. According to the World Health Organisation, around 830 million people have diabetes – with over half not receiving treatment or diagnosis </w:t>
       </w:r>
@@ -3316,19 +3261,7 @@
         <w:rPr>
           <w:highlight w:val="lightGray"/>
         </w:rPr>
-        <w:t>[access to healthcare is more limited and the impacts of missed diagnosis an</w:t>
-      </w:r>
-      <w:r>
-        <w:rPr>
-          <w:highlight w:val="lightGray"/>
-        </w:rPr>
-        <w:t>d</w:t>
-      </w:r>
-      <w:r>
-        <w:rPr>
-          <w:highlight w:val="lightGray"/>
-        </w:rPr>
-        <w:t xml:space="preserve"> limited access to healthcare is more fatal to those affected]</w:t>
+        <w:t>[access to healthcare is more limited and the impacts of missed diagnosis an limited access to healthcare is more fatal to those affected]</w:t>
       </w:r>
     </w:p>
     <w:p>
@@ -3345,10 +3278,6 @@
       <w:bookmarkEnd w:id="4"/>
     </w:p>
     <w:p>
-      <w:pPr>
-        <w:spacing w:line="360" w:lineRule="auto"/>
-        <w:jc w:val="both"/>
-      </w:pPr>
       <w:r>
         <w:t xml:space="preserve">Diabetes alone is a prevalent condition most people face, however only a small percentage of the population is often aware of their underlying condition and fewer still manage to live a less detrimental lifestyle as a result. This lack of knowledge and understanding of your own health conditions is prevalent in less developed countries and can often be a leading cause of death </w:t>
       </w:r>
@@ -3382,50 +3311,22 @@
       <w:bookmarkEnd w:id="5"/>
     </w:p>
     <w:p>
-      <w:pPr>
-        <w:spacing w:line="360" w:lineRule="auto"/>
-        <w:jc w:val="both"/>
-      </w:pPr>
-      <w:r>
-        <w:t xml:space="preserve">This study aims to bridge the gap between traditional diagnostic approaches and modern AI techniques by implementing a web and mobile application that leverages XAI frameworks alongside ML modes. By doing so, it seeks to improve the accessibility, interpretability and </w:t>
-      </w:r>
-      <w:r>
-        <w:lastRenderedPageBreak/>
-        <w:t xml:space="preserve">effectiveness of diabetes diagnosis to contribute </w:t>
+      <w:r>
+        <w:t xml:space="preserve">This study aims to bridge the gap between traditional diagnostic approaches and modern AI techniques by implementing a web and mobile application that leverages XAI frameworks alongside ML modes. By doing so, it seeks to improve the accessibility, interpretability and effectiveness of diabetes diagnosis to contribute </w:t>
       </w:r>
       <w:r>
         <w:rPr>
           <w:highlight w:val="lightGray"/>
         </w:rPr>
-        <w:t>to better health outcomes and a more proactive approach to[something</w:t>
-      </w:r>
-      <w:r>
-        <w:rPr>
-          <w:highlight w:val="lightGray"/>
-        </w:rPr>
-        <w:t>]</w:t>
-      </w:r>
-      <w:r>
-        <w:t>.</w:t>
-      </w:r>
-      <w:r>
-        <w:t xml:space="preserve"> fostering awareness to the diabetes and teaching ways in which people can proactively manage their health. Furthermore, addressing the strengths and limitations of XAI frameworks, the study contributes towards the development of more transparent, patient-centred and accessible healthcare.</w:t>
-      </w:r>
-    </w:p>
-    <w:p>
-      <w:pPr>
-        <w:spacing w:line="360" w:lineRule="auto"/>
-      </w:pPr>
-    </w:p>
-    <w:p>
-      <w:pPr>
-        <w:spacing w:line="360" w:lineRule="auto"/>
-      </w:pPr>
-    </w:p>
-    <w:p>
-      <w:pPr>
-        <w:spacing w:line="360" w:lineRule="auto"/>
-      </w:pPr>
+        <w:t>to better health outcomes and a more proactive approach to[something]</w:t>
+      </w:r>
+      <w:r>
+        <w:t xml:space="preserve"> . fostering awareness to the diabetes and teaching ways in which people can proactively manage their health. Furthermore, addressing the strengths and limitations of XAI frameworks, the study contributes towards the development of more transparent, patient-centred and accessible healthcare.</w:t>
+      </w:r>
+    </w:p>
+    <w:p/>
+    <w:p/>
+    <w:p>
       <w:r>
         <w:br w:type="page"/>
       </w:r>
@@ -3461,33 +3362,16 @@
       <w:bookmarkEnd w:id="7"/>
     </w:p>
     <w:p>
-      <w:pPr>
-        <w:spacing w:line="360" w:lineRule="auto"/>
-        <w:jc w:val="both"/>
-      </w:pPr>
-      <w:r>
-        <w:t xml:space="preserve">The rapid increase in the prevalence of diabetes has made early detection, diagnosis and management crucial to benefit the lives of individuals affected by the condition. As a leading cause of morbidity and </w:t>
-      </w:r>
-      <w:r>
-        <w:t>mortality</w:t>
-      </w:r>
-      <w:r>
-        <w:t xml:space="preserve"> (Figure 1) </w:t>
-      </w:r>
-      <w:r>
-        <w:t xml:space="preserve">due to the association with serious complications. The ability to provide early, accessible diagnosis is a further step taken </w:t>
-      </w:r>
-      <w:r>
-        <w:t>to</w:t>
-      </w:r>
-      <w:r>
-        <w:t xml:space="preserve"> improve millions of lives worldwide.</w:t>
+      <w:r>
+        <w:t xml:space="preserve">The rapid increase in the prevalence of diabetes has made early detection, diagnosis and management crucial to benefit the lives of individuals affected by the condition. As a leading cause of morbidity and morality (Figure 1) </w:t>
+      </w:r>
+      <w:r>
+        <w:t>due to the association with serious complications. The ability to provide early, accessible diagnosis is a further step taken in order to improve millions of lives worldwide.</w:t>
       </w:r>
     </w:p>
     <w:p>
       <w:pPr>
         <w:keepNext/>
-        <w:spacing w:line="360" w:lineRule="auto"/>
       </w:pPr>
       <w:r>
         <w:rPr>
@@ -3539,7 +3423,6 @@
     <w:p>
       <w:pPr>
         <w:pStyle w:val="Caption"/>
-        <w:spacing w:line="360" w:lineRule="auto"/>
       </w:pPr>
       <w:bookmarkStart w:id="8" w:name="_Toc192758151"/>
       <w:r>
@@ -3609,50 +3492,20 @@
       <w:bookmarkEnd w:id="9"/>
     </w:p>
     <w:p>
-      <w:pPr>
-        <w:spacing w:line="360" w:lineRule="auto"/>
-        <w:jc w:val="both"/>
-      </w:pPr>
-      <w:r>
-        <w:t xml:space="preserve">Traditionally, diabetes diagnosis involves clinical testing, requiring blood to be drawn by doctors, from patients, and tested in a medical lab. Fasting plasma glucose (FPG) is a preferred method by doctors, given it’s easy, convenient and minimal costs compared to other </w:t>
-      </w:r>
-      <w:r>
-        <w:t xml:space="preserve">tests </w:t>
-      </w:r>
-      <w:sdt>
-        <w:sdtPr>
-          <w:id w:val="1074401072"/>
-          <w:citation/>
-        </w:sdtPr>
-        <w:sdtContent>
-          <w:r>
-            <w:fldChar w:fldCharType="begin"/>
-          </w:r>
-          <w:r>
-            <w:instrText xml:space="preserve"> CITATION Mah18 \l 2057 </w:instrText>
-          </w:r>
-          <w:r>
-            <w:fldChar w:fldCharType="separate"/>
-          </w:r>
-          <w:r>
-            <w:rPr>
-              <w:noProof/>
-            </w:rPr>
-            <w:t>[4]</w:t>
-          </w:r>
-          <w:r>
-            <w:fldChar w:fldCharType="end"/>
-          </w:r>
-        </w:sdtContent>
-      </w:sdt>
-      <w:r>
-        <w:t>.</w:t>
-      </w:r>
-      <w:r>
-        <w:t>Working by</w:t>
-      </w:r>
-      <w:r>
-        <w:t xml:space="preserve"> measuring the levels of glucose in the blood after fasting for 8 hours, WHO defines that 7.0 mmol/L or less is normal and a level of 7 mmol/L or higher on two separate FPG tests as indicative of diabetes </w:t>
+      <w:r>
+        <w:t xml:space="preserve">Traditionally, diabetes diagnosis involves </w:t>
+      </w:r>
+      <w:r>
+        <w:t xml:space="preserve">clinical testing, requiring blood to be drawn by doctors, from patients, and tested in a medical lab. Fasting plasma glucose (FPG) is a preferred method by doctors, given it’s easy, convenient and minimal costs compared to other tests </w:t>
+      </w:r>
+      <w:r>
+        <w:rPr>
+          <w:highlight w:val="lightGray"/>
+        </w:rPr>
+        <w:t>[reference from draft]</w:t>
+      </w:r>
+      <w:r>
+        <w:t xml:space="preserve">. Working by measuring the levels of glucose in the blood after fasting for 8 hours, WHO defines that 7.0 mmol/L or less is normal and a level of 7 mmol/L or higher on two separate FPG tests as indicative of diabetes </w:t>
       </w:r>
       <w:sdt>
         <w:sdtPr>
@@ -3689,10 +3542,6 @@
       </w:r>
     </w:p>
     <w:p>
-      <w:pPr>
-        <w:spacing w:line="360" w:lineRule="auto"/>
-        <w:jc w:val="both"/>
-      </w:pPr>
       <w:r>
         <w:t>While effective in the diagnosis of diabetes, the traditional methods are not without their limitations. With a lack of consensus on the consistent standards and criteria for diagnosis</w:t>
       </w:r>
@@ -3703,17 +3552,7 @@
         <w:t xml:space="preserve"> for example WHO and ADA offering different glucose thresholds, </w:t>
       </w:r>
       <w:r>
-        <w:t xml:space="preserve">the need to fast, reliance on laboratory infrastructure, the possibility of delayed results and false diagnosis. There are clear areas for improvement </w:t>
-      </w:r>
-      <w:r>
-        <w:t>to</w:t>
-      </w:r>
-      <w:r>
-        <w:t xml:space="preserve"> help provide more accessible diagnosis for patients and allow </w:t>
-      </w:r>
-      <w:r>
-        <w:lastRenderedPageBreak/>
-        <w:t xml:space="preserve">professionals to aid people more effectively. Recent advancements in technology and data science have opened new pathways for diabetes diagnosis and prediction. </w:t>
+        <w:t xml:space="preserve">the need to fast, reliance on laboratory infrastructure, the possibility of delayed results and false diagnosis. There are clear areas for improvement in order to help provide more accessible diagnosis for patients and allow professionals to aid people more effectively. Recent advancements in technology and data science have opened new pathways for diabetes diagnosis and prediction. </w:t>
       </w:r>
     </w:p>
     <w:p>
@@ -3727,112 +3566,14 @@
       <w:bookmarkEnd w:id="10"/>
     </w:p>
     <w:p>
-      <w:pPr>
-        <w:spacing w:line="360" w:lineRule="auto"/>
-        <w:jc w:val="both"/>
-      </w:pPr>
-      <w:r>
-        <w:t xml:space="preserve">ML techniques enable the analysis of larger datasets </w:t>
-      </w:r>
-      <w:r>
-        <w:t>to</w:t>
-      </w:r>
-      <w:r>
-        <w:t xml:space="preserve"> identify patterns and correlations that may not be immediately apparent.</w:t>
-      </w:r>
-      <w:r>
-        <w:t xml:space="preserve"> Predictive models can assess an individual’s risk based on factors such as age, weight, blood pressure and family history/genetics. This allows for an earlier intervention to be staged and therefore better management of the condition to avoid possible reliance on heavy medication </w:t>
-      </w:r>
-      <w:r>
-        <w:t xml:space="preserve">to handle their condition. </w:t>
-      </w:r>
-    </w:p>
-    <w:p>
-      <w:pPr>
-        <w:spacing w:line="360" w:lineRule="auto"/>
-        <w:jc w:val="both"/>
-      </w:pPr>
-      <w:r>
-        <w:t>Explainable AI is a further advancement on predictive models. Given ML</w:t>
-      </w:r>
-      <w:r>
-        <w:t xml:space="preserve"> models are “black box” in nature, their ambiguity makes it challenging to gain insight into the internal mechanisms of the model, </w:t>
-      </w:r>
-      <w:r>
-        <w:t xml:space="preserve">providing a lack of full trust in a system that would be responsible for critical and sensitive decision making </w:t>
-      </w:r>
-      <w:sdt>
-        <w:sdtPr>
-          <w:id w:val="-1479598123"/>
-          <w:citation/>
-        </w:sdtPr>
-        <w:sdtContent>
-          <w:r>
-            <w:fldChar w:fldCharType="begin"/>
-          </w:r>
-          <w:r>
-            <w:instrText xml:space="preserve"> CITATION Tan25 \l 2057 </w:instrText>
-          </w:r>
-          <w:r>
-            <w:fldChar w:fldCharType="separate"/>
-          </w:r>
-          <w:r>
-            <w:rPr>
-              <w:noProof/>
-            </w:rPr>
-            <w:t>[5]</w:t>
-          </w:r>
-          <w:r>
-            <w:fldChar w:fldCharType="end"/>
-          </w:r>
-        </w:sdtContent>
-      </w:sdt>
-      <w:r>
-        <w:t xml:space="preserve">. XAI techniques and frameworks allow for an interpretability component to be integrated with ML model predictions, meaning end-users </w:t>
-      </w:r>
-      <w:r>
-        <w:t>can</w:t>
-      </w:r>
-      <w:r>
-        <w:t xml:space="preserve"> comprehend and interpret outputs and predictions made by AI models </w:t>
-      </w:r>
-      <w:sdt>
-        <w:sdtPr>
-          <w:id w:val="-514462033"/>
-          <w:citation/>
-        </w:sdtPr>
-        <w:sdtContent>
-          <w:r>
-            <w:fldChar w:fldCharType="begin"/>
-          </w:r>
-          <w:r>
-            <w:instrText xml:space="preserve"> CITATION Sad24 \l 2057 </w:instrText>
-          </w:r>
-          <w:r>
-            <w:fldChar w:fldCharType="separate"/>
-          </w:r>
-          <w:r>
-            <w:rPr>
-              <w:noProof/>
-            </w:rPr>
-            <w:t>[6]</w:t>
-          </w:r>
-          <w:r>
-            <w:fldChar w:fldCharType="end"/>
-          </w:r>
-        </w:sdtContent>
-      </w:sdt>
-      <w:r>
-        <w:t>.Transparency is the baseline needed to foster trust in AI-driven diagnosis and support for a more informed decision making</w:t>
-      </w:r>
-      <w:r>
-        <w:t xml:space="preserve">. </w:t>
-      </w:r>
-      <w:r>
-        <w:rPr>
-          <w:highlight w:val="lightGray"/>
-        </w:rPr>
-        <w:t>[add something on making AI more mainstream for healthcare]</w:t>
+      <w:r>
+        <w:t>ML techniques</w:t>
+      </w:r>
+      <w:r>
+        <w:t xml:space="preserve"> enable </w:t>
+      </w:r>
+      <w:r>
+        <w:t>the analysis of larger datasets in order to identify patterns and correlations that may not be immediately apparent.</w:t>
       </w:r>
     </w:p>
     <w:p>
@@ -3841,6 +3582,7 @@
       </w:pPr>
       <w:bookmarkStart w:id="11" w:name="_Toc192602085"/>
       <w:r>
+        <w:lastRenderedPageBreak/>
         <w:t>2.</w:t>
       </w:r>
       <w:r>
@@ -3854,114 +3596,9 @@
       </w:r>
       <w:bookmarkEnd w:id="11"/>
     </w:p>
-    <w:p>
-      <w:pPr>
-        <w:spacing w:line="360" w:lineRule="auto"/>
-        <w:jc w:val="both"/>
-      </w:pPr>
-      <w:r>
-        <w:t>The prediction of diabetes has been extensively studied. W</w:t>
-      </w:r>
-      <w:r>
-        <w:t>hile</w:t>
-      </w:r>
-      <w:r>
-        <w:t xml:space="preserve"> traditional medical approaches remaining as the cornerstone for clinical practices</w:t>
-      </w:r>
-      <w:r>
-        <w:t>, advancements in ML and AI have introduced more innovative methods</w:t>
-      </w:r>
-      <w:r>
-        <w:t xml:space="preserve">. Promising improved accuracy, scalability and the promise of earlier detection capabilities. </w:t>
-      </w:r>
-      <w:r>
-        <w:t xml:space="preserve">Not only improvements to what the clinical tests provide but a further enhancement and deeper understanding that can change how diabetes </w:t>
-      </w:r>
-      <w:r>
-        <w:t>is</w:t>
-      </w:r>
-      <w:r>
-        <w:t xml:space="preserve"> managed and </w:t>
-      </w:r>
-      <w:r>
-        <w:t>approached – even in pre-diabetic stages.</w:t>
-      </w:r>
-    </w:p>
-    <w:p>
-      <w:pPr>
-        <w:pStyle w:val="Heading3"/>
-      </w:pPr>
-      <w:r>
-        <w:t>2.2.1 Importance of Explainable AI in Healthcare</w:t>
-      </w:r>
-    </w:p>
-    <w:p>
-      <w:pPr>
-        <w:spacing w:line="360" w:lineRule="auto"/>
-      </w:pPr>
-      <w:r>
-        <w:t xml:space="preserve">There is a constant growing prevalence of diabetes worldwide that necessitates early and accurate diagnosis to </w:t>
-      </w:r>
-      <w:r>
-        <w:rPr>
-          <w:highlight w:val="lightGray"/>
-        </w:rPr>
-        <w:t>[help people live better].</w:t>
-      </w:r>
-      <w:r>
-        <w:t xml:space="preserve"> Though statistical methods are considered effective in identifying a patient’s </w:t>
-      </w:r>
-      <w:r>
-        <w:rPr>
-          <w:highlight w:val="lightGray"/>
-        </w:rPr>
-        <w:t>[correlation to diabetes],</w:t>
-      </w:r>
-      <w:r>
-        <w:t xml:space="preserve"> it struggles to handle the complexity and volume of modern healthcare data. Comparing one patient’s data with the plethora available to diagnose diabetes requires time and financial support to  </w:t>
-      </w:r>
-    </w:p>
-    <w:p>
-      <w:pPr>
-        <w:pStyle w:val="Heading3"/>
-      </w:pPr>
-      <w:r>
-        <w:t>2.2.2 Applications of XAI in Diabetes Prediction</w:t>
-      </w:r>
-    </w:p>
-    <w:p>
-      <w:pPr>
-        <w:spacing w:line="360" w:lineRule="auto"/>
-      </w:pPr>
-    </w:p>
-    <w:p>
-      <w:pPr>
-        <w:pStyle w:val="Heading3"/>
-      </w:pPr>
-      <w:r>
-        <w:lastRenderedPageBreak/>
-        <w:t>2.2.3 XAI4Diabetes: A mobile Application for Diabetes Risk Prediction</w:t>
-      </w:r>
-    </w:p>
-    <w:p>
-      <w:pPr>
-        <w:spacing w:line="360" w:lineRule="auto"/>
-      </w:pPr>
-    </w:p>
-    <w:p>
-      <w:pPr>
-        <w:spacing w:line="360" w:lineRule="auto"/>
-      </w:pPr>
-    </w:p>
-    <w:p>
-      <w:pPr>
-        <w:spacing w:line="360" w:lineRule="auto"/>
-      </w:pPr>
-    </w:p>
-    <w:p>
-      <w:pPr>
-        <w:spacing w:line="360" w:lineRule="auto"/>
-      </w:pPr>
+    <w:p/>
+    <w:p/>
+    <w:p>
       <w:r>
         <w:br w:type="page"/>
       </w:r>
@@ -3986,6 +3623,7 @@
       </w:r>
       <w:bookmarkEnd w:id="12"/>
     </w:p>
+    <w:p/>
     <w:p>
       <w:pPr>
         <w:pStyle w:val="Heading2"/>
@@ -3999,12 +3637,7 @@
       </w:r>
       <w:bookmarkEnd w:id="13"/>
     </w:p>
-    <w:p>
-      <w:pPr>
-        <w:spacing w:line="360" w:lineRule="auto"/>
-        <w:jc w:val="both"/>
-      </w:pPr>
-    </w:p>
+    <w:p/>
     <w:p>
       <w:pPr>
         <w:pStyle w:val="Heading2"/>
@@ -4018,74 +3651,7 @@
       </w:r>
       <w:bookmarkEnd w:id="14"/>
     </w:p>
-    <w:p>
-      <w:pPr>
-        <w:spacing w:line="360" w:lineRule="auto"/>
-        <w:jc w:val="both"/>
-      </w:pPr>
-      <w:r>
-        <w:t xml:space="preserve">Data collection is a critical step in building reliable ML models – as the quality and relevance of the data has a direct influence on the accuracy and interpretability of </w:t>
-      </w:r>
-      <w:r>
-        <w:t xml:space="preserve">predictions being made. For this study, the Pima Indians Diabates Dataset was taken from Kaggle. This is a publicly available dataset </w:t>
-      </w:r>
-      <w:r>
-        <w:t xml:space="preserve">whose objective is to diagnostically predict </w:t>
-      </w:r>
-      <w:r>
-        <w:t>whether</w:t>
-      </w:r>
-      <w:r>
-        <w:t xml:space="preserve"> a patient </w:t>
-      </w:r>
-      <w:r>
-        <w:t xml:space="preserve">has diabetes, meaning it aligns strongly with the purpose and needs of this study. </w:t>
-      </w:r>
-      <w:r>
-        <w:t xml:space="preserve">Originally from the National Institute of Diabetes and Digestive Kidney Diseases, the dataset explores the </w:t>
-      </w:r>
-      <w:r>
-        <w:t xml:space="preserve">medical history and status of an indigenous community living in the southwest region of the United States </w:t>
-      </w:r>
-      <w:sdt>
-        <w:sdtPr>
-          <w:id w:val="649638145"/>
-          <w:citation/>
-        </w:sdtPr>
-        <w:sdtContent>
-          <w:r>
-            <w:fldChar w:fldCharType="begin"/>
-          </w:r>
-          <w:r>
-            <w:instrText xml:space="preserve"> CITATION Rad17 \l 2057 </w:instrText>
-          </w:r>
-          <w:r>
-            <w:fldChar w:fldCharType="separate"/>
-          </w:r>
-          <w:r>
-            <w:rPr>
-              <w:noProof/>
-            </w:rPr>
-            <w:t>[7]</w:t>
-          </w:r>
-          <w:r>
-            <w:fldChar w:fldCharType="end"/>
-          </w:r>
-        </w:sdtContent>
-      </w:sdt>
-      <w:r>
-        <w:t>. The origin of the data and the people which it involves is an important factor to consider and can be considered a limitation of this study which will be explored later.</w:t>
-      </w:r>
-      <w:r>
-        <w:t xml:space="preserve"> </w:t>
-      </w:r>
-      <w:r>
-        <w:t xml:space="preserve">It’s a widely used benchmark dataset for diabetes research as it focusses on populations with high prevalence of diabetes, highlighting critical risk factors </w:t>
-      </w:r>
-      <w:r>
-        <w:t xml:space="preserve">and concise feature sets that provide an ideal foundation in understanding the relationship between clinical metrics and diabetes risk. </w:t>
-      </w:r>
-    </w:p>
+    <w:p/>
     <w:p>
       <w:pPr>
         <w:pStyle w:val="Heading2"/>
@@ -4102,12 +3668,7 @@
       </w:r>
       <w:bookmarkEnd w:id="15"/>
     </w:p>
-    <w:p>
-      <w:pPr>
-        <w:spacing w:line="360" w:lineRule="auto"/>
-        <w:jc w:val="both"/>
-      </w:pPr>
-    </w:p>
+    <w:p/>
     <w:p>
       <w:pPr>
         <w:pStyle w:val="Heading2"/>
@@ -4124,12 +3685,7 @@
       </w:r>
       <w:bookmarkEnd w:id="16"/>
     </w:p>
-    <w:p>
-      <w:pPr>
-        <w:spacing w:line="360" w:lineRule="auto"/>
-        <w:jc w:val="both"/>
-      </w:pPr>
-    </w:p>
+    <w:p/>
     <w:p>
       <w:pPr>
         <w:pStyle w:val="Heading2"/>
@@ -4146,12 +3702,7 @@
       </w:r>
       <w:bookmarkEnd w:id="17"/>
     </w:p>
-    <w:p>
-      <w:pPr>
-        <w:spacing w:line="360" w:lineRule="auto"/>
-        <w:jc w:val="both"/>
-      </w:pPr>
-    </w:p>
+    <w:p/>
     <w:p>
       <w:pPr>
         <w:pStyle w:val="Heading2"/>
@@ -4168,16 +3719,8 @@
       </w:r>
       <w:bookmarkEnd w:id="18"/>
     </w:p>
-    <w:p>
-      <w:pPr>
-        <w:spacing w:line="360" w:lineRule="auto"/>
-        <w:jc w:val="both"/>
-      </w:pPr>
-    </w:p>
-    <w:p>
-      <w:pPr>
-        <w:spacing w:line="360" w:lineRule="auto"/>
-      </w:pPr>
+    <w:p/>
+    <w:p>
       <w:r>
         <w:br w:type="page"/>
       </w:r>
@@ -4212,12 +3755,7 @@
       </w:r>
       <w:bookmarkEnd w:id="20"/>
     </w:p>
-    <w:p>
-      <w:pPr>
-        <w:spacing w:line="360" w:lineRule="auto"/>
-        <w:jc w:val="both"/>
-      </w:pPr>
-    </w:p>
+    <w:p/>
     <w:p>
       <w:pPr>
         <w:pStyle w:val="Heading3"/>
@@ -4228,12 +3766,7 @@
       </w:r>
       <w:bookmarkEnd w:id="21"/>
     </w:p>
-    <w:p>
-      <w:pPr>
-        <w:spacing w:line="360" w:lineRule="auto"/>
-        <w:jc w:val="both"/>
-      </w:pPr>
-    </w:p>
+    <w:p/>
     <w:p>
       <w:pPr>
         <w:pStyle w:val="Heading2"/>
@@ -4244,12 +3777,7 @@
       </w:r>
       <w:bookmarkEnd w:id="22"/>
     </w:p>
-    <w:p>
-      <w:pPr>
-        <w:spacing w:line="360" w:lineRule="auto"/>
-        <w:jc w:val="both"/>
-      </w:pPr>
-    </w:p>
+    <w:p/>
     <w:p>
       <w:pPr>
         <w:pStyle w:val="Heading3"/>
@@ -4260,12 +3788,7 @@
       </w:r>
       <w:bookmarkEnd w:id="23"/>
     </w:p>
-    <w:p>
-      <w:pPr>
-        <w:spacing w:line="360" w:lineRule="auto"/>
-        <w:jc w:val="both"/>
-      </w:pPr>
-    </w:p>
+    <w:p/>
     <w:p>
       <w:pPr>
         <w:pStyle w:val="Heading2"/>
@@ -4276,12 +3799,7 @@
       </w:r>
       <w:bookmarkEnd w:id="24"/>
     </w:p>
-    <w:p>
-      <w:pPr>
-        <w:spacing w:line="360" w:lineRule="auto"/>
-        <w:jc w:val="both"/>
-      </w:pPr>
-    </w:p>
+    <w:p/>
     <w:p>
       <w:pPr>
         <w:pStyle w:val="Heading3"/>
@@ -4292,21 +3810,9 @@
       </w:r>
       <w:bookmarkEnd w:id="25"/>
     </w:p>
-    <w:p>
-      <w:pPr>
-        <w:spacing w:line="360" w:lineRule="auto"/>
-        <w:jc w:val="both"/>
-      </w:pPr>
-    </w:p>
-    <w:p>
-      <w:pPr>
-        <w:spacing w:line="360" w:lineRule="auto"/>
-      </w:pPr>
-    </w:p>
-    <w:p>
-      <w:pPr>
-        <w:spacing w:line="360" w:lineRule="auto"/>
-      </w:pPr>
+    <w:p/>
+    <w:p/>
+    <w:p>
       <w:r>
         <w:br w:type="page"/>
       </w:r>
@@ -4332,12 +3838,7 @@
       </w:r>
       <w:bookmarkEnd w:id="27"/>
     </w:p>
-    <w:p>
-      <w:pPr>
-        <w:spacing w:line="360" w:lineRule="auto"/>
-        <w:jc w:val="both"/>
-      </w:pPr>
-    </w:p>
+    <w:p/>
     <w:p>
       <w:pPr>
         <w:pStyle w:val="Heading2"/>
@@ -4348,12 +3849,7 @@
       </w:r>
       <w:bookmarkEnd w:id="28"/>
     </w:p>
-    <w:p>
-      <w:pPr>
-        <w:spacing w:line="360" w:lineRule="auto"/>
-        <w:jc w:val="both"/>
-      </w:pPr>
-    </w:p>
+    <w:p/>
     <w:p>
       <w:pPr>
         <w:pStyle w:val="Heading2"/>
@@ -4364,12 +3860,7 @@
       </w:r>
       <w:bookmarkEnd w:id="29"/>
     </w:p>
-    <w:p>
-      <w:pPr>
-        <w:spacing w:line="360" w:lineRule="auto"/>
-        <w:jc w:val="both"/>
-      </w:pPr>
-    </w:p>
+    <w:p/>
     <w:p>
       <w:pPr>
         <w:pStyle w:val="Heading2"/>
@@ -4380,12 +3871,7 @@
       </w:r>
       <w:bookmarkEnd w:id="30"/>
     </w:p>
-    <w:p>
-      <w:pPr>
-        <w:spacing w:line="360" w:lineRule="auto"/>
-        <w:jc w:val="both"/>
-      </w:pPr>
-    </w:p>
+    <w:p/>
     <w:p>
       <w:pPr>
         <w:pStyle w:val="Heading2"/>
@@ -4396,16 +3882,8 @@
       </w:r>
       <w:bookmarkEnd w:id="31"/>
     </w:p>
-    <w:p>
-      <w:pPr>
-        <w:spacing w:line="360" w:lineRule="auto"/>
-        <w:jc w:val="both"/>
-      </w:pPr>
-    </w:p>
-    <w:p>
-      <w:pPr>
-        <w:spacing w:line="360" w:lineRule="auto"/>
-      </w:pPr>
+    <w:p/>
+    <w:p>
       <w:r>
         <w:br w:type="page"/>
       </w:r>
@@ -4431,12 +3909,7 @@
       </w:r>
       <w:bookmarkEnd w:id="33"/>
     </w:p>
-    <w:p>
-      <w:pPr>
-        <w:spacing w:line="360" w:lineRule="auto"/>
-        <w:jc w:val="both"/>
-      </w:pPr>
-    </w:p>
+    <w:p/>
     <w:p>
       <w:pPr>
         <w:pStyle w:val="Heading2"/>
@@ -4447,12 +3920,7 @@
       </w:r>
       <w:bookmarkEnd w:id="34"/>
     </w:p>
-    <w:p>
-      <w:pPr>
-        <w:spacing w:line="360" w:lineRule="auto"/>
-        <w:jc w:val="both"/>
-      </w:pPr>
-    </w:p>
+    <w:p/>
     <w:p>
       <w:pPr>
         <w:pStyle w:val="Heading2"/>
@@ -4463,23 +3931,9 @@
       </w:r>
       <w:bookmarkEnd w:id="35"/>
     </w:p>
-    <w:p>
-      <w:pPr>
-        <w:spacing w:line="360" w:lineRule="auto"/>
-        <w:jc w:val="both"/>
-      </w:pPr>
-    </w:p>
-    <w:p>
-      <w:pPr>
-        <w:spacing w:line="360" w:lineRule="auto"/>
-        <w:jc w:val="both"/>
-      </w:pPr>
-    </w:p>
-    <w:p>
-      <w:pPr>
-        <w:spacing w:line="360" w:lineRule="auto"/>
-        <w:jc w:val="both"/>
-      </w:pPr>
+    <w:p/>
+    <w:p/>
+    <w:p>
       <w:r>
         <w:br w:type="page"/>
       </w:r>
@@ -4500,8 +3954,6 @@
       </w:sdtPr>
       <w:sdtEndPr>
         <w:rPr>
-          <w:b w:val="0"/>
-          <w:bCs w:val="0"/>
           <w:sz w:val="22"/>
           <w:szCs w:val="22"/>
         </w:rPr>
@@ -4524,7 +3976,6 @@
           <w:sdtContent>
             <w:p>
               <w:pPr>
-                <w:spacing w:line="360" w:lineRule="auto"/>
                 <w:rPr>
                   <w:rFonts w:asciiTheme="minorHAnsi" w:hAnsiTheme="minorHAnsi" w:cstheme="minorBidi"/>
                   <w:noProof/>
@@ -4560,7 +4011,7 @@
               </w:tblGrid>
               <w:tr>
                 <w:trPr>
-                  <w:divId w:val="336543355"/>
+                  <w:divId w:val="631981563"/>
                   <w:tblCellSpacing w:w="15" w:type="dxa"/>
                 </w:trPr>
                 <w:tc>
@@ -4571,7 +4022,6 @@
                   <w:p>
                     <w:pPr>
                       <w:pStyle w:val="Bibliography"/>
-                      <w:spacing w:line="360" w:lineRule="auto"/>
                       <w:rPr>
                         <w:noProof/>
                         <w:kern w:val="0"/>
@@ -4596,7 +4046,6 @@
                   <w:p>
                     <w:pPr>
                       <w:pStyle w:val="Bibliography"/>
-                      <w:spacing w:line="360" w:lineRule="auto"/>
                       <w:rPr>
                         <w:noProof/>
                       </w:rPr>
@@ -4612,7 +4061,7 @@
               </w:tr>
               <w:tr>
                 <w:trPr>
-                  <w:divId w:val="336543355"/>
+                  <w:divId w:val="631981563"/>
                   <w:tblCellSpacing w:w="15" w:type="dxa"/>
                 </w:trPr>
                 <w:tc>
@@ -4623,7 +4072,6 @@
                   <w:p>
                     <w:pPr>
                       <w:pStyle w:val="Bibliography"/>
-                      <w:spacing w:line="360" w:lineRule="auto"/>
                       <w:rPr>
                         <w:noProof/>
                       </w:rPr>
@@ -4644,7 +4092,6 @@
                   <w:p>
                     <w:pPr>
                       <w:pStyle w:val="Bibliography"/>
-                      <w:spacing w:line="360" w:lineRule="auto"/>
                       <w:rPr>
                         <w:noProof/>
                       </w:rPr>
@@ -4660,7 +4107,7 @@
               </w:tr>
               <w:tr>
                 <w:trPr>
-                  <w:divId w:val="336543355"/>
+                  <w:divId w:val="631981563"/>
                   <w:tblCellSpacing w:w="15" w:type="dxa"/>
                 </w:trPr>
                 <w:tc>
@@ -4671,7 +4118,6 @@
                   <w:p>
                     <w:pPr>
                       <w:pStyle w:val="Bibliography"/>
-                      <w:spacing w:line="360" w:lineRule="auto"/>
                       <w:rPr>
                         <w:noProof/>
                       </w:rPr>
@@ -4692,7 +4138,6 @@
                   <w:p>
                     <w:pPr>
                       <w:pStyle w:val="Bibliography"/>
-                      <w:spacing w:line="360" w:lineRule="auto"/>
                       <w:rPr>
                         <w:noProof/>
                       </w:rPr>
@@ -4706,183 +4151,10 @@
                   </w:p>
                 </w:tc>
               </w:tr>
-              <w:tr>
-                <w:trPr>
-                  <w:divId w:val="336543355"/>
-                  <w:tblCellSpacing w:w="15" w:type="dxa"/>
-                </w:trPr>
-                <w:tc>
-                  <w:tcPr>
-                    <w:tcW w:w="50" w:type="pct"/>
-                    <w:hideMark/>
-                  </w:tcPr>
-                  <w:p>
-                    <w:pPr>
-                      <w:pStyle w:val="Bibliography"/>
-                      <w:spacing w:line="360" w:lineRule="auto"/>
-                      <w:rPr>
-                        <w:noProof/>
-                      </w:rPr>
-                    </w:pPr>
-                    <w:r>
-                      <w:rPr>
-                        <w:noProof/>
-                      </w:rPr>
-                      <w:t xml:space="preserve">[4] </w:t>
-                    </w:r>
-                  </w:p>
-                </w:tc>
-                <w:tc>
-                  <w:tcPr>
-                    <w:tcW w:w="0" w:type="auto"/>
-                    <w:hideMark/>
-                  </w:tcPr>
-                  <w:p>
-                    <w:pPr>
-                      <w:pStyle w:val="Bibliography"/>
-                      <w:spacing w:line="360" w:lineRule="auto"/>
-                      <w:rPr>
-                        <w:noProof/>
-                      </w:rPr>
-                    </w:pPr>
-                    <w:r>
-                      <w:rPr>
-                        <w:noProof/>
-                      </w:rPr>
-                      <w:t xml:space="preserve">E. Mahoney, Diabetes: diagnosis and management, New York: Lucent Press, 2018. </w:t>
-                    </w:r>
-                  </w:p>
-                </w:tc>
-              </w:tr>
-              <w:tr>
-                <w:trPr>
-                  <w:divId w:val="336543355"/>
-                  <w:tblCellSpacing w:w="15" w:type="dxa"/>
-                </w:trPr>
-                <w:tc>
-                  <w:tcPr>
-                    <w:tcW w:w="50" w:type="pct"/>
-                    <w:hideMark/>
-                  </w:tcPr>
-                  <w:p>
-                    <w:pPr>
-                      <w:pStyle w:val="Bibliography"/>
-                      <w:spacing w:line="360" w:lineRule="auto"/>
-                      <w:rPr>
-                        <w:noProof/>
-                      </w:rPr>
-                    </w:pPr>
-                    <w:r>
-                      <w:rPr>
-                        <w:noProof/>
-                      </w:rPr>
-                      <w:t xml:space="preserve">[5] </w:t>
-                    </w:r>
-                  </w:p>
-                </w:tc>
-                <w:tc>
-                  <w:tcPr>
-                    <w:tcW w:w="0" w:type="auto"/>
-                    <w:hideMark/>
-                  </w:tcPr>
-                  <w:p>
-                    <w:pPr>
-                      <w:pStyle w:val="Bibliography"/>
-                      <w:spacing w:line="360" w:lineRule="auto"/>
-                      <w:rPr>
-                        <w:noProof/>
-                      </w:rPr>
-                    </w:pPr>
-                    <w:r>
-                      <w:rPr>
-                        <w:noProof/>
-                      </w:rPr>
-                      <w:t xml:space="preserve">S. A. Tanim, A. R. Aurnob, T. E. Shrestha, F. Mridha, R. I. Emon and S. U. Miah, “Explainable deep learning for diabetes diagnosis with DeepNetX2,” </w:t>
-                    </w:r>
-                    <w:r>
-                      <w:rPr>
-                        <w:i/>
-                        <w:iCs/>
-                        <w:noProof/>
-                      </w:rPr>
-                      <w:t xml:space="preserve">Biomedical Signal Processing and Control, </w:t>
-                    </w:r>
-                    <w:r>
-                      <w:rPr>
-                        <w:noProof/>
-                      </w:rPr>
-                      <w:t xml:space="preserve">vol. 99, p. 106902, 2025. </w:t>
-                    </w:r>
-                  </w:p>
-                </w:tc>
-              </w:tr>
-              <w:tr>
-                <w:trPr>
-                  <w:divId w:val="336543355"/>
-                  <w:tblCellSpacing w:w="15" w:type="dxa"/>
-                </w:trPr>
-                <w:tc>
-                  <w:tcPr>
-                    <w:tcW w:w="50" w:type="pct"/>
-                    <w:hideMark/>
-                  </w:tcPr>
-                  <w:p>
-                    <w:pPr>
-                      <w:pStyle w:val="Bibliography"/>
-                      <w:spacing w:line="360" w:lineRule="auto"/>
-                      <w:rPr>
-                        <w:noProof/>
-                      </w:rPr>
-                    </w:pPr>
-                    <w:r>
-                      <w:rPr>
-                        <w:noProof/>
-                      </w:rPr>
-                      <w:t xml:space="preserve">[6] </w:t>
-                    </w:r>
-                  </w:p>
-                </w:tc>
-                <w:tc>
-                  <w:tcPr>
-                    <w:tcW w:w="0" w:type="auto"/>
-                    <w:hideMark/>
-                  </w:tcPr>
-                  <w:p>
-                    <w:pPr>
-                      <w:pStyle w:val="Bibliography"/>
-                      <w:spacing w:line="360" w:lineRule="auto"/>
-                      <w:rPr>
-                        <w:noProof/>
-                      </w:rPr>
-                    </w:pPr>
-                    <w:r>
-                      <w:rPr>
-                        <w:noProof/>
-                      </w:rPr>
-                      <w:t xml:space="preserve">Z. Sadeghi, R. Alizadehsani, M. Akif, S. Kausar, R. Rehman, P. Mahanta, P. K. Bora, A. Almasri, A. Rami, S. Hussain, B. Alatas, A. Shoeibi, H. Moosaei, M. Hladík and Nahavandi, “A review of Explainable Artificial Intelligence in healthcare,” </w:t>
-                    </w:r>
-                    <w:r>
-                      <w:rPr>
-                        <w:i/>
-                        <w:iCs/>
-                        <w:noProof/>
-                      </w:rPr>
-                      <w:t xml:space="preserve">Computers and Electrical Engineering, </w:t>
-                    </w:r>
-                    <w:r>
-                      <w:rPr>
-                        <w:noProof/>
-                      </w:rPr>
-                      <w:t xml:space="preserve">vol. 118, p. 109370, 2024. </w:t>
-                    </w:r>
-                  </w:p>
-                </w:tc>
-              </w:tr>
             </w:tbl>
             <w:p>
               <w:pPr>
-                <w:spacing w:line="360" w:lineRule="auto"/>
-                <w:divId w:val="336543355"/>
+                <w:divId w:val="631981563"/>
                 <w:rPr>
                   <w:rFonts w:eastAsia="Times New Roman"/>
                   <w:noProof/>
@@ -4890,9 +4162,6 @@
               </w:pPr>
             </w:p>
             <w:p>
-              <w:pPr>
-                <w:spacing w:line="360" w:lineRule="auto"/>
-              </w:pPr>
               <w:r>
                 <w:rPr>
                   <w:b/>
@@ -4906,16 +4175,8 @@
         </w:sdt>
       </w:sdtContent>
     </w:sdt>
-    <w:p>
-      <w:pPr>
-        <w:spacing w:line="360" w:lineRule="auto"/>
-      </w:pPr>
-    </w:p>
-    <w:p>
-      <w:pPr>
-        <w:spacing w:line="360" w:lineRule="auto"/>
-      </w:pPr>
-    </w:p>
+    <w:p/>
+    <w:p/>
     <w:sectPr>
       <w:headerReference w:type="first" r:id="rId8"/>
       <w:pgSz w:w="11906" w:h="16838"/>
@@ -4971,31 +4232,12 @@
   <w:p>
     <w:pPr>
       <w:pStyle w:val="Header"/>
-      <w:jc w:val="center"/>
     </w:pPr>
     <w:r>
       <w:fldChar w:fldCharType="begin"/>
     </w:r>
     <w:r>
       <w:instrText xml:space="preserve"> INCLUDEPICTURE "https://scontent.flpl1-1.fna.fbcdn.net/v/t39.30808-6/352746646_1746836659067353_9197658847758075457_n.jpg?_nc_cat=105&amp;ccb=1-7&amp;_nc_sid=5f2048&amp;_nc_eui2=AeGWyGbkTOrz4UKVFpU2nRRIPVp0Vk4b8BM9WnRWThvwE4QkgGXTHqOHEgPApdJ38g8&amp;_nc_ohc=Nt_cPmuCnKoAb6HGQMn&amp;_nc_ht=scontent.flpl1-1.fna&amp;oh=00_AfAPaGCs1dMNgZ_axVSX_h4N6JAKLqnlnbJkmco7mL7Ecg&amp;oe=661DB2B2" \* MERGEFORMATINET </w:instrText>
-    </w:r>
-    <w:r>
-      <w:fldChar w:fldCharType="separate"/>
-    </w:r>
-    <w:r>
-      <w:fldChar w:fldCharType="begin"/>
-    </w:r>
-    <w:r>
-      <w:instrText xml:space="preserve"> INCLUDEPICTURE  "https://scontent.flpl1-1.fna.fbcdn.net/v/t39.30808-6/352746646_1746836659067353_9197658847758075457_n.jpg?_nc_cat=105&amp;ccb=1-7&amp;_nc_sid=5f2048&amp;_nc_eui2=AeGWyGbkTOrz4UKVFpU2nRRIPVp0Vk4b8BM9WnRWThvwE4QkgGXTHqOHEgPApdJ38g8&amp;_nc_ohc=Nt_cPmuCnKoAb6HGQMn&amp;_nc_ht=scontent.flpl1-1.fna&amp;oh=00_AfAPaGCs1dMNgZ_axVSX_h4N6JAKLqnlnbJkmco7mL7Ecg&amp;oe=661DB2B2" \* MERGEFORMATINET </w:instrText>
-    </w:r>
-    <w:r>
-      <w:fldChar w:fldCharType="separate"/>
-    </w:r>
-    <w:r>
-      <w:fldChar w:fldCharType="begin"/>
-    </w:r>
-    <w:r>
-      <w:instrText xml:space="preserve"> INCLUDEPICTURE  "https://scontent.flpl1-1.fna.fbcdn.net/v/t39.30808-6/352746646_1746836659067353_9197658847758075457_n.jpg?_nc_cat=105&amp;ccb=1-7&amp;_nc_sid=5f2048&amp;_nc_eui2=AeGWyGbkTOrz4UKVFpU2nRRIPVp0Vk4b8BM9WnRWThvwE4QkgGXTHqOHEgPApdJ38g8&amp;_nc_ohc=Nt_cPmuCnKoAb6HGQMn&amp;_nc_ht=scontent.flpl1-1.fna&amp;oh=00_AfAPaGCs1dMNgZ_axVSX_h4N6JAKLqnlnbJkmco7mL7Ecg&amp;oe=661DB2B2" \* MERGEFORMATINET </w:instrText>
     </w:r>
     <w:r>
       <w:fldChar w:fldCharType="separate"/>
@@ -5057,16 +4299,10 @@
           <v:path o:extrusionok="f" gradientshapeok="t" o:connecttype="rect"/>
           <o:lock v:ext="edit" aspectratio="t"/>
         </v:shapetype>
-        <v:shape id="_x0000_i1025" type="#_x0000_t75" alt="Δεν υπάρχει διαθέσιμη περιγραφή για τη φωτογραφία." style="width:128.4pt;height:128.4pt">
+        <v:shape id="_x0000_i1025" type="#_x0000_t75" alt="Δεν υπάρχει διαθέσιμη περιγραφή για τη φωτογραφία." style="width:128.35pt;height:128.35pt">
           <v:imagedata r:id="rId1" r:href="rId2"/>
         </v:shape>
       </w:pict>
-    </w:r>
-    <w:r>
-      <w:fldChar w:fldCharType="end"/>
-    </w:r>
-    <w:r>
-      <w:fldChar w:fldCharType="end"/>
     </w:r>
     <w:r>
       <w:fldChar w:fldCharType="end"/>
@@ -5501,17 +4737,15 @@
     <w:link w:val="Heading1Char"/>
     <w:uiPriority w:val="9"/>
     <w:qFormat/>
-    <w:rsid w:val="006647F5"/>
+    <w:rsid w:val="00A35FBF"/>
     <w:pPr>
       <w:keepNext/>
       <w:keepLines/>
-      <w:spacing w:before="360" w:after="80" w:line="360" w:lineRule="auto"/>
+      <w:spacing w:before="360" w:after="80"/>
       <w:outlineLvl w:val="0"/>
     </w:pPr>
     <w:rPr>
       <w:rFonts w:eastAsiaTheme="majorEastAsia"/>
-      <w:b/>
-      <w:bCs/>
       <w:sz w:val="40"/>
       <w:szCs w:val="40"/>
     </w:rPr>
@@ -5524,17 +4758,15 @@
     <w:uiPriority w:val="9"/>
     <w:unhideWhenUsed/>
     <w:qFormat/>
-    <w:rsid w:val="006647F5"/>
+    <w:rsid w:val="00A35FBF"/>
     <w:pPr>
       <w:keepNext/>
       <w:keepLines/>
-      <w:spacing w:before="160" w:after="80" w:line="360" w:lineRule="auto"/>
+      <w:spacing w:before="160" w:after="80"/>
       <w:outlineLvl w:val="1"/>
     </w:pPr>
     <w:rPr>
       <w:rFonts w:eastAsiaTheme="majorEastAsia"/>
-      <w:b/>
-      <w:bCs/>
       <w:sz w:val="32"/>
       <w:szCs w:val="32"/>
     </w:rPr>
@@ -5547,17 +4779,15 @@
     <w:uiPriority w:val="9"/>
     <w:unhideWhenUsed/>
     <w:qFormat/>
-    <w:rsid w:val="006647F5"/>
+    <w:rsid w:val="005F39D3"/>
     <w:pPr>
       <w:keepNext/>
       <w:keepLines/>
-      <w:spacing w:before="160" w:after="80" w:line="360" w:lineRule="auto"/>
+      <w:spacing w:before="160" w:after="80"/>
       <w:outlineLvl w:val="2"/>
     </w:pPr>
     <w:rPr>
       <w:rFonts w:eastAsiaTheme="majorEastAsia" w:cstheme="majorBidi"/>
-      <w:b/>
-      <w:bCs/>
       <w:sz w:val="28"/>
       <w:szCs w:val="28"/>
     </w:rPr>
@@ -5726,11 +4956,9 @@
     <w:basedOn w:val="DefaultParagraphFont"/>
     <w:link w:val="Heading1"/>
     <w:uiPriority w:val="9"/>
-    <w:rsid w:val="006647F5"/>
+    <w:rsid w:val="00A35FBF"/>
     <w:rPr>
       <w:rFonts w:ascii="Times New Roman" w:eastAsiaTheme="majorEastAsia" w:hAnsi="Times New Roman" w:cs="Times New Roman"/>
-      <w:b/>
-      <w:bCs/>
       <w:sz w:val="40"/>
       <w:szCs w:val="40"/>
     </w:rPr>
@@ -5740,11 +4968,9 @@
     <w:basedOn w:val="DefaultParagraphFont"/>
     <w:link w:val="Heading2"/>
     <w:uiPriority w:val="9"/>
-    <w:rsid w:val="006647F5"/>
+    <w:rsid w:val="00A35FBF"/>
     <w:rPr>
       <w:rFonts w:ascii="Times New Roman" w:eastAsiaTheme="majorEastAsia" w:hAnsi="Times New Roman" w:cs="Times New Roman"/>
-      <w:b/>
-      <w:bCs/>
       <w:sz w:val="32"/>
       <w:szCs w:val="32"/>
     </w:rPr>
@@ -5754,11 +4980,9 @@
     <w:basedOn w:val="DefaultParagraphFont"/>
     <w:link w:val="Heading3"/>
     <w:uiPriority w:val="9"/>
-    <w:rsid w:val="006647F5"/>
+    <w:rsid w:val="005F39D3"/>
     <w:rPr>
       <w:rFonts w:ascii="Times New Roman" w:eastAsiaTheme="majorEastAsia" w:hAnsi="Times New Roman" w:cstheme="majorBidi"/>
-      <w:b/>
-      <w:bCs/>
       <w:sz w:val="28"/>
       <w:szCs w:val="28"/>
     </w:rPr>
@@ -6546,176 +5770,11 @@
     <b:URL>https://vizhub.healthdata.org/gbd-results</b:URL>
     <b:RefOrder>3</b:RefOrder>
   </b:Source>
-  <b:Source>
-    <b:Tag>Mah18</b:Tag>
-    <b:SourceType>Book</b:SourceType>
-    <b:Guid>{8A71296F-D100-4F0E-B055-9FACF05999F0}</b:Guid>
-    <b:Author>
-      <b:Author>
-        <b:NameList>
-          <b:Person>
-            <b:Last>Mahoney</b:Last>
-            <b:First>Emily</b:First>
-          </b:Person>
-        </b:NameList>
-      </b:Author>
-    </b:Author>
-    <b:Title>Diabetes: diagnosis and management</b:Title>
-    <b:Year>2018</b:Year>
-    <b:City>New York</b:City>
-    <b:Publisher>Lucent Press</b:Publisher>
-    <b:RefOrder>4</b:RefOrder>
-  </b:Source>
-  <b:Source>
-    <b:Tag>Tan25</b:Tag>
-    <b:SourceType>JournalArticle</b:SourceType>
-    <b:Guid>{F94520BA-C819-404C-8386-E65F2DF37EE7}</b:Guid>
-    <b:Title>Explainable deep learning for diabetes diagnosis with DeepNetX2</b:Title>
-    <b:JournalName>Biomedical Signal Processing and Control</b:JournalName>
-    <b:Year>2025</b:Year>
-    <b:Pages>106902</b:Pages>
-    <b:Volume>99</b:Volume>
-    <b:Author>
-      <b:Author>
-        <b:NameList>
-          <b:Person>
-            <b:Last>Tanim</b:Last>
-            <b:Middle>Arfin</b:Middle>
-            <b:First>Sharia</b:First>
-          </b:Person>
-          <b:Person>
-            <b:Last>Aurnob</b:Last>
-            <b:Middle>Rafi</b:Middle>
-            <b:First>Al</b:First>
-          </b:Person>
-          <b:Person>
-            <b:Last>Shrestha</b:Last>
-            <b:Middle>Enam</b:Middle>
-            <b:First>Tahmid</b:First>
-          </b:Person>
-          <b:Person>
-            <b:Last>Mridha</b:Last>
-            <b:First>Firoz</b:First>
-          </b:Person>
-          <b:Person>
-            <b:Last>Emon</b:Last>
-            <b:Middle>Islam</b:Middle>
-            <b:First>Rokon</b:First>
-          </b:Person>
-          <b:Person>
-            <b:Last>Miah</b:Last>
-            <b:Middle>Ullah</b:Middle>
-            <b:First>Saef</b:First>
-          </b:Person>
-        </b:NameList>
-      </b:Author>
-    </b:Author>
-    <b:RefOrder>5</b:RefOrder>
-  </b:Source>
-  <b:Source>
-    <b:Tag>Sad24</b:Tag>
-    <b:SourceType>JournalArticle</b:SourceType>
-    <b:Guid>{014A49B4-5F48-46B3-8653-5B2A41970B6F}</b:Guid>
-    <b:Author>
-      <b:Author>
-        <b:NameList>
-          <b:Person>
-            <b:Last>Sadeghi</b:Last>
-            <b:First>Zahra</b:First>
-          </b:Person>
-          <b:Person>
-            <b:Last>Alizadehsani</b:Last>
-            <b:First>Roohallah</b:First>
-          </b:Person>
-          <b:Person>
-            <b:Last>Akif</b:Last>
-            <b:First>Mehmet</b:First>
-          </b:Person>
-          <b:Person>
-            <b:Last>Kausar</b:Last>
-            <b:First>Samina</b:First>
-          </b:Person>
-          <b:Person>
-            <b:Last>Rehman</b:Last>
-            <b:First>Rizwan</b:First>
-          </b:Person>
-          <b:Person>
-            <b:Last>Mahanta</b:Last>
-            <b:First>Priyakshi</b:First>
-          </b:Person>
-          <b:Person>
-            <b:Last>Bora</b:Last>
-            <b:First>Pranjal</b:First>
-            <b:Middle>Kumar</b:Middle>
-          </b:Person>
-          <b:Person>
-            <b:Last>Almasri</b:Last>
-            <b:First>Ammar</b:First>
-          </b:Person>
-          <b:Person>
-            <b:Last>Rami</b:Last>
-            <b:First>Alkhawaldeh</b:First>
-          </b:Person>
-          <b:Person>
-            <b:Last>Hussain</b:Last>
-            <b:First>Sadiq</b:First>
-          </b:Person>
-          <b:Person>
-            <b:Last>Alatas</b:Last>
-            <b:First>Bilal</b:First>
-          </b:Person>
-          <b:Person>
-            <b:Last>Shoeibi</b:Last>
-            <b:First>Afshin</b:First>
-          </b:Person>
-          <b:Person>
-            <b:Last>Moosaei</b:Last>
-            <b:First>Hossein</b:First>
-          </b:Person>
-          <b:Person>
-            <b:Last>Hladík</b:Last>
-            <b:First>Milan</b:First>
-          </b:Person>
-          <b:Person>
-            <b:Last>Nahavandi</b:Last>
-          </b:Person>
-        </b:NameList>
-      </b:Author>
-    </b:Author>
-    <b:Title>A review of Explainable Artificial Intelligence in healthcare</b:Title>
-    <b:JournalName>Computers and Electrical Engineering</b:JournalName>
-    <b:Year>2024</b:Year>
-    <b:Pages>109370</b:Pages>
-    <b:Volume>118</b:Volume>
-    <b:RefOrder>6</b:RefOrder>
-  </b:Source>
-  <b:Source>
-    <b:Tag>Rad17</b:Tag>
-    <b:SourceType>JournalArticle</b:SourceType>
-    <b:Guid>{E4C2F2A4-B8B6-4042-8AA5-D5065A92BD2B}</b:Guid>
-    <b:Title>“Digital Natives”: How Medical and Indigenous Histories Matter for Big Data</b:Title>
-    <b:JournalName>Data Histories</b:JournalName>
-    <b:Year>2017</b:Year>
-    <b:Pages>43-64</b:Pages>
-    <b:Volume>32</b:Volume>
-    <b:Issue>1</b:Issue>
-    <b:Author>
-      <b:Author>
-        <b:NameList>
-          <b:Person>
-            <b:Last>Radin</b:Last>
-            <b:First>Joanna</b:First>
-          </b:Person>
-        </b:NameList>
-      </b:Author>
-    </b:Author>
-    <b:RefOrder>7</b:RefOrder>
-  </b:Source>
 </b:Sources>
 </file>
 
 <file path=customXml/itemProps1.xml><?xml version="1.0" encoding="utf-8"?>
-<ds:datastoreItem xmlns:ds="http://schemas.openxmlformats.org/officeDocument/2006/customXml" ds:itemID="{21A78499-3003-46D4-994D-518CE8AFB6CB}">
+<ds:datastoreItem xmlns:ds="http://schemas.openxmlformats.org/officeDocument/2006/customXml" ds:itemID="{A8A23A29-E4ED-465A-BD3A-25B064710B45}">
   <ds:schemaRefs>
     <ds:schemaRef ds:uri="http://schemas.openxmlformats.org/officeDocument/2006/bibliography"/>
   </ds:schemaRefs>

</xml_diff>

<commit_message>
Update Examining Interpretability of Machine Learning-based Models for Diabetes Prediction using LIME Explainable AI Technique.docx
working on research methodology
</commit_message>
<xml_diff>
--- a/documents/Examining Interpretability of Machine Learning-based Models for Diabetes Prediction using LIME Explainable AI Technique.docx
+++ b/documents/Examining Interpretability of Machine Learning-based Models for Diabetes Prediction using LIME Explainable AI Technique.docx
@@ -140,7 +140,7 @@
       <w:pPr>
         <w:pStyle w:val="Heading1"/>
       </w:pPr>
-      <w:bookmarkStart w:id="0" w:name="_Toc194401574"/>
+      <w:bookmarkStart w:id="0" w:name="_Toc194421710"/>
       <w:r>
         <w:lastRenderedPageBreak/>
         <w:t>Abstract</w:t>
@@ -266,7 +266,7 @@
       <w:pPr>
         <w:pStyle w:val="Heading1"/>
       </w:pPr>
-      <w:bookmarkStart w:id="1" w:name="_Toc194401575"/>
+      <w:bookmarkStart w:id="1" w:name="_Toc194421711"/>
       <w:r>
         <w:lastRenderedPageBreak/>
         <w:t>Acknowledgements</w:t>
@@ -368,15 +368,10 @@
     <w:sdt>
       <w:sdtPr>
         <w:rPr>
-          <w:rFonts w:ascii="Times New Roman" w:eastAsiaTheme="minorHAnsi" w:hAnsi="Times New Roman" w:cs="Times New Roman"/>
-          <w:b w:val="0"/>
-          <w:bCs w:val="0"/>
-          <w:color w:val="auto"/>
-          <w:kern w:val="2"/>
-          <w:sz w:val="24"/>
-          <w:szCs w:val="24"/>
-          <w:lang w:val="en-GB"/>
-          <w14:ligatures w14:val="standardContextual"/>
+          <w:b/>
+          <w:bCs/>
+          <w:sz w:val="36"/>
+          <w:szCs w:val="36"/>
         </w:rPr>
         <w:id w:val="-683901712"/>
         <w:docPartObj>
@@ -386,6 +381,8 @@
       </w:sdtPr>
       <w:sdtEndPr>
         <w:rPr>
+          <w:b w:val="0"/>
+          <w:bCs w:val="0"/>
           <w:noProof/>
           <w:sz w:val="22"/>
           <w:szCs w:val="22"/>
@@ -394,9 +391,20 @@
       <w:sdtContent>
         <w:p>
           <w:pPr>
-            <w:pStyle w:val="TOCHeading"/>
+            <w:rPr>
+              <w:b/>
+              <w:bCs/>
+              <w:sz w:val="32"/>
+              <w:szCs w:val="32"/>
+            </w:rPr>
           </w:pPr>
           <w:r>
+            <w:rPr>
+              <w:b/>
+              <w:bCs/>
+              <w:sz w:val="32"/>
+              <w:szCs w:val="32"/>
+            </w:rPr>
             <w:t>Table of Contents</w:t>
           </w:r>
         </w:p>
@@ -423,7 +431,7 @@
           <w:r>
             <w:fldChar w:fldCharType="separate"/>
           </w:r>
-          <w:hyperlink w:anchor="_Toc194401574" w:history="1">
+          <w:hyperlink w:anchor="_Toc194421710" w:history="1">
             <w:r>
               <w:rPr>
                 <w:rStyle w:val="Hyperlink"/>
@@ -450,7 +458,7 @@
                 <w:noProof/>
                 <w:webHidden/>
               </w:rPr>
-              <w:instrText xml:space="preserve"> PAGEREF _Toc194401574 \h </w:instrText>
+              <w:instrText xml:space="preserve"> PAGEREF _Toc194421710 \h </w:instrText>
             </w:r>
             <w:r>
               <w:rPr>
@@ -495,7 +503,7 @@
               <w:lang w:eastAsia="en-GB"/>
             </w:rPr>
           </w:pPr>
-          <w:hyperlink w:anchor="_Toc194401575" w:history="1">
+          <w:hyperlink w:anchor="_Toc194421711" w:history="1">
             <w:r>
               <w:rPr>
                 <w:rStyle w:val="Hyperlink"/>
@@ -522,7 +530,7 @@
                 <w:noProof/>
                 <w:webHidden/>
               </w:rPr>
-              <w:instrText xml:space="preserve"> PAGEREF _Toc194401575 \h </w:instrText>
+              <w:instrText xml:space="preserve"> PAGEREF _Toc194421711 \h </w:instrText>
             </w:r>
             <w:r>
               <w:rPr>
@@ -567,7 +575,7 @@
               <w:lang w:eastAsia="en-GB"/>
             </w:rPr>
           </w:pPr>
-          <w:hyperlink w:anchor="_Toc194401576" w:history="1">
+          <w:hyperlink w:anchor="_Toc194421712" w:history="1">
             <w:r>
               <w:rPr>
                 <w:rStyle w:val="Hyperlink"/>
@@ -594,7 +602,7 @@
                 <w:noProof/>
                 <w:webHidden/>
               </w:rPr>
-              <w:instrText xml:space="preserve"> PAGEREF _Toc194401576 \h </w:instrText>
+              <w:instrText xml:space="preserve"> PAGEREF _Toc194421712 \h </w:instrText>
             </w:r>
             <w:r>
               <w:rPr>
@@ -614,7 +622,7 @@
                 <w:noProof/>
                 <w:webHidden/>
               </w:rPr>
-              <w:t>8</w:t>
+              <w:t>9</w:t>
             </w:r>
             <w:r>
               <w:rPr>
@@ -639,7 +647,7 @@
               <w:lang w:eastAsia="en-GB"/>
             </w:rPr>
           </w:pPr>
-          <w:hyperlink w:anchor="_Toc194401577" w:history="1">
+          <w:hyperlink w:anchor="_Toc194421713" w:history="1">
             <w:r>
               <w:rPr>
                 <w:rStyle w:val="Hyperlink"/>
@@ -666,7 +674,7 @@
                 <w:noProof/>
                 <w:webHidden/>
               </w:rPr>
-              <w:instrText xml:space="preserve"> PAGEREF _Toc194401577 \h </w:instrText>
+              <w:instrText xml:space="preserve"> PAGEREF _Toc194421713 \h </w:instrText>
             </w:r>
             <w:r>
               <w:rPr>
@@ -686,7 +694,7 @@
                 <w:noProof/>
                 <w:webHidden/>
               </w:rPr>
-              <w:t>8</w:t>
+              <w:t>9</w:t>
             </w:r>
             <w:r>
               <w:rPr>
@@ -711,7 +719,7 @@
               <w:lang w:eastAsia="en-GB"/>
             </w:rPr>
           </w:pPr>
-          <w:hyperlink w:anchor="_Toc194401578" w:history="1">
+          <w:hyperlink w:anchor="_Toc194421714" w:history="1">
             <w:r>
               <w:rPr>
                 <w:rStyle w:val="Hyperlink"/>
@@ -738,7 +746,7 @@
                 <w:noProof/>
                 <w:webHidden/>
               </w:rPr>
-              <w:instrText xml:space="preserve"> PAGEREF _Toc194401578 \h </w:instrText>
+              <w:instrText xml:space="preserve"> PAGEREF _Toc194421714 \h </w:instrText>
             </w:r>
             <w:r>
               <w:rPr>
@@ -758,7 +766,7 @@
                 <w:noProof/>
                 <w:webHidden/>
               </w:rPr>
-              <w:t>8</w:t>
+              <w:t>9</w:t>
             </w:r>
             <w:r>
               <w:rPr>
@@ -783,7 +791,7 @@
               <w:lang w:eastAsia="en-GB"/>
             </w:rPr>
           </w:pPr>
-          <w:hyperlink w:anchor="_Toc194401579" w:history="1">
+          <w:hyperlink w:anchor="_Toc194421715" w:history="1">
             <w:r>
               <w:rPr>
                 <w:rStyle w:val="Hyperlink"/>
@@ -810,7 +818,7 @@
                 <w:noProof/>
                 <w:webHidden/>
               </w:rPr>
-              <w:instrText xml:space="preserve"> PAGEREF _Toc194401579 \h </w:instrText>
+              <w:instrText xml:space="preserve"> PAGEREF _Toc194421715 \h </w:instrText>
             </w:r>
             <w:r>
               <w:rPr>
@@ -830,7 +838,7 @@
                 <w:noProof/>
                 <w:webHidden/>
               </w:rPr>
-              <w:t>8</w:t>
+              <w:t>9</w:t>
             </w:r>
             <w:r>
               <w:rPr>
@@ -855,7 +863,7 @@
               <w:lang w:eastAsia="en-GB"/>
             </w:rPr>
           </w:pPr>
-          <w:hyperlink w:anchor="_Toc194401580" w:history="1">
+          <w:hyperlink w:anchor="_Toc194421716" w:history="1">
             <w:r>
               <w:rPr>
                 <w:rStyle w:val="Hyperlink"/>
@@ -882,7 +890,7 @@
                 <w:noProof/>
                 <w:webHidden/>
               </w:rPr>
-              <w:instrText xml:space="preserve"> PAGEREF _Toc194401580 \h </w:instrText>
+              <w:instrText xml:space="preserve"> PAGEREF _Toc194421716 \h </w:instrText>
             </w:r>
             <w:r>
               <w:rPr>
@@ -902,7 +910,7 @@
                 <w:noProof/>
                 <w:webHidden/>
               </w:rPr>
-              <w:t>10</w:t>
+              <w:t>11</w:t>
             </w:r>
             <w:r>
               <w:rPr>
@@ -927,7 +935,7 @@
               <w:lang w:eastAsia="en-GB"/>
             </w:rPr>
           </w:pPr>
-          <w:hyperlink w:anchor="_Toc194401581" w:history="1">
+          <w:hyperlink w:anchor="_Toc194421717" w:history="1">
             <w:r>
               <w:rPr>
                 <w:rStyle w:val="Hyperlink"/>
@@ -954,7 +962,7 @@
                 <w:noProof/>
                 <w:webHidden/>
               </w:rPr>
-              <w:instrText xml:space="preserve"> PAGEREF _Toc194401581 \h </w:instrText>
+              <w:instrText xml:space="preserve"> PAGEREF _Toc194421717 \h </w:instrText>
             </w:r>
             <w:r>
               <w:rPr>
@@ -974,7 +982,7 @@
                 <w:noProof/>
                 <w:webHidden/>
               </w:rPr>
-              <w:t>10</w:t>
+              <w:t>11</w:t>
             </w:r>
             <w:r>
               <w:rPr>
@@ -999,7 +1007,7 @@
               <w:lang w:eastAsia="en-GB"/>
             </w:rPr>
           </w:pPr>
-          <w:hyperlink w:anchor="_Toc194401582" w:history="1">
+          <w:hyperlink w:anchor="_Toc194421718" w:history="1">
             <w:r>
               <w:rPr>
                 <w:rStyle w:val="Hyperlink"/>
@@ -1026,7 +1034,7 @@
                 <w:noProof/>
                 <w:webHidden/>
               </w:rPr>
-              <w:instrText xml:space="preserve"> PAGEREF _Toc194401582 \h </w:instrText>
+              <w:instrText xml:space="preserve"> PAGEREF _Toc194421718 \h </w:instrText>
             </w:r>
             <w:r>
               <w:rPr>
@@ -1046,7 +1054,7 @@
                 <w:noProof/>
                 <w:webHidden/>
               </w:rPr>
-              <w:t>10</w:t>
+              <w:t>11</w:t>
             </w:r>
             <w:r>
               <w:rPr>
@@ -1071,7 +1079,7 @@
               <w:lang w:eastAsia="en-GB"/>
             </w:rPr>
           </w:pPr>
-          <w:hyperlink w:anchor="_Toc194401583" w:history="1">
+          <w:hyperlink w:anchor="_Toc194421719" w:history="1">
             <w:r>
               <w:rPr>
                 <w:rStyle w:val="Hyperlink"/>
@@ -1098,7 +1106,7 @@
                 <w:noProof/>
                 <w:webHidden/>
               </w:rPr>
-              <w:instrText xml:space="preserve"> PAGEREF _Toc194401583 \h </w:instrText>
+              <w:instrText xml:space="preserve"> PAGEREF _Toc194421719 \h </w:instrText>
             </w:r>
             <w:r>
               <w:rPr>
@@ -1118,7 +1126,7 @@
                 <w:noProof/>
                 <w:webHidden/>
               </w:rPr>
-              <w:t>11</w:t>
+              <w:t>12</w:t>
             </w:r>
             <w:r>
               <w:rPr>
@@ -1143,7 +1151,7 @@
               <w:lang w:eastAsia="en-GB"/>
             </w:rPr>
           </w:pPr>
-          <w:hyperlink w:anchor="_Toc194401584" w:history="1">
+          <w:hyperlink w:anchor="_Toc194421720" w:history="1">
             <w:r>
               <w:rPr>
                 <w:rStyle w:val="Hyperlink"/>
@@ -1170,7 +1178,7 @@
                 <w:noProof/>
                 <w:webHidden/>
               </w:rPr>
-              <w:instrText xml:space="preserve"> PAGEREF _Toc194401584 \h </w:instrText>
+              <w:instrText xml:space="preserve"> PAGEREF _Toc194421720 \h </w:instrText>
             </w:r>
             <w:r>
               <w:rPr>
@@ -1190,7 +1198,7 @@
                 <w:noProof/>
                 <w:webHidden/>
               </w:rPr>
-              <w:t>11</w:t>
+              <w:t>12</w:t>
             </w:r>
             <w:r>
               <w:rPr>
@@ -1215,7 +1223,7 @@
               <w:lang w:eastAsia="en-GB"/>
             </w:rPr>
           </w:pPr>
-          <w:hyperlink w:anchor="_Toc194401585" w:history="1">
+          <w:hyperlink w:anchor="_Toc194421721" w:history="1">
             <w:r>
               <w:rPr>
                 <w:rStyle w:val="Hyperlink"/>
@@ -1242,7 +1250,7 @@
                 <w:noProof/>
                 <w:webHidden/>
               </w:rPr>
-              <w:instrText xml:space="preserve"> PAGEREF _Toc194401585 \h </w:instrText>
+              <w:instrText xml:space="preserve"> PAGEREF _Toc194421721 \h </w:instrText>
             </w:r>
             <w:r>
               <w:rPr>
@@ -1262,7 +1270,7 @@
                 <w:noProof/>
                 <w:webHidden/>
               </w:rPr>
-              <w:t>11</w:t>
+              <w:t>12</w:t>
             </w:r>
             <w:r>
               <w:rPr>
@@ -1287,7 +1295,7 @@
               <w:lang w:eastAsia="en-GB"/>
             </w:rPr>
           </w:pPr>
-          <w:hyperlink w:anchor="_Toc194401586" w:history="1">
+          <w:hyperlink w:anchor="_Toc194421722" w:history="1">
             <w:r>
               <w:rPr>
                 <w:rStyle w:val="Hyperlink"/>
@@ -1314,7 +1322,7 @@
                 <w:noProof/>
                 <w:webHidden/>
               </w:rPr>
-              <w:instrText xml:space="preserve"> PAGEREF _Toc194401586 \h </w:instrText>
+              <w:instrText xml:space="preserve"> PAGEREF _Toc194421722 \h </w:instrText>
             </w:r>
             <w:r>
               <w:rPr>
@@ -1334,7 +1342,7 @@
                 <w:noProof/>
                 <w:webHidden/>
               </w:rPr>
-              <w:t>11</w:t>
+              <w:t>12</w:t>
             </w:r>
             <w:r>
               <w:rPr>
@@ -1359,7 +1367,7 @@
               <w:lang w:eastAsia="en-GB"/>
             </w:rPr>
           </w:pPr>
-          <w:hyperlink w:anchor="_Toc194401587" w:history="1">
+          <w:hyperlink w:anchor="_Toc194421723" w:history="1">
             <w:r>
               <w:rPr>
                 <w:rStyle w:val="Hyperlink"/>
@@ -1386,7 +1394,7 @@
                 <w:noProof/>
                 <w:webHidden/>
               </w:rPr>
-              <w:instrText xml:space="preserve"> PAGEREF _Toc194401587 \h </w:instrText>
+              <w:instrText xml:space="preserve"> PAGEREF _Toc194421723 \h </w:instrText>
             </w:r>
             <w:r>
               <w:rPr>
@@ -1406,7 +1414,7 @@
                 <w:noProof/>
                 <w:webHidden/>
               </w:rPr>
-              <w:t>12</w:t>
+              <w:t>13</w:t>
             </w:r>
             <w:r>
               <w:rPr>
@@ -1431,7 +1439,7 @@
               <w:lang w:eastAsia="en-GB"/>
             </w:rPr>
           </w:pPr>
-          <w:hyperlink w:anchor="_Toc194401588" w:history="1">
+          <w:hyperlink w:anchor="_Toc194421724" w:history="1">
             <w:r>
               <w:rPr>
                 <w:rStyle w:val="Hyperlink"/>
@@ -1458,7 +1466,7 @@
                 <w:noProof/>
                 <w:webHidden/>
               </w:rPr>
-              <w:instrText xml:space="preserve"> PAGEREF _Toc194401588 \h </w:instrText>
+              <w:instrText xml:space="preserve"> PAGEREF _Toc194421724 \h </w:instrText>
             </w:r>
             <w:r>
               <w:rPr>
@@ -1478,7 +1486,7 @@
                 <w:noProof/>
                 <w:webHidden/>
               </w:rPr>
-              <w:t>13</w:t>
+              <w:t>14</w:t>
             </w:r>
             <w:r>
               <w:rPr>
@@ -1503,7 +1511,7 @@
               <w:lang w:eastAsia="en-GB"/>
             </w:rPr>
           </w:pPr>
-          <w:hyperlink w:anchor="_Toc194401589" w:history="1">
+          <w:hyperlink w:anchor="_Toc194421725" w:history="1">
             <w:r>
               <w:rPr>
                 <w:rStyle w:val="Hyperlink"/>
@@ -1530,7 +1538,7 @@
                 <w:noProof/>
                 <w:webHidden/>
               </w:rPr>
-              <w:instrText xml:space="preserve"> PAGEREF _Toc194401589 \h </w:instrText>
+              <w:instrText xml:space="preserve"> PAGEREF _Toc194421725 \h </w:instrText>
             </w:r>
             <w:r>
               <w:rPr>
@@ -1550,7 +1558,7 @@
                 <w:noProof/>
                 <w:webHidden/>
               </w:rPr>
-              <w:t>13</w:t>
+              <w:t>14</w:t>
             </w:r>
             <w:r>
               <w:rPr>
@@ -1575,7 +1583,7 @@
               <w:lang w:eastAsia="en-GB"/>
             </w:rPr>
           </w:pPr>
-          <w:hyperlink w:anchor="_Toc194401590" w:history="1">
+          <w:hyperlink w:anchor="_Toc194421726" w:history="1">
             <w:r>
               <w:rPr>
                 <w:rStyle w:val="Hyperlink"/>
@@ -1602,7 +1610,7 @@
                 <w:noProof/>
                 <w:webHidden/>
               </w:rPr>
-              <w:instrText xml:space="preserve"> PAGEREF _Toc194401590 \h </w:instrText>
+              <w:instrText xml:space="preserve"> PAGEREF _Toc194421726 \h </w:instrText>
             </w:r>
             <w:r>
               <w:rPr>
@@ -1622,7 +1630,7 @@
                 <w:noProof/>
                 <w:webHidden/>
               </w:rPr>
-              <w:t>13</w:t>
+              <w:t>15</w:t>
             </w:r>
             <w:r>
               <w:rPr>
@@ -1647,7 +1655,7 @@
               <w:lang w:eastAsia="en-GB"/>
             </w:rPr>
           </w:pPr>
-          <w:hyperlink w:anchor="_Toc194401591" w:history="1">
+          <w:hyperlink w:anchor="_Toc194421727" w:history="1">
             <w:r>
               <w:rPr>
                 <w:rStyle w:val="Hyperlink"/>
@@ -1674,7 +1682,7 @@
                 <w:noProof/>
                 <w:webHidden/>
               </w:rPr>
-              <w:instrText xml:space="preserve"> PAGEREF _Toc194401591 \h </w:instrText>
+              <w:instrText xml:space="preserve"> PAGEREF _Toc194421727 \h </w:instrText>
             </w:r>
             <w:r>
               <w:rPr>
@@ -1694,7 +1702,7 @@
                 <w:noProof/>
                 <w:webHidden/>
               </w:rPr>
-              <w:t>13</w:t>
+              <w:t>15</w:t>
             </w:r>
             <w:r>
               <w:rPr>
@@ -1719,7 +1727,7 @@
               <w:lang w:eastAsia="en-GB"/>
             </w:rPr>
           </w:pPr>
-          <w:hyperlink w:anchor="_Toc194401592" w:history="1">
+          <w:hyperlink w:anchor="_Toc194421728" w:history="1">
             <w:r>
               <w:rPr>
                 <w:rStyle w:val="Hyperlink"/>
@@ -1746,7 +1754,7 @@
                 <w:noProof/>
                 <w:webHidden/>
               </w:rPr>
-              <w:instrText xml:space="preserve"> PAGEREF _Toc194401592 \h </w:instrText>
+              <w:instrText xml:space="preserve"> PAGEREF _Toc194421728 \h </w:instrText>
             </w:r>
             <w:r>
               <w:rPr>
@@ -1766,7 +1774,7 @@
                 <w:noProof/>
                 <w:webHidden/>
               </w:rPr>
-              <w:t>13</w:t>
+              <w:t>15</w:t>
             </w:r>
             <w:r>
               <w:rPr>
@@ -1791,7 +1799,7 @@
               <w:lang w:eastAsia="en-GB"/>
             </w:rPr>
           </w:pPr>
-          <w:hyperlink w:anchor="_Toc194401593" w:history="1">
+          <w:hyperlink w:anchor="_Toc194421729" w:history="1">
             <w:r>
               <w:rPr>
                 <w:rStyle w:val="Hyperlink"/>
@@ -1818,7 +1826,7 @@
                 <w:noProof/>
                 <w:webHidden/>
               </w:rPr>
-              <w:instrText xml:space="preserve"> PAGEREF _Toc194401593 \h </w:instrText>
+              <w:instrText xml:space="preserve"> PAGEREF _Toc194421729 \h </w:instrText>
             </w:r>
             <w:r>
               <w:rPr>
@@ -1838,7 +1846,7 @@
                 <w:noProof/>
                 <w:webHidden/>
               </w:rPr>
-              <w:t>13</w:t>
+              <w:t>15</w:t>
             </w:r>
             <w:r>
               <w:rPr>
@@ -1863,7 +1871,7 @@
               <w:lang w:eastAsia="en-GB"/>
             </w:rPr>
           </w:pPr>
-          <w:hyperlink w:anchor="_Toc194401594" w:history="1">
+          <w:hyperlink w:anchor="_Toc194421730" w:history="1">
             <w:r>
               <w:rPr>
                 <w:rStyle w:val="Hyperlink"/>
@@ -1890,7 +1898,7 @@
                 <w:noProof/>
                 <w:webHidden/>
               </w:rPr>
-              <w:instrText xml:space="preserve"> PAGEREF _Toc194401594 \h </w:instrText>
+              <w:instrText xml:space="preserve"> PAGEREF _Toc194421730 \h </w:instrText>
             </w:r>
             <w:r>
               <w:rPr>
@@ -1910,7 +1918,7 @@
                 <w:noProof/>
                 <w:webHidden/>
               </w:rPr>
-              <w:t>13</w:t>
+              <w:t>15</w:t>
             </w:r>
             <w:r>
               <w:rPr>
@@ -1935,7 +1943,7 @@
               <w:lang w:eastAsia="en-GB"/>
             </w:rPr>
           </w:pPr>
-          <w:hyperlink w:anchor="_Toc194401595" w:history="1">
+          <w:hyperlink w:anchor="_Toc194421731" w:history="1">
             <w:r>
               <w:rPr>
                 <w:rStyle w:val="Hyperlink"/>
@@ -1962,7 +1970,7 @@
                 <w:noProof/>
                 <w:webHidden/>
               </w:rPr>
-              <w:instrText xml:space="preserve"> PAGEREF _Toc194401595 \h </w:instrText>
+              <w:instrText xml:space="preserve"> PAGEREF _Toc194421731 \h </w:instrText>
             </w:r>
             <w:r>
               <w:rPr>
@@ -1982,7 +1990,7 @@
                 <w:noProof/>
                 <w:webHidden/>
               </w:rPr>
-              <w:t>14</w:t>
+              <w:t>16</w:t>
             </w:r>
             <w:r>
               <w:rPr>
@@ -2007,7 +2015,7 @@
               <w:lang w:eastAsia="en-GB"/>
             </w:rPr>
           </w:pPr>
-          <w:hyperlink w:anchor="_Toc194401596" w:history="1">
+          <w:hyperlink w:anchor="_Toc194421732" w:history="1">
             <w:r>
               <w:rPr>
                 <w:rStyle w:val="Hyperlink"/>
@@ -2034,7 +2042,7 @@
                 <w:noProof/>
                 <w:webHidden/>
               </w:rPr>
-              <w:instrText xml:space="preserve"> PAGEREF _Toc194401596 \h </w:instrText>
+              <w:instrText xml:space="preserve"> PAGEREF _Toc194421732 \h </w:instrText>
             </w:r>
             <w:r>
               <w:rPr>
@@ -2054,7 +2062,7 @@
                 <w:noProof/>
                 <w:webHidden/>
               </w:rPr>
-              <w:t>14</w:t>
+              <w:t>16</w:t>
             </w:r>
             <w:r>
               <w:rPr>
@@ -2079,7 +2087,7 @@
               <w:lang w:eastAsia="en-GB"/>
             </w:rPr>
           </w:pPr>
-          <w:hyperlink w:anchor="_Toc194401597" w:history="1">
+          <w:hyperlink w:anchor="_Toc194421733" w:history="1">
             <w:r>
               <w:rPr>
                 <w:rStyle w:val="Hyperlink"/>
@@ -2106,7 +2114,7 @@
                 <w:noProof/>
                 <w:webHidden/>
               </w:rPr>
-              <w:instrText xml:space="preserve"> PAGEREF _Toc194401597 \h </w:instrText>
+              <w:instrText xml:space="preserve"> PAGEREF _Toc194421733 \h </w:instrText>
             </w:r>
             <w:r>
               <w:rPr>
@@ -2126,7 +2134,7 @@
                 <w:noProof/>
                 <w:webHidden/>
               </w:rPr>
-              <w:t>14</w:t>
+              <w:t>16</w:t>
             </w:r>
             <w:r>
               <w:rPr>
@@ -2151,7 +2159,7 @@
               <w:lang w:eastAsia="en-GB"/>
             </w:rPr>
           </w:pPr>
-          <w:hyperlink w:anchor="_Toc194401598" w:history="1">
+          <w:hyperlink w:anchor="_Toc194421734" w:history="1">
             <w:r>
               <w:rPr>
                 <w:rStyle w:val="Hyperlink"/>
@@ -2178,7 +2186,7 @@
                 <w:noProof/>
                 <w:webHidden/>
               </w:rPr>
-              <w:instrText xml:space="preserve"> PAGEREF _Toc194401598 \h </w:instrText>
+              <w:instrText xml:space="preserve"> PAGEREF _Toc194421734 \h </w:instrText>
             </w:r>
             <w:r>
               <w:rPr>
@@ -2198,7 +2206,7 @@
                 <w:noProof/>
                 <w:webHidden/>
               </w:rPr>
-              <w:t>14</w:t>
+              <w:t>16</w:t>
             </w:r>
             <w:r>
               <w:rPr>
@@ -2223,7 +2231,7 @@
               <w:lang w:eastAsia="en-GB"/>
             </w:rPr>
           </w:pPr>
-          <w:hyperlink w:anchor="_Toc194401599" w:history="1">
+          <w:hyperlink w:anchor="_Toc194421735" w:history="1">
             <w:r>
               <w:rPr>
                 <w:rStyle w:val="Hyperlink"/>
@@ -2250,7 +2258,7 @@
                 <w:noProof/>
                 <w:webHidden/>
               </w:rPr>
-              <w:instrText xml:space="preserve"> PAGEREF _Toc194401599 \h </w:instrText>
+              <w:instrText xml:space="preserve"> PAGEREF _Toc194421735 \h </w:instrText>
             </w:r>
             <w:r>
               <w:rPr>
@@ -2270,7 +2278,7 @@
                 <w:noProof/>
                 <w:webHidden/>
               </w:rPr>
-              <w:t>14</w:t>
+              <w:t>16</w:t>
             </w:r>
             <w:r>
               <w:rPr>
@@ -2295,7 +2303,7 @@
               <w:lang w:eastAsia="en-GB"/>
             </w:rPr>
           </w:pPr>
-          <w:hyperlink w:anchor="_Toc194401600" w:history="1">
+          <w:hyperlink w:anchor="_Toc194421736" w:history="1">
             <w:r>
               <w:rPr>
                 <w:rStyle w:val="Hyperlink"/>
@@ -2322,7 +2330,7 @@
                 <w:noProof/>
                 <w:webHidden/>
               </w:rPr>
-              <w:instrText xml:space="preserve"> PAGEREF _Toc194401600 \h </w:instrText>
+              <w:instrText xml:space="preserve"> PAGEREF _Toc194421736 \h </w:instrText>
             </w:r>
             <w:r>
               <w:rPr>
@@ -2342,7 +2350,7 @@
                 <w:noProof/>
                 <w:webHidden/>
               </w:rPr>
-              <w:t>14</w:t>
+              <w:t>16</w:t>
             </w:r>
             <w:r>
               <w:rPr>
@@ -2367,7 +2375,7 @@
               <w:lang w:eastAsia="en-GB"/>
             </w:rPr>
           </w:pPr>
-          <w:hyperlink w:anchor="_Toc194401601" w:history="1">
+          <w:hyperlink w:anchor="_Toc194421737" w:history="1">
             <w:r>
               <w:rPr>
                 <w:rStyle w:val="Hyperlink"/>
@@ -2394,7 +2402,7 @@
                 <w:noProof/>
                 <w:webHidden/>
               </w:rPr>
-              <w:instrText xml:space="preserve"> PAGEREF _Toc194401601 \h </w:instrText>
+              <w:instrText xml:space="preserve"> PAGEREF _Toc194421737 \h </w:instrText>
             </w:r>
             <w:r>
               <w:rPr>
@@ -2414,7 +2422,7 @@
                 <w:noProof/>
                 <w:webHidden/>
               </w:rPr>
-              <w:t>14</w:t>
+              <w:t>16</w:t>
             </w:r>
             <w:r>
               <w:rPr>
@@ -2439,7 +2447,7 @@
               <w:lang w:eastAsia="en-GB"/>
             </w:rPr>
           </w:pPr>
-          <w:hyperlink w:anchor="_Toc194401602" w:history="1">
+          <w:hyperlink w:anchor="_Toc194421738" w:history="1">
             <w:r>
               <w:rPr>
                 <w:rStyle w:val="Hyperlink"/>
@@ -2466,7 +2474,7 @@
                 <w:noProof/>
                 <w:webHidden/>
               </w:rPr>
-              <w:instrText xml:space="preserve"> PAGEREF _Toc194401602 \h </w:instrText>
+              <w:instrText xml:space="preserve"> PAGEREF _Toc194421738 \h </w:instrText>
             </w:r>
             <w:r>
               <w:rPr>
@@ -2486,7 +2494,7 @@
                 <w:noProof/>
                 <w:webHidden/>
               </w:rPr>
-              <w:t>15</w:t>
+              <w:t>17</w:t>
             </w:r>
             <w:r>
               <w:rPr>
@@ -2511,7 +2519,7 @@
               <w:lang w:eastAsia="en-GB"/>
             </w:rPr>
           </w:pPr>
-          <w:hyperlink w:anchor="_Toc194401603" w:history="1">
+          <w:hyperlink w:anchor="_Toc194421739" w:history="1">
             <w:r>
               <w:rPr>
                 <w:rStyle w:val="Hyperlink"/>
@@ -2538,7 +2546,7 @@
                 <w:noProof/>
                 <w:webHidden/>
               </w:rPr>
-              <w:instrText xml:space="preserve"> PAGEREF _Toc194401603 \h </w:instrText>
+              <w:instrText xml:space="preserve"> PAGEREF _Toc194421739 \h </w:instrText>
             </w:r>
             <w:r>
               <w:rPr>
@@ -2558,7 +2566,7 @@
                 <w:noProof/>
                 <w:webHidden/>
               </w:rPr>
-              <w:t>15</w:t>
+              <w:t>17</w:t>
             </w:r>
             <w:r>
               <w:rPr>
@@ -2583,7 +2591,7 @@
               <w:lang w:eastAsia="en-GB"/>
             </w:rPr>
           </w:pPr>
-          <w:hyperlink w:anchor="_Toc194401604" w:history="1">
+          <w:hyperlink w:anchor="_Toc194421740" w:history="1">
             <w:r>
               <w:rPr>
                 <w:rStyle w:val="Hyperlink"/>
@@ -2610,7 +2618,7 @@
                 <w:noProof/>
                 <w:webHidden/>
               </w:rPr>
-              <w:instrText xml:space="preserve"> PAGEREF _Toc194401604 \h </w:instrText>
+              <w:instrText xml:space="preserve"> PAGEREF _Toc194421740 \h </w:instrText>
             </w:r>
             <w:r>
               <w:rPr>
@@ -2630,7 +2638,7 @@
                 <w:noProof/>
                 <w:webHidden/>
               </w:rPr>
-              <w:t>15</w:t>
+              <w:t>17</w:t>
             </w:r>
             <w:r>
               <w:rPr>
@@ -2655,7 +2663,7 @@
               <w:lang w:eastAsia="en-GB"/>
             </w:rPr>
           </w:pPr>
-          <w:hyperlink w:anchor="_Toc194401605" w:history="1">
+          <w:hyperlink w:anchor="_Toc194421741" w:history="1">
             <w:r>
               <w:rPr>
                 <w:rStyle w:val="Hyperlink"/>
@@ -2682,7 +2690,7 @@
                 <w:noProof/>
                 <w:webHidden/>
               </w:rPr>
-              <w:instrText xml:space="preserve"> PAGEREF _Toc194401605 \h </w:instrText>
+              <w:instrText xml:space="preserve"> PAGEREF _Toc194421741 \h </w:instrText>
             </w:r>
             <w:r>
               <w:rPr>
@@ -2702,7 +2710,7 @@
                 <w:noProof/>
                 <w:webHidden/>
               </w:rPr>
-              <w:t>15</w:t>
+              <w:t>17</w:t>
             </w:r>
             <w:r>
               <w:rPr>
@@ -2727,7 +2735,7 @@
               <w:lang w:eastAsia="en-GB"/>
             </w:rPr>
           </w:pPr>
-          <w:hyperlink w:anchor="_Toc194401606" w:history="1">
+          <w:hyperlink w:anchor="_Toc194421742" w:history="1">
             <w:r>
               <w:rPr>
                 <w:rStyle w:val="Hyperlink"/>
@@ -2754,7 +2762,7 @@
                 <w:noProof/>
                 <w:webHidden/>
               </w:rPr>
-              <w:instrText xml:space="preserve"> PAGEREF _Toc194401606 \h </w:instrText>
+              <w:instrText xml:space="preserve"> PAGEREF _Toc194421742 \h </w:instrText>
             </w:r>
             <w:r>
               <w:rPr>
@@ -2774,7 +2782,7 @@
                 <w:noProof/>
                 <w:webHidden/>
               </w:rPr>
-              <w:t>15</w:t>
+              <w:t>17</w:t>
             </w:r>
             <w:r>
               <w:rPr>
@@ -2799,7 +2807,7 @@
               <w:lang w:eastAsia="en-GB"/>
             </w:rPr>
           </w:pPr>
-          <w:hyperlink w:anchor="_Toc194401607" w:history="1">
+          <w:hyperlink w:anchor="_Toc194421743" w:history="1">
             <w:r>
               <w:rPr>
                 <w:rStyle w:val="Hyperlink"/>
@@ -2826,7 +2834,7 @@
                 <w:noProof/>
                 <w:webHidden/>
               </w:rPr>
-              <w:instrText xml:space="preserve"> PAGEREF _Toc194401607 \h </w:instrText>
+              <w:instrText xml:space="preserve"> PAGEREF _Toc194421743 \h </w:instrText>
             </w:r>
             <w:r>
               <w:rPr>
@@ -2846,7 +2854,7 @@
                 <w:noProof/>
                 <w:webHidden/>
               </w:rPr>
-              <w:t>15</w:t>
+              <w:t>17</w:t>
             </w:r>
             <w:r>
               <w:rPr>
@@ -2871,7 +2879,7 @@
               <w:lang w:eastAsia="en-GB"/>
             </w:rPr>
           </w:pPr>
-          <w:hyperlink w:anchor="_Toc194401608" w:history="1">
+          <w:hyperlink w:anchor="_Toc194421744" w:history="1">
             <w:r>
               <w:rPr>
                 <w:rStyle w:val="Hyperlink"/>
@@ -2898,7 +2906,7 @@
                 <w:noProof/>
                 <w:webHidden/>
               </w:rPr>
-              <w:instrText xml:space="preserve"> PAGEREF _Toc194401608 \h </w:instrText>
+              <w:instrText xml:space="preserve"> PAGEREF _Toc194421744 \h </w:instrText>
             </w:r>
             <w:r>
               <w:rPr>
@@ -2918,7 +2926,7 @@
                 <w:noProof/>
                 <w:webHidden/>
               </w:rPr>
-              <w:t>16</w:t>
+              <w:t>18</w:t>
             </w:r>
             <w:r>
               <w:rPr>
@@ -2943,7 +2951,7 @@
               <w:lang w:eastAsia="en-GB"/>
             </w:rPr>
           </w:pPr>
-          <w:hyperlink w:anchor="_Toc194401609" w:history="1">
+          <w:hyperlink w:anchor="_Toc194421745" w:history="1">
             <w:r>
               <w:rPr>
                 <w:rStyle w:val="Hyperlink"/>
@@ -2970,7 +2978,7 @@
                 <w:noProof/>
                 <w:webHidden/>
               </w:rPr>
-              <w:instrText xml:space="preserve"> PAGEREF _Toc194401609 \h </w:instrText>
+              <w:instrText xml:space="preserve"> PAGEREF _Toc194421745 \h </w:instrText>
             </w:r>
             <w:r>
               <w:rPr>
@@ -2990,7 +2998,7 @@
                 <w:noProof/>
                 <w:webHidden/>
               </w:rPr>
-              <w:t>16</w:t>
+              <w:t>18</w:t>
             </w:r>
             <w:r>
               <w:rPr>
@@ -3015,7 +3023,7 @@
               <w:lang w:eastAsia="en-GB"/>
             </w:rPr>
           </w:pPr>
-          <w:hyperlink w:anchor="_Toc194401610" w:history="1">
+          <w:hyperlink w:anchor="_Toc194421746" w:history="1">
             <w:r>
               <w:rPr>
                 <w:rStyle w:val="Hyperlink"/>
@@ -3042,7 +3050,7 @@
                 <w:noProof/>
                 <w:webHidden/>
               </w:rPr>
-              <w:instrText xml:space="preserve"> PAGEREF _Toc194401610 \h </w:instrText>
+              <w:instrText xml:space="preserve"> PAGEREF _Toc194421746 \h </w:instrText>
             </w:r>
             <w:r>
               <w:rPr>
@@ -3062,7 +3070,7 @@
                 <w:noProof/>
                 <w:webHidden/>
               </w:rPr>
-              <w:t>16</w:t>
+              <w:t>18</w:t>
             </w:r>
             <w:r>
               <w:rPr>
@@ -3087,7 +3095,7 @@
               <w:lang w:eastAsia="en-GB"/>
             </w:rPr>
           </w:pPr>
-          <w:hyperlink w:anchor="_Toc194401611" w:history="1">
+          <w:hyperlink w:anchor="_Toc194421747" w:history="1">
             <w:r>
               <w:rPr>
                 <w:rStyle w:val="Hyperlink"/>
@@ -3114,7 +3122,7 @@
                 <w:noProof/>
                 <w:webHidden/>
               </w:rPr>
-              <w:instrText xml:space="preserve"> PAGEREF _Toc194401611 \h </w:instrText>
+              <w:instrText xml:space="preserve"> PAGEREF _Toc194421747 \h </w:instrText>
             </w:r>
             <w:r>
               <w:rPr>
@@ -3134,7 +3142,7 @@
                 <w:noProof/>
                 <w:webHidden/>
               </w:rPr>
-              <w:t>16</w:t>
+              <w:t>18</w:t>
             </w:r>
             <w:r>
               <w:rPr>
@@ -3159,7 +3167,7 @@
               <w:lang w:eastAsia="en-GB"/>
             </w:rPr>
           </w:pPr>
-          <w:hyperlink w:anchor="_Toc194401612" w:history="1">
+          <w:hyperlink w:anchor="_Toc194421748" w:history="1">
             <w:r>
               <w:rPr>
                 <w:rStyle w:val="Hyperlink"/>
@@ -3186,7 +3194,7 @@
                 <w:noProof/>
                 <w:webHidden/>
               </w:rPr>
-              <w:instrText xml:space="preserve"> PAGEREF _Toc194401612 \h </w:instrText>
+              <w:instrText xml:space="preserve"> PAGEREF _Toc194421748 \h </w:instrText>
             </w:r>
             <w:r>
               <w:rPr>
@@ -3206,7 +3214,7 @@
                 <w:noProof/>
                 <w:webHidden/>
               </w:rPr>
-              <w:t>17</w:t>
+              <w:t>19</w:t>
             </w:r>
             <w:r>
               <w:rPr>
@@ -3242,12 +3250,16 @@
       <w:pPr>
         <w:spacing w:line="360" w:lineRule="auto"/>
         <w:rPr>
+          <w:b/>
+          <w:bCs/>
           <w:sz w:val="32"/>
           <w:szCs w:val="32"/>
         </w:rPr>
       </w:pPr>
       <w:r>
         <w:rPr>
+          <w:b/>
+          <w:bCs/>
           <w:sz w:val="32"/>
           <w:szCs w:val="32"/>
         </w:rPr>
@@ -3278,7 +3290,7 @@
       <w:r>
         <w:fldChar w:fldCharType="separate"/>
       </w:r>
-      <w:hyperlink w:anchor="_Toc194401683" w:history="1">
+      <w:hyperlink w:anchor="_Toc194421750" w:history="1">
         <w:r>
           <w:rPr>
             <w:rStyle w:val="Hyperlink"/>
@@ -3313,7 +3325,7 @@
             <w:noProof/>
             <w:webHidden/>
           </w:rPr>
-          <w:instrText xml:space="preserve"> PAGEREF _Toc194401683 \h </w:instrText>
+          <w:instrText xml:space="preserve"> PAGEREF _Toc194421750 \h </w:instrText>
         </w:r>
         <w:r>
           <w:rPr>
@@ -3333,7 +3345,7 @@
             <w:noProof/>
             <w:webHidden/>
           </w:rPr>
-          <w:t>10</w:t>
+          <w:t>11</w:t>
         </w:r>
         <w:r>
           <w:rPr>
@@ -3357,24 +3369,142 @@
       </w:r>
     </w:p>
     <w:p>
-      <w:pPr>
-        <w:spacing w:line="360" w:lineRule="auto"/>
-      </w:pPr>
-    </w:p>
-    <w:p>
-      <w:pPr>
-        <w:spacing w:line="360" w:lineRule="auto"/>
-      </w:pPr>
       <w:r>
         <w:br w:type="page"/>
       </w:r>
     </w:p>
     <w:p>
       <w:pPr>
-        <w:spacing w:line="360" w:lineRule="auto"/>
-      </w:pPr>
-      <w:r>
+        <w:rPr>
+          <w:b/>
+          <w:bCs/>
+          <w:sz w:val="32"/>
+          <w:szCs w:val="32"/>
+        </w:rPr>
+      </w:pPr>
+      <w:r>
+        <w:rPr>
+          <w:b/>
+          <w:bCs/>
+          <w:sz w:val="32"/>
+          <w:szCs w:val="32"/>
+        </w:rPr>
         <w:lastRenderedPageBreak/>
+        <w:t>List of Tables</w:t>
+      </w:r>
+    </w:p>
+    <w:p>
+      <w:pPr>
+        <w:pStyle w:val="TableofFigures"/>
+        <w:tabs>
+          <w:tab w:val="right" w:leader="dot" w:pos="8296"/>
+        </w:tabs>
+        <w:rPr>
+          <w:rFonts w:asciiTheme="minorHAnsi" w:eastAsiaTheme="minorEastAsia" w:hAnsiTheme="minorHAnsi" w:cstheme="minorBidi"/>
+          <w:noProof/>
+          <w:sz w:val="24"/>
+          <w:szCs w:val="24"/>
+          <w:lang w:eastAsia="en-GB"/>
+        </w:rPr>
+      </w:pPr>
+      <w:r>
+        <w:fldChar w:fldCharType="begin"/>
+      </w:r>
+      <w:r>
+        <w:instrText xml:space="preserve"> TOC \h \z \c "Table" </w:instrText>
+      </w:r>
+      <w:r>
+        <w:fldChar w:fldCharType="separate"/>
+      </w:r>
+      <w:hyperlink w:anchor="_Toc194421749" w:history="1">
+        <w:r>
+          <w:rPr>
+            <w:rStyle w:val="Hyperlink"/>
+            <w:noProof/>
+          </w:rPr>
+          <w:t>Table 1: Summarises how the CRISP-DM framework is applied in this study</w:t>
+        </w:r>
+        <w:r>
+          <w:rPr>
+            <w:noProof/>
+            <w:webHidden/>
+          </w:rPr>
+          <w:tab/>
+        </w:r>
+        <w:r>
+          <w:rPr>
+            <w:noProof/>
+            <w:webHidden/>
+          </w:rPr>
+          <w:fldChar w:fldCharType="begin"/>
+        </w:r>
+        <w:r>
+          <w:rPr>
+            <w:noProof/>
+            <w:webHidden/>
+          </w:rPr>
+          <w:instrText xml:space="preserve"> PAGEREF _Toc194421749 \h </w:instrText>
+        </w:r>
+        <w:r>
+          <w:rPr>
+            <w:noProof/>
+            <w:webHidden/>
+          </w:rPr>
+        </w:r>
+        <w:r>
+          <w:rPr>
+            <w:noProof/>
+            <w:webHidden/>
+          </w:rPr>
+          <w:fldChar w:fldCharType="separate"/>
+        </w:r>
+        <w:r>
+          <w:rPr>
+            <w:noProof/>
+            <w:webHidden/>
+          </w:rPr>
+          <w:t>14</w:t>
+        </w:r>
+        <w:r>
+          <w:rPr>
+            <w:noProof/>
+            <w:webHidden/>
+          </w:rPr>
+          <w:fldChar w:fldCharType="end"/>
+        </w:r>
+      </w:hyperlink>
+    </w:p>
+    <w:p>
+      <w:pPr>
+        <w:pStyle w:val="TableofFigures"/>
+        <w:tabs>
+          <w:tab w:val="right" w:leader="dot" w:pos="8296"/>
+        </w:tabs>
+        <w:spacing w:line="360" w:lineRule="auto"/>
+      </w:pPr>
+      <w:r>
+        <w:fldChar w:fldCharType="end"/>
+      </w:r>
+    </w:p>
+    <w:p>
+      <w:r>
+        <w:br w:type="page"/>
+      </w:r>
+    </w:p>
+    <w:p>
+      <w:pPr>
+        <w:pStyle w:val="TableofFigures"/>
+        <w:tabs>
+          <w:tab w:val="right" w:leader="dot" w:pos="8296"/>
+        </w:tabs>
+        <w:spacing w:line="360" w:lineRule="auto"/>
+      </w:pPr>
+    </w:p>
+    <w:p>
+      <w:pPr>
+        <w:spacing w:line="360" w:lineRule="auto"/>
+      </w:pPr>
+      <w:r>
         <w:t>List of Abbreviations</w:t>
       </w:r>
     </w:p>
@@ -3537,6 +3667,21 @@
         <w:spacing w:line="360" w:lineRule="auto"/>
       </w:pPr>
       <w:r>
+        <w:t>EDA</w:t>
+      </w:r>
+      <w:r>
+        <w:tab/>
+      </w:r>
+      <w:r>
+        <w:tab/>
+        <w:t>Exploratory Data Analysis</w:t>
+      </w:r>
+    </w:p>
+    <w:p>
+      <w:pPr>
+        <w:spacing w:line="360" w:lineRule="auto"/>
+      </w:pPr>
+      <w:r>
         <w:br w:type="page"/>
       </w:r>
     </w:p>
@@ -3544,7 +3689,7 @@
       <w:pPr>
         <w:pStyle w:val="Heading1"/>
       </w:pPr>
-      <w:bookmarkStart w:id="2" w:name="_Toc194401576"/>
+      <w:bookmarkStart w:id="2" w:name="_Toc194421712"/>
       <w:r>
         <w:lastRenderedPageBreak/>
         <w:t xml:space="preserve">Chapter </w:t>
@@ -3564,7 +3709,7 @@
       <w:pPr>
         <w:pStyle w:val="Heading2"/>
       </w:pPr>
-      <w:bookmarkStart w:id="3" w:name="_Toc194401577"/>
+      <w:bookmarkStart w:id="3" w:name="_Toc194421713"/>
       <w:r>
         <w:t xml:space="preserve">1.1 </w:t>
       </w:r>
@@ -3689,7 +3834,7 @@
       <w:pPr>
         <w:pStyle w:val="Heading2"/>
       </w:pPr>
-      <w:bookmarkStart w:id="4" w:name="_Toc194401578"/>
+      <w:bookmarkStart w:id="4" w:name="_Toc194421714"/>
       <w:r>
         <w:t xml:space="preserve">1.2 </w:t>
       </w:r>
@@ -3729,7 +3874,7 @@
       <w:pPr>
         <w:pStyle w:val="Heading2"/>
       </w:pPr>
-      <w:bookmarkStart w:id="5" w:name="_Toc194401579"/>
+      <w:bookmarkStart w:id="5" w:name="_Toc194421715"/>
       <w:r>
         <w:t>1.3 Research Aims and Objectives</w:t>
       </w:r>
@@ -3788,7 +3933,7 @@
       <w:pPr>
         <w:pStyle w:val="Heading1"/>
       </w:pPr>
-      <w:bookmarkStart w:id="6" w:name="_Toc194401580"/>
+      <w:bookmarkStart w:id="6" w:name="_Toc194421716"/>
       <w:r>
         <w:lastRenderedPageBreak/>
         <w:t xml:space="preserve">Chapter </w:t>
@@ -3808,7 +3953,7 @@
       <w:pPr>
         <w:pStyle w:val="Heading2"/>
       </w:pPr>
-      <w:bookmarkStart w:id="7" w:name="_Toc194401581"/>
+      <w:bookmarkStart w:id="7" w:name="_Toc194421717"/>
       <w:r>
         <w:t>2.1 Background of Diabetes and Diagnosis</w:t>
       </w:r>
@@ -3896,31 +4041,18 @@
         <w:spacing w:line="360" w:lineRule="auto"/>
       </w:pPr>
       <w:bookmarkStart w:id="8" w:name="_Toc192758151"/>
-      <w:bookmarkStart w:id="9" w:name="_Toc194401683"/>
+      <w:bookmarkStart w:id="9" w:name="_Toc194421750"/>
       <w:r>
         <w:t xml:space="preserve">Figure </w:t>
       </w:r>
-      <w:r>
-        <w:fldChar w:fldCharType="begin"/>
-      </w:r>
-      <w:r>
-        <w:instrText xml:space="preserve"> SEQ Figure \* ARABIC </w:instrText>
-      </w:r>
-      <w:r>
-        <w:fldChar w:fldCharType="separate"/>
-      </w:r>
-      <w:r>
-        <w:rPr>
-          <w:noProof/>
-        </w:rPr>
-        <w:t>1</w:t>
-      </w:r>
-      <w:r>
-        <w:rPr>
-          <w:noProof/>
-        </w:rPr>
-        <w:fldChar w:fldCharType="end"/>
-      </w:r>
+      <w:fldSimple w:instr=" SEQ Figure \* ARABIC ">
+        <w:r>
+          <w:rPr>
+            <w:noProof/>
+          </w:rPr>
+          <w:t>1</w:t>
+        </w:r>
+      </w:fldSimple>
       <w:r>
         <w:t xml:space="preserve"> - </w:t>
       </w:r>
@@ -3971,7 +4103,7 @@
       <w:pPr>
         <w:pStyle w:val="Heading3"/>
       </w:pPr>
-      <w:bookmarkStart w:id="10" w:name="_Toc194401582"/>
+      <w:bookmarkStart w:id="10" w:name="_Toc194421718"/>
       <w:r>
         <w:t>2.1.1 Traditional Diagnosis Methods</w:t>
       </w:r>
@@ -4089,7 +4221,7 @@
       <w:pPr>
         <w:pStyle w:val="Heading3"/>
       </w:pPr>
-      <w:bookmarkStart w:id="11" w:name="_Toc194401583"/>
+      <w:bookmarkStart w:id="11" w:name="_Toc194421719"/>
       <w:r>
         <w:t>2.1.2 Machine Learning and Diabetes Diagnosis</w:t>
       </w:r>
@@ -4208,7 +4340,7 @@
       <w:pPr>
         <w:pStyle w:val="Heading2"/>
       </w:pPr>
-      <w:bookmarkStart w:id="12" w:name="_Toc194401584"/>
+      <w:bookmarkStart w:id="12" w:name="_Toc194421720"/>
       <w:r>
         <w:t>2.</w:t>
       </w:r>
@@ -4260,7 +4392,7 @@
       <w:pPr>
         <w:pStyle w:val="Heading3"/>
       </w:pPr>
-      <w:bookmarkStart w:id="13" w:name="_Toc194401585"/>
+      <w:bookmarkStart w:id="13" w:name="_Toc194421721"/>
       <w:r>
         <w:t>2.2.1 Importance of Explainable AI in Healthcare</w:t>
       </w:r>
@@ -4296,7 +4428,7 @@
       <w:pPr>
         <w:pStyle w:val="Heading3"/>
       </w:pPr>
-      <w:bookmarkStart w:id="14" w:name="_Toc194401586"/>
+      <w:bookmarkStart w:id="14" w:name="_Toc194421722"/>
       <w:r>
         <w:t>2.2.2 Applications of XAI in Diabetes Prediction</w:t>
       </w:r>
@@ -4311,7 +4443,7 @@
       <w:pPr>
         <w:pStyle w:val="Heading3"/>
       </w:pPr>
-      <w:bookmarkStart w:id="15" w:name="_Toc194401587"/>
+      <w:bookmarkStart w:id="15" w:name="_Toc194421723"/>
       <w:r>
         <w:lastRenderedPageBreak/>
         <w:t>2.2.3 XAI4Diabetes: A mobile Application for Diabetes Risk Prediction</w:t>
@@ -4345,7 +4477,7 @@
       <w:pPr>
         <w:pStyle w:val="Heading1"/>
       </w:pPr>
-      <w:bookmarkStart w:id="16" w:name="_Toc194401588"/>
+      <w:bookmarkStart w:id="16" w:name="_Toc194421724"/>
       <w:r>
         <w:lastRenderedPageBreak/>
         <w:t xml:space="preserve">Chapter </w:t>
@@ -4365,7 +4497,7 @@
       <w:pPr>
         <w:pStyle w:val="Heading2"/>
       </w:pPr>
-      <w:bookmarkStart w:id="17" w:name="_Toc194401589"/>
+      <w:bookmarkStart w:id="17" w:name="_Toc194421725"/>
       <w:r>
         <w:t xml:space="preserve">3.1 </w:t>
       </w:r>
@@ -4421,14 +4553,12 @@
         </w:rPr>
         <w:t xml:space="preserve">The use of multiple explainability functions also caters for both personal and </w:t>
       </w:r>
-      <w:proofErr w:type="spellStart"/>
       <w:r>
         <w:rPr>
           <w:highlight w:val="lightGray"/>
         </w:rPr>
-        <w:t>proessional</w:t>
-      </w:r>
-      <w:proofErr w:type="spellEnd"/>
+        <w:t>professional</w:t>
+      </w:r>
       <w:r>
         <w:rPr>
           <w:highlight w:val="lightGray"/>
@@ -4436,19 +4566,11 @@
         <w:t xml:space="preserve"> use, making it so general users can clearly understand the decision-making process of the models when it gives a diagnosis.</w:t>
       </w:r>
     </w:p>
-    <w:p>
-      <w:pPr>
-        <w:spacing w:line="360" w:lineRule="auto"/>
-        <w:jc w:val="both"/>
-      </w:pPr>
-      <w:r>
-        <w:t xml:space="preserve">The research, and project itself follows the Cross-Industry Standard Process for Data Mining (CRISP-DM) framework (Table 1) </w:t>
-      </w:r>
-    </w:p>
     <w:tbl>
       <w:tblPr>
         <w:tblStyle w:val="TableGrid"/>
-        <w:tblW w:w="0" w:type="auto"/>
+        <w:tblpPr w:leftFromText="180" w:rightFromText="180" w:vertAnchor="text" w:horzAnchor="margin" w:tblpY="827"/>
+        <w:tblW w:w="8265" w:type="dxa"/>
         <w:tblBorders>
           <w:top w:val="double" w:sz="4" w:space="0" w:color="auto"/>
           <w:left w:val="double" w:sz="4" w:space="0" w:color="auto"/>
@@ -4460,14 +4582,13 @@
         <w:tblLook w:val="04A0" w:firstRow="1" w:lastRow="0" w:firstColumn="1" w:lastColumn="0" w:noHBand="0" w:noVBand="1"/>
       </w:tblPr>
       <w:tblGrid>
-        <w:gridCol w:w="2759"/>
-        <w:gridCol w:w="2758"/>
-        <w:gridCol w:w="2759"/>
+        <w:gridCol w:w="2411"/>
+        <w:gridCol w:w="5854"/>
       </w:tblGrid>
       <w:tr>
         <w:tc>
           <w:tcPr>
-            <w:tcW w:w="2765" w:type="dxa"/>
+            <w:tcW w:w="2411" w:type="dxa"/>
             <w:tcBorders>
               <w:top w:val="double" w:sz="4" w:space="0" w:color="auto"/>
               <w:bottom w:val="single" w:sz="4" w:space="0" w:color="auto"/>
@@ -4487,28 +4608,7 @@
         </w:tc>
         <w:tc>
           <w:tcPr>
-            <w:tcW w:w="2765" w:type="dxa"/>
-            <w:tcBorders>
-              <w:top w:val="double" w:sz="4" w:space="0" w:color="auto"/>
-              <w:left w:val="double" w:sz="4" w:space="0" w:color="auto"/>
-              <w:bottom w:val="single" w:sz="4" w:space="0" w:color="auto"/>
-              <w:right w:val="double" w:sz="4" w:space="0" w:color="auto"/>
-            </w:tcBorders>
-            <w:shd w:val="clear" w:color="auto" w:fill="D9D9D9" w:themeFill="background1" w:themeFillShade="D9"/>
-          </w:tcPr>
-          <w:p>
-            <w:pPr>
-              <w:spacing w:line="360" w:lineRule="auto"/>
-              <w:jc w:val="both"/>
-            </w:pPr>
-            <w:r>
-              <w:t>Description</w:t>
-            </w:r>
-          </w:p>
-        </w:tc>
-        <w:tc>
-          <w:tcPr>
-            <w:tcW w:w="2766" w:type="dxa"/>
+            <w:tcW w:w="5854" w:type="dxa"/>
             <w:tcBorders>
               <w:left w:val="double" w:sz="4" w:space="0" w:color="auto"/>
               <w:bottom w:val="single" w:sz="4" w:space="0" w:color="auto"/>
@@ -4529,7 +4629,7 @@
       <w:tr>
         <w:tc>
           <w:tcPr>
-            <w:tcW w:w="2765" w:type="dxa"/>
+            <w:tcW w:w="2411" w:type="dxa"/>
             <w:tcBorders>
               <w:top w:val="single" w:sz="4" w:space="0" w:color="auto"/>
               <w:bottom w:val="dotDotDash" w:sz="4" w:space="0" w:color="auto"/>
@@ -4538,8 +4638,7 @@
           </w:tcPr>
           <w:p>
             <w:pPr>
-              <w:spacing w:line="360" w:lineRule="auto"/>
-              <w:jc w:val="both"/>
+              <w:spacing w:line="276" w:lineRule="auto"/>
             </w:pPr>
             <w:r>
               <w:t>Business Understanding</w:t>
@@ -4548,24 +4647,7 @@
         </w:tc>
         <w:tc>
           <w:tcPr>
-            <w:tcW w:w="2765" w:type="dxa"/>
-            <w:tcBorders>
-              <w:top w:val="single" w:sz="4" w:space="0" w:color="auto"/>
-              <w:left w:val="double" w:sz="4" w:space="0" w:color="auto"/>
-              <w:bottom w:val="dotDotDash" w:sz="4" w:space="0" w:color="auto"/>
-              <w:right w:val="double" w:sz="4" w:space="0" w:color="auto"/>
-            </w:tcBorders>
-          </w:tcPr>
-          <w:p>
-            <w:pPr>
-              <w:spacing w:line="360" w:lineRule="auto"/>
-              <w:jc w:val="both"/>
-            </w:pPr>
-          </w:p>
-        </w:tc>
-        <w:tc>
-          <w:tcPr>
-            <w:tcW w:w="2766" w:type="dxa"/>
+            <w:tcW w:w="5854" w:type="dxa"/>
             <w:tcBorders>
               <w:top w:val="single" w:sz="4" w:space="0" w:color="auto"/>
               <w:left w:val="double" w:sz="4" w:space="0" w:color="auto"/>
@@ -4574,16 +4656,18 @@
           </w:tcPr>
           <w:p>
             <w:pPr>
-              <w:spacing w:line="360" w:lineRule="auto"/>
-              <w:jc w:val="both"/>
+              <w:spacing w:line="276" w:lineRule="auto"/>
             </w:pPr>
+            <w:r>
+              <w:t xml:space="preserve">The objective is to classify diabetes using ML and enhance interpretability through XAI. The key risk factors (glucose levels, BMI, age, etc) are analysed. </w:t>
+            </w:r>
           </w:p>
         </w:tc>
       </w:tr>
       <w:tr>
         <w:tc>
           <w:tcPr>
-            <w:tcW w:w="2765" w:type="dxa"/>
+            <w:tcW w:w="2411" w:type="dxa"/>
             <w:tcBorders>
               <w:top w:val="dotDotDash" w:sz="4" w:space="0" w:color="auto"/>
               <w:bottom w:val="dotDotDash" w:sz="4" w:space="0" w:color="auto"/>
@@ -4592,8 +4676,7 @@
           </w:tcPr>
           <w:p>
             <w:pPr>
-              <w:spacing w:line="360" w:lineRule="auto"/>
-              <w:jc w:val="both"/>
+              <w:spacing w:line="276" w:lineRule="auto"/>
             </w:pPr>
             <w:r>
               <w:t>Data Understanding</w:t>
@@ -4602,24 +4685,7 @@
         </w:tc>
         <w:tc>
           <w:tcPr>
-            <w:tcW w:w="2765" w:type="dxa"/>
-            <w:tcBorders>
-              <w:top w:val="dotDotDash" w:sz="4" w:space="0" w:color="auto"/>
-              <w:left w:val="double" w:sz="4" w:space="0" w:color="auto"/>
-              <w:bottom w:val="dotDotDash" w:sz="4" w:space="0" w:color="auto"/>
-              <w:right w:val="double" w:sz="4" w:space="0" w:color="auto"/>
-            </w:tcBorders>
-          </w:tcPr>
-          <w:p>
-            <w:pPr>
-              <w:spacing w:line="360" w:lineRule="auto"/>
-              <w:jc w:val="both"/>
-            </w:pPr>
-          </w:p>
-        </w:tc>
-        <w:tc>
-          <w:tcPr>
-            <w:tcW w:w="2766" w:type="dxa"/>
+            <w:tcW w:w="5854" w:type="dxa"/>
             <w:tcBorders>
               <w:top w:val="dotDotDash" w:sz="4" w:space="0" w:color="auto"/>
               <w:left w:val="double" w:sz="4" w:space="0" w:color="auto"/>
@@ -4628,16 +4694,18 @@
           </w:tcPr>
           <w:p>
             <w:pPr>
-              <w:spacing w:line="360" w:lineRule="auto"/>
-              <w:jc w:val="both"/>
+              <w:spacing w:line="276" w:lineRule="auto"/>
             </w:pPr>
+            <w:r>
+              <w:t>Exploratory Data Analysis (EDA) is performed to check feature distributions, correlations and missing values.</w:t>
+            </w:r>
           </w:p>
         </w:tc>
       </w:tr>
       <w:tr>
         <w:tc>
           <w:tcPr>
-            <w:tcW w:w="2765" w:type="dxa"/>
+            <w:tcW w:w="2411" w:type="dxa"/>
             <w:tcBorders>
               <w:top w:val="dotDotDash" w:sz="4" w:space="0" w:color="auto"/>
               <w:bottom w:val="dotDotDash" w:sz="4" w:space="0" w:color="auto"/>
@@ -4646,8 +4714,7 @@
           </w:tcPr>
           <w:p>
             <w:pPr>
-              <w:spacing w:line="360" w:lineRule="auto"/>
-              <w:jc w:val="both"/>
+              <w:spacing w:line="276" w:lineRule="auto"/>
             </w:pPr>
             <w:r>
               <w:t>Data Preparation</w:t>
@@ -4656,24 +4723,7 @@
         </w:tc>
         <w:tc>
           <w:tcPr>
-            <w:tcW w:w="2765" w:type="dxa"/>
-            <w:tcBorders>
-              <w:top w:val="dotDotDash" w:sz="4" w:space="0" w:color="auto"/>
-              <w:left w:val="double" w:sz="4" w:space="0" w:color="auto"/>
-              <w:bottom w:val="dotDotDash" w:sz="4" w:space="0" w:color="auto"/>
-              <w:right w:val="double" w:sz="4" w:space="0" w:color="auto"/>
-            </w:tcBorders>
-          </w:tcPr>
-          <w:p>
-            <w:pPr>
-              <w:spacing w:line="360" w:lineRule="auto"/>
-              <w:jc w:val="both"/>
-            </w:pPr>
-          </w:p>
-        </w:tc>
-        <w:tc>
-          <w:tcPr>
-            <w:tcW w:w="2766" w:type="dxa"/>
+            <w:tcW w:w="5854" w:type="dxa"/>
             <w:tcBorders>
               <w:top w:val="dotDotDash" w:sz="4" w:space="0" w:color="auto"/>
               <w:left w:val="double" w:sz="4" w:space="0" w:color="auto"/>
@@ -4682,16 +4732,18 @@
           </w:tcPr>
           <w:p>
             <w:pPr>
-              <w:spacing w:line="360" w:lineRule="auto"/>
-              <w:jc w:val="both"/>
+              <w:spacing w:line="276" w:lineRule="auto"/>
             </w:pPr>
+            <w:r>
+              <w:t>Missing values are handled feature are standardised and necessary transformations are applied.</w:t>
+            </w:r>
           </w:p>
         </w:tc>
       </w:tr>
       <w:tr>
         <w:tc>
           <w:tcPr>
-            <w:tcW w:w="2765" w:type="dxa"/>
+            <w:tcW w:w="2411" w:type="dxa"/>
             <w:tcBorders>
               <w:top w:val="dotDotDash" w:sz="4" w:space="0" w:color="auto"/>
               <w:bottom w:val="dotDotDash" w:sz="4" w:space="0" w:color="auto"/>
@@ -4700,36 +4752,16 @@
           </w:tcPr>
           <w:p>
             <w:pPr>
-              <w:spacing w:line="360" w:lineRule="auto"/>
-              <w:jc w:val="both"/>
+              <w:spacing w:line="276" w:lineRule="auto"/>
             </w:pPr>
-            <w:proofErr w:type="spellStart"/>
-            <w:r>
-              <w:t>Modeling</w:t>
-            </w:r>
-            <w:proofErr w:type="spellEnd"/>
+            <w:r>
+              <w:t>Modelling</w:t>
+            </w:r>
           </w:p>
         </w:tc>
         <w:tc>
           <w:tcPr>
-            <w:tcW w:w="2765" w:type="dxa"/>
-            <w:tcBorders>
-              <w:top w:val="dotDotDash" w:sz="4" w:space="0" w:color="auto"/>
-              <w:left w:val="double" w:sz="4" w:space="0" w:color="auto"/>
-              <w:bottom w:val="dotDotDash" w:sz="4" w:space="0" w:color="auto"/>
-              <w:right w:val="double" w:sz="4" w:space="0" w:color="auto"/>
-            </w:tcBorders>
-          </w:tcPr>
-          <w:p>
-            <w:pPr>
-              <w:spacing w:line="360" w:lineRule="auto"/>
-              <w:jc w:val="both"/>
-            </w:pPr>
-          </w:p>
-        </w:tc>
-        <w:tc>
-          <w:tcPr>
-            <w:tcW w:w="2766" w:type="dxa"/>
+            <w:tcW w:w="5854" w:type="dxa"/>
             <w:tcBorders>
               <w:top w:val="dotDotDash" w:sz="4" w:space="0" w:color="auto"/>
               <w:left w:val="double" w:sz="4" w:space="0" w:color="auto"/>
@@ -4738,16 +4770,18 @@
           </w:tcPr>
           <w:p>
             <w:pPr>
-              <w:spacing w:line="360" w:lineRule="auto"/>
-              <w:jc w:val="both"/>
+              <w:spacing w:line="276" w:lineRule="auto"/>
             </w:pPr>
+            <w:r>
+              <w:t>Models are trained and hyperparameter tuning is performed to optimise their performance on user inputted data.</w:t>
+            </w:r>
           </w:p>
         </w:tc>
       </w:tr>
       <w:tr>
         <w:tc>
           <w:tcPr>
-            <w:tcW w:w="2765" w:type="dxa"/>
+            <w:tcW w:w="2411" w:type="dxa"/>
             <w:tcBorders>
               <w:top w:val="dotDotDash" w:sz="4" w:space="0" w:color="auto"/>
               <w:bottom w:val="dotDotDash" w:sz="4" w:space="0" w:color="auto"/>
@@ -4756,36 +4790,16 @@
           </w:tcPr>
           <w:p>
             <w:pPr>
-              <w:spacing w:line="360" w:lineRule="auto"/>
-              <w:jc w:val="both"/>
+              <w:spacing w:line="276" w:lineRule="auto"/>
             </w:pPr>
-            <w:proofErr w:type="spellStart"/>
-            <w:r>
-              <w:t>Evaluaiton</w:t>
-            </w:r>
-            <w:proofErr w:type="spellEnd"/>
+            <w:r>
+              <w:t>Evaluation</w:t>
+            </w:r>
           </w:p>
         </w:tc>
         <w:tc>
           <w:tcPr>
-            <w:tcW w:w="2765" w:type="dxa"/>
-            <w:tcBorders>
-              <w:top w:val="dotDotDash" w:sz="4" w:space="0" w:color="auto"/>
-              <w:left w:val="double" w:sz="4" w:space="0" w:color="auto"/>
-              <w:bottom w:val="dotDotDash" w:sz="4" w:space="0" w:color="auto"/>
-              <w:right w:val="double" w:sz="4" w:space="0" w:color="auto"/>
-            </w:tcBorders>
-          </w:tcPr>
-          <w:p>
-            <w:pPr>
-              <w:spacing w:line="360" w:lineRule="auto"/>
-              <w:jc w:val="both"/>
-            </w:pPr>
-          </w:p>
-        </w:tc>
-        <w:tc>
-          <w:tcPr>
-            <w:tcW w:w="2766" w:type="dxa"/>
+            <w:tcW w:w="5854" w:type="dxa"/>
             <w:tcBorders>
               <w:top w:val="dotDotDash" w:sz="4" w:space="0" w:color="auto"/>
               <w:left w:val="double" w:sz="4" w:space="0" w:color="auto"/>
@@ -4794,16 +4808,21 @@
           </w:tcPr>
           <w:p>
             <w:pPr>
-              <w:spacing w:line="360" w:lineRule="auto"/>
-              <w:jc w:val="both"/>
+              <w:tabs>
+                <w:tab w:val="left" w:pos="3545"/>
+              </w:tabs>
+              <w:spacing w:line="276" w:lineRule="auto"/>
             </w:pPr>
+            <w:r>
+              <w:t>Performance is measured using accuracy, F1-score, ROC-AUC and explainability techniques.</w:t>
+            </w:r>
           </w:p>
         </w:tc>
       </w:tr>
       <w:tr>
         <w:tc>
           <w:tcPr>
-            <w:tcW w:w="2765" w:type="dxa"/>
+            <w:tcW w:w="2411" w:type="dxa"/>
             <w:tcBorders>
               <w:top w:val="dotDotDash" w:sz="4" w:space="0" w:color="auto"/>
               <w:bottom w:val="double" w:sz="4" w:space="0" w:color="auto"/>
@@ -4812,8 +4831,7 @@
           </w:tcPr>
           <w:p>
             <w:pPr>
-              <w:spacing w:line="360" w:lineRule="auto"/>
-              <w:jc w:val="both"/>
+              <w:spacing w:line="276" w:lineRule="auto"/>
             </w:pPr>
             <w:r>
               <w:t>Deployment</w:t>
@@ -4822,24 +4840,7 @@
         </w:tc>
         <w:tc>
           <w:tcPr>
-            <w:tcW w:w="2765" w:type="dxa"/>
-            <w:tcBorders>
-              <w:top w:val="dotDotDash" w:sz="4" w:space="0" w:color="auto"/>
-              <w:left w:val="double" w:sz="4" w:space="0" w:color="auto"/>
-              <w:bottom w:val="double" w:sz="4" w:space="0" w:color="auto"/>
-              <w:right w:val="double" w:sz="4" w:space="0" w:color="auto"/>
-            </w:tcBorders>
-          </w:tcPr>
-          <w:p>
-            <w:pPr>
-              <w:spacing w:line="360" w:lineRule="auto"/>
-              <w:jc w:val="both"/>
-            </w:pPr>
-          </w:p>
-        </w:tc>
-        <w:tc>
-          <w:tcPr>
-            <w:tcW w:w="2766" w:type="dxa"/>
+            <w:tcW w:w="5854" w:type="dxa"/>
             <w:tcBorders>
               <w:top w:val="dotDotDash" w:sz="4" w:space="0" w:color="auto"/>
               <w:left w:val="double" w:sz="4" w:space="0" w:color="auto"/>
@@ -4847,9 +4848,12 @@
           </w:tcPr>
           <w:p>
             <w:pPr>
-              <w:spacing w:line="360" w:lineRule="auto"/>
-              <w:jc w:val="both"/>
+              <w:keepNext/>
+              <w:spacing w:line="276" w:lineRule="auto"/>
             </w:pPr>
+            <w:r>
+              <w:t xml:space="preserve">The model is incorporated into a “Diabetes Sense” app for user friendly access to predictions and explanations. (available for web and mobile) </w:t>
+            </w:r>
           </w:p>
         </w:tc>
       </w:tr>
@@ -4859,19 +4863,83 @@
         <w:spacing w:line="360" w:lineRule="auto"/>
         <w:jc w:val="both"/>
       </w:pPr>
+      <w:r>
+        <w:t xml:space="preserve">The research, and project itself follows the Cross-Industry Standard Process for Data Mining (CRISP-DM) framework (Table 1) </w:t>
+      </w:r>
+    </w:p>
+    <w:p>
+      <w:pPr>
+        <w:pStyle w:val="Caption"/>
+        <w:framePr w:w="8286" w:hSpace="180" w:wrap="around" w:vAnchor="text" w:hAnchor="page" w:x="1800" w:y="4499"/>
+        <w:rPr>
+          <w:color w:val="000000" w:themeColor="text1"/>
+        </w:rPr>
+      </w:pPr>
+      <w:bookmarkStart w:id="18" w:name="_Toc194421749"/>
+      <w:r>
+        <w:rPr>
+          <w:color w:val="000000" w:themeColor="text1"/>
+        </w:rPr>
+        <w:t xml:space="preserve">Table </w:t>
+      </w:r>
+      <w:r>
+        <w:rPr>
+          <w:color w:val="000000" w:themeColor="text1"/>
+        </w:rPr>
+        <w:fldChar w:fldCharType="begin"/>
+      </w:r>
+      <w:r>
+        <w:rPr>
+          <w:color w:val="000000" w:themeColor="text1"/>
+        </w:rPr>
+        <w:instrText xml:space="preserve"> SEQ Table \* ARABIC </w:instrText>
+      </w:r>
+      <w:r>
+        <w:rPr>
+          <w:color w:val="000000" w:themeColor="text1"/>
+        </w:rPr>
+        <w:fldChar w:fldCharType="separate"/>
+      </w:r>
+      <w:r>
+        <w:rPr>
+          <w:noProof/>
+          <w:color w:val="000000" w:themeColor="text1"/>
+        </w:rPr>
+        <w:t>1</w:t>
+      </w:r>
+      <w:r>
+        <w:rPr>
+          <w:color w:val="000000" w:themeColor="text1"/>
+        </w:rPr>
+        <w:fldChar w:fldCharType="end"/>
+      </w:r>
+      <w:r>
+        <w:rPr>
+          <w:color w:val="000000" w:themeColor="text1"/>
+        </w:rPr>
+        <w:t>: Summarises how the CRISP-DM framework is applied in this study</w:t>
+      </w:r>
+      <w:bookmarkEnd w:id="18"/>
+    </w:p>
+    <w:p>
+      <w:pPr>
+        <w:spacing w:line="360" w:lineRule="auto"/>
+        <w:jc w:val="both"/>
+      </w:pPr>
     </w:p>
     <w:p>
       <w:pPr>
         <w:pStyle w:val="Heading2"/>
       </w:pPr>
-      <w:bookmarkStart w:id="18" w:name="_Toc194401590"/>
-      <w:r>
+      <w:bookmarkStart w:id="19" w:name="_Toc194421726"/>
+      <w:r>
+        <w:lastRenderedPageBreak/>
         <w:t xml:space="preserve">3.2 </w:t>
       </w:r>
       <w:r>
         <w:t>Data Collection</w:t>
       </w:r>
-      <w:bookmarkEnd w:id="18"/>
+      <w:bookmarkEnd w:id="19"/>
     </w:p>
     <w:p>
       <w:pPr>
@@ -4900,11 +4968,7 @@
         <w:t xml:space="preserve">Originally from the National Institute of Diabetes and Digestive Kidney Diseases, the dataset explores the </w:t>
       </w:r>
       <w:r>
-        <w:t xml:space="preserve">medical history </w:t>
-      </w:r>
-      <w:r>
-        <w:lastRenderedPageBreak/>
-        <w:t xml:space="preserve">and status of an indigenous community living in the southwest region of the United States </w:t>
+        <w:t xml:space="preserve">medical history and status of an indigenous community living in the southwest region of the United States </w:t>
       </w:r>
       <w:sdt>
         <w:sdtPr>
@@ -4949,7 +5013,7 @@
       <w:pPr>
         <w:pStyle w:val="Heading2"/>
       </w:pPr>
-      <w:bookmarkStart w:id="19" w:name="_Toc194401591"/>
+      <w:bookmarkStart w:id="20" w:name="_Toc194421727"/>
       <w:r>
         <w:t>3.</w:t>
       </w:r>
@@ -4959,14 +5023,51 @@
       <w:r>
         <w:t>Data Analysis</w:t>
       </w:r>
-      <w:bookmarkEnd w:id="19"/>
+      <w:bookmarkEnd w:id="20"/>
+    </w:p>
+    <w:p>
+      <w:r>
+        <w:t xml:space="preserve">The dataset undergoes preprocessing to enhance the performance of the selected models. This includes handling missing values, outliers and scaling features. </w:t>
+      </w:r>
+      <w:r>
+        <w:rPr>
+          <w:highlight w:val="lightGray"/>
+        </w:rPr>
+        <w:t>[talk about preprocessing techniques used, why, screenshots/graphs that showcase it working etc]</w:t>
+      </w:r>
+      <w:r>
+        <w:t xml:space="preserve">. </w:t>
+      </w:r>
+    </w:p>
+    <w:p>
+      <w:r>
+        <w:t>Exploratory Data Analysis (EDA) was then conducted to identify patterns and correlations in the dataset between features and to the target variable.</w:t>
+      </w:r>
+      <w:r>
+        <w:t xml:space="preserve"> </w:t>
+      </w:r>
+      <w:r>
+        <w:rPr>
+          <w:highlight w:val="lightGray"/>
+        </w:rPr>
+        <w:t>[methods used]</w:t>
+      </w:r>
+      <w:r>
+        <w:t xml:space="preserve">. Alongside this, visualisations such as histograms, correlation matrices and boxplots were used to examine feature distributions and help detect outliers in features. </w:t>
+      </w:r>
+      <w:r>
+        <w:rPr>
+          <w:highlight w:val="lightGray"/>
+        </w:rPr>
+        <w:t>[graphs and what they show]</w:t>
+      </w:r>
     </w:p>
     <w:p/>
     <w:p>
       <w:pPr>
         <w:pStyle w:val="Heading2"/>
       </w:pPr>
-      <w:bookmarkStart w:id="20" w:name="_Toc194401592"/>
+      <w:bookmarkStart w:id="21" w:name="_Toc194421728"/>
       <w:r>
         <w:t>3.</w:t>
       </w:r>
@@ -4976,7 +5077,7 @@
       <w:r>
         <w:t xml:space="preserve"> Ethics</w:t>
       </w:r>
-      <w:bookmarkEnd w:id="20"/>
+      <w:bookmarkEnd w:id="21"/>
     </w:p>
     <w:p>
       <w:pPr>
@@ -4988,7 +5089,7 @@
       <w:pPr>
         <w:pStyle w:val="Heading2"/>
       </w:pPr>
-      <w:bookmarkStart w:id="21" w:name="_Toc194401593"/>
+      <w:bookmarkStart w:id="22" w:name="_Toc194421729"/>
       <w:r>
         <w:t>3.</w:t>
       </w:r>
@@ -4998,7 +5099,7 @@
       <w:r>
         <w:t xml:space="preserve"> Limitations</w:t>
       </w:r>
-      <w:bookmarkEnd w:id="21"/>
+      <w:bookmarkEnd w:id="22"/>
     </w:p>
     <w:p>
       <w:pPr>
@@ -5010,7 +5111,7 @@
       <w:pPr>
         <w:pStyle w:val="Heading2"/>
       </w:pPr>
-      <w:bookmarkStart w:id="22" w:name="_Toc194401594"/>
+      <w:bookmarkStart w:id="23" w:name="_Toc194421730"/>
       <w:r>
         <w:t>3.</w:t>
       </w:r>
@@ -5020,7 +5121,7 @@
       <w:r>
         <w:t>Conclusions</w:t>
       </w:r>
-      <w:bookmarkEnd w:id="22"/>
+      <w:bookmarkEnd w:id="23"/>
     </w:p>
     <w:p>
       <w:pPr>
@@ -5040,7 +5141,7 @@
       <w:pPr>
         <w:pStyle w:val="Heading1"/>
       </w:pPr>
-      <w:bookmarkStart w:id="23" w:name="_Toc194401595"/>
+      <w:bookmarkStart w:id="24" w:name="_Toc194421731"/>
       <w:r>
         <w:lastRenderedPageBreak/>
         <w:t xml:space="preserve">Chapter </w:t>
@@ -5054,17 +5155,17 @@
       <w:r>
         <w:t xml:space="preserve"> Design and Implementation</w:t>
       </w:r>
-      <w:bookmarkEnd w:id="23"/>
+      <w:bookmarkEnd w:id="24"/>
     </w:p>
     <w:p>
       <w:pPr>
         <w:pStyle w:val="Heading2"/>
       </w:pPr>
-      <w:bookmarkStart w:id="24" w:name="_Toc194401596"/>
+      <w:bookmarkStart w:id="25" w:name="_Toc194421732"/>
       <w:r>
         <w:t>4.1 Logistic Regression</w:t>
       </w:r>
-      <w:bookmarkEnd w:id="24"/>
+      <w:bookmarkEnd w:id="25"/>
     </w:p>
     <w:p>
       <w:pPr>
@@ -5076,11 +5177,11 @@
       <w:pPr>
         <w:pStyle w:val="Heading3"/>
       </w:pPr>
-      <w:bookmarkStart w:id="25" w:name="_Toc194401597"/>
+      <w:bookmarkStart w:id="26" w:name="_Toc194421733"/>
       <w:r>
         <w:t>4.1.1 How LR works and Implementation</w:t>
       </w:r>
-      <w:bookmarkEnd w:id="25"/>
+      <w:bookmarkEnd w:id="26"/>
     </w:p>
     <w:p>
       <w:pPr>
@@ -5092,11 +5193,11 @@
       <w:pPr>
         <w:pStyle w:val="Heading2"/>
       </w:pPr>
-      <w:bookmarkStart w:id="26" w:name="_Toc194401598"/>
+      <w:bookmarkStart w:id="27" w:name="_Toc194421734"/>
       <w:r>
         <w:t>4.2 Random Forest</w:t>
       </w:r>
-      <w:bookmarkEnd w:id="26"/>
+      <w:bookmarkEnd w:id="27"/>
     </w:p>
     <w:p>
       <w:pPr>
@@ -5108,11 +5209,11 @@
       <w:pPr>
         <w:pStyle w:val="Heading3"/>
       </w:pPr>
-      <w:bookmarkStart w:id="27" w:name="_Toc194401599"/>
+      <w:bookmarkStart w:id="28" w:name="_Toc194421735"/>
       <w:r>
         <w:t>4.2.1 How RF works and Implementation</w:t>
       </w:r>
-      <w:bookmarkEnd w:id="27"/>
+      <w:bookmarkEnd w:id="28"/>
     </w:p>
     <w:p>
       <w:pPr>
@@ -5124,11 +5225,11 @@
       <w:pPr>
         <w:pStyle w:val="Heading2"/>
       </w:pPr>
-      <w:bookmarkStart w:id="28" w:name="_Toc194401600"/>
+      <w:bookmarkStart w:id="29" w:name="_Toc194421736"/>
       <w:r>
         <w:t>4.3 Gradient Boosting Model</w:t>
       </w:r>
-      <w:bookmarkEnd w:id="28"/>
+      <w:bookmarkEnd w:id="29"/>
     </w:p>
     <w:p>
       <w:pPr>
@@ -5140,11 +5241,11 @@
       <w:pPr>
         <w:pStyle w:val="Heading3"/>
       </w:pPr>
-      <w:bookmarkStart w:id="29" w:name="_Toc194401601"/>
+      <w:bookmarkStart w:id="30" w:name="_Toc194421737"/>
       <w:r>
         <w:t>4.3.1 How GBM works and Implementation</w:t>
       </w:r>
-      <w:bookmarkEnd w:id="29"/>
+      <w:bookmarkEnd w:id="30"/>
     </w:p>
     <w:p>
       <w:pPr>
@@ -5169,22 +5270,22 @@
       <w:pPr>
         <w:pStyle w:val="Heading1"/>
       </w:pPr>
-      <w:bookmarkStart w:id="30" w:name="_Toc194401602"/>
+      <w:bookmarkStart w:id="31" w:name="_Toc194421738"/>
       <w:r>
         <w:lastRenderedPageBreak/>
         <w:t>Chapter 5: Results and Analysis</w:t>
       </w:r>
-      <w:bookmarkEnd w:id="30"/>
+      <w:bookmarkEnd w:id="31"/>
     </w:p>
     <w:p>
       <w:pPr>
         <w:pStyle w:val="Heading2"/>
       </w:pPr>
-      <w:bookmarkStart w:id="31" w:name="_Toc194401603"/>
+      <w:bookmarkStart w:id="32" w:name="_Toc194421739"/>
       <w:r>
         <w:t>5.1 Datasets</w:t>
       </w:r>
-      <w:bookmarkEnd w:id="31"/>
+      <w:bookmarkEnd w:id="32"/>
     </w:p>
     <w:p>
       <w:pPr>
@@ -5196,11 +5297,11 @@
       <w:pPr>
         <w:pStyle w:val="Heading2"/>
       </w:pPr>
-      <w:bookmarkStart w:id="32" w:name="_Toc194401604"/>
+      <w:bookmarkStart w:id="33" w:name="_Toc194421740"/>
       <w:r>
         <w:t>5.2 Evaluation Metrics</w:t>
       </w:r>
-      <w:bookmarkEnd w:id="32"/>
+      <w:bookmarkEnd w:id="33"/>
     </w:p>
     <w:p>
       <w:pPr>
@@ -5212,11 +5313,11 @@
       <w:pPr>
         <w:pStyle w:val="Heading2"/>
       </w:pPr>
-      <w:bookmarkStart w:id="33" w:name="_Toc194401605"/>
+      <w:bookmarkStart w:id="34" w:name="_Toc194421741"/>
       <w:r>
         <w:t>5.3 Experimental Setup</w:t>
       </w:r>
-      <w:bookmarkEnd w:id="33"/>
+      <w:bookmarkEnd w:id="34"/>
     </w:p>
     <w:p>
       <w:pPr>
@@ -5228,11 +5329,11 @@
       <w:pPr>
         <w:pStyle w:val="Heading2"/>
       </w:pPr>
-      <w:bookmarkStart w:id="34" w:name="_Toc194401606"/>
+      <w:bookmarkStart w:id="35" w:name="_Toc194421742"/>
       <w:r>
         <w:t>5.4 Results and Analysis</w:t>
       </w:r>
-      <w:bookmarkEnd w:id="34"/>
+      <w:bookmarkEnd w:id="35"/>
     </w:p>
     <w:p>
       <w:pPr>
@@ -5244,11 +5345,11 @@
       <w:pPr>
         <w:pStyle w:val="Heading2"/>
       </w:pPr>
-      <w:bookmarkStart w:id="35" w:name="_Toc194401607"/>
+      <w:bookmarkStart w:id="36" w:name="_Toc194421743"/>
       <w:r>
         <w:t>5.5 Evaluation Comparison</w:t>
       </w:r>
-      <w:bookmarkEnd w:id="35"/>
+      <w:bookmarkEnd w:id="36"/>
     </w:p>
     <w:p>
       <w:pPr>
@@ -5268,22 +5369,22 @@
       <w:pPr>
         <w:pStyle w:val="Heading1"/>
       </w:pPr>
-      <w:bookmarkStart w:id="36" w:name="_Toc194401608"/>
+      <w:bookmarkStart w:id="37" w:name="_Toc194421744"/>
       <w:r>
         <w:lastRenderedPageBreak/>
         <w:t>Chapter 6: Conclusion</w:t>
       </w:r>
-      <w:bookmarkEnd w:id="36"/>
+      <w:bookmarkEnd w:id="37"/>
     </w:p>
     <w:p>
       <w:pPr>
         <w:pStyle w:val="Heading2"/>
       </w:pPr>
-      <w:bookmarkStart w:id="37" w:name="_Toc194401609"/>
+      <w:bookmarkStart w:id="38" w:name="_Toc194421745"/>
       <w:r>
         <w:t>6.1 Conclusion</w:t>
       </w:r>
-      <w:bookmarkEnd w:id="37"/>
+      <w:bookmarkEnd w:id="38"/>
     </w:p>
     <w:p>
       <w:pPr>
@@ -5295,11 +5396,11 @@
       <w:pPr>
         <w:pStyle w:val="Heading2"/>
       </w:pPr>
-      <w:bookmarkStart w:id="38" w:name="_Toc194401610"/>
+      <w:bookmarkStart w:id="39" w:name="_Toc194421746"/>
       <w:r>
         <w:t>6.2 Limitations</w:t>
       </w:r>
-      <w:bookmarkEnd w:id="38"/>
+      <w:bookmarkEnd w:id="39"/>
     </w:p>
     <w:p>
       <w:pPr>
@@ -5311,11 +5412,11 @@
       <w:pPr>
         <w:pStyle w:val="Heading2"/>
       </w:pPr>
-      <w:bookmarkStart w:id="39" w:name="_Toc194401611"/>
+      <w:bookmarkStart w:id="40" w:name="_Toc194421747"/>
       <w:r>
         <w:t>6.3 Future Work</w:t>
       </w:r>
-      <w:bookmarkEnd w:id="39"/>
+      <w:bookmarkEnd w:id="40"/>
     </w:p>
     <w:p>
       <w:pPr>
@@ -5375,7 +5476,6 @@
                 <w14:ligatures w14:val="none"/>
               </w:rPr>
             </w:pPr>
-            <w:bookmarkStart w:id="40" w:name="_Toc194401612"/>
             <w:r>
               <w:rPr>
                 <w:noProof/>
@@ -5719,6 +5819,7 @@
         </w:tc>
       </w:tr>
     </w:tbl>
+    <w:bookmarkStart w:id="41" w:name="_Toc194421748" w:displacedByCustomXml="next"/>
     <w:sdt>
       <w:sdtPr>
         <w:rPr>
@@ -5736,8 +5837,11 @@
       </w:sdtPr>
       <w:sdtEndPr>
         <w:rPr>
-          <w:sz w:val="22"/>
-          <w:szCs w:val="22"/>
+          <w:rFonts w:eastAsiaTheme="majorEastAsia"/>
+          <w:b/>
+          <w:bCs/>
+          <w:sz w:val="40"/>
+          <w:szCs w:val="40"/>
         </w:rPr>
       </w:sdtEndPr>
       <w:sdtContent>
@@ -5746,62 +5850,15 @@
             <w:pStyle w:val="Heading1"/>
           </w:pPr>
           <w:r>
-            <w:t>References</w:t>
+            <w:t>Reference</w:t>
           </w:r>
-          <w:bookmarkEnd w:id="40"/>
+          <w:r>
+            <w:t>s</w:t>
+          </w:r>
         </w:p>
-        <w:sdt>
-          <w:sdtPr>
-            <w:id w:val="-573587230"/>
-            <w:bibliography/>
-          </w:sdtPr>
-          <w:sdtContent>
-            <w:p>
-              <w:pPr>
-                <w:spacing w:line="360" w:lineRule="auto"/>
-                <w:rPr>
-                  <w:rFonts w:asciiTheme="minorHAnsi" w:hAnsiTheme="minorHAnsi" w:cstheme="minorBidi"/>
-                  <w:noProof/>
-                  <w:sz w:val="24"/>
-                  <w:szCs w:val="24"/>
-                </w:rPr>
-              </w:pPr>
-              <w:r>
-                <w:fldChar w:fldCharType="begin"/>
-              </w:r>
-              <w:r>
-                <w:instrText xml:space="preserve"> BIBLIOGRAPHY </w:instrText>
-              </w:r>
-              <w:r>
-                <w:fldChar w:fldCharType="separate"/>
-              </w:r>
-            </w:p>
-            <w:p>
-              <w:pPr>
-                <w:divId w:val="1431269800"/>
-                <w:rPr>
-                  <w:rFonts w:eastAsia="Times New Roman"/>
-                  <w:noProof/>
-                </w:rPr>
-              </w:pPr>
-            </w:p>
-            <w:p>
-              <w:pPr>
-                <w:spacing w:line="360" w:lineRule="auto"/>
-              </w:pPr>
-              <w:r>
-                <w:rPr>
-                  <w:b/>
-                  <w:bCs/>
-                  <w:noProof/>
-                </w:rPr>
-                <w:fldChar w:fldCharType="end"/>
-              </w:r>
-            </w:p>
-          </w:sdtContent>
-        </w:sdt>
       </w:sdtContent>
     </w:sdt>
+    <w:bookmarkEnd w:id="41" w:displacedByCustomXml="prev"/>
     <w:p>
       <w:pPr>
         <w:spacing w:line="360" w:lineRule="auto"/>
@@ -5874,6 +5931,15 @@
     </w:r>
     <w:r>
       <w:instrText xml:space="preserve"> INCLUDEPICTURE "https://scontent.flpl1-1.fna.fbcdn.net/v/t39.30808-6/352746646_1746836659067353_9197658847758075457_n.jpg?_nc_cat=105&amp;ccb=1-7&amp;_nc_sid=5f2048&amp;_nc_eui2=AeGWyGbkTOrz4UKVFpU2nRRIPVp0Vk4b8BM9WnRWThvwE4QkgGXTHqOHEgPApdJ38g8&amp;_nc_ohc=Nt_cPmuCnKoAb6HGQMn&amp;_nc_ht=scontent.flpl1-1.fna&amp;oh=00_AfAPaGCs1dMNgZ_axVSX_h4N6JAKLqnlnbJkmco7mL7Ecg&amp;oe=661DB2B2" \* MERGEFORMATINET </w:instrText>
+    </w:r>
+    <w:r>
+      <w:fldChar w:fldCharType="separate"/>
+    </w:r>
+    <w:r>
+      <w:fldChar w:fldCharType="begin"/>
+    </w:r>
+    <w:r>
+      <w:instrText xml:space="preserve"> INCLUDEPICTURE  "https://scontent.flpl1-1.fna.fbcdn.net/v/t39.30808-6/352746646_1746836659067353_9197658847758075457_n.jpg?_nc_cat=105&amp;ccb=1-7&amp;_nc_sid=5f2048&amp;_nc_eui2=AeGWyGbkTOrz4UKVFpU2nRRIPVp0Vk4b8BM9WnRWThvwE4QkgGXTHqOHEgPApdJ38g8&amp;_nc_ohc=Nt_cPmuCnKoAb6HGQMn&amp;_nc_ht=scontent.flpl1-1.fna&amp;oh=00_AfAPaGCs1dMNgZ_axVSX_h4N6JAKLqnlnbJkmco7mL7Ecg&amp;oe=661DB2B2" \* MERGEFORMATINET </w:instrText>
     </w:r>
     <w:r>
       <w:fldChar w:fldCharType="separate"/>
@@ -5962,10 +6028,13 @@
           <v:path o:extrusionok="f" gradientshapeok="t" o:connecttype="rect"/>
           <o:lock v:ext="edit" aspectratio="t"/>
         </v:shapetype>
-        <v:shape id="_x0000_i1029" type="#_x0000_t75" alt="Δεν υπάρχει διαθέσιμη περιγραφή για τη φωτογραφία." style="width:128.25pt;height:128.25pt">
+        <v:shape id="_x0000_i1025" type="#_x0000_t75" alt="Δεν υπάρχει διαθέσιμη περιγραφή για τη φωτογραφία." style="width:128.4pt;height:128.4pt">
           <v:imagedata r:id="rId1" r:href="rId2"/>
         </v:shape>
       </w:pict>
+    </w:r>
+    <w:r>
+      <w:fldChar w:fldCharType="end"/>
     </w:r>
     <w:r>
       <w:fldChar w:fldCharType="end"/>
@@ -7200,6 +7269,20 @@
       <w:szCs w:val="24"/>
     </w:rPr>
   </w:style>
+  <w:style w:type="paragraph" w:styleId="Index1">
+    <w:name w:val="index 1"/>
+    <w:basedOn w:val="Normal"/>
+    <w:next w:val="Normal"/>
+    <w:autoRedefine/>
+    <w:uiPriority w:val="99"/>
+    <w:semiHidden/>
+    <w:unhideWhenUsed/>
+    <w:rsid w:val="004627D2"/>
+    <w:pPr>
+      <w:spacing w:after="0" w:line="240" w:lineRule="auto"/>
+      <w:ind w:left="220" w:hanging="220"/>
+    </w:pPr>
+  </w:style>
 </w:styles>
 </file>
 

</xml_diff>

<commit_message>
wokring on implementation (models)
</commit_message>
<xml_diff>
--- a/documents/Examining Interpretability of Machine Learning-based Models for Diabetes Prediction using LIME Explainable AI Technique.docx
+++ b/documents/Examining Interpretability of Machine Learning-based Models for Diabetes Prediction using LIME Explainable AI Technique.docx
@@ -140,7 +140,7 @@
       <w:pPr>
         <w:pStyle w:val="Heading1"/>
       </w:pPr>
-      <w:bookmarkStart w:id="0" w:name="_Toc194421710"/>
+      <w:bookmarkStart w:id="0" w:name="_Toc194593010"/>
       <w:r>
         <w:lastRenderedPageBreak/>
         <w:t>Abstract</w:t>
@@ -266,7 +266,7 @@
       <w:pPr>
         <w:pStyle w:val="Heading1"/>
       </w:pPr>
-      <w:bookmarkStart w:id="1" w:name="_Toc194421711"/>
+      <w:bookmarkStart w:id="1" w:name="_Toc194593011"/>
       <w:r>
         <w:lastRenderedPageBreak/>
         <w:t>Acknowledgements</w:t>
@@ -429,7 +429,7 @@
           <w:r>
             <w:fldChar w:fldCharType="separate"/>
           </w:r>
-          <w:hyperlink w:anchor="_Toc194421710" w:history="1">
+          <w:hyperlink w:anchor="_Toc194593010" w:history="1">
             <w:r>
               <w:rPr>
                 <w:rStyle w:val="Hyperlink"/>
@@ -456,7 +456,7 @@
                 <w:noProof/>
                 <w:webHidden/>
               </w:rPr>
-              <w:instrText xml:space="preserve"> PAGEREF _Toc194421710 \h </w:instrText>
+              <w:instrText xml:space="preserve"> PAGEREF _Toc194593010 \h </w:instrText>
             </w:r>
             <w:r>
               <w:rPr>
@@ -501,7 +501,7 @@
               <w:lang w:eastAsia="en-GB"/>
             </w:rPr>
           </w:pPr>
-          <w:hyperlink w:anchor="_Toc194421711" w:history="1">
+          <w:hyperlink w:anchor="_Toc194593011" w:history="1">
             <w:r>
               <w:rPr>
                 <w:rStyle w:val="Hyperlink"/>
@@ -528,7 +528,7 @@
                 <w:noProof/>
                 <w:webHidden/>
               </w:rPr>
-              <w:instrText xml:space="preserve"> PAGEREF _Toc194421711 \h </w:instrText>
+              <w:instrText xml:space="preserve"> PAGEREF _Toc194593011 \h </w:instrText>
             </w:r>
             <w:r>
               <w:rPr>
@@ -573,7 +573,7 @@
               <w:lang w:eastAsia="en-GB"/>
             </w:rPr>
           </w:pPr>
-          <w:hyperlink w:anchor="_Toc194421712" w:history="1">
+          <w:hyperlink w:anchor="_Toc194593012" w:history="1">
             <w:r>
               <w:rPr>
                 <w:rStyle w:val="Hyperlink"/>
@@ -600,7 +600,7 @@
                 <w:noProof/>
                 <w:webHidden/>
               </w:rPr>
-              <w:instrText xml:space="preserve"> PAGEREF _Toc194421712 \h </w:instrText>
+              <w:instrText xml:space="preserve"> PAGEREF _Toc194593012 \h </w:instrText>
             </w:r>
             <w:r>
               <w:rPr>
@@ -645,7 +645,7 @@
               <w:lang w:eastAsia="en-GB"/>
             </w:rPr>
           </w:pPr>
-          <w:hyperlink w:anchor="_Toc194421713" w:history="1">
+          <w:hyperlink w:anchor="_Toc194593013" w:history="1">
             <w:r>
               <w:rPr>
                 <w:rStyle w:val="Hyperlink"/>
@@ -672,7 +672,7 @@
                 <w:noProof/>
                 <w:webHidden/>
               </w:rPr>
-              <w:instrText xml:space="preserve"> PAGEREF _Toc194421713 \h </w:instrText>
+              <w:instrText xml:space="preserve"> PAGEREF _Toc194593013 \h </w:instrText>
             </w:r>
             <w:r>
               <w:rPr>
@@ -717,7 +717,7 @@
               <w:lang w:eastAsia="en-GB"/>
             </w:rPr>
           </w:pPr>
-          <w:hyperlink w:anchor="_Toc194421714" w:history="1">
+          <w:hyperlink w:anchor="_Toc194593014" w:history="1">
             <w:r>
               <w:rPr>
                 <w:rStyle w:val="Hyperlink"/>
@@ -744,7 +744,7 @@
                 <w:noProof/>
                 <w:webHidden/>
               </w:rPr>
-              <w:instrText xml:space="preserve"> PAGEREF _Toc194421714 \h </w:instrText>
+              <w:instrText xml:space="preserve"> PAGEREF _Toc194593014 \h </w:instrText>
             </w:r>
             <w:r>
               <w:rPr>
@@ -789,7 +789,7 @@
               <w:lang w:eastAsia="en-GB"/>
             </w:rPr>
           </w:pPr>
-          <w:hyperlink w:anchor="_Toc194421715" w:history="1">
+          <w:hyperlink w:anchor="_Toc194593015" w:history="1">
             <w:r>
               <w:rPr>
                 <w:rStyle w:val="Hyperlink"/>
@@ -816,7 +816,7 @@
                 <w:noProof/>
                 <w:webHidden/>
               </w:rPr>
-              <w:instrText xml:space="preserve"> PAGEREF _Toc194421715 \h </w:instrText>
+              <w:instrText xml:space="preserve"> PAGEREF _Toc194593015 \h </w:instrText>
             </w:r>
             <w:r>
               <w:rPr>
@@ -861,7 +861,7 @@
               <w:lang w:eastAsia="en-GB"/>
             </w:rPr>
           </w:pPr>
-          <w:hyperlink w:anchor="_Toc194421716" w:history="1">
+          <w:hyperlink w:anchor="_Toc194593016" w:history="1">
             <w:r>
               <w:rPr>
                 <w:rStyle w:val="Hyperlink"/>
@@ -888,7 +888,7 @@
                 <w:noProof/>
                 <w:webHidden/>
               </w:rPr>
-              <w:instrText xml:space="preserve"> PAGEREF _Toc194421716 \h </w:instrText>
+              <w:instrText xml:space="preserve"> PAGEREF _Toc194593016 \h </w:instrText>
             </w:r>
             <w:r>
               <w:rPr>
@@ -933,7 +933,7 @@
               <w:lang w:eastAsia="en-GB"/>
             </w:rPr>
           </w:pPr>
-          <w:hyperlink w:anchor="_Toc194421717" w:history="1">
+          <w:hyperlink w:anchor="_Toc194593017" w:history="1">
             <w:r>
               <w:rPr>
                 <w:rStyle w:val="Hyperlink"/>
@@ -960,7 +960,7 @@
                 <w:noProof/>
                 <w:webHidden/>
               </w:rPr>
-              <w:instrText xml:space="preserve"> PAGEREF _Toc194421717 \h </w:instrText>
+              <w:instrText xml:space="preserve"> PAGEREF _Toc194593017 \h </w:instrText>
             </w:r>
             <w:r>
               <w:rPr>
@@ -1005,7 +1005,7 @@
               <w:lang w:eastAsia="en-GB"/>
             </w:rPr>
           </w:pPr>
-          <w:hyperlink w:anchor="_Toc194421718" w:history="1">
+          <w:hyperlink w:anchor="_Toc194593018" w:history="1">
             <w:r>
               <w:rPr>
                 <w:rStyle w:val="Hyperlink"/>
@@ -1032,7 +1032,7 @@
                 <w:noProof/>
                 <w:webHidden/>
               </w:rPr>
-              <w:instrText xml:space="preserve"> PAGEREF _Toc194421718 \h </w:instrText>
+              <w:instrText xml:space="preserve"> PAGEREF _Toc194593018 \h </w:instrText>
             </w:r>
             <w:r>
               <w:rPr>
@@ -1077,7 +1077,7 @@
               <w:lang w:eastAsia="en-GB"/>
             </w:rPr>
           </w:pPr>
-          <w:hyperlink w:anchor="_Toc194421719" w:history="1">
+          <w:hyperlink w:anchor="_Toc194593019" w:history="1">
             <w:r>
               <w:rPr>
                 <w:rStyle w:val="Hyperlink"/>
@@ -1104,7 +1104,7 @@
                 <w:noProof/>
                 <w:webHidden/>
               </w:rPr>
-              <w:instrText xml:space="preserve"> PAGEREF _Toc194421719 \h </w:instrText>
+              <w:instrText xml:space="preserve"> PAGEREF _Toc194593019 \h </w:instrText>
             </w:r>
             <w:r>
               <w:rPr>
@@ -1149,7 +1149,7 @@
               <w:lang w:eastAsia="en-GB"/>
             </w:rPr>
           </w:pPr>
-          <w:hyperlink w:anchor="_Toc194421720" w:history="1">
+          <w:hyperlink w:anchor="_Toc194593020" w:history="1">
             <w:r>
               <w:rPr>
                 <w:rStyle w:val="Hyperlink"/>
@@ -1176,7 +1176,7 @@
                 <w:noProof/>
                 <w:webHidden/>
               </w:rPr>
-              <w:instrText xml:space="preserve"> PAGEREF _Toc194421720 \h </w:instrText>
+              <w:instrText xml:space="preserve"> PAGEREF _Toc194593020 \h </w:instrText>
             </w:r>
             <w:r>
               <w:rPr>
@@ -1221,7 +1221,7 @@
               <w:lang w:eastAsia="en-GB"/>
             </w:rPr>
           </w:pPr>
-          <w:hyperlink w:anchor="_Toc194421721" w:history="1">
+          <w:hyperlink w:anchor="_Toc194593021" w:history="1">
             <w:r>
               <w:rPr>
                 <w:rStyle w:val="Hyperlink"/>
@@ -1248,7 +1248,7 @@
                 <w:noProof/>
                 <w:webHidden/>
               </w:rPr>
-              <w:instrText xml:space="preserve"> PAGEREF _Toc194421721 \h </w:instrText>
+              <w:instrText xml:space="preserve"> PAGEREF _Toc194593021 \h </w:instrText>
             </w:r>
             <w:r>
               <w:rPr>
@@ -1293,7 +1293,7 @@
               <w:lang w:eastAsia="en-GB"/>
             </w:rPr>
           </w:pPr>
-          <w:hyperlink w:anchor="_Toc194421722" w:history="1">
+          <w:hyperlink w:anchor="_Toc194593022" w:history="1">
             <w:r>
               <w:rPr>
                 <w:rStyle w:val="Hyperlink"/>
@@ -1320,7 +1320,7 @@
                 <w:noProof/>
                 <w:webHidden/>
               </w:rPr>
-              <w:instrText xml:space="preserve"> PAGEREF _Toc194421722 \h </w:instrText>
+              <w:instrText xml:space="preserve"> PAGEREF _Toc194593022 \h </w:instrText>
             </w:r>
             <w:r>
               <w:rPr>
@@ -1365,7 +1365,7 @@
               <w:lang w:eastAsia="en-GB"/>
             </w:rPr>
           </w:pPr>
-          <w:hyperlink w:anchor="_Toc194421723" w:history="1">
+          <w:hyperlink w:anchor="_Toc194593023" w:history="1">
             <w:r>
               <w:rPr>
                 <w:rStyle w:val="Hyperlink"/>
@@ -1392,7 +1392,7 @@
                 <w:noProof/>
                 <w:webHidden/>
               </w:rPr>
-              <w:instrText xml:space="preserve"> PAGEREF _Toc194421723 \h </w:instrText>
+              <w:instrText xml:space="preserve"> PAGEREF _Toc194593023 \h </w:instrText>
             </w:r>
             <w:r>
               <w:rPr>
@@ -1437,7 +1437,7 @@
               <w:lang w:eastAsia="en-GB"/>
             </w:rPr>
           </w:pPr>
-          <w:hyperlink w:anchor="_Toc194421724" w:history="1">
+          <w:hyperlink w:anchor="_Toc194593024" w:history="1">
             <w:r>
               <w:rPr>
                 <w:rStyle w:val="Hyperlink"/>
@@ -1464,7 +1464,7 @@
                 <w:noProof/>
                 <w:webHidden/>
               </w:rPr>
-              <w:instrText xml:space="preserve"> PAGEREF _Toc194421724 \h </w:instrText>
+              <w:instrText xml:space="preserve"> PAGEREF _Toc194593024 \h </w:instrText>
             </w:r>
             <w:r>
               <w:rPr>
@@ -1509,7 +1509,7 @@
               <w:lang w:eastAsia="en-GB"/>
             </w:rPr>
           </w:pPr>
-          <w:hyperlink w:anchor="_Toc194421725" w:history="1">
+          <w:hyperlink w:anchor="_Toc194593025" w:history="1">
             <w:r>
               <w:rPr>
                 <w:rStyle w:val="Hyperlink"/>
@@ -1536,7 +1536,7 @@
                 <w:noProof/>
                 <w:webHidden/>
               </w:rPr>
-              <w:instrText xml:space="preserve"> PAGEREF _Toc194421725 \h </w:instrText>
+              <w:instrText xml:space="preserve"> PAGEREF _Toc194593025 \h </w:instrText>
             </w:r>
             <w:r>
               <w:rPr>
@@ -1581,7 +1581,7 @@
               <w:lang w:eastAsia="en-GB"/>
             </w:rPr>
           </w:pPr>
-          <w:hyperlink w:anchor="_Toc194421726" w:history="1">
+          <w:hyperlink w:anchor="_Toc194593026" w:history="1">
             <w:r>
               <w:rPr>
                 <w:rStyle w:val="Hyperlink"/>
@@ -1608,7 +1608,7 @@
                 <w:noProof/>
                 <w:webHidden/>
               </w:rPr>
-              <w:instrText xml:space="preserve"> PAGEREF _Toc194421726 \h </w:instrText>
+              <w:instrText xml:space="preserve"> PAGEREF _Toc194593026 \h </w:instrText>
             </w:r>
             <w:r>
               <w:rPr>
@@ -1653,7 +1653,7 @@
               <w:lang w:eastAsia="en-GB"/>
             </w:rPr>
           </w:pPr>
-          <w:hyperlink w:anchor="_Toc194421727" w:history="1">
+          <w:hyperlink w:anchor="_Toc194593027" w:history="1">
             <w:r>
               <w:rPr>
                 <w:rStyle w:val="Hyperlink"/>
@@ -1680,7 +1680,7 @@
                 <w:noProof/>
                 <w:webHidden/>
               </w:rPr>
-              <w:instrText xml:space="preserve"> PAGEREF _Toc194421727 \h </w:instrText>
+              <w:instrText xml:space="preserve"> PAGEREF _Toc194593027 \h </w:instrText>
             </w:r>
             <w:r>
               <w:rPr>
@@ -1725,7 +1725,7 @@
               <w:lang w:eastAsia="en-GB"/>
             </w:rPr>
           </w:pPr>
-          <w:hyperlink w:anchor="_Toc194421728" w:history="1">
+          <w:hyperlink w:anchor="_Toc194593028" w:history="1">
             <w:r>
               <w:rPr>
                 <w:rStyle w:val="Hyperlink"/>
@@ -1752,7 +1752,7 @@
                 <w:noProof/>
                 <w:webHidden/>
               </w:rPr>
-              <w:instrText xml:space="preserve"> PAGEREF _Toc194421728 \h </w:instrText>
+              <w:instrText xml:space="preserve"> PAGEREF _Toc194593028 \h </w:instrText>
             </w:r>
             <w:r>
               <w:rPr>
@@ -1772,7 +1772,7 @@
                 <w:noProof/>
                 <w:webHidden/>
               </w:rPr>
-              <w:t>15</w:t>
+              <w:t>16</w:t>
             </w:r>
             <w:r>
               <w:rPr>
@@ -1797,7 +1797,7 @@
               <w:lang w:eastAsia="en-GB"/>
             </w:rPr>
           </w:pPr>
-          <w:hyperlink w:anchor="_Toc194421729" w:history="1">
+          <w:hyperlink w:anchor="_Toc194593029" w:history="1">
             <w:r>
               <w:rPr>
                 <w:rStyle w:val="Hyperlink"/>
@@ -1824,7 +1824,7 @@
                 <w:noProof/>
                 <w:webHidden/>
               </w:rPr>
-              <w:instrText xml:space="preserve"> PAGEREF _Toc194421729 \h </w:instrText>
+              <w:instrText xml:space="preserve"> PAGEREF _Toc194593029 \h </w:instrText>
             </w:r>
             <w:r>
               <w:rPr>
@@ -1844,7 +1844,7 @@
                 <w:noProof/>
                 <w:webHidden/>
               </w:rPr>
-              <w:t>15</w:t>
+              <w:t>16</w:t>
             </w:r>
             <w:r>
               <w:rPr>
@@ -1869,13 +1869,21 @@
               <w:lang w:eastAsia="en-GB"/>
             </w:rPr>
           </w:pPr>
-          <w:hyperlink w:anchor="_Toc194421730" w:history="1">
+          <w:hyperlink w:anchor="_Toc194593030" w:history="1">
             <w:r>
               <w:rPr>
                 <w:rStyle w:val="Hyperlink"/>
                 <w:noProof/>
               </w:rPr>
-              <w:t>3.6 Conclusions</w:t>
+              <w:t xml:space="preserve">3.6 Conclusions – </w:t>
+            </w:r>
+            <w:r>
+              <w:rPr>
+                <w:rStyle w:val="Hyperlink"/>
+                <w:noProof/>
+                <w:highlight w:val="lightGray"/>
+              </w:rPr>
+              <w:t>[debating keeping this section]</w:t>
             </w:r>
             <w:r>
               <w:rPr>
@@ -1896,7 +1904,7 @@
                 <w:noProof/>
                 <w:webHidden/>
               </w:rPr>
-              <w:instrText xml:space="preserve"> PAGEREF _Toc194421730 \h </w:instrText>
+              <w:instrText xml:space="preserve"> PAGEREF _Toc194593030 \h </w:instrText>
             </w:r>
             <w:r>
               <w:rPr>
@@ -1916,7 +1924,7 @@
                 <w:noProof/>
                 <w:webHidden/>
               </w:rPr>
-              <w:t>15</w:t>
+              <w:t>17</w:t>
             </w:r>
             <w:r>
               <w:rPr>
@@ -1941,7 +1949,7 @@
               <w:lang w:eastAsia="en-GB"/>
             </w:rPr>
           </w:pPr>
-          <w:hyperlink w:anchor="_Toc194421731" w:history="1">
+          <w:hyperlink w:anchor="_Toc194593031" w:history="1">
             <w:r>
               <w:rPr>
                 <w:rStyle w:val="Hyperlink"/>
@@ -1968,7 +1976,7 @@
                 <w:noProof/>
                 <w:webHidden/>
               </w:rPr>
-              <w:instrText xml:space="preserve"> PAGEREF _Toc194421731 \h </w:instrText>
+              <w:instrText xml:space="preserve"> PAGEREF _Toc194593031 \h </w:instrText>
             </w:r>
             <w:r>
               <w:rPr>
@@ -1988,7 +1996,7 @@
                 <w:noProof/>
                 <w:webHidden/>
               </w:rPr>
-              <w:t>16</w:t>
+              <w:t>18</w:t>
             </w:r>
             <w:r>
               <w:rPr>
@@ -2013,7 +2021,7 @@
               <w:lang w:eastAsia="en-GB"/>
             </w:rPr>
           </w:pPr>
-          <w:hyperlink w:anchor="_Toc194421732" w:history="1">
+          <w:hyperlink w:anchor="_Toc194593032" w:history="1">
             <w:r>
               <w:rPr>
                 <w:rStyle w:val="Hyperlink"/>
@@ -2040,7 +2048,7 @@
                 <w:noProof/>
                 <w:webHidden/>
               </w:rPr>
-              <w:instrText xml:space="preserve"> PAGEREF _Toc194421732 \h </w:instrText>
+              <w:instrText xml:space="preserve"> PAGEREF _Toc194593032 \h </w:instrText>
             </w:r>
             <w:r>
               <w:rPr>
@@ -2060,7 +2068,7 @@
                 <w:noProof/>
                 <w:webHidden/>
               </w:rPr>
-              <w:t>16</w:t>
+              <w:t>18</w:t>
             </w:r>
             <w:r>
               <w:rPr>
@@ -2085,13 +2093,13 @@
               <w:lang w:eastAsia="en-GB"/>
             </w:rPr>
           </w:pPr>
-          <w:hyperlink w:anchor="_Toc194421733" w:history="1">
+          <w:hyperlink w:anchor="_Toc194593033" w:history="1">
             <w:r>
               <w:rPr>
                 <w:rStyle w:val="Hyperlink"/>
                 <w:noProof/>
               </w:rPr>
-              <w:t>4.1.1 How LR works and Implementation</w:t>
+              <w:t>4.1.1 How LR works</w:t>
             </w:r>
             <w:r>
               <w:rPr>
@@ -2112,7 +2120,7 @@
                 <w:noProof/>
                 <w:webHidden/>
               </w:rPr>
-              <w:instrText xml:space="preserve"> PAGEREF _Toc194421733 \h </w:instrText>
+              <w:instrText xml:space="preserve"> PAGEREF _Toc194593033 \h </w:instrText>
             </w:r>
             <w:r>
               <w:rPr>
@@ -2132,7 +2140,79 @@
                 <w:noProof/>
                 <w:webHidden/>
               </w:rPr>
-              <w:t>16</w:t>
+              <w:t>18</w:t>
+            </w:r>
+            <w:r>
+              <w:rPr>
+                <w:noProof/>
+                <w:webHidden/>
+              </w:rPr>
+              <w:fldChar w:fldCharType="end"/>
+            </w:r>
+          </w:hyperlink>
+        </w:p>
+        <w:p>
+          <w:pPr>
+            <w:pStyle w:val="TOC3"/>
+            <w:tabs>
+              <w:tab w:val="right" w:leader="dot" w:pos="8296"/>
+            </w:tabs>
+            <w:rPr>
+              <w:rFonts w:asciiTheme="minorHAnsi" w:eastAsiaTheme="minorEastAsia" w:hAnsiTheme="minorHAnsi" w:cstheme="minorBidi"/>
+              <w:noProof/>
+              <w:sz w:val="24"/>
+              <w:szCs w:val="24"/>
+              <w:lang w:eastAsia="en-GB"/>
+            </w:rPr>
+          </w:pPr>
+          <w:hyperlink w:anchor="_Toc194593034" w:history="1">
+            <w:r>
+              <w:rPr>
+                <w:rStyle w:val="Hyperlink"/>
+                <w:noProof/>
+              </w:rPr>
+              <w:t>4.1.2 Implementation</w:t>
+            </w:r>
+            <w:r>
+              <w:rPr>
+                <w:noProof/>
+                <w:webHidden/>
+              </w:rPr>
+              <w:tab/>
+            </w:r>
+            <w:r>
+              <w:rPr>
+                <w:noProof/>
+                <w:webHidden/>
+              </w:rPr>
+              <w:fldChar w:fldCharType="begin"/>
+            </w:r>
+            <w:r>
+              <w:rPr>
+                <w:noProof/>
+                <w:webHidden/>
+              </w:rPr>
+              <w:instrText xml:space="preserve"> PAGEREF _Toc194593034 \h </w:instrText>
+            </w:r>
+            <w:r>
+              <w:rPr>
+                <w:noProof/>
+                <w:webHidden/>
+              </w:rPr>
+            </w:r>
+            <w:r>
+              <w:rPr>
+                <w:noProof/>
+                <w:webHidden/>
+              </w:rPr>
+              <w:fldChar w:fldCharType="separate"/>
+            </w:r>
+            <w:r>
+              <w:rPr>
+                <w:noProof/>
+                <w:webHidden/>
+              </w:rPr>
+              <w:t>18</w:t>
             </w:r>
             <w:r>
               <w:rPr>
@@ -2157,7 +2237,7 @@
               <w:lang w:eastAsia="en-GB"/>
             </w:rPr>
           </w:pPr>
-          <w:hyperlink w:anchor="_Toc194421734" w:history="1">
+          <w:hyperlink w:anchor="_Toc194593035" w:history="1">
             <w:r>
               <w:rPr>
                 <w:rStyle w:val="Hyperlink"/>
@@ -2184,7 +2264,7 @@
                 <w:noProof/>
                 <w:webHidden/>
               </w:rPr>
-              <w:instrText xml:space="preserve"> PAGEREF _Toc194421734 \h </w:instrText>
+              <w:instrText xml:space="preserve"> PAGEREF _Toc194593035 \h </w:instrText>
             </w:r>
             <w:r>
               <w:rPr>
@@ -2204,7 +2284,7 @@
                 <w:noProof/>
                 <w:webHidden/>
               </w:rPr>
-              <w:t>16</w:t>
+              <w:t>18</w:t>
             </w:r>
             <w:r>
               <w:rPr>
@@ -2229,13 +2309,13 @@
               <w:lang w:eastAsia="en-GB"/>
             </w:rPr>
           </w:pPr>
-          <w:hyperlink w:anchor="_Toc194421735" w:history="1">
+          <w:hyperlink w:anchor="_Toc194593036" w:history="1">
             <w:r>
               <w:rPr>
                 <w:rStyle w:val="Hyperlink"/>
                 <w:noProof/>
               </w:rPr>
-              <w:t>4.2.1 How RF works and Implementation</w:t>
+              <w:t>4.2.1 How RF works</w:t>
             </w:r>
             <w:r>
               <w:rPr>
@@ -2256,7 +2336,7 @@
                 <w:noProof/>
                 <w:webHidden/>
               </w:rPr>
-              <w:instrText xml:space="preserve"> PAGEREF _Toc194421735 \h </w:instrText>
+              <w:instrText xml:space="preserve"> PAGEREF _Toc194593036 \h </w:instrText>
             </w:r>
             <w:r>
               <w:rPr>
@@ -2276,7 +2356,79 @@
                 <w:noProof/>
                 <w:webHidden/>
               </w:rPr>
-              <w:t>16</w:t>
+              <w:t>18</w:t>
+            </w:r>
+            <w:r>
+              <w:rPr>
+                <w:noProof/>
+                <w:webHidden/>
+              </w:rPr>
+              <w:fldChar w:fldCharType="end"/>
+            </w:r>
+          </w:hyperlink>
+        </w:p>
+        <w:p>
+          <w:pPr>
+            <w:pStyle w:val="TOC3"/>
+            <w:tabs>
+              <w:tab w:val="right" w:leader="dot" w:pos="8296"/>
+            </w:tabs>
+            <w:rPr>
+              <w:rFonts w:asciiTheme="minorHAnsi" w:eastAsiaTheme="minorEastAsia" w:hAnsiTheme="minorHAnsi" w:cstheme="minorBidi"/>
+              <w:noProof/>
+              <w:sz w:val="24"/>
+              <w:szCs w:val="24"/>
+              <w:lang w:eastAsia="en-GB"/>
+            </w:rPr>
+          </w:pPr>
+          <w:hyperlink w:anchor="_Toc194593037" w:history="1">
+            <w:r>
+              <w:rPr>
+                <w:rStyle w:val="Hyperlink"/>
+                <w:noProof/>
+              </w:rPr>
+              <w:t>4.2.2 Implementation</w:t>
+            </w:r>
+            <w:r>
+              <w:rPr>
+                <w:noProof/>
+                <w:webHidden/>
+              </w:rPr>
+              <w:tab/>
+            </w:r>
+            <w:r>
+              <w:rPr>
+                <w:noProof/>
+                <w:webHidden/>
+              </w:rPr>
+              <w:fldChar w:fldCharType="begin"/>
+            </w:r>
+            <w:r>
+              <w:rPr>
+                <w:noProof/>
+                <w:webHidden/>
+              </w:rPr>
+              <w:instrText xml:space="preserve"> PAGEREF _Toc194593037 \h </w:instrText>
+            </w:r>
+            <w:r>
+              <w:rPr>
+                <w:noProof/>
+                <w:webHidden/>
+              </w:rPr>
+            </w:r>
+            <w:r>
+              <w:rPr>
+                <w:noProof/>
+                <w:webHidden/>
+              </w:rPr>
+              <w:fldChar w:fldCharType="separate"/>
+            </w:r>
+            <w:r>
+              <w:rPr>
+                <w:noProof/>
+                <w:webHidden/>
+              </w:rPr>
+              <w:t>18</w:t>
             </w:r>
             <w:r>
               <w:rPr>
@@ -2301,7 +2453,7 @@
               <w:lang w:eastAsia="en-GB"/>
             </w:rPr>
           </w:pPr>
-          <w:hyperlink w:anchor="_Toc194421736" w:history="1">
+          <w:hyperlink w:anchor="_Toc194593038" w:history="1">
             <w:r>
               <w:rPr>
                 <w:rStyle w:val="Hyperlink"/>
@@ -2328,7 +2480,7 @@
                 <w:noProof/>
                 <w:webHidden/>
               </w:rPr>
-              <w:instrText xml:space="preserve"> PAGEREF _Toc194421736 \h </w:instrText>
+              <w:instrText xml:space="preserve"> PAGEREF _Toc194593038 \h </w:instrText>
             </w:r>
             <w:r>
               <w:rPr>
@@ -2348,7 +2500,7 @@
                 <w:noProof/>
                 <w:webHidden/>
               </w:rPr>
-              <w:t>16</w:t>
+              <w:t>18</w:t>
             </w:r>
             <w:r>
               <w:rPr>
@@ -2373,13 +2525,13 @@
               <w:lang w:eastAsia="en-GB"/>
             </w:rPr>
           </w:pPr>
-          <w:hyperlink w:anchor="_Toc194421737" w:history="1">
+          <w:hyperlink w:anchor="_Toc194593039" w:history="1">
             <w:r>
               <w:rPr>
                 <w:rStyle w:val="Hyperlink"/>
                 <w:noProof/>
               </w:rPr>
-              <w:t>4.3.1 How GBM works and Implementation</w:t>
+              <w:t>4.3.1 How GBM works</w:t>
             </w:r>
             <w:r>
               <w:rPr>
@@ -2400,7 +2552,7 @@
                 <w:noProof/>
                 <w:webHidden/>
               </w:rPr>
-              <w:instrText xml:space="preserve"> PAGEREF _Toc194421737 \h </w:instrText>
+              <w:instrText xml:space="preserve"> PAGEREF _Toc194593039 \h </w:instrText>
             </w:r>
             <w:r>
               <w:rPr>
@@ -2420,7 +2572,79 @@
                 <w:noProof/>
                 <w:webHidden/>
               </w:rPr>
-              <w:t>16</w:t>
+              <w:t>19</w:t>
+            </w:r>
+            <w:r>
+              <w:rPr>
+                <w:noProof/>
+                <w:webHidden/>
+              </w:rPr>
+              <w:fldChar w:fldCharType="end"/>
+            </w:r>
+          </w:hyperlink>
+        </w:p>
+        <w:p>
+          <w:pPr>
+            <w:pStyle w:val="TOC3"/>
+            <w:tabs>
+              <w:tab w:val="right" w:leader="dot" w:pos="8296"/>
+            </w:tabs>
+            <w:rPr>
+              <w:rFonts w:asciiTheme="minorHAnsi" w:eastAsiaTheme="minorEastAsia" w:hAnsiTheme="minorHAnsi" w:cstheme="minorBidi"/>
+              <w:noProof/>
+              <w:sz w:val="24"/>
+              <w:szCs w:val="24"/>
+              <w:lang w:eastAsia="en-GB"/>
+            </w:rPr>
+          </w:pPr>
+          <w:hyperlink w:anchor="_Toc194593040" w:history="1">
+            <w:r>
+              <w:rPr>
+                <w:rStyle w:val="Hyperlink"/>
+                <w:noProof/>
+              </w:rPr>
+              <w:t>4.3.2 Implementation</w:t>
+            </w:r>
+            <w:r>
+              <w:rPr>
+                <w:noProof/>
+                <w:webHidden/>
+              </w:rPr>
+              <w:tab/>
+            </w:r>
+            <w:r>
+              <w:rPr>
+                <w:noProof/>
+                <w:webHidden/>
+              </w:rPr>
+              <w:fldChar w:fldCharType="begin"/>
+            </w:r>
+            <w:r>
+              <w:rPr>
+                <w:noProof/>
+                <w:webHidden/>
+              </w:rPr>
+              <w:instrText xml:space="preserve"> PAGEREF _Toc194593040 \h </w:instrText>
+            </w:r>
+            <w:r>
+              <w:rPr>
+                <w:noProof/>
+                <w:webHidden/>
+              </w:rPr>
+            </w:r>
+            <w:r>
+              <w:rPr>
+                <w:noProof/>
+                <w:webHidden/>
+              </w:rPr>
+              <w:fldChar w:fldCharType="separate"/>
+            </w:r>
+            <w:r>
+              <w:rPr>
+                <w:noProof/>
+                <w:webHidden/>
+              </w:rPr>
+              <w:t>19</w:t>
             </w:r>
             <w:r>
               <w:rPr>
@@ -2445,7 +2669,7 @@
               <w:lang w:eastAsia="en-GB"/>
             </w:rPr>
           </w:pPr>
-          <w:hyperlink w:anchor="_Toc194421738" w:history="1">
+          <w:hyperlink w:anchor="_Toc194593041" w:history="1">
             <w:r>
               <w:rPr>
                 <w:rStyle w:val="Hyperlink"/>
@@ -2472,7 +2696,7 @@
                 <w:noProof/>
                 <w:webHidden/>
               </w:rPr>
-              <w:instrText xml:space="preserve"> PAGEREF _Toc194421738 \h </w:instrText>
+              <w:instrText xml:space="preserve"> PAGEREF _Toc194593041 \h </w:instrText>
             </w:r>
             <w:r>
               <w:rPr>
@@ -2492,7 +2716,7 @@
                 <w:noProof/>
                 <w:webHidden/>
               </w:rPr>
-              <w:t>17</w:t>
+              <w:t>20</w:t>
             </w:r>
             <w:r>
               <w:rPr>
@@ -2517,7 +2741,7 @@
               <w:lang w:eastAsia="en-GB"/>
             </w:rPr>
           </w:pPr>
-          <w:hyperlink w:anchor="_Toc194421739" w:history="1">
+          <w:hyperlink w:anchor="_Toc194593042" w:history="1">
             <w:r>
               <w:rPr>
                 <w:rStyle w:val="Hyperlink"/>
@@ -2544,7 +2768,7 @@
                 <w:noProof/>
                 <w:webHidden/>
               </w:rPr>
-              <w:instrText xml:space="preserve"> PAGEREF _Toc194421739 \h </w:instrText>
+              <w:instrText xml:space="preserve"> PAGEREF _Toc194593042 \h </w:instrText>
             </w:r>
             <w:r>
               <w:rPr>
@@ -2564,7 +2788,7 @@
                 <w:noProof/>
                 <w:webHidden/>
               </w:rPr>
-              <w:t>17</w:t>
+              <w:t>20</w:t>
             </w:r>
             <w:r>
               <w:rPr>
@@ -2589,7 +2813,7 @@
               <w:lang w:eastAsia="en-GB"/>
             </w:rPr>
           </w:pPr>
-          <w:hyperlink w:anchor="_Toc194421740" w:history="1">
+          <w:hyperlink w:anchor="_Toc194593043" w:history="1">
             <w:r>
               <w:rPr>
                 <w:rStyle w:val="Hyperlink"/>
@@ -2616,7 +2840,7 @@
                 <w:noProof/>
                 <w:webHidden/>
               </w:rPr>
-              <w:instrText xml:space="preserve"> PAGEREF _Toc194421740 \h </w:instrText>
+              <w:instrText xml:space="preserve"> PAGEREF _Toc194593043 \h </w:instrText>
             </w:r>
             <w:r>
               <w:rPr>
@@ -2636,7 +2860,7 @@
                 <w:noProof/>
                 <w:webHidden/>
               </w:rPr>
-              <w:t>17</w:t>
+              <w:t>20</w:t>
             </w:r>
             <w:r>
               <w:rPr>
@@ -2661,7 +2885,7 @@
               <w:lang w:eastAsia="en-GB"/>
             </w:rPr>
           </w:pPr>
-          <w:hyperlink w:anchor="_Toc194421741" w:history="1">
+          <w:hyperlink w:anchor="_Toc194593044" w:history="1">
             <w:r>
               <w:rPr>
                 <w:rStyle w:val="Hyperlink"/>
@@ -2688,7 +2912,7 @@
                 <w:noProof/>
                 <w:webHidden/>
               </w:rPr>
-              <w:instrText xml:space="preserve"> PAGEREF _Toc194421741 \h </w:instrText>
+              <w:instrText xml:space="preserve"> PAGEREF _Toc194593044 \h </w:instrText>
             </w:r>
             <w:r>
               <w:rPr>
@@ -2708,7 +2932,7 @@
                 <w:noProof/>
                 <w:webHidden/>
               </w:rPr>
-              <w:t>17</w:t>
+              <w:t>20</w:t>
             </w:r>
             <w:r>
               <w:rPr>
@@ -2733,7 +2957,7 @@
               <w:lang w:eastAsia="en-GB"/>
             </w:rPr>
           </w:pPr>
-          <w:hyperlink w:anchor="_Toc194421742" w:history="1">
+          <w:hyperlink w:anchor="_Toc194593045" w:history="1">
             <w:r>
               <w:rPr>
                 <w:rStyle w:val="Hyperlink"/>
@@ -2760,7 +2984,7 @@
                 <w:noProof/>
                 <w:webHidden/>
               </w:rPr>
-              <w:instrText xml:space="preserve"> PAGEREF _Toc194421742 \h </w:instrText>
+              <w:instrText xml:space="preserve"> PAGEREF _Toc194593045 \h </w:instrText>
             </w:r>
             <w:r>
               <w:rPr>
@@ -2780,7 +3004,7 @@
                 <w:noProof/>
                 <w:webHidden/>
               </w:rPr>
-              <w:t>17</w:t>
+              <w:t>20</w:t>
             </w:r>
             <w:r>
               <w:rPr>
@@ -2805,7 +3029,7 @@
               <w:lang w:eastAsia="en-GB"/>
             </w:rPr>
           </w:pPr>
-          <w:hyperlink w:anchor="_Toc194421743" w:history="1">
+          <w:hyperlink w:anchor="_Toc194593046" w:history="1">
             <w:r>
               <w:rPr>
                 <w:rStyle w:val="Hyperlink"/>
@@ -2832,7 +3056,7 @@
                 <w:noProof/>
                 <w:webHidden/>
               </w:rPr>
-              <w:instrText xml:space="preserve"> PAGEREF _Toc194421743 \h </w:instrText>
+              <w:instrText xml:space="preserve"> PAGEREF _Toc194593046 \h </w:instrText>
             </w:r>
             <w:r>
               <w:rPr>
@@ -2852,7 +3076,7 @@
                 <w:noProof/>
                 <w:webHidden/>
               </w:rPr>
-              <w:t>17</w:t>
+              <w:t>20</w:t>
             </w:r>
             <w:r>
               <w:rPr>
@@ -2877,7 +3101,7 @@
               <w:lang w:eastAsia="en-GB"/>
             </w:rPr>
           </w:pPr>
-          <w:hyperlink w:anchor="_Toc194421744" w:history="1">
+          <w:hyperlink w:anchor="_Toc194593047" w:history="1">
             <w:r>
               <w:rPr>
                 <w:rStyle w:val="Hyperlink"/>
@@ -2904,7 +3128,7 @@
                 <w:noProof/>
                 <w:webHidden/>
               </w:rPr>
-              <w:instrText xml:space="preserve"> PAGEREF _Toc194421744 \h </w:instrText>
+              <w:instrText xml:space="preserve"> PAGEREF _Toc194593047 \h </w:instrText>
             </w:r>
             <w:r>
               <w:rPr>
@@ -2924,7 +3148,7 @@
                 <w:noProof/>
                 <w:webHidden/>
               </w:rPr>
-              <w:t>18</w:t>
+              <w:t>21</w:t>
             </w:r>
             <w:r>
               <w:rPr>
@@ -2949,7 +3173,7 @@
               <w:lang w:eastAsia="en-GB"/>
             </w:rPr>
           </w:pPr>
-          <w:hyperlink w:anchor="_Toc194421745" w:history="1">
+          <w:hyperlink w:anchor="_Toc194593048" w:history="1">
             <w:r>
               <w:rPr>
                 <w:rStyle w:val="Hyperlink"/>
@@ -2976,7 +3200,7 @@
                 <w:noProof/>
                 <w:webHidden/>
               </w:rPr>
-              <w:instrText xml:space="preserve"> PAGEREF _Toc194421745 \h </w:instrText>
+              <w:instrText xml:space="preserve"> PAGEREF _Toc194593048 \h </w:instrText>
             </w:r>
             <w:r>
               <w:rPr>
@@ -2996,7 +3220,7 @@
                 <w:noProof/>
                 <w:webHidden/>
               </w:rPr>
-              <w:t>18</w:t>
+              <w:t>21</w:t>
             </w:r>
             <w:r>
               <w:rPr>
@@ -3021,7 +3245,7 @@
               <w:lang w:eastAsia="en-GB"/>
             </w:rPr>
           </w:pPr>
-          <w:hyperlink w:anchor="_Toc194421746" w:history="1">
+          <w:hyperlink w:anchor="_Toc194593049" w:history="1">
             <w:r>
               <w:rPr>
                 <w:rStyle w:val="Hyperlink"/>
@@ -3048,7 +3272,7 @@
                 <w:noProof/>
                 <w:webHidden/>
               </w:rPr>
-              <w:instrText xml:space="preserve"> PAGEREF _Toc194421746 \h </w:instrText>
+              <w:instrText xml:space="preserve"> PAGEREF _Toc194593049 \h </w:instrText>
             </w:r>
             <w:r>
               <w:rPr>
@@ -3068,7 +3292,7 @@
                 <w:noProof/>
                 <w:webHidden/>
               </w:rPr>
-              <w:t>18</w:t>
+              <w:t>21</w:t>
             </w:r>
             <w:r>
               <w:rPr>
@@ -3093,7 +3317,7 @@
               <w:lang w:eastAsia="en-GB"/>
             </w:rPr>
           </w:pPr>
-          <w:hyperlink w:anchor="_Toc194421747" w:history="1">
+          <w:hyperlink w:anchor="_Toc194593050" w:history="1">
             <w:r>
               <w:rPr>
                 <w:rStyle w:val="Hyperlink"/>
@@ -3120,7 +3344,7 @@
                 <w:noProof/>
                 <w:webHidden/>
               </w:rPr>
-              <w:instrText xml:space="preserve"> PAGEREF _Toc194421747 \h </w:instrText>
+              <w:instrText xml:space="preserve"> PAGEREF _Toc194593050 \h </w:instrText>
             </w:r>
             <w:r>
               <w:rPr>
@@ -3140,7 +3364,7 @@
                 <w:noProof/>
                 <w:webHidden/>
               </w:rPr>
-              <w:t>18</w:t>
+              <w:t>21</w:t>
             </w:r>
             <w:r>
               <w:rPr>
@@ -3165,7 +3389,7 @@
               <w:lang w:eastAsia="en-GB"/>
             </w:rPr>
           </w:pPr>
-          <w:hyperlink w:anchor="_Toc194421748" w:history="1">
+          <w:hyperlink w:anchor="_Toc194593051" w:history="1">
             <w:r>
               <w:rPr>
                 <w:rStyle w:val="Hyperlink"/>
@@ -3192,7 +3416,7 @@
                 <w:noProof/>
                 <w:webHidden/>
               </w:rPr>
-              <w:instrText xml:space="preserve"> PAGEREF _Toc194421748 \h </w:instrText>
+              <w:instrText xml:space="preserve"> PAGEREF _Toc194593051 \h </w:instrText>
             </w:r>
             <w:r>
               <w:rPr>
@@ -3212,7 +3436,7 @@
                 <w:noProof/>
                 <w:webHidden/>
               </w:rPr>
-              <w:t>19</w:t>
+              <w:t>22</w:t>
             </w:r>
             <w:r>
               <w:rPr>
@@ -3288,7 +3512,7 @@
       <w:r>
         <w:fldChar w:fldCharType="separate"/>
       </w:r>
-      <w:hyperlink w:anchor="_Toc194421750" w:history="1">
+      <w:hyperlink w:anchor="_Toc194581264" w:history="1">
         <w:r>
           <w:rPr>
             <w:rStyle w:val="Hyperlink"/>
@@ -3323,7 +3547,7 @@
             <w:noProof/>
             <w:webHidden/>
           </w:rPr>
-          <w:instrText xml:space="preserve"> PAGEREF _Toc194421750 \h </w:instrText>
+          <w:instrText xml:space="preserve"> PAGEREF _Toc194581264 \h </w:instrText>
         </w:r>
         <w:r>
           <w:rPr>
@@ -3414,13 +3638,13 @@
       <w:r>
         <w:fldChar w:fldCharType="separate"/>
       </w:r>
-      <w:hyperlink w:anchor="_Toc194421749" w:history="1">
+      <w:hyperlink w:anchor="_Toc194583206" w:history="1">
         <w:r>
           <w:rPr>
             <w:rStyle w:val="Hyperlink"/>
             <w:noProof/>
           </w:rPr>
-          <w:t>Table 1: Summarises how the CRISP-DM framework is applied in this study</w:t>
+          <w:t>Table 1: Application of the CRISP-DM Framework in This Study</w:t>
         </w:r>
         <w:r>
           <w:rPr>
@@ -3441,7 +3665,7 @@
             <w:noProof/>
             <w:webHidden/>
           </w:rPr>
-          <w:instrText xml:space="preserve"> PAGEREF _Toc194421749 \h </w:instrText>
+          <w:instrText xml:space="preserve"> PAGEREF _Toc194583206 \h </w:instrText>
         </w:r>
         <w:r>
           <w:rPr>
@@ -3461,7 +3685,7 @@
             <w:noProof/>
             <w:webHidden/>
           </w:rPr>
-          <w:t>14</w:t>
+          <w:t>15</w:t>
         </w:r>
         <w:r>
           <w:rPr>
@@ -3687,7 +3911,7 @@
       <w:pPr>
         <w:pStyle w:val="Heading1"/>
       </w:pPr>
-      <w:bookmarkStart w:id="2" w:name="_Toc194421712"/>
+      <w:bookmarkStart w:id="2" w:name="_Toc194593012"/>
       <w:r>
         <w:lastRenderedPageBreak/>
         <w:t xml:space="preserve">Chapter </w:t>
@@ -3707,7 +3931,7 @@
       <w:pPr>
         <w:pStyle w:val="Heading2"/>
       </w:pPr>
-      <w:bookmarkStart w:id="3" w:name="_Toc194421713"/>
+      <w:bookmarkStart w:id="3" w:name="_Toc194593013"/>
       <w:r>
         <w:t xml:space="preserve">1.1 </w:t>
       </w:r>
@@ -3824,7 +4048,7 @@
       <w:pPr>
         <w:pStyle w:val="Heading2"/>
       </w:pPr>
-      <w:bookmarkStart w:id="4" w:name="_Toc194421714"/>
+      <w:bookmarkStart w:id="4" w:name="_Toc194593014"/>
       <w:r>
         <w:t xml:space="preserve">1.2 </w:t>
       </w:r>
@@ -3864,7 +4088,7 @@
       <w:pPr>
         <w:pStyle w:val="Heading2"/>
       </w:pPr>
-      <w:bookmarkStart w:id="5" w:name="_Toc194421715"/>
+      <w:bookmarkStart w:id="5" w:name="_Toc194593015"/>
       <w:r>
         <w:t>1.3 Research Aims and Objectives</w:t>
       </w:r>
@@ -3923,7 +4147,7 @@
       <w:pPr>
         <w:pStyle w:val="Heading1"/>
       </w:pPr>
-      <w:bookmarkStart w:id="6" w:name="_Toc194421716"/>
+      <w:bookmarkStart w:id="6" w:name="_Toc194593016"/>
       <w:r>
         <w:lastRenderedPageBreak/>
         <w:t xml:space="preserve">Chapter </w:t>
@@ -3943,7 +4167,7 @@
       <w:pPr>
         <w:pStyle w:val="Heading2"/>
       </w:pPr>
-      <w:bookmarkStart w:id="7" w:name="_Toc194421717"/>
+      <w:bookmarkStart w:id="7" w:name="_Toc194593017"/>
       <w:r>
         <w:t>2.1 Background of Diabetes and Diagnosis</w:t>
       </w:r>
@@ -4031,7 +4255,7 @@
         <w:spacing w:line="360" w:lineRule="auto"/>
       </w:pPr>
       <w:bookmarkStart w:id="8" w:name="_Toc192758151"/>
-      <w:bookmarkStart w:id="9" w:name="_Toc194421750"/>
+      <w:bookmarkStart w:id="9" w:name="_Toc194581264"/>
       <w:r>
         <w:t xml:space="preserve">Figure </w:t>
       </w:r>
@@ -4093,7 +4317,7 @@
       <w:pPr>
         <w:pStyle w:val="Heading3"/>
       </w:pPr>
-      <w:bookmarkStart w:id="10" w:name="_Toc194421718"/>
+      <w:bookmarkStart w:id="10" w:name="_Toc194593018"/>
       <w:r>
         <w:t>2.1.1 Traditional Diagnosis Methods</w:t>
       </w:r>
@@ -4211,7 +4435,7 @@
       <w:pPr>
         <w:pStyle w:val="Heading3"/>
       </w:pPr>
-      <w:bookmarkStart w:id="11" w:name="_Toc194421719"/>
+      <w:bookmarkStart w:id="11" w:name="_Toc194593019"/>
       <w:r>
         <w:t>2.1.2 Machine Learning and Diabetes Diagnosis</w:t>
       </w:r>
@@ -4330,7 +4554,7 @@
       <w:pPr>
         <w:pStyle w:val="Heading2"/>
       </w:pPr>
-      <w:bookmarkStart w:id="12" w:name="_Toc194421720"/>
+      <w:bookmarkStart w:id="12" w:name="_Toc194593020"/>
       <w:r>
         <w:t>2.</w:t>
       </w:r>
@@ -4382,7 +4606,7 @@
       <w:pPr>
         <w:pStyle w:val="Heading3"/>
       </w:pPr>
-      <w:bookmarkStart w:id="13" w:name="_Toc194421721"/>
+      <w:bookmarkStart w:id="13" w:name="_Toc194593021"/>
       <w:r>
         <w:t>2.2.1 Importance of Explainable AI in Healthcare</w:t>
       </w:r>
@@ -4418,7 +4642,7 @@
       <w:pPr>
         <w:pStyle w:val="Heading3"/>
       </w:pPr>
-      <w:bookmarkStart w:id="14" w:name="_Toc194421722"/>
+      <w:bookmarkStart w:id="14" w:name="_Toc194593022"/>
       <w:r>
         <w:t>2.2.2 Applications of XAI in Diabetes Prediction</w:t>
       </w:r>
@@ -4433,7 +4657,7 @@
       <w:pPr>
         <w:pStyle w:val="Heading3"/>
       </w:pPr>
-      <w:bookmarkStart w:id="15" w:name="_Toc194421723"/>
+      <w:bookmarkStart w:id="15" w:name="_Toc194593023"/>
       <w:r>
         <w:lastRenderedPageBreak/>
         <w:t>2.2.3 XAI4Diabetes: A mobile Application for Diabetes Risk Prediction</w:t>
@@ -4467,7 +4691,7 @@
       <w:pPr>
         <w:pStyle w:val="Heading1"/>
       </w:pPr>
-      <w:bookmarkStart w:id="16" w:name="_Toc194421724"/>
+      <w:bookmarkStart w:id="16" w:name="_Toc194593024"/>
       <w:r>
         <w:lastRenderedPageBreak/>
         <w:t xml:space="preserve">Chapter </w:t>
@@ -4487,7 +4711,7 @@
       <w:pPr>
         <w:pStyle w:val="Heading2"/>
       </w:pPr>
-      <w:bookmarkStart w:id="17" w:name="_Toc194421725"/>
+      <w:bookmarkStart w:id="17" w:name="_Toc194593025"/>
       <w:r>
         <w:t xml:space="preserve">3.1 </w:t>
       </w:r>
@@ -4516,6 +4740,66 @@
         </w:rPr>
         <w:t>[mention the models chosen and a brief explanation as to why].</w:t>
       </w:r>
+      <w:r>
+        <w:t xml:space="preserve"> The models selected were as follows:</w:t>
+      </w:r>
+    </w:p>
+    <w:p>
+      <w:pPr>
+        <w:pStyle w:val="ListParagraph"/>
+        <w:numPr>
+          <w:ilvl w:val="0"/>
+          <w:numId w:val="2"/>
+        </w:numPr>
+        <w:spacing w:line="360" w:lineRule="auto"/>
+        <w:jc w:val="both"/>
+      </w:pPr>
+      <w:r>
+        <w:t>Logistic Regression (LR)</w:t>
+      </w:r>
+    </w:p>
+    <w:p>
+      <w:pPr>
+        <w:pStyle w:val="ListParagraph"/>
+        <w:numPr>
+          <w:ilvl w:val="0"/>
+          <w:numId w:val="2"/>
+        </w:numPr>
+        <w:spacing w:line="360" w:lineRule="auto"/>
+        <w:jc w:val="both"/>
+      </w:pPr>
+      <w:r>
+        <w:t>Random Forest (RF)</w:t>
+      </w:r>
+    </w:p>
+    <w:p>
+      <w:pPr>
+        <w:pStyle w:val="ListParagraph"/>
+        <w:numPr>
+          <w:ilvl w:val="0"/>
+          <w:numId w:val="2"/>
+        </w:numPr>
+        <w:spacing w:line="360" w:lineRule="auto"/>
+        <w:jc w:val="both"/>
+      </w:pPr>
+      <w:r>
+        <w:t>Gradient Boosting (GBM)</w:t>
+      </w:r>
+    </w:p>
+    <w:p>
+      <w:pPr>
+        <w:spacing w:line="360" w:lineRule="auto"/>
+        <w:jc w:val="both"/>
+      </w:pPr>
+      <w:r>
+        <w:t xml:space="preserve">Logistic regression was chosen for its simplicity and interpretability. Useful in regard to understanding the linear relationship between features and diabetes risk. Meanwhile Random Forest can handle non-linearity, providing feature importance which improves the model’s robustness and explainability. Finally, Gradient Boosting was included for its high predictive accuracy and ability to capture complex patterns in data </w:t>
+      </w:r>
+      <w:r>
+        <w:rPr>
+          <w:highlight w:val="lightGray"/>
+        </w:rPr>
+        <w:t>which helps determine a final diagnosis based on user inputs.</w:t>
+      </w:r>
     </w:p>
     <w:p>
       <w:pPr>
@@ -4555,11 +4839,17 @@
         </w:rPr>
         <w:t xml:space="preserve"> use, making it so general users can clearly understand the decision-making process of the models when it gives a diagnosis.</w:t>
       </w:r>
+      <w:r>
+        <w:t xml:space="preserve"> </w:t>
+      </w:r>
+      <w:r>
+        <w:t xml:space="preserve">The research, and project itself follows the Cross-Industry Standard Process for Data Mining (CRISP-DM) framework (Table 1) </w:t>
+      </w:r>
     </w:p>
     <w:tbl>
       <w:tblPr>
         <w:tblStyle w:val="TableGrid"/>
-        <w:tblpPr w:leftFromText="180" w:rightFromText="180" w:vertAnchor="text" w:horzAnchor="margin" w:tblpY="827"/>
+        <w:tblpPr w:leftFromText="180" w:rightFromText="180" w:vertAnchor="text" w:horzAnchor="margin" w:tblpY="-78"/>
         <w:tblW w:w="8265" w:type="dxa"/>
         <w:tblBorders>
           <w:top w:val="double" w:sz="4" w:space="0" w:color="auto"/>
@@ -4592,6 +4882,7 @@
               <w:jc w:val="both"/>
             </w:pPr>
             <w:r>
+              <w:lastRenderedPageBreak/>
               <w:t>Process Step</w:t>
             </w:r>
           </w:p>
@@ -4850,64 +5141,55 @@
     </w:tbl>
     <w:p>
       <w:pPr>
-        <w:spacing w:line="360" w:lineRule="auto"/>
-        <w:jc w:val="both"/>
-      </w:pPr>
-      <w:r>
-        <w:t xml:space="preserve">The research, and project itself follows the Cross-Industry Standard Process for Data Mining (CRISP-DM) framework (Table 1) </w:t>
-      </w:r>
-    </w:p>
-    <w:p>
-      <w:pPr>
         <w:pStyle w:val="Caption"/>
-        <w:framePr w:w="8286" w:hSpace="180" w:wrap="around" w:vAnchor="text" w:hAnchor="page" w:x="1800" w:y="4499"/>
+        <w:framePr w:w="8281" w:hSpace="180" w:wrap="around" w:vAnchor="text" w:hAnchor="margin" w:y="4501"/>
         <w:rPr>
-          <w:color w:val="000000" w:themeColor="text1"/>
+          <w:color w:val="auto"/>
         </w:rPr>
       </w:pPr>
-      <w:bookmarkStart w:id="18" w:name="_Toc194421749"/>
+      <w:bookmarkStart w:id="18" w:name="_Toc194583206"/>
       <w:r>
         <w:rPr>
-          <w:color w:val="000000" w:themeColor="text1"/>
+          <w:color w:val="auto"/>
         </w:rPr>
         <w:t xml:space="preserve">Table </w:t>
       </w:r>
       <w:r>
         <w:rPr>
-          <w:color w:val="000000" w:themeColor="text1"/>
+          <w:color w:val="auto"/>
         </w:rPr>
         <w:fldChar w:fldCharType="begin"/>
       </w:r>
       <w:r>
         <w:rPr>
-          <w:color w:val="000000" w:themeColor="text1"/>
+          <w:color w:val="auto"/>
         </w:rPr>
         <w:instrText xml:space="preserve"> SEQ Table \* ARABIC </w:instrText>
       </w:r>
       <w:r>
         <w:rPr>
-          <w:color w:val="000000" w:themeColor="text1"/>
+          <w:color w:val="auto"/>
         </w:rPr>
         <w:fldChar w:fldCharType="separate"/>
       </w:r>
       <w:r>
         <w:rPr>
           <w:noProof/>
-          <w:color w:val="000000" w:themeColor="text1"/>
+          <w:color w:val="auto"/>
         </w:rPr>
         <w:t>1</w:t>
       </w:r>
       <w:r>
         <w:rPr>
-          <w:color w:val="000000" w:themeColor="text1"/>
+          <w:color w:val="auto"/>
         </w:rPr>
         <w:fldChar w:fldCharType="end"/>
       </w:r>
       <w:r>
         <w:rPr>
-          <w:color w:val="000000" w:themeColor="text1"/>
+          <w:color w:val="auto"/>
         </w:rPr>
-        <w:t>: Summarises how the CRISP-DM framework is applied in this study</w:t>
+        <w:t>: Application of the CRISP-DM Framework in This Study</w:t>
       </w:r>
       <w:bookmarkEnd w:id="18"/>
     </w:p>
@@ -4919,11 +5201,16 @@
     </w:p>
     <w:p>
       <w:pPr>
+        <w:spacing w:line="360" w:lineRule="auto"/>
+        <w:jc w:val="both"/>
+      </w:pPr>
+    </w:p>
+    <w:p>
+      <w:pPr>
         <w:pStyle w:val="Heading2"/>
       </w:pPr>
-      <w:bookmarkStart w:id="19" w:name="_Toc194421726"/>
-      <w:r>
-        <w:lastRenderedPageBreak/>
+      <w:bookmarkStart w:id="19" w:name="_Toc194593026"/>
+      <w:r>
         <w:t xml:space="preserve">3.2 </w:t>
       </w:r>
       <w:r>
@@ -5003,7 +5290,7 @@
       <w:pPr>
         <w:pStyle w:val="Heading2"/>
       </w:pPr>
-      <w:bookmarkStart w:id="20" w:name="_Toc194421727"/>
+      <w:bookmarkStart w:id="20" w:name="_Toc194593027"/>
       <w:r>
         <w:t>3.</w:t>
       </w:r>
@@ -5043,7 +5330,11 @@
         <w:t>[methods used]</w:t>
       </w:r>
       <w:r>
-        <w:t xml:space="preserve">. Alongside this, visualisations such as histograms, correlation matrices and boxplots were used to examine feature distributions and help detect outliers in features. </w:t>
+        <w:t xml:space="preserve">. Alongside this, </w:t>
+      </w:r>
+      <w:r>
+        <w:lastRenderedPageBreak/>
+        <w:t xml:space="preserve">visualisations such as histograms, correlation matrices and boxplots were used to examine feature distributions and help detect outliers in features. </w:t>
       </w:r>
       <w:r>
         <w:rPr>
@@ -5057,7 +5348,7 @@
       <w:pPr>
         <w:pStyle w:val="Heading2"/>
       </w:pPr>
-      <w:bookmarkStart w:id="21" w:name="_Toc194421728"/>
+      <w:bookmarkStart w:id="21" w:name="_Toc194593028"/>
       <w:r>
         <w:t>3.</w:t>
       </w:r>
@@ -5096,11 +5387,7 @@
         <w:t xml:space="preserve"> focused on an indigenous population, meaning that the </w:t>
       </w:r>
       <w:r>
-        <w:t xml:space="preserve">model may not generalise well to other </w:t>
-      </w:r>
-      <w:r>
-        <w:lastRenderedPageBreak/>
-        <w:t xml:space="preserve">demographic groups. </w:t>
+        <w:t xml:space="preserve">model may not generalise well to other demographic groups. </w:t>
       </w:r>
       <w:r>
         <w:rPr>
@@ -5146,7 +5433,7 @@
       <w:pPr>
         <w:pStyle w:val="Heading2"/>
       </w:pPr>
-      <w:bookmarkStart w:id="22" w:name="_Toc194421729"/>
+      <w:bookmarkStart w:id="22" w:name="_Toc194593029"/>
       <w:r>
         <w:t>3.</w:t>
       </w:r>
@@ -5167,14 +5454,75 @@
         <w:t xml:space="preserve">Prior to implementing this study, several limitations were identified that could impact the study’s effectiveness and applicability. The first major constraint, mentioned earlier, is the dataset itself. While widely used for diabetes research </w:t>
       </w:r>
       <w:r>
-        <w:t xml:space="preserve">it holds a bias as to representing a specific population that’s susceptible to higher diabetes rates which can limit its generalisability to other demographic groups. Furthermore, the dataset doesn’t include certain important diabetes risk factors such as diet, physical activity and environmental factors, which could enhance the predictive accuracy. However the app is designed with a help and advice section to offer users insights into how these can contribute to diabetes and how to balance and manage your lifestyle to avoid being as severely impacted if diagnosed positively. </w:t>
+        <w:t xml:space="preserve">it holds a bias as to representing a specific population that’s susceptible to higher diabetes rates which can limit its generalisability to other demographic groups. </w:t>
+      </w:r>
+      <w:r>
+        <w:t xml:space="preserve">While efforts were made to mitigate this </w:t>
+      </w:r>
+      <w:r>
+        <w:rPr>
+          <w:highlight w:val="lightGray"/>
+        </w:rPr>
+        <w:t>[mention techniques like feature selection etc that was used]</w:t>
+      </w:r>
+      <w:r>
+        <w:t>, the inherent limitations of population specific data remain.</w:t>
+      </w:r>
+    </w:p>
+    <w:p>
+      <w:pPr>
+        <w:spacing w:line="360" w:lineRule="auto"/>
+        <w:jc w:val="both"/>
+      </w:pPr>
+      <w:r>
+        <w:t>Furthermore, the dataset doesn’t include certain important diabetes risk factors such as diet, physical activity and environmental factors, which could enhance the predictive accuracy</w:t>
+      </w:r>
+      <w:r>
+        <w:t xml:space="preserve"> however were unavailable in the dataset</w:t>
+      </w:r>
+      <w:r>
+        <w:t xml:space="preserve">. </w:t>
+      </w:r>
+      <w:r>
+        <w:t>However,</w:t>
+      </w:r>
+      <w:r>
+        <w:t xml:space="preserve"> the app is designed with a help and advice </w:t>
+      </w:r>
+      <w:r>
+        <w:lastRenderedPageBreak/>
+        <w:t xml:space="preserve">section to offer users insights into how these can contribute to diabetes and how to balance and manage your lifestyle to avoid being as severely impacted if diagnosed positively. </w:t>
+      </w:r>
+    </w:p>
+    <w:p>
+      <w:pPr>
+        <w:spacing w:line="360" w:lineRule="auto"/>
+        <w:jc w:val="both"/>
+      </w:pPr>
+      <w:r>
+        <w:t xml:space="preserve">Finally, machine learning models inherently caries the risk of bias and overfitting, particularly with smaller datasets. Measures were taken to optimise the performance through hyperparameter tuning and validation </w:t>
+      </w:r>
+      <w:r>
+        <w:t>techniques,</w:t>
+      </w:r>
+      <w:r>
+        <w:t xml:space="preserve"> but some performance variation is always to be expected given the model is being applied to varying real-world data.</w:t>
+      </w:r>
+      <w:r>
+        <w:t xml:space="preserve"> </w:t>
+      </w:r>
+      <w:r>
+        <w:rPr>
+          <w:highlight w:val="lightGray"/>
+        </w:rPr>
+        <w:t>[add some figures here to further explain]</w:t>
       </w:r>
     </w:p>
     <w:p>
       <w:pPr>
         <w:pStyle w:val="Heading2"/>
       </w:pPr>
-      <w:bookmarkStart w:id="23" w:name="_Toc194421730"/>
+      <w:bookmarkStart w:id="23" w:name="_Toc194593030"/>
       <w:r>
         <w:t>3.</w:t>
       </w:r>
@@ -5184,13 +5532,67 @@
       <w:r>
         <w:t>Conclusions</w:t>
       </w:r>
+      <w:r>
+        <w:t xml:space="preserve"> – </w:t>
+      </w:r>
+      <w:r>
+        <w:rPr>
+          <w:highlight w:val="lightGray"/>
+        </w:rPr>
+        <w:t>[debating keeping this section]</w:t>
+      </w:r>
       <w:bookmarkEnd w:id="23"/>
     </w:p>
     <w:p>
       <w:pPr>
+        <w:tabs>
+          <w:tab w:val="left" w:pos="2780"/>
+        </w:tabs>
         <w:spacing w:line="360" w:lineRule="auto"/>
         <w:jc w:val="both"/>
       </w:pPr>
+      <w:r>
+        <w:t xml:space="preserve">This chapter outlined the research methodology employed in the study, detailing the data collection, preprocessing, model selection and evaluation process. A quantitative approach was used, leveraging ML techniques to classify diabetes while integrating XAI to enhance the model’s transparency and user trust. A CRISP-DM framework was followed to ensure a structured approach from data understanding to deployment. </w:t>
+      </w:r>
+    </w:p>
+    <w:p>
+      <w:pPr>
+        <w:tabs>
+          <w:tab w:val="left" w:pos="2780"/>
+        </w:tabs>
+        <w:spacing w:line="360" w:lineRule="auto"/>
+        <w:jc w:val="both"/>
+      </w:pPr>
+      <w:r>
+        <w:t>Key ethical considerations, like bias, fairness, and responsible AI usage, were acknowledged and addressed as much as possible to ensure the model remains interpretable and provides reliable insights without leading people to believe it can replace professional medical advice</w:t>
+      </w:r>
+      <w:r>
+        <w:t>. Identified limitations, such as the dataset’s representativeness and missing lifestyle-related factors were acknowledged, shaping how the model itself and the app was designed and evaluated.</w:t>
+      </w:r>
+    </w:p>
+    <w:p>
+      <w:pPr>
+        <w:tabs>
+          <w:tab w:val="left" w:pos="2780"/>
+        </w:tabs>
+        <w:spacing w:line="360" w:lineRule="auto"/>
+        <w:jc w:val="both"/>
+      </w:pPr>
+      <w:r>
+        <w:t xml:space="preserve">Overall, this methodology establishes a strong foundation for developing an AI driven diabetes prediction tool to balance accuracy and interpretability. The next chapter will </w:t>
+      </w:r>
+      <w:r>
+        <w:t>focus on the design and implementation of the system, detailing how the models and explainability techniques were integrated into the ‘Diabetes Sense’ application.</w:t>
+      </w:r>
+    </w:p>
+    <w:p>
+      <w:pPr>
+        <w:tabs>
+          <w:tab w:val="left" w:pos="2780"/>
+        </w:tabs>
+        <w:spacing w:line="360" w:lineRule="auto"/>
+        <w:jc w:val="both"/>
+      </w:pPr>
     </w:p>
     <w:p>
       <w:pPr>
@@ -5204,7 +5606,7 @@
       <w:pPr>
         <w:pStyle w:val="Heading1"/>
       </w:pPr>
-      <w:bookmarkStart w:id="24" w:name="_Toc194421731"/>
+      <w:bookmarkStart w:id="24" w:name="_Toc194593031"/>
       <w:r>
         <w:lastRenderedPageBreak/>
         <w:t xml:space="preserve">Chapter </w:t>
@@ -5224,7 +5626,7 @@
       <w:pPr>
         <w:pStyle w:val="Heading2"/>
       </w:pPr>
-      <w:bookmarkStart w:id="25" w:name="_Toc194421732"/>
+      <w:bookmarkStart w:id="25" w:name="_Toc194593032"/>
       <w:r>
         <w:t>4.1 Logistic Regression</w:t>
       </w:r>
@@ -5232,35 +5634,243 @@
     </w:p>
     <w:p>
       <w:pPr>
+        <w:pStyle w:val="Heading3"/>
+      </w:pPr>
+      <w:bookmarkStart w:id="26" w:name="_Toc194593033"/>
+      <w:r>
+        <w:t>4.1.1 How LR works</w:t>
+      </w:r>
+      <w:bookmarkEnd w:id="26"/>
+      <w:r>
+        <w:t xml:space="preserve"> </w:t>
+      </w:r>
+    </w:p>
+    <w:p>
+      <w:pPr>
         <w:spacing w:line="360" w:lineRule="auto"/>
         <w:jc w:val="both"/>
       </w:pPr>
+      <w:r>
+        <w:t>Logistic Regression is a widely used statistical methods for binary classification tasks. It models the relationship between input features and the possible binary outcome, using the sigmoid function</w:t>
+      </w:r>
+      <w:r>
+        <w:t xml:space="preserve"> (Figure 2). This maps the linear combination of input features to a value between 0 and 1, which represents the probability of belonging to a specific class. A threshold, typically of 0.5, is applied in order to determine the final class label. LR is particularly useful for problems in which relationships between features and target variables are approximately linear.</w:t>
+      </w:r>
+    </w:p>
+    <w:p>
+      <w:pPr>
+        <w:keepNext/>
+        <w:spacing w:after="0" w:line="360" w:lineRule="auto"/>
+        <w:jc w:val="both"/>
+      </w:pPr>
+      <w:r>
+        <w:rPr>
+          <w:noProof/>
+        </w:rPr>
+        <w:drawing>
+          <wp:inline distT="0" distB="0" distL="0" distR="0" wp14:anchorId="32D8C003" wp14:editId="3CEA6D6B">
+            <wp:extent cx="2839794" cy="1895475"/>
+            <wp:effectExtent l="0" t="0" r="0" b="0"/>
+            <wp:docPr id="276322621" name="Picture 1" descr="undefined"/>
+            <wp:cNvGraphicFramePr>
+              <a:graphicFrameLocks xmlns:a="http://schemas.openxmlformats.org/drawingml/2006/main" noChangeAspect="1"/>
+            </wp:cNvGraphicFramePr>
+            <a:graphic xmlns:a="http://schemas.openxmlformats.org/drawingml/2006/main">
+              <a:graphicData uri="http://schemas.openxmlformats.org/drawingml/2006/picture">
+                <pic:pic xmlns:pic="http://schemas.openxmlformats.org/drawingml/2006/picture">
+                  <pic:nvPicPr>
+                    <pic:cNvPr id="0" name="Picture 2" descr="undefined"/>
+                    <pic:cNvPicPr>
+                      <a:picLocks noChangeAspect="1" noChangeArrowheads="1"/>
+                    </pic:cNvPicPr>
+                  </pic:nvPicPr>
+                  <pic:blipFill>
+                    <a:blip r:embed="rId9" cstate="print">
+                      <a:extLst>
+                        <a:ext uri="{28A0092B-C50C-407E-A947-70E740481C1C}">
+                          <a14:useLocalDpi xmlns:a14="http://schemas.microsoft.com/office/drawing/2010/main" val="0"/>
+                        </a:ext>
+                      </a:extLst>
+                    </a:blip>
+                    <a:srcRect/>
+                    <a:stretch>
+                      <a:fillRect/>
+                    </a:stretch>
+                  </pic:blipFill>
+                  <pic:spPr bwMode="auto">
+                    <a:xfrm>
+                      <a:off x="0" y="0"/>
+                      <a:ext cx="2842684" cy="1897404"/>
+                    </a:xfrm>
+                    <a:prstGeom prst="rect">
+                      <a:avLst/>
+                    </a:prstGeom>
+                    <a:noFill/>
+                    <a:ln>
+                      <a:noFill/>
+                    </a:ln>
+                  </pic:spPr>
+                </pic:pic>
+              </a:graphicData>
+            </a:graphic>
+          </wp:inline>
+        </w:drawing>
+      </w:r>
+    </w:p>
+    <w:p>
+      <w:pPr>
+        <w:pStyle w:val="Caption"/>
+        <w:jc w:val="both"/>
+        <w:rPr>
+          <w:color w:val="auto"/>
+        </w:rPr>
+      </w:pPr>
+      <w:r>
+        <w:rPr>
+          <w:color w:val="auto"/>
+        </w:rPr>
+        <w:t xml:space="preserve">Figure </w:t>
+      </w:r>
+      <w:r>
+        <w:rPr>
+          <w:color w:val="auto"/>
+        </w:rPr>
+        <w:fldChar w:fldCharType="begin"/>
+      </w:r>
+      <w:r>
+        <w:rPr>
+          <w:color w:val="auto"/>
+        </w:rPr>
+        <w:instrText xml:space="preserve"> SEQ Figure \* ARABIC </w:instrText>
+      </w:r>
+      <w:r>
+        <w:rPr>
+          <w:color w:val="auto"/>
+        </w:rPr>
+        <w:fldChar w:fldCharType="separate"/>
+      </w:r>
+      <w:r>
+        <w:rPr>
+          <w:noProof/>
+          <w:color w:val="auto"/>
+        </w:rPr>
+        <w:t>2</w:t>
+      </w:r>
+      <w:r>
+        <w:rPr>
+          <w:color w:val="auto"/>
+        </w:rPr>
+        <w:fldChar w:fldCharType="end"/>
+      </w:r>
+      <w:r>
+        <w:rPr>
+          <w:color w:val="auto"/>
+        </w:rPr>
+        <w:t>: the logistic curve</w:t>
+      </w:r>
+      <w:sdt>
+        <w:sdtPr>
+          <w:rPr>
+            <w:color w:val="auto"/>
+          </w:rPr>
+          <w:id w:val="341818934"/>
+          <w:citation/>
+        </w:sdtPr>
+        <w:sdtContent>
+          <w:r>
+            <w:rPr>
+              <w:color w:val="auto"/>
+            </w:rPr>
+            <w:fldChar w:fldCharType="begin"/>
+          </w:r>
+          <w:r>
+            <w:rPr>
+              <w:color w:val="auto"/>
+              <w:lang w:val="en-US"/>
+            </w:rPr>
+            <w:instrText xml:space="preserve"> CITATION Qef08 \l 1033 </w:instrText>
+          </w:r>
+          <w:r>
+            <w:rPr>
+              <w:color w:val="auto"/>
+            </w:rPr>
+            <w:fldChar w:fldCharType="separate"/>
+          </w:r>
+          <w:r>
+            <w:rPr>
+              <w:noProof/>
+              <w:color w:val="auto"/>
+              <w:lang w:val="en-US"/>
+            </w:rPr>
+            <w:t xml:space="preserve"> [8]</w:t>
+          </w:r>
+          <w:r>
+            <w:rPr>
+              <w:color w:val="auto"/>
+            </w:rPr>
+            <w:fldChar w:fldCharType="end"/>
+          </w:r>
+        </w:sdtContent>
+      </w:sdt>
     </w:p>
     <w:p>
       <w:pPr>
         <w:pStyle w:val="Heading3"/>
       </w:pPr>
-      <w:bookmarkStart w:id="26" w:name="_Toc194421733"/>
-      <w:r>
-        <w:t>4.1.1 How LR works and Implementation</w:t>
-      </w:r>
-      <w:bookmarkEnd w:id="26"/>
+      <w:bookmarkStart w:id="27" w:name="_Toc194593034"/>
+      <w:r>
+        <w:t xml:space="preserve">4.1.2 </w:t>
+      </w:r>
+      <w:r>
+        <w:t>Implementation</w:t>
+      </w:r>
+      <w:bookmarkEnd w:id="27"/>
     </w:p>
     <w:p>
       <w:pPr>
         <w:spacing w:line="360" w:lineRule="auto"/>
         <w:jc w:val="both"/>
       </w:pPr>
+      <w:r>
+        <w:t xml:space="preserve">In this project, LR was implemented with the ‘LogisticRegression’ class from the ‘scikit-learn’ library. The dataset was pre-processed by standardising the features using ‘StandardScaler’ to ensure all the variables were on the same scale. </w:t>
+      </w:r>
     </w:p>
     <w:p>
       <w:pPr>
         <w:pStyle w:val="Heading2"/>
       </w:pPr>
-      <w:bookmarkStart w:id="27" w:name="_Toc194421734"/>
+      <w:bookmarkStart w:id="28" w:name="_Toc194593035"/>
       <w:r>
         <w:t>4.2 Random Forest</w:t>
       </w:r>
-      <w:bookmarkEnd w:id="27"/>
+      <w:bookmarkEnd w:id="28"/>
+    </w:p>
+    <w:p>
+      <w:pPr>
+        <w:pStyle w:val="Heading3"/>
+      </w:pPr>
+      <w:bookmarkStart w:id="29" w:name="_Toc194593036"/>
+      <w:r>
+        <w:t>4.2.1 How RF works</w:t>
+      </w:r>
+      <w:bookmarkEnd w:id="29"/>
+      <w:r>
+        <w:t xml:space="preserve"> </w:t>
+      </w:r>
+    </w:p>
+    <w:p/>
+    <w:p>
+      <w:pPr>
+        <w:pStyle w:val="Heading3"/>
+      </w:pPr>
+      <w:bookmarkStart w:id="30" w:name="_Toc194593037"/>
+      <w:r>
+        <w:t xml:space="preserve">4.2.2 </w:t>
+      </w:r>
+      <w:r>
+        <w:t>Implementation</w:t>
+      </w:r>
+      <w:bookmarkEnd w:id="30"/>
     </w:p>
     <w:p>
       <w:pPr>
@@ -5270,13 +5880,47 @@
     </w:p>
     <w:p>
       <w:pPr>
+        <w:pStyle w:val="Heading2"/>
+      </w:pPr>
+      <w:bookmarkStart w:id="31" w:name="_Toc194593038"/>
+      <w:r>
+        <w:t>4.3 Gradient Boosting Model</w:t>
+      </w:r>
+      <w:bookmarkEnd w:id="31"/>
+    </w:p>
+    <w:p>
+      <w:pPr>
+        <w:spacing w:line="360" w:lineRule="auto"/>
+        <w:jc w:val="both"/>
+      </w:pPr>
+    </w:p>
+    <w:p>
+      <w:pPr>
         <w:pStyle w:val="Heading3"/>
       </w:pPr>
-      <w:bookmarkStart w:id="28" w:name="_Toc194421735"/>
-      <w:r>
-        <w:t>4.2.1 How RF works and Implementation</w:t>
-      </w:r>
-      <w:bookmarkEnd w:id="28"/>
+      <w:bookmarkStart w:id="32" w:name="_Toc194593039"/>
+      <w:r>
+        <w:lastRenderedPageBreak/>
+        <w:t>4.3.1 How GBM works</w:t>
+      </w:r>
+      <w:bookmarkEnd w:id="32"/>
+      <w:r>
+        <w:t xml:space="preserve"> </w:t>
+      </w:r>
+    </w:p>
+    <w:p/>
+    <w:p>
+      <w:pPr>
+        <w:pStyle w:val="Heading3"/>
+      </w:pPr>
+      <w:bookmarkStart w:id="33" w:name="_Toc194593040"/>
+      <w:r>
+        <w:t xml:space="preserve">4.3.2 </w:t>
+      </w:r>
+      <w:r>
+        <w:t>Implementation</w:t>
+      </w:r>
+      <w:bookmarkEnd w:id="33"/>
     </w:p>
     <w:p>
       <w:pPr>
@@ -5286,38 +5930,6 @@
     </w:p>
     <w:p>
       <w:pPr>
-        <w:pStyle w:val="Heading2"/>
-      </w:pPr>
-      <w:bookmarkStart w:id="29" w:name="_Toc194421736"/>
-      <w:r>
-        <w:t>4.3 Gradient Boosting Model</w:t>
-      </w:r>
-      <w:bookmarkEnd w:id="29"/>
-    </w:p>
-    <w:p>
-      <w:pPr>
-        <w:spacing w:line="360" w:lineRule="auto"/>
-        <w:jc w:val="both"/>
-      </w:pPr>
-    </w:p>
-    <w:p>
-      <w:pPr>
-        <w:pStyle w:val="Heading3"/>
-      </w:pPr>
-      <w:bookmarkStart w:id="30" w:name="_Toc194421737"/>
-      <w:r>
-        <w:t>4.3.1 How GBM works and Implementation</w:t>
-      </w:r>
-      <w:bookmarkEnd w:id="30"/>
-    </w:p>
-    <w:p>
-      <w:pPr>
-        <w:spacing w:line="360" w:lineRule="auto"/>
-        <w:jc w:val="both"/>
-      </w:pPr>
-    </w:p>
-    <w:p>
-      <w:pPr>
         <w:spacing w:line="360" w:lineRule="auto"/>
       </w:pPr>
     </w:p>
@@ -5333,22 +5945,22 @@
       <w:pPr>
         <w:pStyle w:val="Heading1"/>
       </w:pPr>
-      <w:bookmarkStart w:id="31" w:name="_Toc194421738"/>
+      <w:bookmarkStart w:id="34" w:name="_Toc194593041"/>
       <w:r>
         <w:lastRenderedPageBreak/>
         <w:t>Chapter 5: Results and Analysis</w:t>
       </w:r>
-      <w:bookmarkEnd w:id="31"/>
+      <w:bookmarkEnd w:id="34"/>
     </w:p>
     <w:p>
       <w:pPr>
         <w:pStyle w:val="Heading2"/>
       </w:pPr>
-      <w:bookmarkStart w:id="32" w:name="_Toc194421739"/>
+      <w:bookmarkStart w:id="35" w:name="_Toc194593042"/>
       <w:r>
         <w:t>5.1 Datasets</w:t>
       </w:r>
-      <w:bookmarkEnd w:id="32"/>
+      <w:bookmarkEnd w:id="35"/>
     </w:p>
     <w:p>
       <w:pPr>
@@ -5360,11 +5972,11 @@
       <w:pPr>
         <w:pStyle w:val="Heading2"/>
       </w:pPr>
-      <w:bookmarkStart w:id="33" w:name="_Toc194421740"/>
+      <w:bookmarkStart w:id="36" w:name="_Toc194593043"/>
       <w:r>
         <w:t>5.2 Evaluation Metrics</w:t>
       </w:r>
-      <w:bookmarkEnd w:id="33"/>
+      <w:bookmarkEnd w:id="36"/>
     </w:p>
     <w:p>
       <w:pPr>
@@ -5376,11 +5988,11 @@
       <w:pPr>
         <w:pStyle w:val="Heading2"/>
       </w:pPr>
-      <w:bookmarkStart w:id="34" w:name="_Toc194421741"/>
+      <w:bookmarkStart w:id="37" w:name="_Toc194593044"/>
       <w:r>
         <w:t>5.3 Experimental Setup</w:t>
       </w:r>
-      <w:bookmarkEnd w:id="34"/>
+      <w:bookmarkEnd w:id="37"/>
     </w:p>
     <w:p>
       <w:pPr>
@@ -5392,11 +6004,11 @@
       <w:pPr>
         <w:pStyle w:val="Heading2"/>
       </w:pPr>
-      <w:bookmarkStart w:id="35" w:name="_Toc194421742"/>
+      <w:bookmarkStart w:id="38" w:name="_Toc194593045"/>
       <w:r>
         <w:t>5.4 Results and Analysis</w:t>
       </w:r>
-      <w:bookmarkEnd w:id="35"/>
+      <w:bookmarkEnd w:id="38"/>
     </w:p>
     <w:p>
       <w:pPr>
@@ -5408,11 +6020,11 @@
       <w:pPr>
         <w:pStyle w:val="Heading2"/>
       </w:pPr>
-      <w:bookmarkStart w:id="36" w:name="_Toc194421743"/>
+      <w:bookmarkStart w:id="39" w:name="_Toc194593046"/>
       <w:r>
         <w:t>5.5 Evaluation Comparison</w:t>
       </w:r>
-      <w:bookmarkEnd w:id="36"/>
+      <w:bookmarkEnd w:id="39"/>
     </w:p>
     <w:p>
       <w:pPr>
@@ -5432,22 +6044,22 @@
       <w:pPr>
         <w:pStyle w:val="Heading1"/>
       </w:pPr>
-      <w:bookmarkStart w:id="37" w:name="_Toc194421744"/>
+      <w:bookmarkStart w:id="40" w:name="_Toc194593047"/>
       <w:r>
         <w:lastRenderedPageBreak/>
         <w:t>Chapter 6: Conclusion</w:t>
       </w:r>
-      <w:bookmarkEnd w:id="37"/>
+      <w:bookmarkEnd w:id="40"/>
     </w:p>
     <w:p>
       <w:pPr>
         <w:pStyle w:val="Heading2"/>
       </w:pPr>
-      <w:bookmarkStart w:id="38" w:name="_Toc194421745"/>
+      <w:bookmarkStart w:id="41" w:name="_Toc194593048"/>
       <w:r>
         <w:t>6.1 Conclusion</w:t>
       </w:r>
-      <w:bookmarkEnd w:id="38"/>
+      <w:bookmarkEnd w:id="41"/>
     </w:p>
     <w:p>
       <w:pPr>
@@ -5459,11 +6071,11 @@
       <w:pPr>
         <w:pStyle w:val="Heading2"/>
       </w:pPr>
-      <w:bookmarkStart w:id="39" w:name="_Toc194421746"/>
+      <w:bookmarkStart w:id="42" w:name="_Toc194593049"/>
       <w:r>
         <w:t>6.2 Limitations</w:t>
       </w:r>
-      <w:bookmarkEnd w:id="39"/>
+      <w:bookmarkEnd w:id="42"/>
     </w:p>
     <w:p>
       <w:pPr>
@@ -5475,11 +6087,11 @@
       <w:pPr>
         <w:pStyle w:val="Heading2"/>
       </w:pPr>
-      <w:bookmarkStart w:id="40" w:name="_Toc194421747"/>
+      <w:bookmarkStart w:id="43" w:name="_Toc194593050"/>
       <w:r>
         <w:t>6.3 Future Work</w:t>
       </w:r>
-      <w:bookmarkEnd w:id="40"/>
+      <w:bookmarkEnd w:id="43"/>
     </w:p>
     <w:p>
       <w:pPr>
@@ -5502,397 +6114,10 @@
         <w:br w:type="page"/>
       </w:r>
     </w:p>
-    <w:tbl>
-      <w:tblPr>
-        <w:tblpPr w:leftFromText="180" w:rightFromText="180" w:vertAnchor="text" w:horzAnchor="margin" w:tblpY="623"/>
-        <w:tblW w:w="5000" w:type="pct"/>
-        <w:tblCellSpacing w:w="15" w:type="dxa"/>
-        <w:tblCellMar>
-          <w:top w:w="15" w:type="dxa"/>
-          <w:left w:w="15" w:type="dxa"/>
-          <w:bottom w:w="15" w:type="dxa"/>
-          <w:right w:w="15" w:type="dxa"/>
-        </w:tblCellMar>
-        <w:tblLook w:val="04A0" w:firstRow="1" w:lastRow="0" w:firstColumn="1" w:lastColumn="0" w:noHBand="0" w:noVBand="1"/>
-      </w:tblPr>
-      <w:tblGrid>
-        <w:gridCol w:w="332"/>
-        <w:gridCol w:w="7974"/>
-      </w:tblGrid>
-      <w:tr>
-        <w:trPr>
-          <w:tblCellSpacing w:w="15" w:type="dxa"/>
-        </w:trPr>
-        <w:tc>
-          <w:tcPr>
-            <w:tcW w:w="173" w:type="pct"/>
-            <w:hideMark/>
-          </w:tcPr>
-          <w:p>
-            <w:pPr>
-              <w:pStyle w:val="Bibliography"/>
-              <w:rPr>
-                <w:noProof/>
-                <w:kern w:val="0"/>
-                <w:sz w:val="24"/>
-                <w:szCs w:val="24"/>
-                <w14:ligatures w14:val="none"/>
-              </w:rPr>
-            </w:pPr>
-            <w:r>
-              <w:rPr>
-                <w:noProof/>
-              </w:rPr>
-              <w:lastRenderedPageBreak/>
-              <w:t xml:space="preserve">[1] </w:t>
-            </w:r>
-          </w:p>
-        </w:tc>
-        <w:tc>
-          <w:tcPr>
-            <w:tcW w:w="0" w:type="auto"/>
-            <w:hideMark/>
-          </w:tcPr>
-          <w:p>
-            <w:pPr>
-              <w:pStyle w:val="Bibliography"/>
-              <w:rPr>
-                <w:noProof/>
-              </w:rPr>
-            </w:pPr>
-            <w:r>
-              <w:rPr>
-                <w:noProof/>
-              </w:rPr>
-              <w:t>England NHS, “NHS identifies over half a million more people at risk of type 2 diabetes in a year,” 12 June 2024. [Online]. Available: https://www.england.nhs.uk/2024/06/nhs-identifies-over-half-a-million-more-people-at-risk-of-type-2-diabetes-in-a-year/. [Accessed 9 December 2024].</w:t>
-            </w:r>
-          </w:p>
-        </w:tc>
-      </w:tr>
-      <w:tr>
-        <w:trPr>
-          <w:tblCellSpacing w:w="15" w:type="dxa"/>
-        </w:trPr>
-        <w:tc>
-          <w:tcPr>
-            <w:tcW w:w="173" w:type="pct"/>
-            <w:hideMark/>
-          </w:tcPr>
-          <w:p>
-            <w:pPr>
-              <w:pStyle w:val="Bibliography"/>
-              <w:rPr>
-                <w:noProof/>
-              </w:rPr>
-            </w:pPr>
-            <w:r>
-              <w:rPr>
-                <w:noProof/>
-              </w:rPr>
-              <w:t xml:space="preserve">[2] </w:t>
-            </w:r>
-          </w:p>
-        </w:tc>
-        <w:tc>
-          <w:tcPr>
-            <w:tcW w:w="0" w:type="auto"/>
-            <w:hideMark/>
-          </w:tcPr>
-          <w:p>
-            <w:pPr>
-              <w:pStyle w:val="Bibliography"/>
-              <w:rPr>
-                <w:noProof/>
-              </w:rPr>
-            </w:pPr>
-            <w:r>
-              <w:rPr>
-                <w:noProof/>
-              </w:rPr>
-              <w:t>W. H. Organisation, “Diabetes,” 14 November 2024. [Online]. Available: https://www.who.int/news-room/fact-sheets/detail/diabetes. [Accessed 2024 December 2024].</w:t>
-            </w:r>
-          </w:p>
-        </w:tc>
-      </w:tr>
-      <w:tr>
-        <w:trPr>
-          <w:tblCellSpacing w:w="15" w:type="dxa"/>
-        </w:trPr>
-        <w:tc>
-          <w:tcPr>
-            <w:tcW w:w="173" w:type="pct"/>
-            <w:hideMark/>
-          </w:tcPr>
-          <w:p>
-            <w:pPr>
-              <w:pStyle w:val="Bibliography"/>
-              <w:rPr>
-                <w:noProof/>
-              </w:rPr>
-            </w:pPr>
-            <w:r>
-              <w:rPr>
-                <w:noProof/>
-              </w:rPr>
-              <w:t xml:space="preserve">[3] </w:t>
-            </w:r>
-          </w:p>
-        </w:tc>
-        <w:tc>
-          <w:tcPr>
-            <w:tcW w:w="0" w:type="auto"/>
-            <w:hideMark/>
-          </w:tcPr>
-          <w:p>
-            <w:pPr>
-              <w:pStyle w:val="Bibliography"/>
-              <w:rPr>
-                <w:noProof/>
-              </w:rPr>
-            </w:pPr>
-            <w:r>
-              <w:rPr>
-                <w:noProof/>
-              </w:rPr>
-              <w:t>Network, Global Burden of Disease Collaborative, “Global Burden of Disease Study 2021 (GBD 2021) Results,” Institute for Health Metrics and Evaluation (IHME), 2022. [Online]. Available: https://vizhub.healthdata.org/gbd-results. [Accessed 8 January 2025].</w:t>
-            </w:r>
-          </w:p>
-        </w:tc>
-      </w:tr>
-      <w:tr>
-        <w:trPr>
-          <w:tblCellSpacing w:w="15" w:type="dxa"/>
-        </w:trPr>
-        <w:tc>
-          <w:tcPr>
-            <w:tcW w:w="173" w:type="pct"/>
-            <w:hideMark/>
-          </w:tcPr>
-          <w:p>
-            <w:pPr>
-              <w:pStyle w:val="Bibliography"/>
-              <w:rPr>
-                <w:noProof/>
-              </w:rPr>
-            </w:pPr>
-            <w:r>
-              <w:rPr>
-                <w:noProof/>
-              </w:rPr>
-              <w:t xml:space="preserve">[4] </w:t>
-            </w:r>
-          </w:p>
-        </w:tc>
-        <w:tc>
-          <w:tcPr>
-            <w:tcW w:w="0" w:type="auto"/>
-            <w:hideMark/>
-          </w:tcPr>
-          <w:p>
-            <w:pPr>
-              <w:pStyle w:val="Bibliography"/>
-              <w:rPr>
-                <w:noProof/>
-              </w:rPr>
-            </w:pPr>
-            <w:r>
-              <w:rPr>
-                <w:noProof/>
-              </w:rPr>
-              <w:t xml:space="preserve">E. Mahoney, Diabetes: diagnosis and management, New York: Lucent Press, 2018. </w:t>
-            </w:r>
-          </w:p>
-        </w:tc>
-      </w:tr>
-      <w:tr>
-        <w:trPr>
-          <w:tblCellSpacing w:w="15" w:type="dxa"/>
-        </w:trPr>
-        <w:tc>
-          <w:tcPr>
-            <w:tcW w:w="173" w:type="pct"/>
-            <w:hideMark/>
-          </w:tcPr>
-          <w:p>
-            <w:pPr>
-              <w:pStyle w:val="Bibliography"/>
-              <w:rPr>
-                <w:noProof/>
-              </w:rPr>
-            </w:pPr>
-            <w:r>
-              <w:rPr>
-                <w:noProof/>
-              </w:rPr>
-              <w:t xml:space="preserve">[5] </w:t>
-            </w:r>
-          </w:p>
-        </w:tc>
-        <w:tc>
-          <w:tcPr>
-            <w:tcW w:w="0" w:type="auto"/>
-            <w:hideMark/>
-          </w:tcPr>
-          <w:p>
-            <w:pPr>
-              <w:pStyle w:val="Bibliography"/>
-              <w:rPr>
-                <w:noProof/>
-              </w:rPr>
-            </w:pPr>
-            <w:r>
-              <w:rPr>
-                <w:noProof/>
-              </w:rPr>
-              <w:t xml:space="preserve">S. A. Tanim, A. R. Aurnob, T. E. Shrestha, F. Mridha, R. I. Emon and S. U. Miah, “Explainable deep learning for diabetes diagnosis with DeepNetX2,” </w:t>
-            </w:r>
-            <w:r>
-              <w:rPr>
-                <w:i/>
-                <w:iCs/>
-                <w:noProof/>
-              </w:rPr>
-              <w:t xml:space="preserve">Biomedical Signal Processing and Control, </w:t>
-            </w:r>
-            <w:r>
-              <w:rPr>
-                <w:noProof/>
-              </w:rPr>
-              <w:t xml:space="preserve">vol. 99, p. 106902, 2025. </w:t>
-            </w:r>
-          </w:p>
-        </w:tc>
-      </w:tr>
-      <w:tr>
-        <w:trPr>
-          <w:tblCellSpacing w:w="15" w:type="dxa"/>
-        </w:trPr>
-        <w:tc>
-          <w:tcPr>
-            <w:tcW w:w="173" w:type="pct"/>
-            <w:hideMark/>
-          </w:tcPr>
-          <w:p>
-            <w:pPr>
-              <w:pStyle w:val="Bibliography"/>
-              <w:rPr>
-                <w:noProof/>
-              </w:rPr>
-            </w:pPr>
-            <w:r>
-              <w:rPr>
-                <w:noProof/>
-              </w:rPr>
-              <w:t xml:space="preserve">[6] </w:t>
-            </w:r>
-          </w:p>
-        </w:tc>
-        <w:tc>
-          <w:tcPr>
-            <w:tcW w:w="0" w:type="auto"/>
-            <w:hideMark/>
-          </w:tcPr>
-          <w:p>
-            <w:pPr>
-              <w:pStyle w:val="Bibliography"/>
-              <w:rPr>
-                <w:noProof/>
-              </w:rPr>
-            </w:pPr>
-            <w:r>
-              <w:rPr>
-                <w:noProof/>
-              </w:rPr>
-              <w:t xml:space="preserve">Z. Sadeghi, R. Alizadehsani, M. Akif, S. Kausar, R. Rehman, P. Mahanta, P. K. Bora, A. Almasri, A. Rami, S. Hussain, B. Alatas, A. Shoeibi, H. Moosaei, M. Hladík and Nahavandi, “A review of Explainable Artificial Intelligence in healthcare,” </w:t>
-            </w:r>
-            <w:r>
-              <w:rPr>
-                <w:i/>
-                <w:iCs/>
-                <w:noProof/>
-              </w:rPr>
-              <w:t xml:space="preserve">Computers and Electrical Engineering, </w:t>
-            </w:r>
-            <w:r>
-              <w:rPr>
-                <w:noProof/>
-              </w:rPr>
-              <w:t xml:space="preserve">vol. 118, p. 109370, 2024. </w:t>
-            </w:r>
-          </w:p>
-        </w:tc>
-      </w:tr>
-      <w:tr>
-        <w:trPr>
-          <w:tblCellSpacing w:w="15" w:type="dxa"/>
-        </w:trPr>
-        <w:tc>
-          <w:tcPr>
-            <w:tcW w:w="173" w:type="pct"/>
-            <w:hideMark/>
-          </w:tcPr>
-          <w:p>
-            <w:pPr>
-              <w:pStyle w:val="Bibliography"/>
-              <w:rPr>
-                <w:noProof/>
-              </w:rPr>
-            </w:pPr>
-            <w:r>
-              <w:rPr>
-                <w:noProof/>
-              </w:rPr>
-              <w:t xml:space="preserve">[7] </w:t>
-            </w:r>
-          </w:p>
-        </w:tc>
-        <w:tc>
-          <w:tcPr>
-            <w:tcW w:w="0" w:type="auto"/>
-            <w:hideMark/>
-          </w:tcPr>
-          <w:p>
-            <w:pPr>
-              <w:pStyle w:val="Bibliography"/>
-              <w:rPr>
-                <w:noProof/>
-              </w:rPr>
-            </w:pPr>
-            <w:r>
-              <w:rPr>
-                <w:noProof/>
-              </w:rPr>
-              <w:t xml:space="preserve">J. Radin, ““Digital Natives”: How Medical and Indigenous Histories Matter for Big Data,” </w:t>
-            </w:r>
-            <w:r>
-              <w:rPr>
-                <w:i/>
-                <w:iCs/>
-                <w:noProof/>
-              </w:rPr>
-              <w:t xml:space="preserve">Data Histories, </w:t>
-            </w:r>
-            <w:r>
-              <w:rPr>
-                <w:noProof/>
-              </w:rPr>
-              <w:t xml:space="preserve">vol. 32, no. 1, pp. 43-64, 2017. </w:t>
-            </w:r>
-          </w:p>
-        </w:tc>
-      </w:tr>
-    </w:tbl>
-    <w:bookmarkStart w:id="41" w:name="_Toc194421748" w:displacedByCustomXml="next"/>
+    <w:bookmarkStart w:id="44" w:name="_Toc194593051" w:displacedByCustomXml="next"/>
     <w:sdt>
       <w:sdtPr>
-        <w:rPr>
-          <w:rFonts w:eastAsiaTheme="minorHAnsi"/>
-          <w:b w:val="0"/>
-          <w:bCs w:val="0"/>
-          <w:sz w:val="24"/>
-          <w:szCs w:val="24"/>
-        </w:rPr>
-        <w:id w:val="-997731328"/>
+        <w:id w:val="941414138"/>
         <w:docPartObj>
           <w:docPartGallery w:val="Bibliographies"/>
           <w:docPartUnique/>
@@ -5900,11 +6125,11 @@
       </w:sdtPr>
       <w:sdtEndPr>
         <w:rPr>
-          <w:rFonts w:eastAsiaTheme="majorEastAsia"/>
-          <w:b/>
-          <w:bCs/>
-          <w:sz w:val="40"/>
-          <w:szCs w:val="40"/>
+          <w:rFonts w:eastAsiaTheme="minorHAnsi"/>
+          <w:b w:val="0"/>
+          <w:bCs w:val="0"/>
+          <w:sz w:val="22"/>
+          <w:szCs w:val="22"/>
         </w:rPr>
       </w:sdtEndPr>
       <w:sdtContent>
@@ -5913,15 +6138,489 @@
             <w:pStyle w:val="Heading1"/>
           </w:pPr>
           <w:r>
-            <w:t>Reference</w:t>
+            <w:t>References</w:t>
           </w:r>
-          <w:r>
-            <w:t>s</w:t>
-          </w:r>
+          <w:bookmarkEnd w:id="44"/>
         </w:p>
+        <w:sdt>
+          <w:sdtPr>
+            <w:id w:val="-573587230"/>
+            <w:bibliography/>
+          </w:sdtPr>
+          <w:sdtContent>
+            <w:p>
+              <w:pPr>
+                <w:rPr>
+                  <w:rFonts w:asciiTheme="minorHAnsi" w:hAnsiTheme="minorHAnsi" w:cstheme="minorBidi"/>
+                  <w:noProof/>
+                  <w:sz w:val="24"/>
+                  <w:szCs w:val="24"/>
+                </w:rPr>
+              </w:pPr>
+              <w:r>
+                <w:fldChar w:fldCharType="begin"/>
+              </w:r>
+              <w:r>
+                <w:instrText xml:space="preserve"> BIBLIOGRAPHY </w:instrText>
+              </w:r>
+              <w:r>
+                <w:fldChar w:fldCharType="separate"/>
+              </w:r>
+            </w:p>
+            <w:tbl>
+              <w:tblPr>
+                <w:tblW w:w="5000" w:type="pct"/>
+                <w:tblCellSpacing w:w="15" w:type="dxa"/>
+                <w:tblCellMar>
+                  <w:top w:w="15" w:type="dxa"/>
+                  <w:left w:w="15" w:type="dxa"/>
+                  <w:bottom w:w="15" w:type="dxa"/>
+                  <w:right w:w="15" w:type="dxa"/>
+                </w:tblCellMar>
+                <w:tblLook w:val="04A0" w:firstRow="1" w:lastRow="0" w:firstColumn="1" w:lastColumn="0" w:noHBand="0" w:noVBand="1"/>
+              </w:tblPr>
+              <w:tblGrid>
+                <w:gridCol w:w="332"/>
+                <w:gridCol w:w="7974"/>
+              </w:tblGrid>
+              <w:tr>
+                <w:trPr>
+                  <w:divId w:val="1319846486"/>
+                  <w:tblCellSpacing w:w="15" w:type="dxa"/>
+                </w:trPr>
+                <w:tc>
+                  <w:tcPr>
+                    <w:tcW w:w="50" w:type="pct"/>
+                    <w:hideMark/>
+                  </w:tcPr>
+                  <w:p>
+                    <w:pPr>
+                      <w:pStyle w:val="Bibliography"/>
+                      <w:rPr>
+                        <w:noProof/>
+                        <w:kern w:val="0"/>
+                        <w:sz w:val="24"/>
+                        <w:szCs w:val="24"/>
+                        <w14:ligatures w14:val="none"/>
+                      </w:rPr>
+                    </w:pPr>
+                    <w:r>
+                      <w:rPr>
+                        <w:noProof/>
+                      </w:rPr>
+                      <w:t xml:space="preserve">[1] </w:t>
+                    </w:r>
+                  </w:p>
+                </w:tc>
+                <w:tc>
+                  <w:tcPr>
+                    <w:tcW w:w="0" w:type="auto"/>
+                    <w:hideMark/>
+                  </w:tcPr>
+                  <w:p>
+                    <w:pPr>
+                      <w:pStyle w:val="Bibliography"/>
+                      <w:rPr>
+                        <w:noProof/>
+                      </w:rPr>
+                    </w:pPr>
+                    <w:r>
+                      <w:rPr>
+                        <w:noProof/>
+                      </w:rPr>
+                      <w:t>England NHS, “NHS identifies over half a million more people at risk of type 2 diabetes in a year,” 12 June 2024. [Online]. Available: https://www.england.nhs.uk/2024/06/nhs-identifies-over-half-a-million-more-people-at-risk-of-type-2-diabetes-in-a-year/. [Accessed 9 December 2024].</w:t>
+                    </w:r>
+                  </w:p>
+                </w:tc>
+              </w:tr>
+              <w:tr>
+                <w:trPr>
+                  <w:divId w:val="1319846486"/>
+                  <w:tblCellSpacing w:w="15" w:type="dxa"/>
+                </w:trPr>
+                <w:tc>
+                  <w:tcPr>
+                    <w:tcW w:w="50" w:type="pct"/>
+                    <w:hideMark/>
+                  </w:tcPr>
+                  <w:p>
+                    <w:pPr>
+                      <w:pStyle w:val="Bibliography"/>
+                      <w:rPr>
+                        <w:noProof/>
+                      </w:rPr>
+                    </w:pPr>
+                    <w:r>
+                      <w:rPr>
+                        <w:noProof/>
+                      </w:rPr>
+                      <w:t xml:space="preserve">[2] </w:t>
+                    </w:r>
+                  </w:p>
+                </w:tc>
+                <w:tc>
+                  <w:tcPr>
+                    <w:tcW w:w="0" w:type="auto"/>
+                    <w:hideMark/>
+                  </w:tcPr>
+                  <w:p>
+                    <w:pPr>
+                      <w:pStyle w:val="Bibliography"/>
+                      <w:rPr>
+                        <w:noProof/>
+                      </w:rPr>
+                    </w:pPr>
+                    <w:r>
+                      <w:rPr>
+                        <w:noProof/>
+                      </w:rPr>
+                      <w:t>W. H. Organisation, “Diabetes,” 14 November 2024. [Online]. Available: https://www.who.int/news-room/fact-sheets/detail/diabetes. [Accessed 2024 December 2024].</w:t>
+                    </w:r>
+                  </w:p>
+                </w:tc>
+              </w:tr>
+              <w:tr>
+                <w:trPr>
+                  <w:divId w:val="1319846486"/>
+                  <w:tblCellSpacing w:w="15" w:type="dxa"/>
+                </w:trPr>
+                <w:tc>
+                  <w:tcPr>
+                    <w:tcW w:w="50" w:type="pct"/>
+                    <w:hideMark/>
+                  </w:tcPr>
+                  <w:p>
+                    <w:pPr>
+                      <w:pStyle w:val="Bibliography"/>
+                      <w:rPr>
+                        <w:noProof/>
+                      </w:rPr>
+                    </w:pPr>
+                    <w:r>
+                      <w:rPr>
+                        <w:noProof/>
+                      </w:rPr>
+                      <w:t xml:space="preserve">[3] </w:t>
+                    </w:r>
+                  </w:p>
+                </w:tc>
+                <w:tc>
+                  <w:tcPr>
+                    <w:tcW w:w="0" w:type="auto"/>
+                    <w:hideMark/>
+                  </w:tcPr>
+                  <w:p>
+                    <w:pPr>
+                      <w:pStyle w:val="Bibliography"/>
+                      <w:rPr>
+                        <w:noProof/>
+                      </w:rPr>
+                    </w:pPr>
+                    <w:r>
+                      <w:rPr>
+                        <w:noProof/>
+                      </w:rPr>
+                      <w:t>Network, Global Burden of Disease Collaborative, “Global Burden of Disease Study 2021 (GBD 2021) Results,” Institute for Health Metrics and Evaluation (IHME), 2022. [Online]. Available: https://vizhub.healthdata.org/gbd-results. [Accessed 8 January 2025].</w:t>
+                    </w:r>
+                  </w:p>
+                </w:tc>
+              </w:tr>
+              <w:tr>
+                <w:trPr>
+                  <w:divId w:val="1319846486"/>
+                  <w:tblCellSpacing w:w="15" w:type="dxa"/>
+                </w:trPr>
+                <w:tc>
+                  <w:tcPr>
+                    <w:tcW w:w="50" w:type="pct"/>
+                    <w:hideMark/>
+                  </w:tcPr>
+                  <w:p>
+                    <w:pPr>
+                      <w:pStyle w:val="Bibliography"/>
+                      <w:rPr>
+                        <w:noProof/>
+                      </w:rPr>
+                    </w:pPr>
+                    <w:r>
+                      <w:rPr>
+                        <w:noProof/>
+                      </w:rPr>
+                      <w:t xml:space="preserve">[4] </w:t>
+                    </w:r>
+                  </w:p>
+                </w:tc>
+                <w:tc>
+                  <w:tcPr>
+                    <w:tcW w:w="0" w:type="auto"/>
+                    <w:hideMark/>
+                  </w:tcPr>
+                  <w:p>
+                    <w:pPr>
+                      <w:pStyle w:val="Bibliography"/>
+                      <w:rPr>
+                        <w:noProof/>
+                      </w:rPr>
+                    </w:pPr>
+                    <w:r>
+                      <w:rPr>
+                        <w:noProof/>
+                      </w:rPr>
+                      <w:t xml:space="preserve">E. Mahoney, Diabetes: diagnosis and management, New York: Lucent Press, 2018. </w:t>
+                    </w:r>
+                  </w:p>
+                </w:tc>
+              </w:tr>
+              <w:tr>
+                <w:trPr>
+                  <w:divId w:val="1319846486"/>
+                  <w:tblCellSpacing w:w="15" w:type="dxa"/>
+                </w:trPr>
+                <w:tc>
+                  <w:tcPr>
+                    <w:tcW w:w="50" w:type="pct"/>
+                    <w:hideMark/>
+                  </w:tcPr>
+                  <w:p>
+                    <w:pPr>
+                      <w:pStyle w:val="Bibliography"/>
+                      <w:rPr>
+                        <w:noProof/>
+                      </w:rPr>
+                    </w:pPr>
+                    <w:r>
+                      <w:rPr>
+                        <w:noProof/>
+                      </w:rPr>
+                      <w:t xml:space="preserve">[5] </w:t>
+                    </w:r>
+                  </w:p>
+                </w:tc>
+                <w:tc>
+                  <w:tcPr>
+                    <w:tcW w:w="0" w:type="auto"/>
+                    <w:hideMark/>
+                  </w:tcPr>
+                  <w:p>
+                    <w:pPr>
+                      <w:pStyle w:val="Bibliography"/>
+                      <w:rPr>
+                        <w:noProof/>
+                      </w:rPr>
+                    </w:pPr>
+                    <w:r>
+                      <w:rPr>
+                        <w:noProof/>
+                      </w:rPr>
+                      <w:t xml:space="preserve">S. A. Tanim, A. R. Aurnob, T. E. Shrestha, F. Mridha, R. I. Emon and S. U. Miah, “Explainable deep learning for diabetes diagnosis with DeepNetX2,” </w:t>
+                    </w:r>
+                    <w:r>
+                      <w:rPr>
+                        <w:i/>
+                        <w:iCs/>
+                        <w:noProof/>
+                      </w:rPr>
+                      <w:t xml:space="preserve">Biomedical Signal Processing and Control, </w:t>
+                    </w:r>
+                    <w:r>
+                      <w:rPr>
+                        <w:noProof/>
+                      </w:rPr>
+                      <w:t xml:space="preserve">vol. 99, p. 106902, 2025. </w:t>
+                    </w:r>
+                  </w:p>
+                </w:tc>
+              </w:tr>
+              <w:tr>
+                <w:trPr>
+                  <w:divId w:val="1319846486"/>
+                  <w:tblCellSpacing w:w="15" w:type="dxa"/>
+                </w:trPr>
+                <w:tc>
+                  <w:tcPr>
+                    <w:tcW w:w="50" w:type="pct"/>
+                    <w:hideMark/>
+                  </w:tcPr>
+                  <w:p>
+                    <w:pPr>
+                      <w:pStyle w:val="Bibliography"/>
+                      <w:rPr>
+                        <w:noProof/>
+                      </w:rPr>
+                    </w:pPr>
+                    <w:r>
+                      <w:rPr>
+                        <w:noProof/>
+                      </w:rPr>
+                      <w:t xml:space="preserve">[6] </w:t>
+                    </w:r>
+                  </w:p>
+                </w:tc>
+                <w:tc>
+                  <w:tcPr>
+                    <w:tcW w:w="0" w:type="auto"/>
+                    <w:hideMark/>
+                  </w:tcPr>
+                  <w:p>
+                    <w:pPr>
+                      <w:pStyle w:val="Bibliography"/>
+                      <w:rPr>
+                        <w:noProof/>
+                      </w:rPr>
+                    </w:pPr>
+                    <w:r>
+                      <w:rPr>
+                        <w:noProof/>
+                      </w:rPr>
+                      <w:t xml:space="preserve">Z. Sadeghi, R. Alizadehsani, M. Akif, S. Kausar, R. Rehman, P. Mahanta, P. K. Bora, A. Almasri, A. Rami, S. Hussain, B. Alatas, A. Shoeibi, H. Moosaei, M. Hladík and Nahavandi, “A review of Explainable Artificial Intelligence in healthcare,” </w:t>
+                    </w:r>
+                    <w:r>
+                      <w:rPr>
+                        <w:i/>
+                        <w:iCs/>
+                        <w:noProof/>
+                      </w:rPr>
+                      <w:t xml:space="preserve">Computers and Electrical Engineering, </w:t>
+                    </w:r>
+                    <w:r>
+                      <w:rPr>
+                        <w:noProof/>
+                      </w:rPr>
+                      <w:t xml:space="preserve">vol. 118, p. 109370, 2024. </w:t>
+                    </w:r>
+                  </w:p>
+                </w:tc>
+              </w:tr>
+              <w:tr>
+                <w:trPr>
+                  <w:divId w:val="1319846486"/>
+                  <w:tblCellSpacing w:w="15" w:type="dxa"/>
+                </w:trPr>
+                <w:tc>
+                  <w:tcPr>
+                    <w:tcW w:w="50" w:type="pct"/>
+                    <w:hideMark/>
+                  </w:tcPr>
+                  <w:p>
+                    <w:pPr>
+                      <w:pStyle w:val="Bibliography"/>
+                      <w:rPr>
+                        <w:noProof/>
+                      </w:rPr>
+                    </w:pPr>
+                    <w:r>
+                      <w:rPr>
+                        <w:noProof/>
+                      </w:rPr>
+                      <w:t xml:space="preserve">[7] </w:t>
+                    </w:r>
+                  </w:p>
+                </w:tc>
+                <w:tc>
+                  <w:tcPr>
+                    <w:tcW w:w="0" w:type="auto"/>
+                    <w:hideMark/>
+                  </w:tcPr>
+                  <w:p>
+                    <w:pPr>
+                      <w:pStyle w:val="Bibliography"/>
+                      <w:rPr>
+                        <w:noProof/>
+                      </w:rPr>
+                    </w:pPr>
+                    <w:r>
+                      <w:rPr>
+                        <w:noProof/>
+                      </w:rPr>
+                      <w:t xml:space="preserve">J. Radin, ““Digital Natives”: How Medical and Indigenous Histories Matter for Big Data,” </w:t>
+                    </w:r>
+                    <w:r>
+                      <w:rPr>
+                        <w:i/>
+                        <w:iCs/>
+                        <w:noProof/>
+                      </w:rPr>
+                      <w:t xml:space="preserve">Data Histories, </w:t>
+                    </w:r>
+                    <w:r>
+                      <w:rPr>
+                        <w:noProof/>
+                      </w:rPr>
+                      <w:t xml:space="preserve">vol. 32, no. 1, pp. 43-64, 2017. </w:t>
+                    </w:r>
+                  </w:p>
+                </w:tc>
+              </w:tr>
+              <w:tr>
+                <w:trPr>
+                  <w:divId w:val="1319846486"/>
+                  <w:tblCellSpacing w:w="15" w:type="dxa"/>
+                </w:trPr>
+                <w:tc>
+                  <w:tcPr>
+                    <w:tcW w:w="50" w:type="pct"/>
+                    <w:hideMark/>
+                  </w:tcPr>
+                  <w:p>
+                    <w:pPr>
+                      <w:pStyle w:val="Bibliography"/>
+                      <w:rPr>
+                        <w:noProof/>
+                      </w:rPr>
+                    </w:pPr>
+                    <w:r>
+                      <w:rPr>
+                        <w:noProof/>
+                      </w:rPr>
+                      <w:t xml:space="preserve">[8] </w:t>
+                    </w:r>
+                  </w:p>
+                </w:tc>
+                <w:tc>
+                  <w:tcPr>
+                    <w:tcW w:w="0" w:type="auto"/>
+                    <w:hideMark/>
+                  </w:tcPr>
+                  <w:p>
+                    <w:pPr>
+                      <w:pStyle w:val="Bibliography"/>
+                      <w:rPr>
+                        <w:noProof/>
+                      </w:rPr>
+                    </w:pPr>
+                    <w:r>
+                      <w:rPr>
+                        <w:noProof/>
+                      </w:rPr>
+                      <w:t>Q. (talk), “Sigmoid function,” 2 07 2008. [Online]. Available: https://commons.wikimedia.org/w/index.php?curid=4310325.</w:t>
+                    </w:r>
+                  </w:p>
+                </w:tc>
+              </w:tr>
+            </w:tbl>
+            <w:p>
+              <w:pPr>
+                <w:divId w:val="1319846486"/>
+                <w:rPr>
+                  <w:rFonts w:eastAsia="Times New Roman"/>
+                  <w:noProof/>
+                </w:rPr>
+              </w:pPr>
+            </w:p>
+            <w:p>
+              <w:r>
+                <w:rPr>
+                  <w:b/>
+                  <w:bCs/>
+                  <w:noProof/>
+                </w:rPr>
+                <w:fldChar w:fldCharType="end"/>
+              </w:r>
+            </w:p>
+          </w:sdtContent>
+        </w:sdt>
       </w:sdtContent>
     </w:sdt>
-    <w:bookmarkEnd w:id="41" w:displacedByCustomXml="prev"/>
     <w:p>
       <w:pPr>
         <w:spacing w:line="360" w:lineRule="auto"/>
@@ -5933,7 +6632,7 @@
       </w:pPr>
     </w:p>
     <w:sectPr>
-      <w:headerReference w:type="first" r:id="rId9"/>
+      <w:headerReference w:type="first" r:id="rId10"/>
       <w:pgSz w:w="11906" w:h="16838"/>
       <w:pgMar w:top="1440" w:right="1800" w:bottom="1440" w:left="1800" w:header="708" w:footer="708" w:gutter="0"/>
       <w:cols w:space="708"/>
@@ -5994,6 +6693,15 @@
     </w:r>
     <w:r>
       <w:instrText xml:space="preserve"> INCLUDEPICTURE "https://scontent.flpl1-1.fna.fbcdn.net/v/t39.30808-6/352746646_1746836659067353_9197658847758075457_n.jpg?_nc_cat=105&amp;ccb=1-7&amp;_nc_sid=5f2048&amp;_nc_eui2=AeGWyGbkTOrz4UKVFpU2nRRIPVp0Vk4b8BM9WnRWThvwE4QkgGXTHqOHEgPApdJ38g8&amp;_nc_ohc=Nt_cPmuCnKoAb6HGQMn&amp;_nc_ht=scontent.flpl1-1.fna&amp;oh=00_AfAPaGCs1dMNgZ_axVSX_h4N6JAKLqnlnbJkmco7mL7Ecg&amp;oe=661DB2B2" \* MERGEFORMATINET </w:instrText>
+    </w:r>
+    <w:r>
+      <w:fldChar w:fldCharType="separate"/>
+    </w:r>
+    <w:r>
+      <w:fldChar w:fldCharType="begin"/>
+    </w:r>
+    <w:r>
+      <w:instrText xml:space="preserve"> INCLUDEPICTURE  "https://scontent.flpl1-1.fna.fbcdn.net/v/t39.30808-6/352746646_1746836659067353_9197658847758075457_n.jpg?_nc_cat=105&amp;ccb=1-7&amp;_nc_sid=5f2048&amp;_nc_eui2=AeGWyGbkTOrz4UKVFpU2nRRIPVp0Vk4b8BM9WnRWThvwE4QkgGXTHqOHEgPApdJ38g8&amp;_nc_ohc=Nt_cPmuCnKoAb6HGQMn&amp;_nc_ht=scontent.flpl1-1.fna&amp;oh=00_AfAPaGCs1dMNgZ_axVSX_h4N6JAKLqnlnbJkmco7mL7Ecg&amp;oe=661DB2B2" \* MERGEFORMATINET </w:instrText>
     </w:r>
     <w:r>
       <w:fldChar w:fldCharType="separate"/>
@@ -6100,10 +6808,13 @@
           <v:path o:extrusionok="f" gradientshapeok="t" o:connecttype="rect"/>
           <o:lock v:ext="edit" aspectratio="t"/>
         </v:shapetype>
-        <v:shape id="_x0000_i1025" type="#_x0000_t75" alt="Δεν υπάρχει διαθέσιμη περιγραφή για τη φωτογραφία." style="width:128.3pt;height:128.3pt">
+        <v:shape id="_x0000_i1025" type="#_x0000_t75" alt="Δεν υπάρχει διαθέσιμη περιγραφή για τη φωτογραφία." style="width:128.25pt;height:128.25pt">
           <v:imagedata r:id="rId1" r:href="rId2"/>
         </v:shape>
       </w:pict>
+    </w:r>
+    <w:r>
+      <w:fldChar w:fldCharType="end"/>
     </w:r>
     <w:r>
       <w:fldChar w:fldCharType="end"/>
@@ -6230,8 +6941,100 @@
       </w:pPr>
     </w:lvl>
   </w:abstractNum>
+  <w:abstractNum w:abstractNumId="1" w15:restartNumberingAfterBreak="0">
+    <w:nsid w:val="6C0D06DA"/>
+    <w:multiLevelType w:val="hybridMultilevel"/>
+    <w:tmpl w:val="9E2C78BC"/>
+    <w:lvl w:ilvl="0" w:tplc="0809000F">
+      <w:start w:val="1"/>
+      <w:numFmt w:val="decimal"/>
+      <w:lvlText w:val="%1."/>
+      <w:lvlJc w:val="left"/>
+      <w:pPr>
+        <w:ind w:left="720" w:hanging="360"/>
+      </w:pPr>
+      <w:rPr>
+        <w:rFonts w:hint="default"/>
+      </w:rPr>
+    </w:lvl>
+    <w:lvl w:ilvl="1" w:tplc="08090019" w:tentative="1">
+      <w:start w:val="1"/>
+      <w:numFmt w:val="lowerLetter"/>
+      <w:lvlText w:val="%2."/>
+      <w:lvlJc w:val="left"/>
+      <w:pPr>
+        <w:ind w:left="1440" w:hanging="360"/>
+      </w:pPr>
+    </w:lvl>
+    <w:lvl w:ilvl="2" w:tplc="0809001B" w:tentative="1">
+      <w:start w:val="1"/>
+      <w:numFmt w:val="lowerRoman"/>
+      <w:lvlText w:val="%3."/>
+      <w:lvlJc w:val="right"/>
+      <w:pPr>
+        <w:ind w:left="2160" w:hanging="180"/>
+      </w:pPr>
+    </w:lvl>
+    <w:lvl w:ilvl="3" w:tplc="0809000F" w:tentative="1">
+      <w:start w:val="1"/>
+      <w:numFmt w:val="decimal"/>
+      <w:lvlText w:val="%4."/>
+      <w:lvlJc w:val="left"/>
+      <w:pPr>
+        <w:ind w:left="2880" w:hanging="360"/>
+      </w:pPr>
+    </w:lvl>
+    <w:lvl w:ilvl="4" w:tplc="08090019" w:tentative="1">
+      <w:start w:val="1"/>
+      <w:numFmt w:val="lowerLetter"/>
+      <w:lvlText w:val="%5."/>
+      <w:lvlJc w:val="left"/>
+      <w:pPr>
+        <w:ind w:left="3600" w:hanging="360"/>
+      </w:pPr>
+    </w:lvl>
+    <w:lvl w:ilvl="5" w:tplc="0809001B" w:tentative="1">
+      <w:start w:val="1"/>
+      <w:numFmt w:val="lowerRoman"/>
+      <w:lvlText w:val="%6."/>
+      <w:lvlJc w:val="right"/>
+      <w:pPr>
+        <w:ind w:left="4320" w:hanging="180"/>
+      </w:pPr>
+    </w:lvl>
+    <w:lvl w:ilvl="6" w:tplc="0809000F" w:tentative="1">
+      <w:start w:val="1"/>
+      <w:numFmt w:val="decimal"/>
+      <w:lvlText w:val="%7."/>
+      <w:lvlJc w:val="left"/>
+      <w:pPr>
+        <w:ind w:left="5040" w:hanging="360"/>
+      </w:pPr>
+    </w:lvl>
+    <w:lvl w:ilvl="7" w:tplc="08090019" w:tentative="1">
+      <w:start w:val="1"/>
+      <w:numFmt w:val="lowerLetter"/>
+      <w:lvlText w:val="%8."/>
+      <w:lvlJc w:val="left"/>
+      <w:pPr>
+        <w:ind w:left="5760" w:hanging="360"/>
+      </w:pPr>
+    </w:lvl>
+    <w:lvl w:ilvl="8" w:tplc="0809001B" w:tentative="1">
+      <w:start w:val="1"/>
+      <w:numFmt w:val="lowerRoman"/>
+      <w:lvlText w:val="%9."/>
+      <w:lvlJc w:val="right"/>
+      <w:pPr>
+        <w:ind w:left="6480" w:hanging="180"/>
+      </w:pPr>
+    </w:lvl>
+  </w:abstractNum>
   <w:num w:numId="1" w16cid:durableId="2125535038">
     <w:abstractNumId w:val="0"/>
+  </w:num>
+  <w:num w:numId="2" w16cid:durableId="1732461564">
+    <w:abstractNumId w:val="1"/>
   </w:num>
 </w:numbering>
 </file>
@@ -7886,11 +8689,32 @@
     </b:Author>
     <b:RefOrder>7</b:RefOrder>
   </b:Source>
+  <b:Source>
+    <b:Tag>Qef08</b:Tag>
+    <b:SourceType>InternetSite</b:SourceType>
+    <b:Guid>{940A050C-142E-4A35-A0A9-F74A62EFCE25}</b:Guid>
+    <b:Author>
+      <b:Author>
+        <b:NameList>
+          <b:Person>
+            <b:Last>(talk)</b:Last>
+            <b:First>Qef</b:First>
+          </b:Person>
+        </b:NameList>
+      </b:Author>
+    </b:Author>
+    <b:Title>Sigmoid function</b:Title>
+    <b:Year>2008</b:Year>
+    <b:Month>07</b:Month>
+    <b:Day>2</b:Day>
+    <b:URL>https://commons.wikimedia.org/w/index.php?curid=4310325</b:URL>
+    <b:RefOrder>8</b:RefOrder>
+  </b:Source>
 </b:Sources>
 </file>
 
 <file path=customXml/itemProps1.xml><?xml version="1.0" encoding="utf-8"?>
-<ds:datastoreItem xmlns:ds="http://schemas.openxmlformats.org/officeDocument/2006/customXml" ds:itemID="{21A78499-3003-46D4-994D-518CE8AFB6CB}">
+<ds:datastoreItem xmlns:ds="http://schemas.openxmlformats.org/officeDocument/2006/customXml" ds:itemID="{66C25543-92B1-4363-8CC2-8D2A5B53F1C9}">
   <ds:schemaRefs>
     <ds:schemaRef ds:uri="http://schemas.openxmlformats.org/officeDocument/2006/bibliography"/>
   </ds:schemaRefs>

</xml_diff>